<commit_message>
Updated doc, cleaning up app.py
</commit_message>
<xml_diff>
--- a/Embedding WebFOCUS into Python Application.DOCX
+++ b/Embedding WebFOCUS into Python Application.DOCX
@@ -1828,7 +1828,15 @@
         <w:ind w:left="111" w:right="116"/>
       </w:pPr>
       <w:r>
-        <w:t xml:space="preserve">The Python application allows the user to interact with three major features of WebFOCUS: running reports directly, running a report deferred, and running a report schedule via ReportCaster. </w:t>
+        <w:t xml:space="preserve">The Python application allows the user to interact with three major features of WebFOCUS: running reports directly, running a report deferred, and running a report schedule via </w:t>
+      </w:r>
+      <w:proofErr w:type="spellStart"/>
+      <w:r>
+        <w:t>ReportCaster</w:t>
+      </w:r>
+      <w:proofErr w:type="spellEnd"/>
+      <w:r>
+        <w:t xml:space="preserve">. </w:t>
       </w:r>
     </w:p>
     <w:p>
@@ -3672,7 +3680,23 @@
         <w:ind w:left="0" w:right="1012" w:firstLine="0"/>
       </w:pPr>
       <w:r>
-        <w:t xml:space="preserve">We will use a single file for our Flask application, app.py, in the directory Embedded_WF. The Embedded_WF directory will contain a folder called Templates where our html code will be. </w:t>
+        <w:t xml:space="preserve">We will use a single file for our Flask application, app.py, in the directory </w:t>
+      </w:r>
+      <w:proofErr w:type="spellStart"/>
+      <w:r>
+        <w:t>Embedded_WF</w:t>
+      </w:r>
+      <w:proofErr w:type="spellEnd"/>
+      <w:r>
+        <w:t xml:space="preserve">. The </w:t>
+      </w:r>
+      <w:proofErr w:type="spellStart"/>
+      <w:r>
+        <w:t>Embedded_WF</w:t>
+      </w:r>
+      <w:proofErr w:type="spellEnd"/>
+      <w:r>
+        <w:t xml:space="preserve"> directory will contain a folder called Templates where our html code will be. </w:t>
       </w:r>
     </w:p>
     <w:p>
@@ -3681,7 +3705,23 @@
         <w:ind w:left="0" w:right="1012" w:firstLine="0"/>
       </w:pPr>
       <w:r>
-        <w:t>We will also create a wfrs.py file to store the independent WF_Session class we will create to initialize webfocus requests</w:t>
+        <w:t xml:space="preserve">We will also create a wfrs.py file to store the independent </w:t>
+      </w:r>
+      <w:proofErr w:type="spellStart"/>
+      <w:r>
+        <w:t>WF_Session</w:t>
+      </w:r>
+      <w:proofErr w:type="spellEnd"/>
+      <w:r>
+        <w:t xml:space="preserve"> class we will create to initialize </w:t>
+      </w:r>
+      <w:proofErr w:type="spellStart"/>
+      <w:r>
+        <w:t>webfocus</w:t>
+      </w:r>
+      <w:proofErr w:type="spellEnd"/>
+      <w:r>
+        <w:t xml:space="preserve"> requests</w:t>
       </w:r>
       <w:r>
         <w:t>, which will be imported into app.py</w:t>
@@ -3696,7 +3736,15 @@
         <w:ind w:left="0" w:right="1012" w:firstLine="0"/>
       </w:pPr>
       <w:r>
-        <w:t>Our templates will be rendered in Flask via the jinja2 templating language; this allows rendering of variables into a static html to be sent to a client. So for example if we want to create a static html table of a schedule’s log, we can use jinja2 in the .html file and pass in Python variables through Flask, where they will be properly rendered. This avoids the pain of rendering html</w:t>
+        <w:t xml:space="preserve">Our templates will be rendered in Flask via the jinja2 </w:t>
+      </w:r>
+      <w:proofErr w:type="spellStart"/>
+      <w:r>
+        <w:t>templating</w:t>
+      </w:r>
+      <w:proofErr w:type="spellEnd"/>
+      <w:r>
+        <w:t xml:space="preserve"> language; this allows rendering of variables into a static html to be sent to a client. So for example if we want to create a static html table of a schedule’s log, we can use jinja2 in the .html file and pass in Python variables through Flask, where they will be properly rendered. This avoids the pain of rendering html</w:t>
       </w:r>
       <w:r>
         <w:t xml:space="preserve"> as strings</w:t>
@@ -3768,7 +3816,15 @@
         <w:ind w:left="0" w:right="1012" w:firstLine="0"/>
       </w:pPr>
       <w:r>
-        <w:t>Flask is a web server microframework, so it is easy to get set up. It is strongly recommended to follow the official Flask tutorial first if you do not have experience with Flask.</w:t>
+        <w:t xml:space="preserve">Flask is a web server </w:t>
+      </w:r>
+      <w:proofErr w:type="spellStart"/>
+      <w:r>
+        <w:t>microframework</w:t>
+      </w:r>
+      <w:proofErr w:type="spellEnd"/>
+      <w:r>
+        <w:t>, so it is easy to get set up. It is strongly recommended to follow the official Flask tutorial first if you do not have experience with Flask.</w:t>
       </w:r>
     </w:p>
     <w:p>
@@ -3823,7 +3879,7 @@
           <v:shape id="_x0000_i1131" type="#_x0000_t75" style="width:468pt;height:348pt" o:ole="">
             <v:imagedata r:id="rId10" o:title=""/>
           </v:shape>
-          <o:OLEObject Type="Embed" ProgID="Word.OpenDocumentText.12" ShapeID="_x0000_i1131" DrawAspect="Content" ObjectID="_1627473859" r:id="rId11"/>
+          <o:OLEObject Type="Embed" ProgID="Word.OpenDocumentText.12" ShapeID="_x0000_i1131" DrawAspect="Content" ObjectID="_1627476789" r:id="rId11"/>
         </w:object>
       </w:r>
     </w:p>
@@ -3860,7 +3916,15 @@
         <w:t>A production Flask application should include better security and precautions, but for this sample, the focus is on interacting with WebFOCUS in the backend.</w:t>
       </w:r>
       <w:r>
-        <w:t xml:space="preserve"> Most of these variables should be set up as environment variables or inside a config file.</w:t>
+        <w:t xml:space="preserve"> Most of these variables should be set up as environment variables or inside a </w:t>
+      </w:r>
+      <w:proofErr w:type="spellStart"/>
+      <w:r>
+        <w:t>config</w:t>
+      </w:r>
+      <w:proofErr w:type="spellEnd"/>
+      <w:r>
+        <w:t xml:space="preserve"> file.</w:t>
       </w:r>
     </w:p>
     <w:p>
@@ -3877,8 +3941,13 @@
         <w:spacing w:after="244"/>
         <w:ind w:left="0" w:right="1012" w:firstLine="0"/>
       </w:pPr>
-      <w:r>
-        <w:t>Ibi_client variables will relate to the WebFOCUS client we are interacting with. It does NOT need to be on the same host or port as this Flask application, but the server the Flask app runs on must be able to access the WebFOCUS client.</w:t>
+      <w:proofErr w:type="spellStart"/>
+      <w:r>
+        <w:t>Ibi_client</w:t>
+      </w:r>
+      <w:proofErr w:type="spellEnd"/>
+      <w:r>
+        <w:t xml:space="preserve"> variables will relate to the WebFOCUS client we are interacting with. It does NOT need to be on the same host or port as this Flask application, but the server the Flask app runs on must be able to access the WebFOCUS client.</w:t>
       </w:r>
     </w:p>
     <w:p>
@@ -3911,7 +3980,23 @@
         <w:ind w:left="0" w:right="1012" w:firstLine="0"/>
       </w:pPr>
       <w:r>
-        <w:t>In particular, Flask has a ‘g’ object, which is created when the application is initialized to receive a request, and a ‘session’ object, which is a dictionary based on the session cookie, containing JSON serializable variables (distinct from the requests.Session or our WF_Session object. Please read the official Flask documentation to better understand this.</w:t>
+        <w:t xml:space="preserve">In particular, Flask has a ‘g’ object, which is created when the application is initialized to receive a request, and a ‘session’ object, which is a dictionary based on the session cookie, containing JSON serializable variables (distinct from the </w:t>
+      </w:r>
+      <w:proofErr w:type="spellStart"/>
+      <w:r>
+        <w:t>requests.Session</w:t>
+      </w:r>
+      <w:proofErr w:type="spellEnd"/>
+      <w:r>
+        <w:t xml:space="preserve"> or our </w:t>
+      </w:r>
+      <w:proofErr w:type="spellStart"/>
+      <w:r>
+        <w:t>WF_Session</w:t>
+      </w:r>
+      <w:proofErr w:type="spellEnd"/>
+      <w:r>
+        <w:t xml:space="preserve"> object. Please read the official Flask documentation to better understand this.</w:t>
       </w:r>
     </w:p>
     <w:p>
@@ -4314,7 +4399,15 @@
         <w:t>, we will initialize a Session object whic</w:t>
       </w:r>
       <w:r>
-        <w:t xml:space="preserve">h inherits from requests.Session. It will have additional </w:t>
+        <w:t xml:space="preserve">h inherits from </w:t>
+      </w:r>
+      <w:proofErr w:type="spellStart"/>
+      <w:r>
+        <w:t>requests.Session</w:t>
+      </w:r>
+      <w:proofErr w:type="spellEnd"/>
+      <w:r>
+        <w:t xml:space="preserve">. It will have additional </w:t>
       </w:r>
       <w:r>
         <w:t>functionality to sign on to WebFOCUS, sign off from WebFOCUS, and save the CSRF Token</w:t>
@@ -4346,13 +4439,29 @@
           <v:shape id="_x0000_i1026" type="#_x0000_t75" style="width:408.75pt;height:122.25pt" o:ole="">
             <v:imagedata r:id="rId12" o:title=""/>
           </v:shape>
-          <o:OLEObject Type="Embed" ProgID="Word.Document.12" ShapeID="_x0000_i1026" DrawAspect="Content" ObjectID="_1627473860" r:id="rId13">
+          <o:OLEObject Type="Embed" ProgID="Word.Document.12" ShapeID="_x0000_i1026" DrawAspect="Content" ObjectID="_1627476790" r:id="rId13">
             <o:FieldCodes>\s</o:FieldCodes>
           </o:OLEObject>
         </w:object>
       </w:r>
       <w:r>
-        <w:t>We must initialize the parent requests.Session object in our __init__ method.</w:t>
+        <w:t xml:space="preserve">We must initialize the parent </w:t>
+      </w:r>
+      <w:proofErr w:type="spellStart"/>
+      <w:r>
+        <w:t>requests.Session</w:t>
+      </w:r>
+      <w:proofErr w:type="spellEnd"/>
+      <w:r>
+        <w:t xml:space="preserve"> object in our __</w:t>
+      </w:r>
+      <w:proofErr w:type="spellStart"/>
+      <w:r>
+        <w:t>init</w:t>
+      </w:r>
+      <w:proofErr w:type="spellEnd"/>
+      <w:r>
+        <w:t>__ method.</w:t>
       </w:r>
     </w:p>
     <w:p>
@@ -4378,9 +4487,19 @@
       <w:r>
         <w:t>“</w:t>
       </w:r>
-      <w:r>
-        <w:t>self.IBIWF_SES_AUTH_TOKEN = None</w:t>
-      </w:r>
+      <w:proofErr w:type="spellStart"/>
+      <w:r>
+        <w:t>self.IBIWF_SES_AUTH_TOKEN</w:t>
+      </w:r>
+      <w:proofErr w:type="spellEnd"/>
+      <w:r>
+        <w:t xml:space="preserve"> = </w:t>
+      </w:r>
+      <w:proofErr w:type="gramStart"/>
+      <w:r>
+        <w:t>None</w:t>
+      </w:r>
+      <w:proofErr w:type="gramEnd"/>
       <w:r>
         <w:t>”</w:t>
       </w:r>
@@ -4628,10 +4747,26 @@
         <w:t xml:space="preserve">We can create a </w:t>
       </w:r>
       <w:r>
-        <w:t>method in our WF_Session ob</w:t>
-      </w:r>
-      <w:r>
-        <w:t>ject, mr_sign_on, which</w:t>
+        <w:t xml:space="preserve">method in our </w:t>
+      </w:r>
+      <w:proofErr w:type="spellStart"/>
+      <w:r>
+        <w:t>WF_Session</w:t>
+      </w:r>
+      <w:proofErr w:type="spellEnd"/>
+      <w:r>
+        <w:t xml:space="preserve"> ob</w:t>
+      </w:r>
+      <w:r>
+        <w:t xml:space="preserve">ject, </w:t>
+      </w:r>
+      <w:proofErr w:type="spellStart"/>
+      <w:r>
+        <w:t>mr_sign_on</w:t>
+      </w:r>
+      <w:proofErr w:type="spellEnd"/>
+      <w:r>
+        <w:t>, which</w:t>
       </w:r>
       <w:r>
         <w:t xml:space="preserve"> signs in to WebFOCUS using a REST call.</w:t>
@@ -4643,7 +4778,15 @@
         <w:ind w:left="0" w:firstLine="0"/>
       </w:pPr>
       <w:r>
-        <w:t>It takes the protocol, host, port, userid, and password as parameters, then sends the request using these values.</w:t>
+        <w:t xml:space="preserve">It takes the protocol, host, port, </w:t>
+      </w:r>
+      <w:proofErr w:type="spellStart"/>
+      <w:r>
+        <w:t>userid</w:t>
+      </w:r>
+      <w:proofErr w:type="spellEnd"/>
+      <w:r>
+        <w:t>, and password as parameters, then sends the request using these values.</w:t>
       </w:r>
     </w:p>
     <w:p>
@@ -4664,7 +4807,15 @@
         <w:ind w:left="0" w:firstLine="0"/>
       </w:pPr>
       <w:r>
-        <w:t>This method parses the XML response to find the CSRF token, then saves it to the WF_Session object’s IBIWF_SES_AUTH_TOKEN attribute.</w:t>
+        <w:t xml:space="preserve">This method parses the XML response to find the CSRF token, then saves it to the </w:t>
+      </w:r>
+      <w:proofErr w:type="spellStart"/>
+      <w:r>
+        <w:t>WF_Session</w:t>
+      </w:r>
+      <w:proofErr w:type="spellEnd"/>
+      <w:r>
+        <w:t xml:space="preserve"> object’s IBIWF_SES_AUTH_TOKEN attribute.</w:t>
       </w:r>
     </w:p>
     <w:bookmarkStart w:id="12" w:name="_MON_1627373242"/>
@@ -4679,13 +4830,21 @@
           <v:shape id="_x0000_i1027" type="#_x0000_t75" style="width:465.75pt;height:393pt" o:ole="">
             <v:imagedata r:id="rId14" o:title=""/>
           </v:shape>
-          <o:OLEObject Type="Embed" ProgID="Word.Document.12" ShapeID="_x0000_i1027" DrawAspect="Content" ObjectID="_1627473861" r:id="rId15">
+          <o:OLEObject Type="Embed" ProgID="Word.Document.12" ShapeID="_x0000_i1027" DrawAspect="Content" ObjectID="_1627476791" r:id="rId15">
             <o:FieldCodes>\s</o:FieldCodes>
           </o:OLEObject>
         </w:object>
       </w:r>
       <w:r>
-        <w:t xml:space="preserve"> We use the xml.etree.ElementTree library to parse the XML response</w:t>
+        <w:t xml:space="preserve"> We use the </w:t>
+      </w:r>
+      <w:proofErr w:type="spellStart"/>
+      <w:r>
+        <w:t>xml.etree.ElementTree</w:t>
+      </w:r>
+      <w:proofErr w:type="spellEnd"/>
+      <w:r>
+        <w:t xml:space="preserve"> library to parse the XML response</w:t>
       </w:r>
       <w:r>
         <w:t>. To do this, we need to add another import statement at the top of our wfrs.py file:</w:t>
@@ -4703,7 +4862,7 @@
           <v:shape id="_x0000_i1028" type="#_x0000_t75" style="width:468pt;height:105.75pt" o:ole="">
             <v:imagedata r:id="rId16" o:title=""/>
           </v:shape>
-          <o:OLEObject Type="Embed" ProgID="Word.OpenDocumentText.12" ShapeID="_x0000_i1028" DrawAspect="Content" ObjectID="_1627473862" r:id="rId17"/>
+          <o:OLEObject Type="Embed" ProgID="Word.OpenDocumentText.12" ShapeID="_x0000_i1028" DrawAspect="Content" ObjectID="_1627476792" r:id="rId17"/>
         </w:object>
       </w:r>
     </w:p>
@@ -4718,8 +4877,13 @@
       <w:r>
         <w:t>_</w:t>
       </w:r>
-      <w:r>
-        <w:t>save_ibi_csrf_token is as follows:</w:t>
+      <w:proofErr w:type="spellStart"/>
+      <w:r>
+        <w:t>save_ibi_csrf_token</w:t>
+      </w:r>
+      <w:proofErr w:type="spellEnd"/>
+      <w:r>
+        <w:t xml:space="preserve"> is as follows:</w:t>
       </w:r>
     </w:p>
     <w:bookmarkStart w:id="14" w:name="_MON_1627377679"/>
@@ -4738,7 +4902,7 @@
           <v:shape id="_x0000_i1029" type="#_x0000_t75" style="width:468pt;height:150.75pt" o:ole="">
             <v:imagedata r:id="rId18" o:title=""/>
           </v:shape>
-          <o:OLEObject Type="Embed" ProgID="Word.OpenDocumentText.12" ShapeID="_x0000_i1029" DrawAspect="Content" ObjectID="_1627473863" r:id="rId19"/>
+          <o:OLEObject Type="Embed" ProgID="Word.OpenDocumentText.12" ShapeID="_x0000_i1029" DrawAspect="Content" ObjectID="_1627476793" r:id="rId19"/>
         </w:object>
       </w:r>
       <w:r>
@@ -4772,10 +4936,18 @@
         <w:t xml:space="preserve"> True/False</w:t>
       </w:r>
       <w:r>
-        <w:t xml:space="preserve"> to let mr</w:t>
-      </w:r>
-      <w:r>
-        <w:t>_sign_on know i</w:t>
+        <w:t xml:space="preserve"> to let </w:t>
+      </w:r>
+      <w:proofErr w:type="spellStart"/>
+      <w:r>
+        <w:t>mr</w:t>
+      </w:r>
+      <w:r>
+        <w:t>_sign_on</w:t>
+      </w:r>
+      <w:proofErr w:type="spellEnd"/>
+      <w:r>
+        <w:t xml:space="preserve"> know i</w:t>
       </w:r>
       <w:r>
         <w:t>f i</w:t>
@@ -4796,7 +4968,23 @@
         <w:ind w:left="0" w:firstLine="0"/>
       </w:pPr>
       <w:r>
-        <w:t xml:space="preserve">When a WF_Session instance is created and the mr_sign_on method is called with valid parameters, the instance should </w:t>
+        <w:t xml:space="preserve">When a </w:t>
+      </w:r>
+      <w:proofErr w:type="spellStart"/>
+      <w:r>
+        <w:t>WF_Session</w:t>
+      </w:r>
+      <w:proofErr w:type="spellEnd"/>
+      <w:r>
+        <w:t xml:space="preserve"> instance is created and the </w:t>
+      </w:r>
+      <w:proofErr w:type="spellStart"/>
+      <w:r>
+        <w:t>mr_sign_on</w:t>
+      </w:r>
+      <w:proofErr w:type="spellEnd"/>
+      <w:r>
+        <w:t xml:space="preserve"> method is called with valid parameters, the instance should </w:t>
       </w:r>
       <w:r>
         <w:t xml:space="preserve">automatically set </w:t>
@@ -4911,7 +5099,23 @@
         <w:ind w:left="0" w:firstLine="0"/>
       </w:pPr>
       <w:r>
-        <w:t>Our WF_Session object’s WF-JSESSIONID cookie will be automatically invalidated and then set to a new, random value by the WebFOCUS client server. However, our CSRF Token was stored in the instance so it must be set to None.</w:t>
+        <w:t xml:space="preserve">Our </w:t>
+      </w:r>
+      <w:proofErr w:type="spellStart"/>
+      <w:r>
+        <w:t>WF_Session</w:t>
+      </w:r>
+      <w:proofErr w:type="spellEnd"/>
+      <w:r>
+        <w:t xml:space="preserve"> object’s WF-JSESSIONID cookie will be automatically invalidated and then set to a new, random value by the WebFOCUS client server. However, our CSRF Token was stored in the instance so it must be set to </w:t>
+      </w:r>
+      <w:proofErr w:type="gramStart"/>
+      <w:r>
+        <w:t>None</w:t>
+      </w:r>
+      <w:proofErr w:type="gramEnd"/>
+      <w:r>
+        <w:t>.</w:t>
       </w:r>
     </w:p>
     <w:p>
@@ -4921,7 +5125,15 @@
       </w:pPr>
       <w:r>
         <w:lastRenderedPageBreak/>
-        <w:t>The code for mr_signoff is as follows:</w:t>
+        <w:t xml:space="preserve">The code for </w:t>
+      </w:r>
+      <w:proofErr w:type="spellStart"/>
+      <w:r>
+        <w:t>mr_signoff</w:t>
+      </w:r>
+      <w:proofErr w:type="spellEnd"/>
+      <w:r>
+        <w:t xml:space="preserve"> is as follows:</w:t>
       </w:r>
     </w:p>
     <w:bookmarkStart w:id="16" w:name="_MON_1627386488"/>
@@ -4936,7 +5148,7 @@
           <v:shape id="_x0000_i1030" type="#_x0000_t75" style="width:468pt;height:165pt" o:ole="">
             <v:imagedata r:id="rId20" o:title=""/>
           </v:shape>
-          <o:OLEObject Type="Embed" ProgID="Word.OpenDocumentText.12" ShapeID="_x0000_i1030" DrawAspect="Content" ObjectID="_1627473864" r:id="rId21"/>
+          <o:OLEObject Type="Embed" ProgID="Word.OpenDocumentText.12" ShapeID="_x0000_i1030" DrawAspect="Content" ObjectID="_1627476794" r:id="rId21"/>
         </w:object>
       </w:r>
     </w:p>
@@ -5062,7 +5274,31 @@
         <w:ind w:left="0" w:right="1012" w:firstLine="0"/>
       </w:pPr>
       <w:r>
-        <w:t>Now, we have Python code to interact and authenticate with WebFOCUS in the form of a WF_Session object and mr_sign_on and mr_signoff method definitions.</w:t>
+        <w:t xml:space="preserve">Now, we have Python code to interact and authenticate with WebFOCUS in the form of a </w:t>
+      </w:r>
+      <w:proofErr w:type="spellStart"/>
+      <w:r>
+        <w:t>WF_Session</w:t>
+      </w:r>
+      <w:proofErr w:type="spellEnd"/>
+      <w:r>
+        <w:t xml:space="preserve"> object and </w:t>
+      </w:r>
+      <w:proofErr w:type="spellStart"/>
+      <w:r>
+        <w:t>mr_sign_on</w:t>
+      </w:r>
+      <w:proofErr w:type="spellEnd"/>
+      <w:r>
+        <w:t xml:space="preserve"> and </w:t>
+      </w:r>
+      <w:proofErr w:type="spellStart"/>
+      <w:r>
+        <w:t>mr_signoff</w:t>
+      </w:r>
+      <w:proofErr w:type="spellEnd"/>
+      <w:r>
+        <w:t xml:space="preserve"> method definitions.</w:t>
       </w:r>
       <w:r>
         <w:t xml:space="preserve"> </w:t>
@@ -5082,9 +5318,19 @@
         <w:spacing w:after="244"/>
         <w:ind w:left="0" w:right="1012" w:firstLine="0"/>
       </w:pPr>
-      <w:r>
-        <w:t>import wfrs</w:t>
-      </w:r>
+      <w:proofErr w:type="gramStart"/>
+      <w:r>
+        <w:t>import</w:t>
+      </w:r>
+      <w:proofErr w:type="gramEnd"/>
+      <w:r>
+        <w:t xml:space="preserve"> </w:t>
+      </w:r>
+      <w:proofErr w:type="spellStart"/>
+      <w:r>
+        <w:t>wfrs</w:t>
+      </w:r>
+      <w:proofErr w:type="spellEnd"/>
     </w:p>
     <w:p>
       <w:pPr>
@@ -5095,11 +5341,32 @@
         <w:t>In app.py, w</w:t>
       </w:r>
       <w:r>
-        <w:t xml:space="preserve">e will use the ‘g’ object to store a WF_Session instance for a request. This way, if we connect to WebFOCUS to process a user request, we can control how the </w:t>
-      </w:r>
+        <w:t xml:space="preserve">e will use the ‘g’ object to store a </w:t>
+      </w:r>
+      <w:proofErr w:type="spellStart"/>
+      <w:r>
+        <w:t>WF_Session</w:t>
+      </w:r>
+      <w:proofErr w:type="spellEnd"/>
+      <w:r>
+        <w:t xml:space="preserve"> instance for a request. This way, if we connect to WebFOCUS to process a user request, we can control how the </w:t>
+      </w:r>
+      <w:proofErr w:type="spellStart"/>
       <w:r>
         <w:lastRenderedPageBreak/>
-        <w:t xml:space="preserve">WF_Session will be used between functions in our application. We only need to instantiate one WF_Session and sign on once to process every request to WebFOCUS we need to, before signing out and destroying the connection. </w:t>
+        <w:t>WF_Session</w:t>
+      </w:r>
+      <w:proofErr w:type="spellEnd"/>
+      <w:r>
+        <w:t xml:space="preserve"> will be used between functions in our application. We only need to instantiate one </w:t>
+      </w:r>
+      <w:proofErr w:type="spellStart"/>
+      <w:r>
+        <w:t>WF_Session</w:t>
+      </w:r>
+      <w:proofErr w:type="spellEnd"/>
+      <w:r>
+        <w:t xml:space="preserve"> and sign on once to process every request to WebFOCUS we need to, before signing out and destroying the connection. </w:t>
       </w:r>
     </w:p>
     <w:p>
@@ -5108,7 +5375,23 @@
         <w:ind w:left="0" w:right="1012" w:firstLine="0"/>
       </w:pPr>
       <w:r>
-        <w:t>To do this, we can create a wf_login function to retrieve the WF_Session, creating an instance if it does not already exist or retrieve an already existing instance.</w:t>
+        <w:t xml:space="preserve">To do this, we can create a </w:t>
+      </w:r>
+      <w:proofErr w:type="spellStart"/>
+      <w:r>
+        <w:t>wf_login</w:t>
+      </w:r>
+      <w:proofErr w:type="spellEnd"/>
+      <w:r>
+        <w:t xml:space="preserve"> function to retrieve the </w:t>
+      </w:r>
+      <w:proofErr w:type="spellStart"/>
+      <w:r>
+        <w:t>WF_Session</w:t>
+      </w:r>
+      <w:proofErr w:type="spellEnd"/>
+      <w:r>
+        <w:t>, creating an instance if it does not already exist or retrieve an already existing instance.</w:t>
       </w:r>
     </w:p>
     <w:p>
@@ -5117,7 +5400,15 @@
         <w:ind w:left="0" w:right="1012" w:firstLine="0"/>
       </w:pPr>
       <w:r>
-        <w:t>We call the wf_login function in every Flask route and view where we need to connect to WebFOCUS, such as when retrieving a report</w:t>
+        <w:t xml:space="preserve">We call the </w:t>
+      </w:r>
+      <w:proofErr w:type="spellStart"/>
+      <w:r>
+        <w:t>wf_login</w:t>
+      </w:r>
+      <w:proofErr w:type="spellEnd"/>
+      <w:r>
+        <w:t xml:space="preserve"> function in every Flask route and view where we need to connect to WebFOCUS, such as when retrieving a report</w:t>
       </w:r>
       <w:r>
         <w:t xml:space="preserve"> or listing files in a path</w:t>
@@ -5192,7 +5483,15 @@
         <w:ind w:left="0" w:right="1012" w:firstLine="0"/>
       </w:pPr>
       <w:r>
-        <w:t>The wf_login function is as follows:</w:t>
+        <w:t xml:space="preserve">The </w:t>
+      </w:r>
+      <w:proofErr w:type="spellStart"/>
+      <w:r>
+        <w:t>wf_login</w:t>
+      </w:r>
+      <w:proofErr w:type="spellEnd"/>
+      <w:r>
+        <w:t xml:space="preserve"> function is as follows:</w:t>
       </w:r>
     </w:p>
     <w:bookmarkStart w:id="19" w:name="_MON_1627381037"/>
@@ -5207,7 +5506,7 @@
           <v:shape id="_x0000_i1031" type="#_x0000_t75" style="width:468pt;height:279pt" o:ole="">
             <v:imagedata r:id="rId22" o:title=""/>
           </v:shape>
-          <o:OLEObject Type="Embed" ProgID="Word.OpenDocumentText.12" ShapeID="_x0000_i1031" DrawAspect="Content" ObjectID="_1627473865" r:id="rId23"/>
+          <o:OLEObject Type="Embed" ProgID="Word.OpenDocumentText.12" ShapeID="_x0000_i1031" DrawAspect="Content" ObjectID="_1627476795" r:id="rId23"/>
         </w:object>
       </w:r>
     </w:p>
@@ -5217,7 +5516,55 @@
         <w:ind w:left="0" w:right="1012" w:firstLine="0"/>
       </w:pPr>
       <w:r>
-        <w:t xml:space="preserve">We define the key for our WF_Session instance in ‘g’ to be ‘wf_sess’, so we can retrieve the instance via dot notation (g.wf_sess) or through other dictionary methods such as g[‘wf_sess’], g.get[‘wf_sess’]. </w:t>
+        <w:t xml:space="preserve">We define the key for our </w:t>
+      </w:r>
+      <w:proofErr w:type="spellStart"/>
+      <w:r>
+        <w:t>WF_Session</w:t>
+      </w:r>
+      <w:proofErr w:type="spellEnd"/>
+      <w:r>
+        <w:t xml:space="preserve"> instance in ‘g’ to be ‘</w:t>
+      </w:r>
+      <w:proofErr w:type="spellStart"/>
+      <w:r>
+        <w:t>wf_sess</w:t>
+      </w:r>
+      <w:proofErr w:type="spellEnd"/>
+      <w:r>
+        <w:t>’, so we can retrieve the instance via dot notation (</w:t>
+      </w:r>
+      <w:proofErr w:type="spellStart"/>
+      <w:r>
+        <w:t>g.wf_sess</w:t>
+      </w:r>
+      <w:proofErr w:type="spellEnd"/>
+      <w:r>
+        <w:t>) or through other dictionary methods such as g[‘</w:t>
+      </w:r>
+      <w:proofErr w:type="spellStart"/>
+      <w:r>
+        <w:t>wf_sess</w:t>
+      </w:r>
+      <w:proofErr w:type="spellEnd"/>
+      <w:r>
+        <w:t xml:space="preserve">’], </w:t>
+      </w:r>
+      <w:proofErr w:type="spellStart"/>
+      <w:r>
+        <w:t>g.get</w:t>
+      </w:r>
+      <w:proofErr w:type="spellEnd"/>
+      <w:r>
+        <w:t>[‘</w:t>
+      </w:r>
+      <w:proofErr w:type="spellStart"/>
+      <w:r>
+        <w:t>wf_sess</w:t>
+      </w:r>
+      <w:proofErr w:type="spellEnd"/>
+      <w:r>
+        <w:t xml:space="preserve">’]. </w:t>
       </w:r>
     </w:p>
     <w:p>
@@ -5318,7 +5665,15 @@
         <w:ind w:left="0" w:firstLine="0"/>
       </w:pPr>
       <w:r>
-        <w:t>Without any other code, the Flask g object and our WF_Session instance with it will be destroyed after the request is processed and a view is returned. We wish to sign off before it is destroyed for security purposes, so to do that we use a Flask decorator:</w:t>
+        <w:t xml:space="preserve">Without any other code, the Flask g object and our </w:t>
+      </w:r>
+      <w:proofErr w:type="spellStart"/>
+      <w:r>
+        <w:t>WF_Session</w:t>
+      </w:r>
+      <w:proofErr w:type="spellEnd"/>
+      <w:r>
+        <w:t xml:space="preserve"> instance with it will be destroyed after the request is processed and a view is returned. We wish to sign off before it is destroyed for security purposes, so to do that we use a Flask decorator:</w:t>
       </w:r>
     </w:p>
     <w:p>
@@ -5339,7 +5694,7 @@
           <v:shape id="_x0000_i1032" type="#_x0000_t75" style="width:468pt;height:122.25pt" o:ole="">
             <v:imagedata r:id="rId24" o:title=""/>
           </v:shape>
-          <o:OLEObject Type="Embed" ProgID="Word.OpenDocumentText.12" ShapeID="_x0000_i1032" DrawAspect="Content" ObjectID="_1627473866" r:id="rId25"/>
+          <o:OLEObject Type="Embed" ProgID="Word.OpenDocumentText.12" ShapeID="_x0000_i1032" DrawAspect="Content" ObjectID="_1627476796" r:id="rId25"/>
         </w:object>
       </w:r>
     </w:p>
@@ -5349,7 +5704,15 @@
         <w:ind w:left="0" w:firstLine="0"/>
       </w:pPr>
       <w:r>
-        <w:t xml:space="preserve">The @app.teardown_appcontext decorator before the defined function tells the Flask app that this function should be called </w:t>
+        <w:t>The @</w:t>
+      </w:r>
+      <w:proofErr w:type="spellStart"/>
+      <w:r>
+        <w:t>app.teardown_appcontext</w:t>
+      </w:r>
+      <w:proofErr w:type="spellEnd"/>
+      <w:r>
+        <w:t xml:space="preserve"> decorator before the defined function tells the Flask app that this function should be called </w:t>
       </w:r>
       <w:r>
         <w:t xml:space="preserve">right before it destroys </w:t>
@@ -5379,14 +5742,30 @@
         <w:t>our</w:t>
       </w:r>
       <w:r>
-        <w:t xml:space="preserve"> instance of the wf_sess </w:t>
+        <w:t xml:space="preserve"> instance of the </w:t>
+      </w:r>
+      <w:proofErr w:type="spellStart"/>
+      <w:r>
+        <w:t>wf_sess</w:t>
+      </w:r>
+      <w:proofErr w:type="spellEnd"/>
+      <w:r>
+        <w:t xml:space="preserve"> </w:t>
       </w:r>
       <w:r>
         <w:t xml:space="preserve">and remove it from the ‘g’ dictionary, if it exists. </w:t>
       </w:r>
       <w:r>
         <w:br/>
-        <w:t>If it does not, there is no need to sign out; otherwise, we call the mr_signoff method.</w:t>
+        <w:t xml:space="preserve">If it does not, there is no need to sign out; otherwise, we call the </w:t>
+      </w:r>
+      <w:proofErr w:type="spellStart"/>
+      <w:r>
+        <w:t>mr_signoff</w:t>
+      </w:r>
+      <w:proofErr w:type="spellEnd"/>
+      <w:r>
+        <w:t xml:space="preserve"> method.</w:t>
       </w:r>
     </w:p>
     <w:p>
@@ -5457,7 +5836,23 @@
         <w:spacing w:after="160" w:line="259" w:lineRule="auto"/>
       </w:pPr>
       <w:r>
-        <w:t>Call the wf_login() function and assign the session to a variable (we use wf_sess)</w:t>
+        <w:t xml:space="preserve">Call the </w:t>
+      </w:r>
+      <w:proofErr w:type="spellStart"/>
+      <w:r>
+        <w:t>wf_login</w:t>
+      </w:r>
+      <w:proofErr w:type="spellEnd"/>
+      <w:r>
+        <w:t xml:space="preserve">() function and assign the session to a variable (we use </w:t>
+      </w:r>
+      <w:proofErr w:type="spellStart"/>
+      <w:r>
+        <w:t>wf_sess</w:t>
+      </w:r>
+      <w:proofErr w:type="spellEnd"/>
+      <w:r>
+        <w:t>)</w:t>
       </w:r>
     </w:p>
     <w:p>
@@ -5470,7 +5865,15 @@
         <w:spacing w:after="160" w:line="259" w:lineRule="auto"/>
       </w:pPr>
       <w:r>
-        <w:t>Prepare request url, parameters, payload using proper REST calls</w:t>
+        <w:t xml:space="preserve">Prepare request </w:t>
+      </w:r>
+      <w:proofErr w:type="spellStart"/>
+      <w:r>
+        <w:t>url</w:t>
+      </w:r>
+      <w:proofErr w:type="spellEnd"/>
+      <w:r>
+        <w:t>, parameters, payload using proper REST calls</w:t>
       </w:r>
     </w:p>
     <w:p>
@@ -5561,7 +5964,15 @@
         <w:ind w:left="0" w:firstLine="0"/>
       </w:pPr>
       <w:r>
-        <w:t>Our WF_Session object inherits from the Requests Session object, so when given a dictionary of key value pairs as a “data” parameter, the body will be properly formatted accordingly. This makes including a CSRF token easy.</w:t>
+        <w:t xml:space="preserve">Our </w:t>
+      </w:r>
+      <w:proofErr w:type="spellStart"/>
+      <w:r>
+        <w:t>WF_Session</w:t>
+      </w:r>
+      <w:proofErr w:type="spellEnd"/>
+      <w:r>
+        <w:t xml:space="preserve"> object inherits from the Requests Session object, so when given a dictionary of key value pairs as a “data” parameter, the body will be properly formatted accordingly. This makes including a CSRF token easy.</w:t>
       </w:r>
     </w:p>
     <w:p>
@@ -5585,7 +5996,7 @@
           <v:shape id="_x0000_i1033" type="#_x0000_t75" style="width:468pt;height:165pt" o:ole="">
             <v:imagedata r:id="rId26" o:title=""/>
           </v:shape>
-          <o:OLEObject Type="Embed" ProgID="Word.OpenDocumentText.12" ShapeID="_x0000_i1033" DrawAspect="Content" ObjectID="_1627473867" r:id="rId27"/>
+          <o:OLEObject Type="Embed" ProgID="Word.OpenDocumentText.12" ShapeID="_x0000_i1033" DrawAspect="Content" ObjectID="_1627476797" r:id="rId27"/>
         </w:object>
       </w:r>
     </w:p>
@@ -5752,16 +6163,32 @@
         <w:ind w:left="0" w:firstLine="0"/>
       </w:pPr>
       <w:r>
-        <w:t>In this sample application, we assume all report and schedule files will be under the public repository, “WFC/Repository/Public”, which is why we initialized ibi_default_folder_path to this when we created our Flask app.</w:t>
-      </w:r>
-    </w:p>
-    <w:p>
-      <w:pPr>
-        <w:spacing w:after="160" w:line="259" w:lineRule="auto"/>
-        <w:ind w:left="0" w:firstLine="0"/>
-      </w:pPr>
-      <w:r>
-        <w:t>If a stronger use case is required, the steps in this section can be extended to recurse on folders within repositories, but this will be not covered.</w:t>
+        <w:t xml:space="preserve">In this sample application, we assume all report and schedule files will be under the public repository, “WFC/Repository/Public”, which is why we initialized </w:t>
+      </w:r>
+      <w:proofErr w:type="spellStart"/>
+      <w:r>
+        <w:t>ibi_default_folder_path</w:t>
+      </w:r>
+      <w:proofErr w:type="spellEnd"/>
+      <w:r>
+        <w:t xml:space="preserve"> to this when we created our Flask app.</w:t>
+      </w:r>
+    </w:p>
+    <w:p>
+      <w:pPr>
+        <w:spacing w:after="160" w:line="259" w:lineRule="auto"/>
+        <w:ind w:left="0" w:firstLine="0"/>
+      </w:pPr>
+      <w:r>
+        <w:t xml:space="preserve">If a stronger use case is required, the steps in this section can be extended to </w:t>
+      </w:r>
+      <w:proofErr w:type="spellStart"/>
+      <w:r>
+        <w:t>recurse</w:t>
+      </w:r>
+      <w:proofErr w:type="spellEnd"/>
+      <w:r>
+        <w:t xml:space="preserve"> on folders within repositories, but this will be not covered.</w:t>
       </w:r>
     </w:p>
     <w:p>
@@ -5847,25 +6274,73 @@
         <w:t xml:space="preserve">When the proper call is made, WebFOCUS will return an XML response object. If it’s a success, </w:t>
       </w:r>
       <w:r>
-        <w:t xml:space="preserve">the parent node will be an IBRSResponseObject. The rootObject is one of its children, and what we are interested in. </w:t>
-      </w:r>
-    </w:p>
-    <w:p>
-      <w:pPr>
-        <w:spacing w:after="160" w:line="259" w:lineRule="auto"/>
-        <w:ind w:left="0" w:firstLine="0"/>
-      </w:pPr>
-      <w:r>
-        <w:t xml:space="preserve">The rootObject will contain all files in the path as children with the respective object type as a tag. For example, schedules will be tagged as “casterObject”, and reports will be tagged as “FexFile”. </w:t>
-      </w:r>
-    </w:p>
-    <w:p>
-      <w:pPr>
-        <w:spacing w:after="160" w:line="259" w:lineRule="auto"/>
-        <w:ind w:left="0" w:firstLine="0"/>
-      </w:pPr>
-      <w:r>
-        <w:t>The Python code to retrieve the rootObject xml as an ET root node is:</w:t>
+        <w:t xml:space="preserve">the parent node will be an </w:t>
+      </w:r>
+      <w:proofErr w:type="spellStart"/>
+      <w:r>
+        <w:t>IBRSResponseObject</w:t>
+      </w:r>
+      <w:proofErr w:type="spellEnd"/>
+      <w:r>
+        <w:t xml:space="preserve">. The </w:t>
+      </w:r>
+      <w:proofErr w:type="spellStart"/>
+      <w:r>
+        <w:t>rootObject</w:t>
+      </w:r>
+      <w:proofErr w:type="spellEnd"/>
+      <w:r>
+        <w:t xml:space="preserve"> is one of its children, and what we are interested in. </w:t>
+      </w:r>
+    </w:p>
+    <w:p>
+      <w:pPr>
+        <w:spacing w:after="160" w:line="259" w:lineRule="auto"/>
+        <w:ind w:left="0" w:firstLine="0"/>
+      </w:pPr>
+      <w:r>
+        <w:t xml:space="preserve">The </w:t>
+      </w:r>
+      <w:proofErr w:type="spellStart"/>
+      <w:r>
+        <w:t>rootObject</w:t>
+      </w:r>
+      <w:proofErr w:type="spellEnd"/>
+      <w:r>
+        <w:t xml:space="preserve"> will contain all files in the path as children with the respective object type as a tag. For example, schedules will be tagged as “</w:t>
+      </w:r>
+      <w:proofErr w:type="spellStart"/>
+      <w:r>
+        <w:t>casterObject</w:t>
+      </w:r>
+      <w:proofErr w:type="spellEnd"/>
+      <w:r>
+        <w:t>”, and reports will be tagged as “</w:t>
+      </w:r>
+      <w:proofErr w:type="spellStart"/>
+      <w:r>
+        <w:t>FexFile</w:t>
+      </w:r>
+      <w:proofErr w:type="spellEnd"/>
+      <w:r>
+        <w:t xml:space="preserve">”. </w:t>
+      </w:r>
+    </w:p>
+    <w:p>
+      <w:pPr>
+        <w:spacing w:after="160" w:line="259" w:lineRule="auto"/>
+        <w:ind w:left="0" w:firstLine="0"/>
+      </w:pPr>
+      <w:r>
+        <w:t xml:space="preserve">The Python code to retrieve the </w:t>
+      </w:r>
+      <w:proofErr w:type="spellStart"/>
+      <w:r>
+        <w:t>rootObject</w:t>
+      </w:r>
+      <w:proofErr w:type="spellEnd"/>
+      <w:r>
+        <w:t xml:space="preserve"> xml as an ET root node is:</w:t>
       </w:r>
     </w:p>
     <w:p>
@@ -5886,7 +6361,7 @@
           <v:shape id="_x0000_i1039" type="#_x0000_t75" style="width:468pt;height:222pt" o:ole="">
             <v:imagedata r:id="rId28" o:title=""/>
           </v:shape>
-          <o:OLEObject Type="Embed" ProgID="Word.OpenDocumentText.12" ShapeID="_x0000_i1039" DrawAspect="Content" ObjectID="_1627473868" r:id="rId29"/>
+          <o:OLEObject Type="Embed" ProgID="Word.OpenDocumentText.12" ShapeID="_x0000_i1039" DrawAspect="Content" ObjectID="_1627476798" r:id="rId29"/>
         </w:object>
       </w:r>
     </w:p>
@@ -5896,25 +6371,57 @@
         <w:ind w:left="0" w:firstLine="0"/>
       </w:pPr>
       <w:r>
-        <w:t>From the parent response object, we retrieve the rootObject as files_xml.</w:t>
-      </w:r>
-    </w:p>
-    <w:p>
-      <w:pPr>
-        <w:spacing w:after="160" w:line="259" w:lineRule="auto"/>
-        <w:ind w:left="0" w:firstLine="0"/>
-      </w:pPr>
-      <w:r>
-        <w:t xml:space="preserve">We can further parse this rootObject and only return XML children of files of the type which we desire. </w:t>
-      </w:r>
-    </w:p>
-    <w:p>
-      <w:pPr>
-        <w:spacing w:after="160" w:line="259" w:lineRule="auto"/>
-        <w:ind w:left="0" w:firstLine="0"/>
-      </w:pPr>
-      <w:r>
-        <w:t>The following code extends the function to list all the files of a certain file_type in this directory:</w:t>
+        <w:t xml:space="preserve">From the parent response object, we retrieve the </w:t>
+      </w:r>
+      <w:proofErr w:type="spellStart"/>
+      <w:r>
+        <w:t>rootObject</w:t>
+      </w:r>
+      <w:proofErr w:type="spellEnd"/>
+      <w:r>
+        <w:t xml:space="preserve"> as </w:t>
+      </w:r>
+      <w:proofErr w:type="spellStart"/>
+      <w:r>
+        <w:t>files_xml</w:t>
+      </w:r>
+      <w:proofErr w:type="spellEnd"/>
+      <w:r>
+        <w:t>.</w:t>
+      </w:r>
+    </w:p>
+    <w:p>
+      <w:pPr>
+        <w:spacing w:after="160" w:line="259" w:lineRule="auto"/>
+        <w:ind w:left="0" w:firstLine="0"/>
+      </w:pPr>
+      <w:r>
+        <w:t xml:space="preserve">We can further parse this </w:t>
+      </w:r>
+      <w:proofErr w:type="spellStart"/>
+      <w:r>
+        <w:t>rootObject</w:t>
+      </w:r>
+      <w:proofErr w:type="spellEnd"/>
+      <w:r>
+        <w:t xml:space="preserve"> and only return XML children of files of the type which we desire. </w:t>
+      </w:r>
+    </w:p>
+    <w:p>
+      <w:pPr>
+        <w:spacing w:after="160" w:line="259" w:lineRule="auto"/>
+        <w:ind w:left="0" w:firstLine="0"/>
+      </w:pPr>
+      <w:r>
+        <w:t xml:space="preserve">The following code extends the function to list all the files of a certain </w:t>
+      </w:r>
+      <w:proofErr w:type="spellStart"/>
+      <w:r>
+        <w:t>file_type</w:t>
+      </w:r>
+      <w:proofErr w:type="spellEnd"/>
+      <w:r>
+        <w:t xml:space="preserve"> in this directory:</w:t>
       </w:r>
     </w:p>
     <w:bookmarkStart w:id="25" w:name="_MON_1627460263"/>
@@ -5929,7 +6436,7 @@
           <v:shape id="_x0000_i1047" type="#_x0000_t75" style="width:468pt;height:378.75pt" o:ole="">
             <v:imagedata r:id="rId30" o:title=""/>
           </v:shape>
-          <o:OLEObject Type="Embed" ProgID="Word.OpenDocumentText.12" ShapeID="_x0000_i1047" DrawAspect="Content" ObjectID="_1627473869" r:id="rId31"/>
+          <o:OLEObject Type="Embed" ProgID="Word.OpenDocumentText.12" ShapeID="_x0000_i1047" DrawAspect="Content" ObjectID="_1627476799" r:id="rId31"/>
         </w:object>
       </w:r>
     </w:p>
@@ -5939,7 +6446,15 @@
         <w:ind w:left="0" w:firstLine="0"/>
       </w:pPr>
       <w:r>
-        <w:t>If the function is called with no file_type selected, it will default to including all files.</w:t>
+        <w:t xml:space="preserve">If the function is called with no </w:t>
+      </w:r>
+      <w:proofErr w:type="spellStart"/>
+      <w:r>
+        <w:t>file_type</w:t>
+      </w:r>
+      <w:proofErr w:type="spellEnd"/>
+      <w:r>
+        <w:t xml:space="preserve"> selected, it will default to including all files.</w:t>
       </w:r>
     </w:p>
     <w:p>
@@ -6017,7 +6532,15 @@
         <w:ind w:left="0" w:firstLine="0"/>
       </w:pPr>
       <w:r>
-        <w:t>The following function will take in the rootObject created above (parent directory) and return a list of the item names of its children (files in the directory):</w:t>
+        <w:t xml:space="preserve">The following function will take in the </w:t>
+      </w:r>
+      <w:proofErr w:type="spellStart"/>
+      <w:r>
+        <w:t>rootObject</w:t>
+      </w:r>
+      <w:proofErr w:type="spellEnd"/>
+      <w:r>
+        <w:t xml:space="preserve"> created above (parent directory) and return a list of the item names of its children (files in the directory):</w:t>
       </w:r>
     </w:p>
     <w:bookmarkStart w:id="26" w:name="_MON_1627460675"/>
@@ -6032,7 +6555,7 @@
           <v:shape id="_x0000_i1051" type="#_x0000_t75" style="width:468pt;height:122.25pt" o:ole="">
             <v:imagedata r:id="rId32" o:title=""/>
           </v:shape>
-          <o:OLEObject Type="Embed" ProgID="Word.OpenDocumentText.12" ShapeID="_x0000_i1051" DrawAspect="Content" ObjectID="_1627473870" r:id="rId33"/>
+          <o:OLEObject Type="Embed" ProgID="Word.OpenDocumentText.12" ShapeID="_x0000_i1051" DrawAspect="Content" ObjectID="_1627476800" r:id="rId33"/>
         </w:object>
       </w:r>
     </w:p>
@@ -6056,16 +6579,48 @@
         <w:ind w:left="0" w:firstLine="0"/>
       </w:pPr>
       <w:r>
-        <w:t xml:space="preserve">Using Flask’s render_template function, we can pass in the name of an html template that is in the Templates directory. The Templates directory itself should be in the same directory as our WebFOCUS app. </w:t>
-      </w:r>
-    </w:p>
-    <w:p>
-      <w:pPr>
-        <w:spacing w:after="160" w:line="259" w:lineRule="auto"/>
-        <w:ind w:left="0" w:firstLine="0"/>
-      </w:pPr>
-      <w:r>
-        <w:t>In the next section, we will provide an interface for users to view WebFOCUS reports, using the /run_reports route. So if our app is hosted on ‘http://localhost:5000’, users can navigate to ‘http://localhost:5000/run_reports’ via any means and access this page.</w:t>
+        <w:t xml:space="preserve">Using Flask’s </w:t>
+      </w:r>
+      <w:proofErr w:type="spellStart"/>
+      <w:r>
+        <w:t>render_template</w:t>
+      </w:r>
+      <w:proofErr w:type="spellEnd"/>
+      <w:r>
+        <w:t xml:space="preserve"> function, we can pass in the name of an html template that is in the Templates directory. The Templates directory itself should be in the same directory as our WebFOCUS app. </w:t>
+      </w:r>
+    </w:p>
+    <w:p>
+      <w:pPr>
+        <w:spacing w:after="160" w:line="259" w:lineRule="auto"/>
+        <w:ind w:left="0" w:firstLine="0"/>
+      </w:pPr>
+      <w:r>
+        <w:t>In the next section, we will provide an interface for users to view WebFOCUS reports, using the /</w:t>
+      </w:r>
+      <w:proofErr w:type="spellStart"/>
+      <w:r>
+        <w:t>run_reports</w:t>
+      </w:r>
+      <w:proofErr w:type="spellEnd"/>
+      <w:r>
+        <w:t xml:space="preserve"> route. So if our app is hosted on ‘http</w:t>
+      </w:r>
+      <w:proofErr w:type="gramStart"/>
+      <w:r>
+        <w:t>:/</w:t>
+      </w:r>
+      <w:proofErr w:type="gramEnd"/>
+      <w:r>
+        <w:t>/localhost:5000’, users can navigate to ‘http://localhost:5000/</w:t>
+      </w:r>
+      <w:proofErr w:type="spellStart"/>
+      <w:r>
+        <w:t>run_reports</w:t>
+      </w:r>
+      <w:proofErr w:type="spellEnd"/>
+      <w:r>
+        <w:t>’ via any means and access this page.</w:t>
       </w:r>
     </w:p>
     <w:p>
@@ -6107,7 +6662,7 @@
           <v:shape id="_x0000_i1075" type="#_x0000_t75" style="width:468pt;height:250.5pt" o:ole="">
             <v:imagedata r:id="rId34" o:title=""/>
           </v:shape>
-          <o:OLEObject Type="Embed" ProgID="Word.OpenDocumentText.12" ShapeID="_x0000_i1075" DrawAspect="Content" ObjectID="_1627473871" r:id="rId35"/>
+          <o:OLEObject Type="Embed" ProgID="Word.OpenDocumentText.12" ShapeID="_x0000_i1075" DrawAspect="Content" ObjectID="_1627476801" r:id="rId35"/>
         </w:object>
       </w:r>
     </w:p>
@@ -6120,7 +6675,23 @@
         <w:t xml:space="preserve">The form will submit </w:t>
       </w:r>
       <w:r>
-        <w:t>the option selected as a post request to ‘http://localhost:5000/run_report’.</w:t>
+        <w:t>the option selected as a post request to ‘http</w:t>
+      </w:r>
+      <w:proofErr w:type="gramStart"/>
+      <w:r>
+        <w:t>:/</w:t>
+      </w:r>
+      <w:proofErr w:type="gramEnd"/>
+      <w:r>
+        <w:t>/localhost:5000/</w:t>
+      </w:r>
+      <w:proofErr w:type="spellStart"/>
+      <w:r>
+        <w:t>run_report</w:t>
+      </w:r>
+      <w:proofErr w:type="spellEnd"/>
+      <w:r>
+        <w:t>’.</w:t>
       </w:r>
       <w:r>
         <w:t xml:space="preserve"> The html tag “name” determines the key of the request, and “value” determines its value, which we will use to receive and process in Flask.</w:t>
@@ -6132,16 +6703,32 @@
         <w:ind w:left="0" w:firstLine="0"/>
       </w:pPr>
       <w:r>
-        <w:t>The Flask route ‘/run_report’ must process the request and return a proper html response to be displayed in the iframe.</w:t>
-      </w:r>
-    </w:p>
-    <w:p>
-      <w:pPr>
-        <w:spacing w:after="160" w:line="259" w:lineRule="auto"/>
-        <w:ind w:left="0" w:firstLine="0"/>
-      </w:pPr>
-      <w:r>
-        <w:t>However, first we must render this template under the ‘/run_reports’ route, so that this interface is accessible. This can be done with the following code in app.py:</w:t>
+        <w:t>The Flask route ‘/</w:t>
+      </w:r>
+      <w:proofErr w:type="spellStart"/>
+      <w:r>
+        <w:t>run_report</w:t>
+      </w:r>
+      <w:proofErr w:type="spellEnd"/>
+      <w:r>
+        <w:t>’ must process the request and return a proper html response to be displayed in the iframe.</w:t>
+      </w:r>
+    </w:p>
+    <w:p>
+      <w:pPr>
+        <w:spacing w:after="160" w:line="259" w:lineRule="auto"/>
+        <w:ind w:left="0" w:firstLine="0"/>
+      </w:pPr>
+      <w:r>
+        <w:t>However, first we must render this template under the ‘/</w:t>
+      </w:r>
+      <w:proofErr w:type="spellStart"/>
+      <w:r>
+        <w:t>run_reports</w:t>
+      </w:r>
+      <w:proofErr w:type="spellEnd"/>
+      <w:r>
+        <w:t>’ route, so that this interface is accessible. This can be done with the following code in app.py:</w:t>
       </w:r>
     </w:p>
     <w:p>
@@ -6162,7 +6749,7 @@
           <v:shape id="_x0000_i1074" type="#_x0000_t75" style="width:468pt;height:122.25pt" o:ole="">
             <v:imagedata r:id="rId36" o:title=""/>
           </v:shape>
-          <o:OLEObject Type="Embed" ProgID="Word.OpenDocumentText.12" ShapeID="_x0000_i1074" DrawAspect="Content" ObjectID="_1627473872" r:id="rId37"/>
+          <o:OLEObject Type="Embed" ProgID="Word.OpenDocumentText.12" ShapeID="_x0000_i1074" DrawAspect="Content" ObjectID="_1627476802" r:id="rId37"/>
         </w:object>
       </w:r>
     </w:p>
@@ -6191,7 +6778,15 @@
       </w:pPr>
       <w:r>
         <w:lastRenderedPageBreak/>
-        <w:t>Using the functions we coded above, we send a list of report names to the jinja2 templating in ‘run_reports.html’. In the html code we see:</w:t>
+        <w:t xml:space="preserve">Using the functions we coded above, we send a list of report names to the jinja2 </w:t>
+      </w:r>
+      <w:proofErr w:type="spellStart"/>
+      <w:r>
+        <w:t>templating</w:t>
+      </w:r>
+      <w:proofErr w:type="spellEnd"/>
+      <w:r>
+        <w:t xml:space="preserve"> in ‘run_reports.html’. In the html code we see:</w:t>
       </w:r>
     </w:p>
     <w:p>
@@ -6223,13 +6818,10 @@
           <w:sz w:val="21"/>
           <w:szCs w:val="21"/>
         </w:rPr>
-        <w:t>{% for rep_name in reports %}</w:t>
-      </w:r>
-    </w:p>
-    <w:p>
-      <w:pPr>
-        <w:shd w:val="clear" w:color="auto" w:fill="1E1E1E"/>
-        <w:spacing w:after="0" w:line="285" w:lineRule="atLeast"/>
+        <w:t xml:space="preserve">{% for </w:t>
+      </w:r>
+      <w:proofErr w:type="spellStart"/>
+      <w:r>
         <w:rPr>
           <w:rFonts w:ascii="Consolas" w:eastAsia="Times New Roman" w:hAnsi="Consolas" w:cs="Times New Roman"/>
           <w:b/>
@@ -6237,7 +6829,9 @@
           <w:sz w:val="21"/>
           <w:szCs w:val="21"/>
         </w:rPr>
-      </w:pPr>
+        <w:t>rep_name</w:t>
+      </w:r>
+      <w:proofErr w:type="spellEnd"/>
       <w:r>
         <w:rPr>
           <w:rFonts w:ascii="Consolas" w:eastAsia="Times New Roman" w:hAnsi="Consolas" w:cs="Times New Roman"/>
@@ -6246,9 +6840,13 @@
           <w:sz w:val="21"/>
           <w:szCs w:val="21"/>
         </w:rPr>
-        <w:t xml:space="preserve">              </w:t>
-      </w:r>
-      <w:r>
+        <w:t xml:space="preserve"> in reports %}</w:t>
+      </w:r>
+    </w:p>
+    <w:p>
+      <w:pPr>
+        <w:shd w:val="clear" w:color="auto" w:fill="1E1E1E"/>
+        <w:spacing w:after="0" w:line="285" w:lineRule="atLeast"/>
         <w:rPr>
           <w:rFonts w:ascii="Consolas" w:eastAsia="Times New Roman" w:hAnsi="Consolas" w:cs="Times New Roman"/>
           <w:b/>
@@ -6256,6 +6854,25 @@
           <w:sz w:val="21"/>
           <w:szCs w:val="21"/>
         </w:rPr>
+      </w:pPr>
+      <w:r>
+        <w:rPr>
+          <w:rFonts w:ascii="Consolas" w:eastAsia="Times New Roman" w:hAnsi="Consolas" w:cs="Times New Roman"/>
+          <w:b/>
+          <w:color w:val="D4D4D4"/>
+          <w:sz w:val="21"/>
+          <w:szCs w:val="21"/>
+        </w:rPr>
+        <w:t xml:space="preserve">              </w:t>
+      </w:r>
+      <w:r>
+        <w:rPr>
+          <w:rFonts w:ascii="Consolas" w:eastAsia="Times New Roman" w:hAnsi="Consolas" w:cs="Times New Roman"/>
+          <w:b/>
+          <w:color w:val="D4D4D4"/>
+          <w:sz w:val="21"/>
+          <w:szCs w:val="21"/>
+        </w:rPr>
         <w:t xml:space="preserve">  </w:t>
       </w:r>
       <w:r>
@@ -6316,8 +6933,31 @@
           <w:sz w:val="21"/>
           <w:szCs w:val="21"/>
         </w:rPr>
-        <w:t>"{{rep_name}}"</w:t>
-      </w:r>
+        <w:t>"{{</w:t>
+      </w:r>
+      <w:proofErr w:type="spellStart"/>
+      <w:r>
+        <w:rPr>
+          <w:rFonts w:ascii="Consolas" w:eastAsia="Times New Roman" w:hAnsi="Consolas" w:cs="Times New Roman"/>
+          <w:b/>
+          <w:color w:val="CE9178"/>
+          <w:sz w:val="21"/>
+          <w:szCs w:val="21"/>
+        </w:rPr>
+        <w:t>rep_name</w:t>
+      </w:r>
+      <w:proofErr w:type="spellEnd"/>
+      <w:r>
+        <w:rPr>
+          <w:rFonts w:ascii="Consolas" w:eastAsia="Times New Roman" w:hAnsi="Consolas" w:cs="Times New Roman"/>
+          <w:b/>
+          <w:color w:val="CE9178"/>
+          <w:sz w:val="21"/>
+          <w:szCs w:val="21"/>
+        </w:rPr>
+        <w:t>}}"</w:t>
+      </w:r>
+      <w:proofErr w:type="gramStart"/>
       <w:r>
         <w:rPr>
           <w:rFonts w:ascii="Consolas" w:eastAsia="Times New Roman" w:hAnsi="Consolas" w:cs="Times New Roman"/>
@@ -6336,7 +6976,40 @@
           <w:sz w:val="21"/>
           <w:szCs w:val="21"/>
         </w:rPr>
-        <w:t>{{rep_name}}</w:t>
+        <w:t>{</w:t>
+      </w:r>
+      <w:proofErr w:type="gramEnd"/>
+      <w:r>
+        <w:rPr>
+          <w:rFonts w:ascii="Consolas" w:eastAsia="Times New Roman" w:hAnsi="Consolas" w:cs="Times New Roman"/>
+          <w:b/>
+          <w:color w:val="D4D4D4"/>
+          <w:sz w:val="21"/>
+          <w:szCs w:val="21"/>
+        </w:rPr>
+        <w:t>{</w:t>
+      </w:r>
+      <w:proofErr w:type="spellStart"/>
+      <w:r>
+        <w:rPr>
+          <w:rFonts w:ascii="Consolas" w:eastAsia="Times New Roman" w:hAnsi="Consolas" w:cs="Times New Roman"/>
+          <w:b/>
+          <w:color w:val="D4D4D4"/>
+          <w:sz w:val="21"/>
+          <w:szCs w:val="21"/>
+        </w:rPr>
+        <w:t>rep_name</w:t>
+      </w:r>
+      <w:proofErr w:type="spellEnd"/>
+      <w:r>
+        <w:rPr>
+          <w:rFonts w:ascii="Consolas" w:eastAsia="Times New Roman" w:hAnsi="Consolas" w:cs="Times New Roman"/>
+          <w:b/>
+          <w:color w:val="D4D4D4"/>
+          <w:sz w:val="21"/>
+          <w:szCs w:val="21"/>
+        </w:rPr>
+        <w:t>}}</w:t>
       </w:r>
       <w:r>
         <w:rPr>
@@ -6388,7 +7061,29 @@
           <w:sz w:val="21"/>
           <w:szCs w:val="21"/>
         </w:rPr>
-        <w:t xml:space="preserve">            {% endfor %}</w:t>
+        <w:t xml:space="preserve">            {% </w:t>
+      </w:r>
+      <w:proofErr w:type="spellStart"/>
+      <w:r>
+        <w:rPr>
+          <w:rFonts w:ascii="Consolas" w:eastAsia="Times New Roman" w:hAnsi="Consolas" w:cs="Times New Roman"/>
+          <w:b/>
+          <w:color w:val="D4D4D4"/>
+          <w:sz w:val="21"/>
+          <w:szCs w:val="21"/>
+        </w:rPr>
+        <w:t>endfor</w:t>
+      </w:r>
+      <w:proofErr w:type="spellEnd"/>
+      <w:r>
+        <w:rPr>
+          <w:rFonts w:ascii="Consolas" w:eastAsia="Times New Roman" w:hAnsi="Consolas" w:cs="Times New Roman"/>
+          <w:b/>
+          <w:color w:val="D4D4D4"/>
+          <w:sz w:val="21"/>
+          <w:szCs w:val="21"/>
+        </w:rPr>
+        <w:t xml:space="preserve"> %}</w:t>
       </w:r>
     </w:p>
     <w:p>
@@ -6442,7 +7137,23 @@
         <w:ind w:left="0" w:firstLine="0"/>
       </w:pPr>
       <w:r>
-        <w:t>The html page when rendered on ‘http://localhost:5000/run_reports’ will look like:</w:t>
+        <w:t>The html page when rendered on ‘http</w:t>
+      </w:r>
+      <w:proofErr w:type="gramStart"/>
+      <w:r>
+        <w:t>:/</w:t>
+      </w:r>
+      <w:proofErr w:type="gramEnd"/>
+      <w:r>
+        <w:t>/localhost:5000/</w:t>
+      </w:r>
+      <w:proofErr w:type="spellStart"/>
+      <w:r>
+        <w:t>run_reports</w:t>
+      </w:r>
+      <w:proofErr w:type="spellEnd"/>
+      <w:r>
+        <w:t>’ will look like:</w:t>
       </w:r>
     </w:p>
     <w:p>
@@ -6733,6 +7444,7 @@
           <w:szCs w:val="28"/>
         </w:rPr>
       </w:pPr>
+      <w:proofErr w:type="spellStart"/>
       <w:r>
         <w:rPr>
           <w:sz w:val="28"/>
@@ -6740,6 +7452,7 @@
         </w:rPr>
         <w:t>ReportCaster</w:t>
       </w:r>
+      <w:proofErr w:type="spellEnd"/>
       <w:r>
         <w:rPr>
           <w:sz w:val="28"/>
@@ -6761,7 +7474,15 @@
         <w:ind w:left="0" w:firstLine="0"/>
       </w:pPr>
       <w:r>
-        <w:t xml:space="preserve">Running a ReportCaster schedule is very similar to running a report, but is in fact much easier. The response will </w:t>
+        <w:t xml:space="preserve">Running a </w:t>
+      </w:r>
+      <w:proofErr w:type="spellStart"/>
+      <w:r>
+        <w:t>ReportCaster</w:t>
+      </w:r>
+      <w:proofErr w:type="spellEnd"/>
+      <w:r>
+        <w:t xml:space="preserve"> schedule is very similar to running a report, but is in fact much easier. The response will </w:t>
       </w:r>
       <w:r>
         <w:t>return a ‘200’ status code and</w:t>
@@ -6794,7 +7515,15 @@
         <w:ind w:left="0" w:firstLine="0"/>
       </w:pPr>
       <w:r>
-        <w:t>To make using schedules easier, we will expand upon the List Files in Path function for ReportCaster schedules to create a schedule table with more detail beyond just schedule name.</w:t>
+        <w:t xml:space="preserve">To make using schedules easier, we will expand upon the List Files in Path function for </w:t>
+      </w:r>
+      <w:proofErr w:type="spellStart"/>
+      <w:r>
+        <w:t>ReportCaster</w:t>
+      </w:r>
+      <w:proofErr w:type="spellEnd"/>
+      <w:r>
+        <w:t xml:space="preserve"> schedules to create a schedule table with more detail beyond just schedule name.</w:t>
       </w:r>
     </w:p>
     <w:p>
@@ -6802,16 +7531,32 @@
         <w:pStyle w:val="Heading2"/>
       </w:pPr>
       <w:r>
-        <w:t>Running a ReportCaster Schedule</w:t>
-      </w:r>
-    </w:p>
-    <w:p>
-      <w:pPr>
-        <w:spacing w:after="160" w:line="259" w:lineRule="auto"/>
-        <w:ind w:left="0" w:firstLine="0"/>
-      </w:pPr>
-      <w:r>
-        <w:t>Similar to the Run Report section, we will create a ‘/run_schedule’ route to run the schedule.</w:t>
+        <w:t xml:space="preserve">Running a </w:t>
+      </w:r>
+      <w:proofErr w:type="spellStart"/>
+      <w:r>
+        <w:t>ReportCaster</w:t>
+      </w:r>
+      <w:proofErr w:type="spellEnd"/>
+      <w:r>
+        <w:t xml:space="preserve"> Schedule</w:t>
+      </w:r>
+    </w:p>
+    <w:p>
+      <w:pPr>
+        <w:spacing w:after="160" w:line="259" w:lineRule="auto"/>
+        <w:ind w:left="0" w:firstLine="0"/>
+      </w:pPr>
+      <w:r>
+        <w:t>Similar to the Run Report section, we will create a ‘/</w:t>
+      </w:r>
+      <w:proofErr w:type="spellStart"/>
+      <w:r>
+        <w:t>run_schedule</w:t>
+      </w:r>
+      <w:proofErr w:type="spellEnd"/>
+      <w:r>
+        <w:t>’ route to run the schedule.</w:t>
       </w:r>
     </w:p>
     <w:p>
@@ -6835,7 +7580,7 @@
           <v:shape id="_x0000_i1080" type="#_x0000_t75" style="width:468pt;height:350.25pt" o:ole="">
             <v:imagedata r:id="rId39" o:title=""/>
           </v:shape>
-          <o:OLEObject Type="Embed" ProgID="Word.OpenDocumentText.12" ShapeID="_x0000_i1080" DrawAspect="Content" ObjectID="_1627473873" r:id="rId40"/>
+          <o:OLEObject Type="Embed" ProgID="Word.OpenDocumentText.12" ShapeID="_x0000_i1080" DrawAspect="Content" ObjectID="_1627476803" r:id="rId40"/>
         </w:object>
       </w:r>
     </w:p>
@@ -6855,16 +7600,45 @@
         <w:t>We will flash a message to the user depending on the success of running the schedule.</w:t>
       </w:r>
       <w:r>
-        <w:t xml:space="preserve"> For this app, return redirect(request.referrer) will take the user back to the schedules page when the schedule is run.</w:t>
-      </w:r>
-    </w:p>
-    <w:p>
-      <w:pPr>
-        <w:spacing w:after="160" w:line="259" w:lineRule="auto"/>
-        <w:ind w:left="0" w:firstLine="0"/>
-      </w:pPr>
-      <w:r>
-        <w:t>We will have two schedule pages: a simple version with a dropdown of schedule pages like ‘run_reports’, and a more detailed table of schedule information, but with the same features. The request.referrer will take the user back to whichever version they initiated the request with.</w:t>
+        <w:t xml:space="preserve"> For this app, return </w:t>
+      </w:r>
+      <w:proofErr w:type="gramStart"/>
+      <w:r>
+        <w:t>redirect(</w:t>
+      </w:r>
+      <w:proofErr w:type="spellStart"/>
+      <w:proofErr w:type="gramEnd"/>
+      <w:r>
+        <w:t>request.referrer</w:t>
+      </w:r>
+      <w:proofErr w:type="spellEnd"/>
+      <w:r>
+        <w:t>) will take the user back to the schedules page when the schedule is run.</w:t>
+      </w:r>
+    </w:p>
+    <w:p>
+      <w:pPr>
+        <w:spacing w:after="160" w:line="259" w:lineRule="auto"/>
+        <w:ind w:left="0" w:firstLine="0"/>
+      </w:pPr>
+      <w:r>
+        <w:t>We will have two schedule pages: a simple version with a dropdown of schedule pages like ‘</w:t>
+      </w:r>
+      <w:proofErr w:type="spellStart"/>
+      <w:r>
+        <w:t>run_reports</w:t>
+      </w:r>
+      <w:proofErr w:type="spellEnd"/>
+      <w:r>
+        <w:t xml:space="preserve">’, and a more detailed table of schedule information, but with the same features. The </w:t>
+      </w:r>
+      <w:proofErr w:type="spellStart"/>
+      <w:r>
+        <w:t>request.referrer</w:t>
+      </w:r>
+      <w:proofErr w:type="spellEnd"/>
+      <w:r>
+        <w:t xml:space="preserve"> will take the user back to whichever version they initiated the request with.</w:t>
       </w:r>
     </w:p>
     <w:p>
@@ -6893,7 +7667,15 @@
         <w:ind w:left="0" w:firstLine="0"/>
       </w:pPr>
       <w:r>
-        <w:t>We can easily replicate the ‘/run_reports’ page into a ‘/schedules’ page that does equivalent functionality:</w:t>
+        <w:t>We can easily replicate the ‘/</w:t>
+      </w:r>
+      <w:proofErr w:type="spellStart"/>
+      <w:r>
+        <w:t>run_reports</w:t>
+      </w:r>
+      <w:proofErr w:type="spellEnd"/>
+      <w:r>
+        <w:t>’ page into a ‘/schedules’ page that does equivalent functionality:</w:t>
       </w:r>
     </w:p>
     <w:p>
@@ -6917,7 +7699,7 @@
           <v:shape id="_x0000_i1086" type="#_x0000_t75" style="width:468pt;height:122.25pt" o:ole="">
             <v:imagedata r:id="rId41" o:title=""/>
           </v:shape>
-          <o:OLEObject Type="Embed" ProgID="Word.OpenDocumentText.12" ShapeID="_x0000_i1086" DrawAspect="Content" ObjectID="_1627473874" r:id="rId42"/>
+          <o:OLEObject Type="Embed" ProgID="Word.OpenDocumentText.12" ShapeID="_x0000_i1086" DrawAspect="Content" ObjectID="_1627476804" r:id="rId42"/>
         </w:object>
       </w:r>
     </w:p>
@@ -6942,7 +7724,7 @@
           <v:shape id="_x0000_i1107" type="#_x0000_t75" style="width:468pt;height:421.5pt" o:ole="">
             <v:imagedata r:id="rId43" o:title=""/>
           </v:shape>
-          <o:OLEObject Type="Embed" ProgID="Word.OpenDocumentText.12" ShapeID="_x0000_i1107" DrawAspect="Content" ObjectID="_1627473875" r:id="rId44"/>
+          <o:OLEObject Type="Embed" ProgID="Word.OpenDocumentText.12" ShapeID="_x0000_i1107" DrawAspect="Content" ObjectID="_1627476805" r:id="rId44"/>
         </w:object>
       </w:r>
     </w:p>
@@ -7081,7 +7863,15 @@
         <w:t xml:space="preserve">When the “View Expanded Schedule Table” button is clicked, it submits a get request with the “expand” key set to </w:t>
       </w:r>
       <w:r>
-        <w:t xml:space="preserve">“True”. </w:t>
+        <w:t>“</w:t>
+      </w:r>
+      <w:proofErr w:type="spellStart"/>
+      <w:r>
+        <w:t>View+Expanded+Schedule+Table</w:t>
+      </w:r>
+      <w:proofErr w:type="spellEnd"/>
+      <w:r>
+        <w:t xml:space="preserve">”. </w:t>
       </w:r>
     </w:p>
     <w:p>
@@ -7198,7 +7988,7 @@
           <v:shape id="_x0000_i1129" type="#_x0000_t75" style="width:468pt;height:635.25pt" o:ole="">
             <v:imagedata r:id="rId47" o:title=""/>
           </v:shape>
-          <o:OLEObject Type="Embed" ProgID="Word.OpenDocumentText.12" ShapeID="_x0000_i1129" DrawAspect="Content" ObjectID="_1627473876" r:id="rId48"/>
+          <o:OLEObject Type="Embed" ProgID="Word.OpenDocumentText.12" ShapeID="_x0000_i1129" DrawAspect="Content" ObjectID="_1627476806" r:id="rId48"/>
         </w:object>
       </w:r>
     </w:p>
@@ -7209,7 +7999,31 @@
       </w:pPr>
       <w:r>
         <w:lastRenderedPageBreak/>
-        <w:t>We loop through all the schedule objects in the xml response and receive all relevant details, storing them into a dictionary. Because the time values WebFOCUS uses are unixtime in ms, we must convert them into human readable datetime format. We will use this again in a later section, so we create a separate function to handle this:</w:t>
+        <w:t xml:space="preserve">We loop through all the schedule objects in the xml response and receive all relevant details, storing them into a dictionary. Because the time values WebFOCUS uses are </w:t>
+      </w:r>
+      <w:proofErr w:type="spellStart"/>
+      <w:r>
+        <w:t>unixtime</w:t>
+      </w:r>
+      <w:proofErr w:type="spellEnd"/>
+      <w:r>
+        <w:t xml:space="preserve"> in </w:t>
+      </w:r>
+      <w:proofErr w:type="spellStart"/>
+      <w:r>
+        <w:t>ms</w:t>
+      </w:r>
+      <w:proofErr w:type="spellEnd"/>
+      <w:r>
+        <w:t xml:space="preserve">, we must convert them into human readable </w:t>
+      </w:r>
+      <w:proofErr w:type="spellStart"/>
+      <w:r>
+        <w:t>datetime</w:t>
+      </w:r>
+      <w:proofErr w:type="spellEnd"/>
+      <w:r>
+        <w:t xml:space="preserve"> format. We will use this again in a later section, so we create a separate function to handle this:</w:t>
       </w:r>
     </w:p>
     <w:bookmarkStart w:id="33" w:name="_MON_1627473553"/>
@@ -7224,7 +8038,7 @@
           <v:shape id="_x0000_i1128" type="#_x0000_t75" style="width:468pt;height:108pt" o:ole="">
             <v:imagedata r:id="rId49" o:title=""/>
           </v:shape>
-          <o:OLEObject Type="Embed" ProgID="Word.OpenDocumentText.12" ShapeID="_x0000_i1128" DrawAspect="Content" ObjectID="_1627473877" r:id="rId50"/>
+          <o:OLEObject Type="Embed" ProgID="Word.OpenDocumentText.12" ShapeID="_x0000_i1128" DrawAspect="Content" ObjectID="_1627476807" r:id="rId50"/>
         </w:object>
       </w:r>
     </w:p>
@@ -7248,28 +8062,52 @@
       <w:r>
         <w:t xml:space="preserve">XML schedule format can be found in the REST WebFOCUS documentation, included in the appendix. </w:t>
       </w:r>
-      <w:bookmarkStart w:id="34" w:name="_GoBack"/>
-      <w:bookmarkEnd w:id="34"/>
-    </w:p>
-    <w:p>
-      <w:pPr>
-        <w:spacing w:after="160" w:line="259" w:lineRule="auto"/>
-        <w:ind w:left="0" w:firstLine="0"/>
-      </w:pPr>
-    </w:p>
-    <w:bookmarkStart w:id="35" w:name="_MON_1627471782"/>
-    <w:bookmarkEnd w:id="35"/>
-    <w:p>
-      <w:pPr>
-        <w:spacing w:after="160" w:line="259" w:lineRule="auto"/>
-        <w:ind w:left="0" w:firstLine="0"/>
-      </w:pPr>
-      <w:r>
-        <w:object w:dxaOrig="9360" w:dyaOrig="11850">
-          <v:shape id="_x0000_i1109" type="#_x0000_t75" style="width:468pt;height:592.5pt" o:ole="">
+    </w:p>
+    <w:p>
+      <w:pPr>
+        <w:spacing w:after="160" w:line="259" w:lineRule="auto"/>
+        <w:ind w:left="0" w:firstLine="0"/>
+      </w:pPr>
+      <w:r>
+        <w:t xml:space="preserve">The </w:t>
+      </w:r>
+      <w:proofErr w:type="spellStart"/>
+      <w:r>
+        <w:t>schedule_items_list</w:t>
+      </w:r>
+      <w:proofErr w:type="spellEnd"/>
+      <w:r>
+        <w:t xml:space="preserve"> that is passed to the template is sorted by most to least recent creation time. We use a list instead of a dictionary to preserve the sorted order, and for simplicity; there are other possible data structures that are optimal for this usage like an ordered dictionary.</w:t>
+      </w:r>
+    </w:p>
+    <w:p>
+      <w:pPr>
+        <w:spacing w:after="160" w:line="259" w:lineRule="auto"/>
+        <w:ind w:left="0" w:firstLine="0"/>
+      </w:pPr>
+      <w:r>
+        <w:t>Our new ‘schedules.html’ file will look like:</w:t>
+      </w:r>
+    </w:p>
+    <w:p>
+      <w:pPr>
+        <w:spacing w:after="160" w:line="259" w:lineRule="auto"/>
+        <w:ind w:left="0" w:firstLine="0"/>
+      </w:pPr>
+    </w:p>
+    <w:bookmarkStart w:id="34" w:name="_MON_1627471782"/>
+    <w:bookmarkEnd w:id="34"/>
+    <w:p>
+      <w:pPr>
+        <w:spacing w:after="160" w:line="259" w:lineRule="auto"/>
+        <w:ind w:left="0" w:firstLine="0"/>
+      </w:pPr>
+      <w:r>
+        <w:object w:dxaOrig="9360" w:dyaOrig="6716">
+          <v:shape id="_x0000_i1138" type="#_x0000_t75" style="width:468pt;height:336pt" o:ole="">
             <v:imagedata r:id="rId51" o:title=""/>
           </v:shape>
-          <o:OLEObject Type="Embed" ProgID="Word.OpenDocumentText.12" ShapeID="_x0000_i1109" DrawAspect="Content" ObjectID="_1627473878" r:id="rId52"/>
+          <o:OLEObject Type="Embed" ProgID="Word.OpenDocumentText.12" ShapeID="_x0000_i1138" DrawAspect="Content" ObjectID="_1627476808" r:id="rId52"/>
         </w:object>
       </w:r>
     </w:p>
@@ -7279,35 +8117,117 @@
         <w:ind w:left="0" w:firstLine="0"/>
       </w:pPr>
     </w:p>
-    <w:p>
-      <w:pPr>
-        <w:spacing w:after="160" w:line="259" w:lineRule="auto"/>
-        <w:ind w:left="0" w:firstLine="0"/>
-      </w:pPr>
-    </w:p>
-    <w:p>
-      <w:pPr>
-        <w:spacing w:after="160" w:line="259" w:lineRule="auto"/>
-        <w:ind w:left="0" w:firstLine="0"/>
-      </w:pPr>
-    </w:p>
-    <w:p>
-      <w:pPr>
-        <w:spacing w:after="160" w:line="259" w:lineRule="auto"/>
-        <w:ind w:left="0" w:firstLine="0"/>
-      </w:pPr>
-    </w:p>
-    <w:p>
-      <w:pPr>
-        <w:spacing w:after="160" w:line="259" w:lineRule="auto"/>
-        <w:ind w:left="0" w:firstLine="0"/>
-      </w:pPr>
-    </w:p>
-    <w:p>
-      <w:pPr>
-        <w:spacing w:after="160" w:line="259" w:lineRule="auto"/>
-        <w:ind w:left="0" w:firstLine="0"/>
-      </w:pPr>
+    <w:bookmarkStart w:id="35" w:name="_MON_1627476330"/>
+    <w:bookmarkEnd w:id="35"/>
+    <w:p>
+      <w:pPr>
+        <w:spacing w:after="160" w:line="259" w:lineRule="auto"/>
+        <w:ind w:left="0" w:firstLine="0"/>
+      </w:pPr>
+      <w:r>
+        <w:object w:dxaOrig="9360" w:dyaOrig="12990">
+          <v:shape id="_x0000_i1144" type="#_x0000_t75" style="width:468pt;height:649.5pt" o:ole="">
+            <v:imagedata r:id="rId53" o:title=""/>
+          </v:shape>
+          <o:OLEObject Type="Embed" ProgID="Word.OpenDocumentText.12" ShapeID="_x0000_i1144" DrawAspect="Content" ObjectID="_1627476809" r:id="rId54"/>
+        </w:object>
+      </w:r>
+    </w:p>
+    <w:p>
+      <w:pPr>
+        <w:spacing w:after="160" w:line="259" w:lineRule="auto"/>
+        <w:ind w:left="0" w:firstLine="0"/>
+      </w:pPr>
+      <w:r>
+        <w:lastRenderedPageBreak/>
+        <w:t>Note: Our table headers are just the keys of the dictionary we created so we could potentially create a headers list and pass that in to generate the table headers.</w:t>
+      </w:r>
+    </w:p>
+    <w:p>
+      <w:pPr>
+        <w:spacing w:after="160" w:line="259" w:lineRule="auto"/>
+        <w:ind w:left="0" w:firstLine="0"/>
+      </w:pPr>
+      <w:r>
+        <w:t>Also note that the form actions and options for each table row remains the same as from the original dropdown.</w:t>
+      </w:r>
+    </w:p>
+    <w:p>
+      <w:pPr>
+        <w:spacing w:after="160" w:line="259" w:lineRule="auto"/>
+        <w:ind w:left="0" w:firstLine="0"/>
+      </w:pPr>
+      <w:r>
+        <w:t xml:space="preserve">The schedules table at </w:t>
+      </w:r>
+      <w:hyperlink r:id="rId55" w:history="1">
+        <w:r>
+          <w:rPr>
+            <w:rStyle w:val="Hyperlink"/>
+          </w:rPr>
+          <w:t>http://localhost:5000/schedules?expand=View+Expanded+Schedule+Table</w:t>
+        </w:r>
+      </w:hyperlink>
+      <w:r>
+        <w:t xml:space="preserve"> will look like:</w:t>
+      </w:r>
+    </w:p>
+    <w:p>
+      <w:pPr>
+        <w:spacing w:after="160" w:line="259" w:lineRule="auto"/>
+        <w:ind w:left="0" w:firstLine="0"/>
+      </w:pPr>
+      <w:r>
+        <w:drawing>
+          <wp:inline distT="0" distB="0" distL="0" distR="0" wp14:anchorId="0B803948" wp14:editId="08D60243">
+            <wp:extent cx="5941695" cy="1649095"/>
+            <wp:effectExtent l="0" t="0" r="1905" b="8255"/>
+            <wp:docPr id="4" name="Picture 4"/>
+            <wp:cNvGraphicFramePr>
+              <a:graphicFrameLocks xmlns:a="http://schemas.openxmlformats.org/drawingml/2006/main" noChangeAspect="1"/>
+            </wp:cNvGraphicFramePr>
+            <a:graphic xmlns:a="http://schemas.openxmlformats.org/drawingml/2006/main">
+              <a:graphicData uri="http://schemas.openxmlformats.org/drawingml/2006/picture">
+                <pic:pic xmlns:pic="http://schemas.openxmlformats.org/drawingml/2006/picture">
+                  <pic:nvPicPr>
+                    <pic:cNvPr id="1" name=""/>
+                    <pic:cNvPicPr/>
+                  </pic:nvPicPr>
+                  <pic:blipFill>
+                    <a:blip r:embed="rId56"/>
+                    <a:stretch>
+                      <a:fillRect/>
+                    </a:stretch>
+                  </pic:blipFill>
+                  <pic:spPr>
+                    <a:xfrm>
+                      <a:off x="0" y="0"/>
+                      <a:ext cx="5941695" cy="1649095"/>
+                    </a:xfrm>
+                    <a:prstGeom prst="rect">
+                      <a:avLst/>
+                    </a:prstGeom>
+                  </pic:spPr>
+                </pic:pic>
+              </a:graphicData>
+            </a:graphic>
+          </wp:inline>
+        </w:drawing>
+      </w:r>
+    </w:p>
+    <w:p>
+      <w:pPr>
+        <w:spacing w:after="160" w:line="259" w:lineRule="auto"/>
+        <w:ind w:left="0" w:firstLine="0"/>
+      </w:pPr>
+    </w:p>
+    <w:p>
+      <w:pPr>
+        <w:spacing w:after="160" w:line="259" w:lineRule="auto"/>
+        <w:ind w:left="0" w:firstLine="0"/>
+      </w:pPr>
+      <w:bookmarkStart w:id="36" w:name="_GoBack"/>
+      <w:bookmarkEnd w:id="36"/>
     </w:p>
     <w:p>
       <w:pPr>
@@ -9159,7 +10079,7 @@
           <w:szCs w:val="28"/>
         </w:rPr>
       </w:pPr>
-      <w:bookmarkStart w:id="36" w:name="_Toc16782155"/>
+      <w:bookmarkStart w:id="37" w:name="_Toc16782155"/>
       <w:r>
         <w:rPr>
           <w:sz w:val="28"/>
@@ -9167,7 +10087,7 @@
         </w:rPr>
         <w:t>CONCLUSION</w:t>
       </w:r>
-      <w:bookmarkEnd w:id="36"/>
+      <w:bookmarkEnd w:id="37"/>
     </w:p>
     <w:p>
       <w:pPr>
@@ -9185,12 +10105,12 @@
       </w:pPr>
     </w:p>
     <w:sectPr>
-      <w:headerReference w:type="even" r:id="rId53"/>
-      <w:headerReference w:type="default" r:id="rId54"/>
-      <w:footerReference w:type="even" r:id="rId55"/>
-      <w:footerReference w:type="default" r:id="rId56"/>
-      <w:headerReference w:type="first" r:id="rId57"/>
-      <w:footerReference w:type="first" r:id="rId58"/>
+      <w:headerReference w:type="even" r:id="rId57"/>
+      <w:headerReference w:type="default" r:id="rId58"/>
+      <w:footerReference w:type="even" r:id="rId59"/>
+      <w:footerReference w:type="default" r:id="rId60"/>
+      <w:headerReference w:type="first" r:id="rId61"/>
+      <w:footerReference w:type="first" r:id="rId62"/>
       <w:pgSz w:w="12240" w:h="15840"/>
       <w:pgMar w:top="1176" w:right="1443" w:bottom="1351" w:left="1440" w:header="1080" w:footer="280" w:gutter="0"/>
       <w:cols w:space="720"/>
@@ -9257,7 +10177,7 @@
           <w:rPr>
             <w:noProof/>
           </w:rPr>
-          <w:t>30</w:t>
+          <w:t>36</w:t>
         </w:r>
         <w:r>
           <w:rPr>
@@ -9312,7 +10232,7 @@
           <w:rPr>
             <w:noProof/>
           </w:rPr>
-          <w:t>31</w:t>
+          <w:t>37</w:t>
         </w:r>
         <w:r>
           <w:rPr>
@@ -9345,7 +10265,21 @@
       <w:rPr>
         <w:sz w:val="18"/>
       </w:rPr>
-      <w:t xml:space="preserve">Performance Evaluation for Conifer VBC by Information Builders  May-June 2019                                                                                                                                             </w:t>
+      <w:t xml:space="preserve">Performance Evaluation for Conifer VBC by Information </w:t>
+    </w:r>
+    <w:proofErr w:type="gramStart"/>
+    <w:r>
+      <w:rPr>
+        <w:sz w:val="18"/>
+      </w:rPr>
+      <w:t>Builders  May</w:t>
+    </w:r>
+    <w:proofErr w:type="gramEnd"/>
+    <w:r>
+      <w:rPr>
+        <w:sz w:val="18"/>
+      </w:rPr>
+      <w:t xml:space="preserve">-June 2019                                                                                                                                             </w:t>
     </w:r>
   </w:p>
 </w:ftr>
@@ -13356,7 +14290,7 @@
 </file>
 
 <file path=customXml/itemProps1.xml><?xml version="1.0" encoding="utf-8"?>
-<ds:datastoreItem xmlns:ds="http://schemas.openxmlformats.org/officeDocument/2006/customXml" ds:itemID="{E5441129-921E-43BB-BF6C-C0B542A94E79}">
+<ds:datastoreItem xmlns:ds="http://schemas.openxmlformats.org/officeDocument/2006/customXml" ds:itemID="{8108D329-A20E-456F-A8B5-5C2228053729}">
   <ds:schemaRefs>
     <ds:schemaRef ds:uri="http://schemas.openxmlformats.org/officeDocument/2006/bibliography"/>
   </ds:schemaRefs>

</xml_diff>

<commit_message>
Cleaning code and updating doc
</commit_message>
<xml_diff>
--- a/Embedding WebFOCUS into Python Application.DOCX
+++ b/Embedding WebFOCUS into Python Application.DOCX
@@ -1828,15 +1828,7 @@
         <w:ind w:left="111" w:right="116"/>
       </w:pPr>
       <w:r>
-        <w:t xml:space="preserve">The Python application allows the user to interact with three major features of WebFOCUS: running reports directly, running a report deferred, and running a report schedule via </w:t>
-      </w:r>
-      <w:proofErr w:type="spellStart"/>
-      <w:r>
-        <w:t>ReportCaster</w:t>
-      </w:r>
-      <w:proofErr w:type="spellEnd"/>
-      <w:r>
-        <w:t xml:space="preserve">. </w:t>
+        <w:t xml:space="preserve">The Python application allows the user to interact with three major features of WebFOCUS: running reports directly, running a report deferred, and running a report schedule via ReportCaster. </w:t>
       </w:r>
     </w:p>
     <w:p>
@@ -3680,23 +3672,7 @@
         <w:ind w:left="0" w:right="1012" w:firstLine="0"/>
       </w:pPr>
       <w:r>
-        <w:t xml:space="preserve">We will use a single file for our Flask application, app.py, in the directory </w:t>
-      </w:r>
-      <w:proofErr w:type="spellStart"/>
-      <w:r>
-        <w:t>Embedded_WF</w:t>
-      </w:r>
-      <w:proofErr w:type="spellEnd"/>
-      <w:r>
-        <w:t xml:space="preserve">. The </w:t>
-      </w:r>
-      <w:proofErr w:type="spellStart"/>
-      <w:r>
-        <w:t>Embedded_WF</w:t>
-      </w:r>
-      <w:proofErr w:type="spellEnd"/>
-      <w:r>
-        <w:t xml:space="preserve"> directory will contain a folder called Templates where our html code will be. </w:t>
+        <w:t xml:space="preserve">We will use a single file for our Flask application, app.py, in the directory Embedded_WF. The Embedded_WF directory will contain a folder called Templates where our html code will be. </w:t>
       </w:r>
     </w:p>
     <w:p>
@@ -3705,23 +3681,7 @@
         <w:ind w:left="0" w:right="1012" w:firstLine="0"/>
       </w:pPr>
       <w:r>
-        <w:t xml:space="preserve">We will also create a wfrs.py file to store the independent </w:t>
-      </w:r>
-      <w:proofErr w:type="spellStart"/>
-      <w:r>
-        <w:t>WF_Session</w:t>
-      </w:r>
-      <w:proofErr w:type="spellEnd"/>
-      <w:r>
-        <w:t xml:space="preserve"> class we will create to initialize </w:t>
-      </w:r>
-      <w:proofErr w:type="spellStart"/>
-      <w:r>
-        <w:t>webfocus</w:t>
-      </w:r>
-      <w:proofErr w:type="spellEnd"/>
-      <w:r>
-        <w:t xml:space="preserve"> requests</w:t>
+        <w:t>We will also create a wfrs.py file to store the independent WF_Session class we will create to initialize webfocus requests</w:t>
       </w:r>
       <w:r>
         <w:t>, which will be imported into app.py</w:t>
@@ -3736,15 +3696,7 @@
         <w:ind w:left="0" w:right="1012" w:firstLine="0"/>
       </w:pPr>
       <w:r>
-        <w:t xml:space="preserve">Our templates will be rendered in Flask via the jinja2 </w:t>
-      </w:r>
-      <w:proofErr w:type="spellStart"/>
-      <w:r>
-        <w:t>templating</w:t>
-      </w:r>
-      <w:proofErr w:type="spellEnd"/>
-      <w:r>
-        <w:t xml:space="preserve"> language; this allows rendering of variables into a static html to be sent to a client. So for example if we want to create a static html table of a schedule’s log, we can use jinja2 in the .html file and pass in Python variables through Flask, where they will be properly rendered. This avoids the pain of rendering html</w:t>
+        <w:t>Our templates will be rendered in Flask via the jinja2 templating language; this allows rendering of variables into a static html to be sent to a client. So for example if we want to create a static html table of a schedule’s log, we can use jinja2 in the .html file and pass in Python variables through Flask, where they will be properly rendered. This avoids the pain of rendering html</w:t>
       </w:r>
       <w:r>
         <w:t xml:space="preserve"> as strings</w:t>
@@ -3816,15 +3768,7 @@
         <w:ind w:left="0" w:right="1012" w:firstLine="0"/>
       </w:pPr>
       <w:r>
-        <w:t xml:space="preserve">Flask is a web server </w:t>
-      </w:r>
-      <w:proofErr w:type="spellStart"/>
-      <w:r>
-        <w:t>microframework</w:t>
-      </w:r>
-      <w:proofErr w:type="spellEnd"/>
-      <w:r>
-        <w:t>, so it is easy to get set up. It is strongly recommended to follow the official Flask tutorial first if you do not have experience with Flask.</w:t>
+        <w:t>Flask is a web server microframework, so it is easy to get set up. It is strongly recommended to follow the official Flask tutorial first if you do not have experience with Flask.</w:t>
       </w:r>
     </w:p>
     <w:p>
@@ -3879,7 +3823,7 @@
           <v:shape id="_x0000_i1131" type="#_x0000_t75" style="width:468pt;height:348pt" o:ole="">
             <v:imagedata r:id="rId10" o:title=""/>
           </v:shape>
-          <o:OLEObject Type="Embed" ProgID="Word.OpenDocumentText.12" ShapeID="_x0000_i1131" DrawAspect="Content" ObjectID="_1627476789" r:id="rId11"/>
+          <o:OLEObject Type="Embed" ProgID="Word.OpenDocumentText.12" ShapeID="_x0000_i1131" DrawAspect="Content" ObjectID="_1627720464" r:id="rId11"/>
         </w:object>
       </w:r>
     </w:p>
@@ -3916,15 +3860,7 @@
         <w:t>A production Flask application should include better security and precautions, but for this sample, the focus is on interacting with WebFOCUS in the backend.</w:t>
       </w:r>
       <w:r>
-        <w:t xml:space="preserve"> Most of these variables should be set up as environment variables or inside a </w:t>
-      </w:r>
-      <w:proofErr w:type="spellStart"/>
-      <w:r>
-        <w:t>config</w:t>
-      </w:r>
-      <w:proofErr w:type="spellEnd"/>
-      <w:r>
-        <w:t xml:space="preserve"> file.</w:t>
+        <w:t xml:space="preserve"> Most of these variables should be set up as environment variables or inside a config file.</w:t>
       </w:r>
     </w:p>
     <w:p>
@@ -3941,13 +3877,8 @@
         <w:spacing w:after="244"/>
         <w:ind w:left="0" w:right="1012" w:firstLine="0"/>
       </w:pPr>
-      <w:proofErr w:type="spellStart"/>
-      <w:r>
-        <w:t>Ibi_client</w:t>
-      </w:r>
-      <w:proofErr w:type="spellEnd"/>
-      <w:r>
-        <w:t xml:space="preserve"> variables will relate to the WebFOCUS client we are interacting with. It does NOT need to be on the same host or port as this Flask application, but the server the Flask app runs on must be able to access the WebFOCUS client.</w:t>
+      <w:r>
+        <w:t>Ibi_client variables will relate to the WebFOCUS client we are interacting with. It does NOT need to be on the same host or port as this Flask application, but the server the Flask app runs on must be able to access the WebFOCUS client.</w:t>
       </w:r>
     </w:p>
     <w:p>
@@ -3980,23 +3911,7 @@
         <w:ind w:left="0" w:right="1012" w:firstLine="0"/>
       </w:pPr>
       <w:r>
-        <w:t xml:space="preserve">In particular, Flask has a ‘g’ object, which is created when the application is initialized to receive a request, and a ‘session’ object, which is a dictionary based on the session cookie, containing JSON serializable variables (distinct from the </w:t>
-      </w:r>
-      <w:proofErr w:type="spellStart"/>
-      <w:r>
-        <w:t>requests.Session</w:t>
-      </w:r>
-      <w:proofErr w:type="spellEnd"/>
-      <w:r>
-        <w:t xml:space="preserve"> or our </w:t>
-      </w:r>
-      <w:proofErr w:type="spellStart"/>
-      <w:r>
-        <w:t>WF_Session</w:t>
-      </w:r>
-      <w:proofErr w:type="spellEnd"/>
-      <w:r>
-        <w:t xml:space="preserve"> object. Please read the official Flask documentation to better understand this.</w:t>
+        <w:t>In particular, Flask has a ‘g’ object, which is created when the application is initialized to receive a request, and a ‘session’ object, which is a dictionary based on the session cookie, containing JSON serializable variables (distinct from the requests.Session or our WF_Session object. Please read the official Flask documentation to better understand this.</w:t>
       </w:r>
     </w:p>
     <w:p>
@@ -4399,15 +4314,7 @@
         <w:t>, we will initialize a Session object whic</w:t>
       </w:r>
       <w:r>
-        <w:t xml:space="preserve">h inherits from </w:t>
-      </w:r>
-      <w:proofErr w:type="spellStart"/>
-      <w:r>
-        <w:t>requests.Session</w:t>
-      </w:r>
-      <w:proofErr w:type="spellEnd"/>
-      <w:r>
-        <w:t xml:space="preserve">. It will have additional </w:t>
+        <w:t xml:space="preserve">h inherits from requests.Session. It will have additional </w:t>
       </w:r>
       <w:r>
         <w:t>functionality to sign on to WebFOCUS, sign off from WebFOCUS, and save the CSRF Token</w:t>
@@ -4439,29 +4346,13 @@
           <v:shape id="_x0000_i1026" type="#_x0000_t75" style="width:408.75pt;height:122.25pt" o:ole="">
             <v:imagedata r:id="rId12" o:title=""/>
           </v:shape>
-          <o:OLEObject Type="Embed" ProgID="Word.Document.12" ShapeID="_x0000_i1026" DrawAspect="Content" ObjectID="_1627476790" r:id="rId13">
+          <o:OLEObject Type="Embed" ProgID="Word.Document.12" ShapeID="_x0000_i1026" DrawAspect="Content" ObjectID="_1627720465" r:id="rId13">
             <o:FieldCodes>\s</o:FieldCodes>
           </o:OLEObject>
         </w:object>
       </w:r>
       <w:r>
-        <w:t xml:space="preserve">We must initialize the parent </w:t>
-      </w:r>
-      <w:proofErr w:type="spellStart"/>
-      <w:r>
-        <w:t>requests.Session</w:t>
-      </w:r>
-      <w:proofErr w:type="spellEnd"/>
-      <w:r>
-        <w:t xml:space="preserve"> object in our __</w:t>
-      </w:r>
-      <w:proofErr w:type="spellStart"/>
-      <w:r>
-        <w:t>init</w:t>
-      </w:r>
-      <w:proofErr w:type="spellEnd"/>
-      <w:r>
-        <w:t>__ method.</w:t>
+        <w:t>We must initialize the parent requests.Session object in our __init__ method.</w:t>
       </w:r>
     </w:p>
     <w:p>
@@ -4487,19 +4378,9 @@
       <w:r>
         <w:t>“</w:t>
       </w:r>
-      <w:proofErr w:type="spellStart"/>
-      <w:r>
-        <w:t>self.IBIWF_SES_AUTH_TOKEN</w:t>
-      </w:r>
-      <w:proofErr w:type="spellEnd"/>
-      <w:r>
-        <w:t xml:space="preserve"> = </w:t>
-      </w:r>
-      <w:proofErr w:type="gramStart"/>
-      <w:r>
-        <w:t>None</w:t>
-      </w:r>
-      <w:proofErr w:type="gramEnd"/>
+      <w:r>
+        <w:t>self.IBIWF_SES_AUTH_TOKEN = None</w:t>
+      </w:r>
       <w:r>
         <w:t>”</w:t>
       </w:r>
@@ -4747,26 +4628,10 @@
         <w:t xml:space="preserve">We can create a </w:t>
       </w:r>
       <w:r>
-        <w:t xml:space="preserve">method in our </w:t>
-      </w:r>
-      <w:proofErr w:type="spellStart"/>
-      <w:r>
-        <w:t>WF_Session</w:t>
-      </w:r>
-      <w:proofErr w:type="spellEnd"/>
-      <w:r>
-        <w:t xml:space="preserve"> ob</w:t>
-      </w:r>
-      <w:r>
-        <w:t xml:space="preserve">ject, </w:t>
-      </w:r>
-      <w:proofErr w:type="spellStart"/>
-      <w:r>
-        <w:t>mr_sign_on</w:t>
-      </w:r>
-      <w:proofErr w:type="spellEnd"/>
-      <w:r>
-        <w:t>, which</w:t>
+        <w:t>method in our WF_Session ob</w:t>
+      </w:r>
+      <w:r>
+        <w:t>ject, mr_sign_on, which</w:t>
       </w:r>
       <w:r>
         <w:t xml:space="preserve"> signs in to WebFOCUS using a REST call.</w:t>
@@ -4778,15 +4643,7 @@
         <w:ind w:left="0" w:firstLine="0"/>
       </w:pPr>
       <w:r>
-        <w:t xml:space="preserve">It takes the protocol, host, port, </w:t>
-      </w:r>
-      <w:proofErr w:type="spellStart"/>
-      <w:r>
-        <w:t>userid</w:t>
-      </w:r>
-      <w:proofErr w:type="spellEnd"/>
-      <w:r>
-        <w:t>, and password as parameters, then sends the request using these values.</w:t>
+        <w:t>It takes the protocol, host, port, userid, and password as parameters, then sends the request using these values.</w:t>
       </w:r>
     </w:p>
     <w:p>
@@ -4807,15 +4664,7 @@
         <w:ind w:left="0" w:firstLine="0"/>
       </w:pPr>
       <w:r>
-        <w:t xml:space="preserve">This method parses the XML response to find the CSRF token, then saves it to the </w:t>
-      </w:r>
-      <w:proofErr w:type="spellStart"/>
-      <w:r>
-        <w:t>WF_Session</w:t>
-      </w:r>
-      <w:proofErr w:type="spellEnd"/>
-      <w:r>
-        <w:t xml:space="preserve"> object’s IBIWF_SES_AUTH_TOKEN attribute.</w:t>
+        <w:t>This method parses the XML response to find the CSRF token, then saves it to the WF_Session object’s IBIWF_SES_AUTH_TOKEN attribute.</w:t>
       </w:r>
     </w:p>
     <w:bookmarkStart w:id="12" w:name="_MON_1627373242"/>
@@ -4830,21 +4679,13 @@
           <v:shape id="_x0000_i1027" type="#_x0000_t75" style="width:465.75pt;height:393pt" o:ole="">
             <v:imagedata r:id="rId14" o:title=""/>
           </v:shape>
-          <o:OLEObject Type="Embed" ProgID="Word.Document.12" ShapeID="_x0000_i1027" DrawAspect="Content" ObjectID="_1627476791" r:id="rId15">
+          <o:OLEObject Type="Embed" ProgID="Word.Document.12" ShapeID="_x0000_i1027" DrawAspect="Content" ObjectID="_1627720466" r:id="rId15">
             <o:FieldCodes>\s</o:FieldCodes>
           </o:OLEObject>
         </w:object>
       </w:r>
       <w:r>
-        <w:t xml:space="preserve"> We use the </w:t>
-      </w:r>
-      <w:proofErr w:type="spellStart"/>
-      <w:r>
-        <w:t>xml.etree.ElementTree</w:t>
-      </w:r>
-      <w:proofErr w:type="spellEnd"/>
-      <w:r>
-        <w:t xml:space="preserve"> library to parse the XML response</w:t>
+        <w:t xml:space="preserve"> We use the xml.etree.ElementTree library to parse the XML response</w:t>
       </w:r>
       <w:r>
         <w:t>. To do this, we need to add another import statement at the top of our wfrs.py file:</w:t>
@@ -4862,7 +4703,7 @@
           <v:shape id="_x0000_i1028" type="#_x0000_t75" style="width:468pt;height:105.75pt" o:ole="">
             <v:imagedata r:id="rId16" o:title=""/>
           </v:shape>
-          <o:OLEObject Type="Embed" ProgID="Word.OpenDocumentText.12" ShapeID="_x0000_i1028" DrawAspect="Content" ObjectID="_1627476792" r:id="rId17"/>
+          <o:OLEObject Type="Embed" ProgID="Word.OpenDocumentText.12" ShapeID="_x0000_i1028" DrawAspect="Content" ObjectID="_1627720467" r:id="rId17"/>
         </w:object>
       </w:r>
     </w:p>
@@ -4877,13 +4718,8 @@
       <w:r>
         <w:t>_</w:t>
       </w:r>
-      <w:proofErr w:type="spellStart"/>
-      <w:r>
-        <w:t>save_ibi_csrf_token</w:t>
-      </w:r>
-      <w:proofErr w:type="spellEnd"/>
-      <w:r>
-        <w:t xml:space="preserve"> is as follows:</w:t>
+      <w:r>
+        <w:t>save_ibi_csrf_token is as follows:</w:t>
       </w:r>
     </w:p>
     <w:bookmarkStart w:id="14" w:name="_MON_1627377679"/>
@@ -4902,7 +4738,7 @@
           <v:shape id="_x0000_i1029" type="#_x0000_t75" style="width:468pt;height:150.75pt" o:ole="">
             <v:imagedata r:id="rId18" o:title=""/>
           </v:shape>
-          <o:OLEObject Type="Embed" ProgID="Word.OpenDocumentText.12" ShapeID="_x0000_i1029" DrawAspect="Content" ObjectID="_1627476793" r:id="rId19"/>
+          <o:OLEObject Type="Embed" ProgID="Word.OpenDocumentText.12" ShapeID="_x0000_i1029" DrawAspect="Content" ObjectID="_1627720468" r:id="rId19"/>
         </w:object>
       </w:r>
       <w:r>
@@ -4936,18 +4772,10 @@
         <w:t xml:space="preserve"> True/False</w:t>
       </w:r>
       <w:r>
-        <w:t xml:space="preserve"> to let </w:t>
-      </w:r>
-      <w:proofErr w:type="spellStart"/>
-      <w:r>
-        <w:t>mr</w:t>
-      </w:r>
-      <w:r>
-        <w:t>_sign_on</w:t>
-      </w:r>
-      <w:proofErr w:type="spellEnd"/>
-      <w:r>
-        <w:t xml:space="preserve"> know i</w:t>
+        <w:t xml:space="preserve"> to let mr</w:t>
+      </w:r>
+      <w:r>
+        <w:t>_sign_on know i</w:t>
       </w:r>
       <w:r>
         <w:t>f i</w:t>
@@ -4968,23 +4796,7 @@
         <w:ind w:left="0" w:firstLine="0"/>
       </w:pPr>
       <w:r>
-        <w:t xml:space="preserve">When a </w:t>
-      </w:r>
-      <w:proofErr w:type="spellStart"/>
-      <w:r>
-        <w:t>WF_Session</w:t>
-      </w:r>
-      <w:proofErr w:type="spellEnd"/>
-      <w:r>
-        <w:t xml:space="preserve"> instance is created and the </w:t>
-      </w:r>
-      <w:proofErr w:type="spellStart"/>
-      <w:r>
-        <w:t>mr_sign_on</w:t>
-      </w:r>
-      <w:proofErr w:type="spellEnd"/>
-      <w:r>
-        <w:t xml:space="preserve"> method is called with valid parameters, the instance should </w:t>
+        <w:t xml:space="preserve">When a WF_Session instance is created and the mr_sign_on method is called with valid parameters, the instance should </w:t>
       </w:r>
       <w:r>
         <w:t xml:space="preserve">automatically set </w:t>
@@ -5099,23 +4911,7 @@
         <w:ind w:left="0" w:firstLine="0"/>
       </w:pPr>
       <w:r>
-        <w:t xml:space="preserve">Our </w:t>
-      </w:r>
-      <w:proofErr w:type="spellStart"/>
-      <w:r>
-        <w:t>WF_Session</w:t>
-      </w:r>
-      <w:proofErr w:type="spellEnd"/>
-      <w:r>
-        <w:t xml:space="preserve"> object’s WF-JSESSIONID cookie will be automatically invalidated and then set to a new, random value by the WebFOCUS client server. However, our CSRF Token was stored in the instance so it must be set to </w:t>
-      </w:r>
-      <w:proofErr w:type="gramStart"/>
-      <w:r>
-        <w:t>None</w:t>
-      </w:r>
-      <w:proofErr w:type="gramEnd"/>
-      <w:r>
-        <w:t>.</w:t>
+        <w:t>Our WF_Session object’s WF-JSESSIONID cookie will be automatically invalidated and then set to a new, random value by the WebFOCUS client server. However, our CSRF Token was stored in the instance so it must be set to None.</w:t>
       </w:r>
     </w:p>
     <w:p>
@@ -5125,15 +4921,7 @@
       </w:pPr>
       <w:r>
         <w:lastRenderedPageBreak/>
-        <w:t xml:space="preserve">The code for </w:t>
-      </w:r>
-      <w:proofErr w:type="spellStart"/>
-      <w:r>
-        <w:t>mr_signoff</w:t>
-      </w:r>
-      <w:proofErr w:type="spellEnd"/>
-      <w:r>
-        <w:t xml:space="preserve"> is as follows:</w:t>
+        <w:t>The code for mr_signoff is as follows:</w:t>
       </w:r>
     </w:p>
     <w:bookmarkStart w:id="16" w:name="_MON_1627386488"/>
@@ -5148,7 +4936,7 @@
           <v:shape id="_x0000_i1030" type="#_x0000_t75" style="width:468pt;height:165pt" o:ole="">
             <v:imagedata r:id="rId20" o:title=""/>
           </v:shape>
-          <o:OLEObject Type="Embed" ProgID="Word.OpenDocumentText.12" ShapeID="_x0000_i1030" DrawAspect="Content" ObjectID="_1627476794" r:id="rId21"/>
+          <o:OLEObject Type="Embed" ProgID="Word.OpenDocumentText.12" ShapeID="_x0000_i1030" DrawAspect="Content" ObjectID="_1627720469" r:id="rId21"/>
         </w:object>
       </w:r>
     </w:p>
@@ -5274,31 +5062,7 @@
         <w:ind w:left="0" w:right="1012" w:firstLine="0"/>
       </w:pPr>
       <w:r>
-        <w:t xml:space="preserve">Now, we have Python code to interact and authenticate with WebFOCUS in the form of a </w:t>
-      </w:r>
-      <w:proofErr w:type="spellStart"/>
-      <w:r>
-        <w:t>WF_Session</w:t>
-      </w:r>
-      <w:proofErr w:type="spellEnd"/>
-      <w:r>
-        <w:t xml:space="preserve"> object and </w:t>
-      </w:r>
-      <w:proofErr w:type="spellStart"/>
-      <w:r>
-        <w:t>mr_sign_on</w:t>
-      </w:r>
-      <w:proofErr w:type="spellEnd"/>
-      <w:r>
-        <w:t xml:space="preserve"> and </w:t>
-      </w:r>
-      <w:proofErr w:type="spellStart"/>
-      <w:r>
-        <w:t>mr_signoff</w:t>
-      </w:r>
-      <w:proofErr w:type="spellEnd"/>
-      <w:r>
-        <w:t xml:space="preserve"> method definitions.</w:t>
+        <w:t>Now, we have Python code to interact and authenticate with WebFOCUS in the form of a WF_Session object and mr_sign_on and mr_signoff method definitions.</w:t>
       </w:r>
       <w:r>
         <w:t xml:space="preserve"> </w:t>
@@ -5318,19 +5082,9 @@
         <w:spacing w:after="244"/>
         <w:ind w:left="0" w:right="1012" w:firstLine="0"/>
       </w:pPr>
-      <w:proofErr w:type="gramStart"/>
-      <w:r>
-        <w:t>import</w:t>
-      </w:r>
-      <w:proofErr w:type="gramEnd"/>
-      <w:r>
-        <w:t xml:space="preserve"> </w:t>
-      </w:r>
-      <w:proofErr w:type="spellStart"/>
-      <w:r>
-        <w:t>wfrs</w:t>
-      </w:r>
-      <w:proofErr w:type="spellEnd"/>
+      <w:r>
+        <w:t>import wfrs</w:t>
+      </w:r>
     </w:p>
     <w:p>
       <w:pPr>
@@ -5341,32 +5095,11 @@
         <w:t>In app.py, w</w:t>
       </w:r>
       <w:r>
-        <w:t xml:space="preserve">e will use the ‘g’ object to store a </w:t>
-      </w:r>
-      <w:proofErr w:type="spellStart"/>
-      <w:r>
-        <w:t>WF_Session</w:t>
-      </w:r>
-      <w:proofErr w:type="spellEnd"/>
-      <w:r>
-        <w:t xml:space="preserve"> instance for a request. This way, if we connect to WebFOCUS to process a user request, we can control how the </w:t>
-      </w:r>
-      <w:proofErr w:type="spellStart"/>
+        <w:t xml:space="preserve">e will use the ‘g’ object to store a WF_Session instance for a request. This way, if we connect to WebFOCUS to process a user request, we can control how the </w:t>
+      </w:r>
       <w:r>
         <w:lastRenderedPageBreak/>
-        <w:t>WF_Session</w:t>
-      </w:r>
-      <w:proofErr w:type="spellEnd"/>
-      <w:r>
-        <w:t xml:space="preserve"> will be used between functions in our application. We only need to instantiate one </w:t>
-      </w:r>
-      <w:proofErr w:type="spellStart"/>
-      <w:r>
-        <w:t>WF_Session</w:t>
-      </w:r>
-      <w:proofErr w:type="spellEnd"/>
-      <w:r>
-        <w:t xml:space="preserve"> and sign on once to process every request to WebFOCUS we need to, before signing out and destroying the connection. </w:t>
+        <w:t xml:space="preserve">WF_Session will be used between functions in our application. We only need to instantiate one WF_Session and sign on once to process every request to WebFOCUS we need to, before signing out and destroying the connection. </w:t>
       </w:r>
     </w:p>
     <w:p>
@@ -5375,23 +5108,7 @@
         <w:ind w:left="0" w:right="1012" w:firstLine="0"/>
       </w:pPr>
       <w:r>
-        <w:t xml:space="preserve">To do this, we can create a </w:t>
-      </w:r>
-      <w:proofErr w:type="spellStart"/>
-      <w:r>
-        <w:t>wf_login</w:t>
-      </w:r>
-      <w:proofErr w:type="spellEnd"/>
-      <w:r>
-        <w:t xml:space="preserve"> function to retrieve the </w:t>
-      </w:r>
-      <w:proofErr w:type="spellStart"/>
-      <w:r>
-        <w:t>WF_Session</w:t>
-      </w:r>
-      <w:proofErr w:type="spellEnd"/>
-      <w:r>
-        <w:t>, creating an instance if it does not already exist or retrieve an already existing instance.</w:t>
+        <w:t>To do this, we can create a wf_login function to retrieve the WF_Session, creating an instance if it does not already exist or retrieve an already existing instance.</w:t>
       </w:r>
     </w:p>
     <w:p>
@@ -5400,15 +5117,7 @@
         <w:ind w:left="0" w:right="1012" w:firstLine="0"/>
       </w:pPr>
       <w:r>
-        <w:t xml:space="preserve">We call the </w:t>
-      </w:r>
-      <w:proofErr w:type="spellStart"/>
-      <w:r>
-        <w:t>wf_login</w:t>
-      </w:r>
-      <w:proofErr w:type="spellEnd"/>
-      <w:r>
-        <w:t xml:space="preserve"> function in every Flask route and view where we need to connect to WebFOCUS, such as when retrieving a report</w:t>
+        <w:t>We call the wf_login function in every Flask route and view where we need to connect to WebFOCUS, such as when retrieving a report</w:t>
       </w:r>
       <w:r>
         <w:t xml:space="preserve"> or listing files in a path</w:t>
@@ -5483,15 +5192,7 @@
         <w:ind w:left="0" w:right="1012" w:firstLine="0"/>
       </w:pPr>
       <w:r>
-        <w:t xml:space="preserve">The </w:t>
-      </w:r>
-      <w:proofErr w:type="spellStart"/>
-      <w:r>
-        <w:t>wf_login</w:t>
-      </w:r>
-      <w:proofErr w:type="spellEnd"/>
-      <w:r>
-        <w:t xml:space="preserve"> function is as follows:</w:t>
+        <w:t>The wf_login function is as follows:</w:t>
       </w:r>
     </w:p>
     <w:bookmarkStart w:id="19" w:name="_MON_1627381037"/>
@@ -5506,7 +5207,7 @@
           <v:shape id="_x0000_i1031" type="#_x0000_t75" style="width:468pt;height:279pt" o:ole="">
             <v:imagedata r:id="rId22" o:title=""/>
           </v:shape>
-          <o:OLEObject Type="Embed" ProgID="Word.OpenDocumentText.12" ShapeID="_x0000_i1031" DrawAspect="Content" ObjectID="_1627476795" r:id="rId23"/>
+          <o:OLEObject Type="Embed" ProgID="Word.OpenDocumentText.12" ShapeID="_x0000_i1031" DrawAspect="Content" ObjectID="_1627720470" r:id="rId23"/>
         </w:object>
       </w:r>
     </w:p>
@@ -5516,55 +5217,7 @@
         <w:ind w:left="0" w:right="1012" w:firstLine="0"/>
       </w:pPr>
       <w:r>
-        <w:t xml:space="preserve">We define the key for our </w:t>
-      </w:r>
-      <w:proofErr w:type="spellStart"/>
-      <w:r>
-        <w:t>WF_Session</w:t>
-      </w:r>
-      <w:proofErr w:type="spellEnd"/>
-      <w:r>
-        <w:t xml:space="preserve"> instance in ‘g’ to be ‘</w:t>
-      </w:r>
-      <w:proofErr w:type="spellStart"/>
-      <w:r>
-        <w:t>wf_sess</w:t>
-      </w:r>
-      <w:proofErr w:type="spellEnd"/>
-      <w:r>
-        <w:t>’, so we can retrieve the instance via dot notation (</w:t>
-      </w:r>
-      <w:proofErr w:type="spellStart"/>
-      <w:r>
-        <w:t>g.wf_sess</w:t>
-      </w:r>
-      <w:proofErr w:type="spellEnd"/>
-      <w:r>
-        <w:t>) or through other dictionary methods such as g[‘</w:t>
-      </w:r>
-      <w:proofErr w:type="spellStart"/>
-      <w:r>
-        <w:t>wf_sess</w:t>
-      </w:r>
-      <w:proofErr w:type="spellEnd"/>
-      <w:r>
-        <w:t xml:space="preserve">’], </w:t>
-      </w:r>
-      <w:proofErr w:type="spellStart"/>
-      <w:r>
-        <w:t>g.get</w:t>
-      </w:r>
-      <w:proofErr w:type="spellEnd"/>
-      <w:r>
-        <w:t>[‘</w:t>
-      </w:r>
-      <w:proofErr w:type="spellStart"/>
-      <w:r>
-        <w:t>wf_sess</w:t>
-      </w:r>
-      <w:proofErr w:type="spellEnd"/>
-      <w:r>
-        <w:t xml:space="preserve">’]. </w:t>
+        <w:t xml:space="preserve">We define the key for our WF_Session instance in ‘g’ to be ‘wf_sess’, so we can retrieve the instance via dot notation (g.wf_sess) or through other dictionary methods such as g[‘wf_sess’], g.get[‘wf_sess’]. </w:t>
       </w:r>
     </w:p>
     <w:p>
@@ -5665,15 +5318,7 @@
         <w:ind w:left="0" w:firstLine="0"/>
       </w:pPr>
       <w:r>
-        <w:t xml:space="preserve">Without any other code, the Flask g object and our </w:t>
-      </w:r>
-      <w:proofErr w:type="spellStart"/>
-      <w:r>
-        <w:t>WF_Session</w:t>
-      </w:r>
-      <w:proofErr w:type="spellEnd"/>
-      <w:r>
-        <w:t xml:space="preserve"> instance with it will be destroyed after the request is processed and a view is returned. We wish to sign off before it is destroyed for security purposes, so to do that we use a Flask decorator:</w:t>
+        <w:t>Without any other code, the Flask g object and our WF_Session instance with it will be destroyed after the request is processed and a view is returned. We wish to sign off before it is destroyed for security purposes, so to do that we use a Flask decorator:</w:t>
       </w:r>
     </w:p>
     <w:p>
@@ -5694,7 +5339,7 @@
           <v:shape id="_x0000_i1032" type="#_x0000_t75" style="width:468pt;height:122.25pt" o:ole="">
             <v:imagedata r:id="rId24" o:title=""/>
           </v:shape>
-          <o:OLEObject Type="Embed" ProgID="Word.OpenDocumentText.12" ShapeID="_x0000_i1032" DrawAspect="Content" ObjectID="_1627476796" r:id="rId25"/>
+          <o:OLEObject Type="Embed" ProgID="Word.OpenDocumentText.12" ShapeID="_x0000_i1032" DrawAspect="Content" ObjectID="_1627720471" r:id="rId25"/>
         </w:object>
       </w:r>
     </w:p>
@@ -5704,15 +5349,7 @@
         <w:ind w:left="0" w:firstLine="0"/>
       </w:pPr>
       <w:r>
-        <w:t>The @</w:t>
-      </w:r>
-      <w:proofErr w:type="spellStart"/>
-      <w:r>
-        <w:t>app.teardown_appcontext</w:t>
-      </w:r>
-      <w:proofErr w:type="spellEnd"/>
-      <w:r>
-        <w:t xml:space="preserve"> decorator before the defined function tells the Flask app that this function should be called </w:t>
+        <w:t xml:space="preserve">The @app.teardown_appcontext decorator before the defined function tells the Flask app that this function should be called </w:t>
       </w:r>
       <w:r>
         <w:t xml:space="preserve">right before it destroys </w:t>
@@ -5742,30 +5379,14 @@
         <w:t>our</w:t>
       </w:r>
       <w:r>
-        <w:t xml:space="preserve"> instance of the </w:t>
-      </w:r>
-      <w:proofErr w:type="spellStart"/>
-      <w:r>
-        <w:t>wf_sess</w:t>
-      </w:r>
-      <w:proofErr w:type="spellEnd"/>
-      <w:r>
-        <w:t xml:space="preserve"> </w:t>
+        <w:t xml:space="preserve"> instance of the wf_sess </w:t>
       </w:r>
       <w:r>
         <w:t xml:space="preserve">and remove it from the ‘g’ dictionary, if it exists. </w:t>
       </w:r>
       <w:r>
         <w:br/>
-        <w:t xml:space="preserve">If it does not, there is no need to sign out; otherwise, we call the </w:t>
-      </w:r>
-      <w:proofErr w:type="spellStart"/>
-      <w:r>
-        <w:t>mr_signoff</w:t>
-      </w:r>
-      <w:proofErr w:type="spellEnd"/>
-      <w:r>
-        <w:t xml:space="preserve"> method.</w:t>
+        <w:t>If it does not, there is no need to sign out; otherwise, we call the mr_signoff method.</w:t>
       </w:r>
     </w:p>
     <w:p>
@@ -5836,23 +5457,7 @@
         <w:spacing w:after="160" w:line="259" w:lineRule="auto"/>
       </w:pPr>
       <w:r>
-        <w:t xml:space="preserve">Call the </w:t>
-      </w:r>
-      <w:proofErr w:type="spellStart"/>
-      <w:r>
-        <w:t>wf_login</w:t>
-      </w:r>
-      <w:proofErr w:type="spellEnd"/>
-      <w:r>
-        <w:t xml:space="preserve">() function and assign the session to a variable (we use </w:t>
-      </w:r>
-      <w:proofErr w:type="spellStart"/>
-      <w:r>
-        <w:t>wf_sess</w:t>
-      </w:r>
-      <w:proofErr w:type="spellEnd"/>
-      <w:r>
-        <w:t>)</w:t>
+        <w:t>Call the wf_login() function and assign the session to a variable (we use wf_sess)</w:t>
       </w:r>
     </w:p>
     <w:p>
@@ -5865,15 +5470,7 @@
         <w:spacing w:after="160" w:line="259" w:lineRule="auto"/>
       </w:pPr>
       <w:r>
-        <w:t xml:space="preserve">Prepare request </w:t>
-      </w:r>
-      <w:proofErr w:type="spellStart"/>
-      <w:r>
-        <w:t>url</w:t>
-      </w:r>
-      <w:proofErr w:type="spellEnd"/>
-      <w:r>
-        <w:t>, parameters, payload using proper REST calls</w:t>
+        <w:t>Prepare request url, parameters, payload using proper REST calls</w:t>
       </w:r>
     </w:p>
     <w:p>
@@ -5964,15 +5561,7 @@
         <w:ind w:left="0" w:firstLine="0"/>
       </w:pPr>
       <w:r>
-        <w:t xml:space="preserve">Our </w:t>
-      </w:r>
-      <w:proofErr w:type="spellStart"/>
-      <w:r>
-        <w:t>WF_Session</w:t>
-      </w:r>
-      <w:proofErr w:type="spellEnd"/>
-      <w:r>
-        <w:t xml:space="preserve"> object inherits from the Requests Session object, so when given a dictionary of key value pairs as a “data” parameter, the body will be properly formatted accordingly. This makes including a CSRF token easy.</w:t>
+        <w:t>Our WF_Session object inherits from the Requests Session object, so when given a dictionary of key value pairs as a “data” parameter, the body will be properly formatted accordingly. This makes including a CSRF token easy.</w:t>
       </w:r>
     </w:p>
     <w:p>
@@ -5996,7 +5585,7 @@
           <v:shape id="_x0000_i1033" type="#_x0000_t75" style="width:468pt;height:165pt" o:ole="">
             <v:imagedata r:id="rId26" o:title=""/>
           </v:shape>
-          <o:OLEObject Type="Embed" ProgID="Word.OpenDocumentText.12" ShapeID="_x0000_i1033" DrawAspect="Content" ObjectID="_1627476797" r:id="rId27"/>
+          <o:OLEObject Type="Embed" ProgID="Word.OpenDocumentText.12" ShapeID="_x0000_i1033" DrawAspect="Content" ObjectID="_1627720472" r:id="rId27"/>
         </w:object>
       </w:r>
     </w:p>
@@ -6163,32 +5752,16 @@
         <w:ind w:left="0" w:firstLine="0"/>
       </w:pPr>
       <w:r>
-        <w:t xml:space="preserve">In this sample application, we assume all report and schedule files will be under the public repository, “WFC/Repository/Public”, which is why we initialized </w:t>
-      </w:r>
-      <w:proofErr w:type="spellStart"/>
-      <w:r>
-        <w:t>ibi_default_folder_path</w:t>
-      </w:r>
-      <w:proofErr w:type="spellEnd"/>
-      <w:r>
-        <w:t xml:space="preserve"> to this when we created our Flask app.</w:t>
-      </w:r>
-    </w:p>
-    <w:p>
-      <w:pPr>
-        <w:spacing w:after="160" w:line="259" w:lineRule="auto"/>
-        <w:ind w:left="0" w:firstLine="0"/>
-      </w:pPr>
-      <w:r>
-        <w:t xml:space="preserve">If a stronger use case is required, the steps in this section can be extended to </w:t>
-      </w:r>
-      <w:proofErr w:type="spellStart"/>
-      <w:r>
-        <w:t>recurse</w:t>
-      </w:r>
-      <w:proofErr w:type="spellEnd"/>
-      <w:r>
-        <w:t xml:space="preserve"> on folders within repositories, but this will be not covered.</w:t>
+        <w:t>In this sample application, we assume all report and schedule files will be under the public repository, “WFC/Repository/Public”, which is why we initialized ibi_default_folder_path to this when we created our Flask app.</w:t>
+      </w:r>
+    </w:p>
+    <w:p>
+      <w:pPr>
+        <w:spacing w:after="160" w:line="259" w:lineRule="auto"/>
+        <w:ind w:left="0" w:firstLine="0"/>
+      </w:pPr>
+      <w:r>
+        <w:t>If a stronger use case is required, the steps in this section can be extended to recurse on folders within repositories, but this will be not covered.</w:t>
       </w:r>
     </w:p>
     <w:p>
@@ -6274,73 +5847,25 @@
         <w:t xml:space="preserve">When the proper call is made, WebFOCUS will return an XML response object. If it’s a success, </w:t>
       </w:r>
       <w:r>
-        <w:t xml:space="preserve">the parent node will be an </w:t>
-      </w:r>
-      <w:proofErr w:type="spellStart"/>
-      <w:r>
-        <w:t>IBRSResponseObject</w:t>
-      </w:r>
-      <w:proofErr w:type="spellEnd"/>
-      <w:r>
-        <w:t xml:space="preserve">. The </w:t>
-      </w:r>
-      <w:proofErr w:type="spellStart"/>
-      <w:r>
-        <w:t>rootObject</w:t>
-      </w:r>
-      <w:proofErr w:type="spellEnd"/>
-      <w:r>
-        <w:t xml:space="preserve"> is one of its children, and what we are interested in. </w:t>
-      </w:r>
-    </w:p>
-    <w:p>
-      <w:pPr>
-        <w:spacing w:after="160" w:line="259" w:lineRule="auto"/>
-        <w:ind w:left="0" w:firstLine="0"/>
-      </w:pPr>
-      <w:r>
-        <w:t xml:space="preserve">The </w:t>
-      </w:r>
-      <w:proofErr w:type="spellStart"/>
-      <w:r>
-        <w:t>rootObject</w:t>
-      </w:r>
-      <w:proofErr w:type="spellEnd"/>
-      <w:r>
-        <w:t xml:space="preserve"> will contain all files in the path as children with the respective object type as a tag. For example, schedules will be tagged as “</w:t>
-      </w:r>
-      <w:proofErr w:type="spellStart"/>
-      <w:r>
-        <w:t>casterObject</w:t>
-      </w:r>
-      <w:proofErr w:type="spellEnd"/>
-      <w:r>
-        <w:t>”, and reports will be tagged as “</w:t>
-      </w:r>
-      <w:proofErr w:type="spellStart"/>
-      <w:r>
-        <w:t>FexFile</w:t>
-      </w:r>
-      <w:proofErr w:type="spellEnd"/>
-      <w:r>
-        <w:t xml:space="preserve">”. </w:t>
-      </w:r>
-    </w:p>
-    <w:p>
-      <w:pPr>
-        <w:spacing w:after="160" w:line="259" w:lineRule="auto"/>
-        <w:ind w:left="0" w:firstLine="0"/>
-      </w:pPr>
-      <w:r>
-        <w:t xml:space="preserve">The Python code to retrieve the </w:t>
-      </w:r>
-      <w:proofErr w:type="spellStart"/>
-      <w:r>
-        <w:t>rootObject</w:t>
-      </w:r>
-      <w:proofErr w:type="spellEnd"/>
-      <w:r>
-        <w:t xml:space="preserve"> xml as an ET root node is:</w:t>
+        <w:t xml:space="preserve">the parent node will be an IBRSResponseObject. The rootObject is one of its children, and what we are interested in. </w:t>
+      </w:r>
+    </w:p>
+    <w:p>
+      <w:pPr>
+        <w:spacing w:after="160" w:line="259" w:lineRule="auto"/>
+        <w:ind w:left="0" w:firstLine="0"/>
+      </w:pPr>
+      <w:r>
+        <w:t xml:space="preserve">The rootObject will contain all files in the path as children with the respective object type as a tag. For example, schedules will be tagged as “casterObject”, and reports will be tagged as “FexFile”. </w:t>
+      </w:r>
+    </w:p>
+    <w:p>
+      <w:pPr>
+        <w:spacing w:after="160" w:line="259" w:lineRule="auto"/>
+        <w:ind w:left="0" w:firstLine="0"/>
+      </w:pPr>
+      <w:r>
+        <w:t>The Python code to retrieve the rootObject xml as an ET root node is:</w:t>
       </w:r>
     </w:p>
     <w:p>
@@ -6361,7 +5886,7 @@
           <v:shape id="_x0000_i1039" type="#_x0000_t75" style="width:468pt;height:222pt" o:ole="">
             <v:imagedata r:id="rId28" o:title=""/>
           </v:shape>
-          <o:OLEObject Type="Embed" ProgID="Word.OpenDocumentText.12" ShapeID="_x0000_i1039" DrawAspect="Content" ObjectID="_1627476798" r:id="rId29"/>
+          <o:OLEObject Type="Embed" ProgID="Word.OpenDocumentText.12" ShapeID="_x0000_i1039" DrawAspect="Content" ObjectID="_1627720473" r:id="rId29"/>
         </w:object>
       </w:r>
     </w:p>
@@ -6371,57 +5896,25 @@
         <w:ind w:left="0" w:firstLine="0"/>
       </w:pPr>
       <w:r>
-        <w:t xml:space="preserve">From the parent response object, we retrieve the </w:t>
-      </w:r>
-      <w:proofErr w:type="spellStart"/>
-      <w:r>
-        <w:t>rootObject</w:t>
-      </w:r>
-      <w:proofErr w:type="spellEnd"/>
-      <w:r>
-        <w:t xml:space="preserve"> as </w:t>
-      </w:r>
-      <w:proofErr w:type="spellStart"/>
-      <w:r>
-        <w:t>files_xml</w:t>
-      </w:r>
-      <w:proofErr w:type="spellEnd"/>
-      <w:r>
-        <w:t>.</w:t>
-      </w:r>
-    </w:p>
-    <w:p>
-      <w:pPr>
-        <w:spacing w:after="160" w:line="259" w:lineRule="auto"/>
-        <w:ind w:left="0" w:firstLine="0"/>
-      </w:pPr>
-      <w:r>
-        <w:t xml:space="preserve">We can further parse this </w:t>
-      </w:r>
-      <w:proofErr w:type="spellStart"/>
-      <w:r>
-        <w:t>rootObject</w:t>
-      </w:r>
-      <w:proofErr w:type="spellEnd"/>
-      <w:r>
-        <w:t xml:space="preserve"> and only return XML children of files of the type which we desire. </w:t>
-      </w:r>
-    </w:p>
-    <w:p>
-      <w:pPr>
-        <w:spacing w:after="160" w:line="259" w:lineRule="auto"/>
-        <w:ind w:left="0" w:firstLine="0"/>
-      </w:pPr>
-      <w:r>
-        <w:t xml:space="preserve">The following code extends the function to list all the files of a certain </w:t>
-      </w:r>
-      <w:proofErr w:type="spellStart"/>
-      <w:r>
-        <w:t>file_type</w:t>
-      </w:r>
-      <w:proofErr w:type="spellEnd"/>
-      <w:r>
-        <w:t xml:space="preserve"> in this directory:</w:t>
+        <w:t>From the parent response object, we retrieve the rootObject as files_xml.</w:t>
+      </w:r>
+    </w:p>
+    <w:p>
+      <w:pPr>
+        <w:spacing w:after="160" w:line="259" w:lineRule="auto"/>
+        <w:ind w:left="0" w:firstLine="0"/>
+      </w:pPr>
+      <w:r>
+        <w:t xml:space="preserve">We can further parse this rootObject and only return XML children of files of the type which we desire. </w:t>
+      </w:r>
+    </w:p>
+    <w:p>
+      <w:pPr>
+        <w:spacing w:after="160" w:line="259" w:lineRule="auto"/>
+        <w:ind w:left="0" w:firstLine="0"/>
+      </w:pPr>
+      <w:r>
+        <w:t>The following code extends the function to list all the files of a certain file_type in this directory:</w:t>
       </w:r>
     </w:p>
     <w:bookmarkStart w:id="25" w:name="_MON_1627460263"/>
@@ -6436,7 +5929,7 @@
           <v:shape id="_x0000_i1047" type="#_x0000_t75" style="width:468pt;height:378.75pt" o:ole="">
             <v:imagedata r:id="rId30" o:title=""/>
           </v:shape>
-          <o:OLEObject Type="Embed" ProgID="Word.OpenDocumentText.12" ShapeID="_x0000_i1047" DrawAspect="Content" ObjectID="_1627476799" r:id="rId31"/>
+          <o:OLEObject Type="Embed" ProgID="Word.OpenDocumentText.12" ShapeID="_x0000_i1047" DrawAspect="Content" ObjectID="_1627720474" r:id="rId31"/>
         </w:object>
       </w:r>
     </w:p>
@@ -6446,15 +5939,7 @@
         <w:ind w:left="0" w:firstLine="0"/>
       </w:pPr>
       <w:r>
-        <w:t xml:space="preserve">If the function is called with no </w:t>
-      </w:r>
-      <w:proofErr w:type="spellStart"/>
-      <w:r>
-        <w:t>file_type</w:t>
-      </w:r>
-      <w:proofErr w:type="spellEnd"/>
-      <w:r>
-        <w:t xml:space="preserve"> selected, it will default to including all files.</w:t>
+        <w:t>If the function is called with no file_type selected, it will default to including all files.</w:t>
       </w:r>
     </w:p>
     <w:p>
@@ -6532,15 +6017,7 @@
         <w:ind w:left="0" w:firstLine="0"/>
       </w:pPr>
       <w:r>
-        <w:t xml:space="preserve">The following function will take in the </w:t>
-      </w:r>
-      <w:proofErr w:type="spellStart"/>
-      <w:r>
-        <w:t>rootObject</w:t>
-      </w:r>
-      <w:proofErr w:type="spellEnd"/>
-      <w:r>
-        <w:t xml:space="preserve"> created above (parent directory) and return a list of the item names of its children (files in the directory):</w:t>
+        <w:t>The following function will take in the rootObject created above (parent directory) and return a list of the item names of its children (files in the directory):</w:t>
       </w:r>
     </w:p>
     <w:bookmarkStart w:id="26" w:name="_MON_1627460675"/>
@@ -6555,7 +6032,7 @@
           <v:shape id="_x0000_i1051" type="#_x0000_t75" style="width:468pt;height:122.25pt" o:ole="">
             <v:imagedata r:id="rId32" o:title=""/>
           </v:shape>
-          <o:OLEObject Type="Embed" ProgID="Word.OpenDocumentText.12" ShapeID="_x0000_i1051" DrawAspect="Content" ObjectID="_1627476800" r:id="rId33"/>
+          <o:OLEObject Type="Embed" ProgID="Word.OpenDocumentText.12" ShapeID="_x0000_i1051" DrawAspect="Content" ObjectID="_1627720475" r:id="rId33"/>
         </w:object>
       </w:r>
     </w:p>
@@ -6579,48 +6056,16 @@
         <w:ind w:left="0" w:firstLine="0"/>
       </w:pPr>
       <w:r>
-        <w:t xml:space="preserve">Using Flask’s </w:t>
-      </w:r>
-      <w:proofErr w:type="spellStart"/>
-      <w:r>
-        <w:t>render_template</w:t>
-      </w:r>
-      <w:proofErr w:type="spellEnd"/>
-      <w:r>
-        <w:t xml:space="preserve"> function, we can pass in the name of an html template that is in the Templates directory. The Templates directory itself should be in the same directory as our WebFOCUS app. </w:t>
-      </w:r>
-    </w:p>
-    <w:p>
-      <w:pPr>
-        <w:spacing w:after="160" w:line="259" w:lineRule="auto"/>
-        <w:ind w:left="0" w:firstLine="0"/>
-      </w:pPr>
-      <w:r>
-        <w:t>In the next section, we will provide an interface for users to view WebFOCUS reports, using the /</w:t>
-      </w:r>
-      <w:proofErr w:type="spellStart"/>
-      <w:r>
-        <w:t>run_reports</w:t>
-      </w:r>
-      <w:proofErr w:type="spellEnd"/>
-      <w:r>
-        <w:t xml:space="preserve"> route. So if our app is hosted on ‘http</w:t>
-      </w:r>
-      <w:proofErr w:type="gramStart"/>
-      <w:r>
-        <w:t>:/</w:t>
-      </w:r>
-      <w:proofErr w:type="gramEnd"/>
-      <w:r>
-        <w:t>/localhost:5000’, users can navigate to ‘http://localhost:5000/</w:t>
-      </w:r>
-      <w:proofErr w:type="spellStart"/>
-      <w:r>
-        <w:t>run_reports</w:t>
-      </w:r>
-      <w:proofErr w:type="spellEnd"/>
-      <w:r>
-        <w:t>’ via any means and access this page.</w:t>
+        <w:t xml:space="preserve">Using Flask’s render_template function, we can pass in the name of an html template that is in the Templates directory. The Templates directory itself should be in the same directory as our WebFOCUS app. </w:t>
+      </w:r>
+    </w:p>
+    <w:p>
+      <w:pPr>
+        <w:spacing w:after="160" w:line="259" w:lineRule="auto"/>
+        <w:ind w:left="0" w:firstLine="0"/>
+      </w:pPr>
+      <w:r>
+        <w:t>In the next section, we will provide an interface for users to view WebFOCUS reports, using the /run_reports route. So if our app is hosted on ‘http://localhost:5000’, users can navigate to ‘http://localhost:5000/run_reports’ via any means and access this page.</w:t>
       </w:r>
     </w:p>
     <w:p>
@@ -6662,7 +6107,7 @@
           <v:shape id="_x0000_i1075" type="#_x0000_t75" style="width:468pt;height:250.5pt" o:ole="">
             <v:imagedata r:id="rId34" o:title=""/>
           </v:shape>
-          <o:OLEObject Type="Embed" ProgID="Word.OpenDocumentText.12" ShapeID="_x0000_i1075" DrawAspect="Content" ObjectID="_1627476801" r:id="rId35"/>
+          <o:OLEObject Type="Embed" ProgID="Word.OpenDocumentText.12" ShapeID="_x0000_i1075" DrawAspect="Content" ObjectID="_1627720476" r:id="rId35"/>
         </w:object>
       </w:r>
     </w:p>
@@ -6675,23 +6120,7 @@
         <w:t xml:space="preserve">The form will submit </w:t>
       </w:r>
       <w:r>
-        <w:t>the option selected as a post request to ‘http</w:t>
-      </w:r>
-      <w:proofErr w:type="gramStart"/>
-      <w:r>
-        <w:t>:/</w:t>
-      </w:r>
-      <w:proofErr w:type="gramEnd"/>
-      <w:r>
-        <w:t>/localhost:5000/</w:t>
-      </w:r>
-      <w:proofErr w:type="spellStart"/>
-      <w:r>
-        <w:t>run_report</w:t>
-      </w:r>
-      <w:proofErr w:type="spellEnd"/>
-      <w:r>
-        <w:t>’.</w:t>
+        <w:t>the option selected as a post request to ‘http://localhost:5000/run_report’.</w:t>
       </w:r>
       <w:r>
         <w:t xml:space="preserve"> The html tag “name” determines the key of the request, and “value” determines its value, which we will use to receive and process in Flask.</w:t>
@@ -6703,32 +6132,16 @@
         <w:ind w:left="0" w:firstLine="0"/>
       </w:pPr>
       <w:r>
-        <w:t>The Flask route ‘/</w:t>
-      </w:r>
-      <w:proofErr w:type="spellStart"/>
-      <w:r>
-        <w:t>run_report</w:t>
-      </w:r>
-      <w:proofErr w:type="spellEnd"/>
-      <w:r>
-        <w:t>’ must process the request and return a proper html response to be displayed in the iframe.</w:t>
-      </w:r>
-    </w:p>
-    <w:p>
-      <w:pPr>
-        <w:spacing w:after="160" w:line="259" w:lineRule="auto"/>
-        <w:ind w:left="0" w:firstLine="0"/>
-      </w:pPr>
-      <w:r>
-        <w:t>However, first we must render this template under the ‘/</w:t>
-      </w:r>
-      <w:proofErr w:type="spellStart"/>
-      <w:r>
-        <w:t>run_reports</w:t>
-      </w:r>
-      <w:proofErr w:type="spellEnd"/>
-      <w:r>
-        <w:t>’ route, so that this interface is accessible. This can be done with the following code in app.py:</w:t>
+        <w:t>The Flask route ‘/run_report’ must process the request and return a proper html response to be displayed in the iframe.</w:t>
+      </w:r>
+    </w:p>
+    <w:p>
+      <w:pPr>
+        <w:spacing w:after="160" w:line="259" w:lineRule="auto"/>
+        <w:ind w:left="0" w:firstLine="0"/>
+      </w:pPr>
+      <w:r>
+        <w:t>However, first we must render this template under the ‘/run_reports’ route, so that this interface is accessible. This can be done with the following code in app.py:</w:t>
       </w:r>
     </w:p>
     <w:p>
@@ -6749,7 +6162,7 @@
           <v:shape id="_x0000_i1074" type="#_x0000_t75" style="width:468pt;height:122.25pt" o:ole="">
             <v:imagedata r:id="rId36" o:title=""/>
           </v:shape>
-          <o:OLEObject Type="Embed" ProgID="Word.OpenDocumentText.12" ShapeID="_x0000_i1074" DrawAspect="Content" ObjectID="_1627476802" r:id="rId37"/>
+          <o:OLEObject Type="Embed" ProgID="Word.OpenDocumentText.12" ShapeID="_x0000_i1074" DrawAspect="Content" ObjectID="_1627720477" r:id="rId37"/>
         </w:object>
       </w:r>
     </w:p>
@@ -6778,15 +6191,7 @@
       </w:pPr>
       <w:r>
         <w:lastRenderedPageBreak/>
-        <w:t xml:space="preserve">Using the functions we coded above, we send a list of report names to the jinja2 </w:t>
-      </w:r>
-      <w:proofErr w:type="spellStart"/>
-      <w:r>
-        <w:t>templating</w:t>
-      </w:r>
-      <w:proofErr w:type="spellEnd"/>
-      <w:r>
-        <w:t xml:space="preserve"> in ‘run_reports.html’. In the html code we see:</w:t>
+        <w:t>Using the functions we coded above, we send a list of report names to the jinja2 templating in ‘run_reports.html’. In the html code we see:</w:t>
       </w:r>
     </w:p>
     <w:p>
@@ -6818,10 +6223,13 @@
           <w:sz w:val="21"/>
           <w:szCs w:val="21"/>
         </w:rPr>
-        <w:t xml:space="preserve">{% for </w:t>
-      </w:r>
-      <w:proofErr w:type="spellStart"/>
-      <w:r>
+        <w:t>{% for rep_name in reports %}</w:t>
+      </w:r>
+    </w:p>
+    <w:p>
+      <w:pPr>
+        <w:shd w:val="clear" w:color="auto" w:fill="1E1E1E"/>
+        <w:spacing w:after="0" w:line="285" w:lineRule="atLeast"/>
         <w:rPr>
           <w:rFonts w:ascii="Consolas" w:eastAsia="Times New Roman" w:hAnsi="Consolas" w:cs="Times New Roman"/>
           <w:b/>
@@ -6829,9 +6237,7 @@
           <w:sz w:val="21"/>
           <w:szCs w:val="21"/>
         </w:rPr>
-        <w:t>rep_name</w:t>
-      </w:r>
-      <w:proofErr w:type="spellEnd"/>
+      </w:pPr>
       <w:r>
         <w:rPr>
           <w:rFonts w:ascii="Consolas" w:eastAsia="Times New Roman" w:hAnsi="Consolas" w:cs="Times New Roman"/>
@@ -6840,13 +6246,9 @@
           <w:sz w:val="21"/>
           <w:szCs w:val="21"/>
         </w:rPr>
-        <w:t xml:space="preserve"> in reports %}</w:t>
-      </w:r>
-    </w:p>
-    <w:p>
-      <w:pPr>
-        <w:shd w:val="clear" w:color="auto" w:fill="1E1E1E"/>
-        <w:spacing w:after="0" w:line="285" w:lineRule="atLeast"/>
+        <w:t xml:space="preserve">              </w:t>
+      </w:r>
+      <w:r>
         <w:rPr>
           <w:rFonts w:ascii="Consolas" w:eastAsia="Times New Roman" w:hAnsi="Consolas" w:cs="Times New Roman"/>
           <w:b/>
@@ -6854,7 +6256,28 @@
           <w:sz w:val="21"/>
           <w:szCs w:val="21"/>
         </w:rPr>
-      </w:pPr>
+        <w:t xml:space="preserve">  </w:t>
+      </w:r>
+      <w:r>
+        <w:rPr>
+          <w:rFonts w:ascii="Consolas" w:eastAsia="Times New Roman" w:hAnsi="Consolas" w:cs="Times New Roman"/>
+          <w:b/>
+          <w:color w:val="808080"/>
+          <w:sz w:val="21"/>
+          <w:szCs w:val="21"/>
+        </w:rPr>
+        <w:t>&lt;</w:t>
+      </w:r>
+      <w:r>
+        <w:rPr>
+          <w:rFonts w:ascii="Consolas" w:eastAsia="Times New Roman" w:hAnsi="Consolas" w:cs="Times New Roman"/>
+          <w:b/>
+          <w:color w:val="569CD6"/>
+          <w:sz w:val="21"/>
+          <w:szCs w:val="21"/>
+        </w:rPr>
+        <w:t>option</w:t>
+      </w:r>
       <w:r>
         <w:rPr>
           <w:rFonts w:ascii="Consolas" w:eastAsia="Times New Roman" w:hAnsi="Consolas" w:cs="Times New Roman"/>
@@ -6863,7 +6286,17 @@
           <w:sz w:val="21"/>
           <w:szCs w:val="21"/>
         </w:rPr>
-        <w:t xml:space="preserve">              </w:t>
+        <w:t xml:space="preserve"> </w:t>
+      </w:r>
+      <w:r>
+        <w:rPr>
+          <w:rFonts w:ascii="Consolas" w:eastAsia="Times New Roman" w:hAnsi="Consolas" w:cs="Times New Roman"/>
+          <w:b/>
+          <w:color w:val="9CDCFE"/>
+          <w:sz w:val="21"/>
+          <w:szCs w:val="21"/>
+        </w:rPr>
+        <w:t>value</w:t>
       </w:r>
       <w:r>
         <w:rPr>
@@ -6873,7 +6306,17 @@
           <w:sz w:val="21"/>
           <w:szCs w:val="21"/>
         </w:rPr>
-        <w:t xml:space="preserve">  </w:t>
+        <w:t>=</w:t>
+      </w:r>
+      <w:r>
+        <w:rPr>
+          <w:rFonts w:ascii="Consolas" w:eastAsia="Times New Roman" w:hAnsi="Consolas" w:cs="Times New Roman"/>
+          <w:b/>
+          <w:color w:val="CE9178"/>
+          <w:sz w:val="21"/>
+          <w:szCs w:val="21"/>
+        </w:rPr>
+        <w:t>"{{rep_name}}"</w:t>
       </w:r>
       <w:r>
         <w:rPr>
@@ -6883,7 +6326,27 @@
           <w:sz w:val="21"/>
           <w:szCs w:val="21"/>
         </w:rPr>
-        <w:t>&lt;</w:t>
+        <w:t>&gt;</w:t>
+      </w:r>
+      <w:r>
+        <w:rPr>
+          <w:rFonts w:ascii="Consolas" w:eastAsia="Times New Roman" w:hAnsi="Consolas" w:cs="Times New Roman"/>
+          <w:b/>
+          <w:color w:val="D4D4D4"/>
+          <w:sz w:val="21"/>
+          <w:szCs w:val="21"/>
+        </w:rPr>
+        <w:t>{{rep_name}}</w:t>
+      </w:r>
+      <w:r>
+        <w:rPr>
+          <w:rFonts w:ascii="Consolas" w:eastAsia="Times New Roman" w:hAnsi="Consolas" w:cs="Times New Roman"/>
+          <w:b/>
+          <w:color w:val="808080"/>
+          <w:sz w:val="21"/>
+          <w:szCs w:val="21"/>
+        </w:rPr>
+        <w:t>&lt;/</w:t>
       </w:r>
       <w:r>
         <w:rPr>
@@ -6899,22 +6362,24 @@
         <w:rPr>
           <w:rFonts w:ascii="Consolas" w:eastAsia="Times New Roman" w:hAnsi="Consolas" w:cs="Times New Roman"/>
           <w:b/>
+          <w:color w:val="808080"/>
+          <w:sz w:val="21"/>
+          <w:szCs w:val="21"/>
+        </w:rPr>
+        <w:t>&gt;</w:t>
+      </w:r>
+    </w:p>
+    <w:p>
+      <w:pPr>
+        <w:shd w:val="clear" w:color="auto" w:fill="1E1E1E"/>
+        <w:spacing w:after="0" w:line="285" w:lineRule="atLeast"/>
+        <w:rPr>
+          <w:rFonts w:ascii="Consolas" w:eastAsia="Times New Roman" w:hAnsi="Consolas" w:cs="Times New Roman"/>
           <w:color w:val="D4D4D4"/>
           <w:sz w:val="21"/>
           <w:szCs w:val="21"/>
         </w:rPr>
-        <w:t xml:space="preserve"> </w:t>
-      </w:r>
-      <w:r>
-        <w:rPr>
-          <w:rFonts w:ascii="Consolas" w:eastAsia="Times New Roman" w:hAnsi="Consolas" w:cs="Times New Roman"/>
-          <w:b/>
-          <w:color w:val="9CDCFE"/>
-          <w:sz w:val="21"/>
-          <w:szCs w:val="21"/>
-        </w:rPr>
-        <w:t>value</w:t>
-      </w:r>
+      </w:pPr>
       <w:r>
         <w:rPr>
           <w:rFonts w:ascii="Consolas" w:eastAsia="Times New Roman" w:hAnsi="Consolas" w:cs="Times New Roman"/>
@@ -6923,167 +6388,7 @@
           <w:sz w:val="21"/>
           <w:szCs w:val="21"/>
         </w:rPr>
-        <w:t>=</w:t>
-      </w:r>
-      <w:r>
-        <w:rPr>
-          <w:rFonts w:ascii="Consolas" w:eastAsia="Times New Roman" w:hAnsi="Consolas" w:cs="Times New Roman"/>
-          <w:b/>
-          <w:color w:val="CE9178"/>
-          <w:sz w:val="21"/>
-          <w:szCs w:val="21"/>
-        </w:rPr>
-        <w:t>"{{</w:t>
-      </w:r>
-      <w:proofErr w:type="spellStart"/>
-      <w:r>
-        <w:rPr>
-          <w:rFonts w:ascii="Consolas" w:eastAsia="Times New Roman" w:hAnsi="Consolas" w:cs="Times New Roman"/>
-          <w:b/>
-          <w:color w:val="CE9178"/>
-          <w:sz w:val="21"/>
-          <w:szCs w:val="21"/>
-        </w:rPr>
-        <w:t>rep_name</w:t>
-      </w:r>
-      <w:proofErr w:type="spellEnd"/>
-      <w:r>
-        <w:rPr>
-          <w:rFonts w:ascii="Consolas" w:eastAsia="Times New Roman" w:hAnsi="Consolas" w:cs="Times New Roman"/>
-          <w:b/>
-          <w:color w:val="CE9178"/>
-          <w:sz w:val="21"/>
-          <w:szCs w:val="21"/>
-        </w:rPr>
-        <w:t>}}"</w:t>
-      </w:r>
-      <w:proofErr w:type="gramStart"/>
-      <w:r>
-        <w:rPr>
-          <w:rFonts w:ascii="Consolas" w:eastAsia="Times New Roman" w:hAnsi="Consolas" w:cs="Times New Roman"/>
-          <w:b/>
-          <w:color w:val="808080"/>
-          <w:sz w:val="21"/>
-          <w:szCs w:val="21"/>
-        </w:rPr>
-        <w:t>&gt;</w:t>
-      </w:r>
-      <w:r>
-        <w:rPr>
-          <w:rFonts w:ascii="Consolas" w:eastAsia="Times New Roman" w:hAnsi="Consolas" w:cs="Times New Roman"/>
-          <w:b/>
-          <w:color w:val="D4D4D4"/>
-          <w:sz w:val="21"/>
-          <w:szCs w:val="21"/>
-        </w:rPr>
-        <w:t>{</w:t>
-      </w:r>
-      <w:proofErr w:type="gramEnd"/>
-      <w:r>
-        <w:rPr>
-          <w:rFonts w:ascii="Consolas" w:eastAsia="Times New Roman" w:hAnsi="Consolas" w:cs="Times New Roman"/>
-          <w:b/>
-          <w:color w:val="D4D4D4"/>
-          <w:sz w:val="21"/>
-          <w:szCs w:val="21"/>
-        </w:rPr>
-        <w:t>{</w:t>
-      </w:r>
-      <w:proofErr w:type="spellStart"/>
-      <w:r>
-        <w:rPr>
-          <w:rFonts w:ascii="Consolas" w:eastAsia="Times New Roman" w:hAnsi="Consolas" w:cs="Times New Roman"/>
-          <w:b/>
-          <w:color w:val="D4D4D4"/>
-          <w:sz w:val="21"/>
-          <w:szCs w:val="21"/>
-        </w:rPr>
-        <w:t>rep_name</w:t>
-      </w:r>
-      <w:proofErr w:type="spellEnd"/>
-      <w:r>
-        <w:rPr>
-          <w:rFonts w:ascii="Consolas" w:eastAsia="Times New Roman" w:hAnsi="Consolas" w:cs="Times New Roman"/>
-          <w:b/>
-          <w:color w:val="D4D4D4"/>
-          <w:sz w:val="21"/>
-          <w:szCs w:val="21"/>
-        </w:rPr>
-        <w:t>}}</w:t>
-      </w:r>
-      <w:r>
-        <w:rPr>
-          <w:rFonts w:ascii="Consolas" w:eastAsia="Times New Roman" w:hAnsi="Consolas" w:cs="Times New Roman"/>
-          <w:b/>
-          <w:color w:val="808080"/>
-          <w:sz w:val="21"/>
-          <w:szCs w:val="21"/>
-        </w:rPr>
-        <w:t>&lt;/</w:t>
-      </w:r>
-      <w:r>
-        <w:rPr>
-          <w:rFonts w:ascii="Consolas" w:eastAsia="Times New Roman" w:hAnsi="Consolas" w:cs="Times New Roman"/>
-          <w:b/>
-          <w:color w:val="569CD6"/>
-          <w:sz w:val="21"/>
-          <w:szCs w:val="21"/>
-        </w:rPr>
-        <w:t>option</w:t>
-      </w:r>
-      <w:r>
-        <w:rPr>
-          <w:rFonts w:ascii="Consolas" w:eastAsia="Times New Roman" w:hAnsi="Consolas" w:cs="Times New Roman"/>
-          <w:b/>
-          <w:color w:val="808080"/>
-          <w:sz w:val="21"/>
-          <w:szCs w:val="21"/>
-        </w:rPr>
-        <w:t>&gt;</w:t>
-      </w:r>
-    </w:p>
-    <w:p>
-      <w:pPr>
-        <w:shd w:val="clear" w:color="auto" w:fill="1E1E1E"/>
-        <w:spacing w:after="0" w:line="285" w:lineRule="atLeast"/>
-        <w:rPr>
-          <w:rFonts w:ascii="Consolas" w:eastAsia="Times New Roman" w:hAnsi="Consolas" w:cs="Times New Roman"/>
-          <w:color w:val="D4D4D4"/>
-          <w:sz w:val="21"/>
-          <w:szCs w:val="21"/>
-        </w:rPr>
-      </w:pPr>
-      <w:r>
-        <w:rPr>
-          <w:rFonts w:ascii="Consolas" w:eastAsia="Times New Roman" w:hAnsi="Consolas" w:cs="Times New Roman"/>
-          <w:b/>
-          <w:color w:val="D4D4D4"/>
-          <w:sz w:val="21"/>
-          <w:szCs w:val="21"/>
-        </w:rPr>
-        <w:t xml:space="preserve">            {% </w:t>
-      </w:r>
-      <w:proofErr w:type="spellStart"/>
-      <w:r>
-        <w:rPr>
-          <w:rFonts w:ascii="Consolas" w:eastAsia="Times New Roman" w:hAnsi="Consolas" w:cs="Times New Roman"/>
-          <w:b/>
-          <w:color w:val="D4D4D4"/>
-          <w:sz w:val="21"/>
-          <w:szCs w:val="21"/>
-        </w:rPr>
-        <w:t>endfor</w:t>
-      </w:r>
-      <w:proofErr w:type="spellEnd"/>
-      <w:r>
-        <w:rPr>
-          <w:rFonts w:ascii="Consolas" w:eastAsia="Times New Roman" w:hAnsi="Consolas" w:cs="Times New Roman"/>
-          <w:b/>
-          <w:color w:val="D4D4D4"/>
-          <w:sz w:val="21"/>
-          <w:szCs w:val="21"/>
-        </w:rPr>
-        <w:t xml:space="preserve"> %}</w:t>
+        <w:t xml:space="preserve">            {% endfor %}</w:t>
       </w:r>
     </w:p>
     <w:p>
@@ -7137,23 +6442,7 @@
         <w:ind w:left="0" w:firstLine="0"/>
       </w:pPr>
       <w:r>
-        <w:t>The html page when rendered on ‘http</w:t>
-      </w:r>
-      <w:proofErr w:type="gramStart"/>
-      <w:r>
-        <w:t>:/</w:t>
-      </w:r>
-      <w:proofErr w:type="gramEnd"/>
-      <w:r>
-        <w:t>/localhost:5000/</w:t>
-      </w:r>
-      <w:proofErr w:type="spellStart"/>
-      <w:r>
-        <w:t>run_reports</w:t>
-      </w:r>
-      <w:proofErr w:type="spellEnd"/>
-      <w:r>
-        <w:t>’ will look like:</w:t>
+        <w:t>The html page when rendered on ‘http://localhost:5000/run_reports’ will look like:</w:t>
       </w:r>
     </w:p>
     <w:p>
@@ -7444,7 +6733,6 @@
           <w:szCs w:val="28"/>
         </w:rPr>
       </w:pPr>
-      <w:proofErr w:type="spellStart"/>
       <w:r>
         <w:rPr>
           <w:sz w:val="28"/>
@@ -7452,7 +6740,6 @@
         </w:rPr>
         <w:t>ReportCaster</w:t>
       </w:r>
-      <w:proofErr w:type="spellEnd"/>
       <w:r>
         <w:rPr>
           <w:sz w:val="28"/>
@@ -7474,15 +6761,7 @@
         <w:ind w:left="0" w:firstLine="0"/>
       </w:pPr>
       <w:r>
-        <w:t xml:space="preserve">Running a </w:t>
-      </w:r>
-      <w:proofErr w:type="spellStart"/>
-      <w:r>
-        <w:t>ReportCaster</w:t>
-      </w:r>
-      <w:proofErr w:type="spellEnd"/>
-      <w:r>
-        <w:t xml:space="preserve"> schedule is very similar to running a report, but is in fact much easier. The response will </w:t>
+        <w:t xml:space="preserve">Running a ReportCaster schedule is very similar to running a report, but is in fact much easier. The response will </w:t>
       </w:r>
       <w:r>
         <w:t>return a ‘200’ status code and</w:t>
@@ -7515,15 +6794,7 @@
         <w:ind w:left="0" w:firstLine="0"/>
       </w:pPr>
       <w:r>
-        <w:t xml:space="preserve">To make using schedules easier, we will expand upon the List Files in Path function for </w:t>
-      </w:r>
-      <w:proofErr w:type="spellStart"/>
-      <w:r>
-        <w:t>ReportCaster</w:t>
-      </w:r>
-      <w:proofErr w:type="spellEnd"/>
-      <w:r>
-        <w:t xml:space="preserve"> schedules to create a schedule table with more detail beyond just schedule name.</w:t>
+        <w:t>To make using schedules easier, we will expand upon the List Files in Path function for ReportCaster schedules to create a schedule table with more detail beyond just schedule name.</w:t>
       </w:r>
     </w:p>
     <w:p>
@@ -7531,32 +6802,16 @@
         <w:pStyle w:val="Heading2"/>
       </w:pPr>
       <w:r>
-        <w:t xml:space="preserve">Running a </w:t>
-      </w:r>
-      <w:proofErr w:type="spellStart"/>
-      <w:r>
-        <w:t>ReportCaster</w:t>
-      </w:r>
-      <w:proofErr w:type="spellEnd"/>
-      <w:r>
-        <w:t xml:space="preserve"> Schedule</w:t>
-      </w:r>
-    </w:p>
-    <w:p>
-      <w:pPr>
-        <w:spacing w:after="160" w:line="259" w:lineRule="auto"/>
-        <w:ind w:left="0" w:firstLine="0"/>
-      </w:pPr>
-      <w:r>
-        <w:t>Similar to the Run Report section, we will create a ‘/</w:t>
-      </w:r>
-      <w:proofErr w:type="spellStart"/>
-      <w:r>
-        <w:t>run_schedule</w:t>
-      </w:r>
-      <w:proofErr w:type="spellEnd"/>
-      <w:r>
-        <w:t>’ route to run the schedule.</w:t>
+        <w:t>Running a ReportCaster Schedule</w:t>
+      </w:r>
+    </w:p>
+    <w:p>
+      <w:pPr>
+        <w:spacing w:after="160" w:line="259" w:lineRule="auto"/>
+        <w:ind w:left="0" w:firstLine="0"/>
+      </w:pPr>
+      <w:r>
+        <w:t>Similar to the Run Report section, we will create a ‘/run_schedule’ route to run the schedule.</w:t>
       </w:r>
     </w:p>
     <w:p>
@@ -7580,7 +6835,7 @@
           <v:shape id="_x0000_i1080" type="#_x0000_t75" style="width:468pt;height:350.25pt" o:ole="">
             <v:imagedata r:id="rId39" o:title=""/>
           </v:shape>
-          <o:OLEObject Type="Embed" ProgID="Word.OpenDocumentText.12" ShapeID="_x0000_i1080" DrawAspect="Content" ObjectID="_1627476803" r:id="rId40"/>
+          <o:OLEObject Type="Embed" ProgID="Word.OpenDocumentText.12" ShapeID="_x0000_i1080" DrawAspect="Content" ObjectID="_1627720478" r:id="rId40"/>
         </w:object>
       </w:r>
     </w:p>
@@ -7600,45 +6855,16 @@
         <w:t>We will flash a message to the user depending on the success of running the schedule.</w:t>
       </w:r>
       <w:r>
-        <w:t xml:space="preserve"> For this app, return </w:t>
-      </w:r>
-      <w:proofErr w:type="gramStart"/>
-      <w:r>
-        <w:t>redirect(</w:t>
-      </w:r>
-      <w:proofErr w:type="spellStart"/>
-      <w:proofErr w:type="gramEnd"/>
-      <w:r>
-        <w:t>request.referrer</w:t>
-      </w:r>
-      <w:proofErr w:type="spellEnd"/>
-      <w:r>
-        <w:t>) will take the user back to the schedules page when the schedule is run.</w:t>
-      </w:r>
-    </w:p>
-    <w:p>
-      <w:pPr>
-        <w:spacing w:after="160" w:line="259" w:lineRule="auto"/>
-        <w:ind w:left="0" w:firstLine="0"/>
-      </w:pPr>
-      <w:r>
-        <w:t>We will have two schedule pages: a simple version with a dropdown of schedule pages like ‘</w:t>
-      </w:r>
-      <w:proofErr w:type="spellStart"/>
-      <w:r>
-        <w:t>run_reports</w:t>
-      </w:r>
-      <w:proofErr w:type="spellEnd"/>
-      <w:r>
-        <w:t xml:space="preserve">’, and a more detailed table of schedule information, but with the same features. The </w:t>
-      </w:r>
-      <w:proofErr w:type="spellStart"/>
-      <w:r>
-        <w:t>request.referrer</w:t>
-      </w:r>
-      <w:proofErr w:type="spellEnd"/>
-      <w:r>
-        <w:t xml:space="preserve"> will take the user back to whichever version they initiated the request with.</w:t>
+        <w:t xml:space="preserve"> For this app, return redirect(request.referrer) will take the user back to the schedules page when the schedule is run.</w:t>
+      </w:r>
+    </w:p>
+    <w:p>
+      <w:pPr>
+        <w:spacing w:after="160" w:line="259" w:lineRule="auto"/>
+        <w:ind w:left="0" w:firstLine="0"/>
+      </w:pPr>
+      <w:r>
+        <w:t>We will have two schedule pages: a simple version with a dropdown of schedule pages like ‘run_reports’, and a more detailed table of schedule information, but with the same features. The request.referrer will take the user back to whichever version they initiated the request with.</w:t>
       </w:r>
     </w:p>
     <w:p>
@@ -7667,15 +6893,7 @@
         <w:ind w:left="0" w:firstLine="0"/>
       </w:pPr>
       <w:r>
-        <w:t>We can easily replicate the ‘/</w:t>
-      </w:r>
-      <w:proofErr w:type="spellStart"/>
-      <w:r>
-        <w:t>run_reports</w:t>
-      </w:r>
-      <w:proofErr w:type="spellEnd"/>
-      <w:r>
-        <w:t>’ page into a ‘/schedules’ page that does equivalent functionality:</w:t>
+        <w:t>We can easily replicate the ‘/run_reports’ page into a ‘/schedules’ page that does equivalent functionality:</w:t>
       </w:r>
     </w:p>
     <w:p>
@@ -7699,7 +6917,7 @@
           <v:shape id="_x0000_i1086" type="#_x0000_t75" style="width:468pt;height:122.25pt" o:ole="">
             <v:imagedata r:id="rId41" o:title=""/>
           </v:shape>
-          <o:OLEObject Type="Embed" ProgID="Word.OpenDocumentText.12" ShapeID="_x0000_i1086" DrawAspect="Content" ObjectID="_1627476804" r:id="rId42"/>
+          <o:OLEObject Type="Embed" ProgID="Word.OpenDocumentText.12" ShapeID="_x0000_i1086" DrawAspect="Content" ObjectID="_1627720479" r:id="rId42"/>
         </w:object>
       </w:r>
     </w:p>
@@ -7724,7 +6942,7 @@
           <v:shape id="_x0000_i1107" type="#_x0000_t75" style="width:468pt;height:421.5pt" o:ole="">
             <v:imagedata r:id="rId43" o:title=""/>
           </v:shape>
-          <o:OLEObject Type="Embed" ProgID="Word.OpenDocumentText.12" ShapeID="_x0000_i1107" DrawAspect="Content" ObjectID="_1627476805" r:id="rId44"/>
+          <o:OLEObject Type="Embed" ProgID="Word.OpenDocumentText.12" ShapeID="_x0000_i1107" DrawAspect="Content" ObjectID="_1627720480" r:id="rId44"/>
         </w:object>
       </w:r>
     </w:p>
@@ -7865,11 +7083,9 @@
       <w:r>
         <w:t>“</w:t>
       </w:r>
-      <w:proofErr w:type="spellStart"/>
       <w:r>
         <w:t>View+Expanded+Schedule+Table</w:t>
       </w:r>
-      <w:proofErr w:type="spellEnd"/>
       <w:r>
         <w:t xml:space="preserve">”. </w:t>
       </w:r>
@@ -7988,7 +7204,7 @@
           <v:shape id="_x0000_i1129" type="#_x0000_t75" style="width:468pt;height:635.25pt" o:ole="">
             <v:imagedata r:id="rId47" o:title=""/>
           </v:shape>
-          <o:OLEObject Type="Embed" ProgID="Word.OpenDocumentText.12" ShapeID="_x0000_i1129" DrawAspect="Content" ObjectID="_1627476806" r:id="rId48"/>
+          <o:OLEObject Type="Embed" ProgID="Word.OpenDocumentText.12" ShapeID="_x0000_i1129" DrawAspect="Content" ObjectID="_1627720481" r:id="rId48"/>
         </w:object>
       </w:r>
     </w:p>
@@ -7999,31 +7215,7 @@
       </w:pPr>
       <w:r>
         <w:lastRenderedPageBreak/>
-        <w:t xml:space="preserve">We loop through all the schedule objects in the xml response and receive all relevant details, storing them into a dictionary. Because the time values WebFOCUS uses are </w:t>
-      </w:r>
-      <w:proofErr w:type="spellStart"/>
-      <w:r>
-        <w:t>unixtime</w:t>
-      </w:r>
-      <w:proofErr w:type="spellEnd"/>
-      <w:r>
-        <w:t xml:space="preserve"> in </w:t>
-      </w:r>
-      <w:proofErr w:type="spellStart"/>
-      <w:r>
-        <w:t>ms</w:t>
-      </w:r>
-      <w:proofErr w:type="spellEnd"/>
-      <w:r>
-        <w:t xml:space="preserve">, we must convert them into human readable </w:t>
-      </w:r>
-      <w:proofErr w:type="spellStart"/>
-      <w:r>
-        <w:t>datetime</w:t>
-      </w:r>
-      <w:proofErr w:type="spellEnd"/>
-      <w:r>
-        <w:t xml:space="preserve"> format. We will use this again in a later section, so we create a separate function to handle this:</w:t>
+        <w:t>We loop through all the schedule objects in the xml response and receive all relevant details, storing them into a dictionary. Because the time values WebFOCUS uses are unixtime in ms, we must convert them into human readable datetime format. We will use this again in a later section, so we create a separate function to handle this:</w:t>
       </w:r>
     </w:p>
     <w:bookmarkStart w:id="33" w:name="_MON_1627473553"/>
@@ -8038,7 +7230,7 @@
           <v:shape id="_x0000_i1128" type="#_x0000_t75" style="width:468pt;height:108pt" o:ole="">
             <v:imagedata r:id="rId49" o:title=""/>
           </v:shape>
-          <o:OLEObject Type="Embed" ProgID="Word.OpenDocumentText.12" ShapeID="_x0000_i1128" DrawAspect="Content" ObjectID="_1627476807" r:id="rId50"/>
+          <o:OLEObject Type="Embed" ProgID="Word.OpenDocumentText.12" ShapeID="_x0000_i1128" DrawAspect="Content" ObjectID="_1627720482" r:id="rId50"/>
         </w:object>
       </w:r>
     </w:p>
@@ -8069,15 +7261,7 @@
         <w:ind w:left="0" w:firstLine="0"/>
       </w:pPr>
       <w:r>
-        <w:t xml:space="preserve">The </w:t>
-      </w:r>
-      <w:proofErr w:type="spellStart"/>
-      <w:r>
-        <w:t>schedule_items_list</w:t>
-      </w:r>
-      <w:proofErr w:type="spellEnd"/>
-      <w:r>
-        <w:t xml:space="preserve"> that is passed to the template is sorted by most to least recent creation time. We use a list instead of a dictionary to preserve the sorted order, and for simplicity; there are other possible data structures that are optimal for this usage like an ordered dictionary.</w:t>
+        <w:t>The schedule_items_list that is passed to the template is sorted by most to least recent creation time. We use a list instead of a dictionary to preserve the sorted order, and for simplicity; there are other possible data structures that are optimal for this usage like an ordered dictionary.</w:t>
       </w:r>
     </w:p>
     <w:p>
@@ -8107,7 +7291,7 @@
           <v:shape id="_x0000_i1138" type="#_x0000_t75" style="width:468pt;height:336pt" o:ole="">
             <v:imagedata r:id="rId51" o:title=""/>
           </v:shape>
-          <o:OLEObject Type="Embed" ProgID="Word.OpenDocumentText.12" ShapeID="_x0000_i1138" DrawAspect="Content" ObjectID="_1627476808" r:id="rId52"/>
+          <o:OLEObject Type="Embed" ProgID="Word.OpenDocumentText.12" ShapeID="_x0000_i1138" DrawAspect="Content" ObjectID="_1627720483" r:id="rId52"/>
         </w:object>
       </w:r>
     </w:p>
@@ -8129,7 +7313,7 @@
           <v:shape id="_x0000_i1144" type="#_x0000_t75" style="width:468pt;height:649.5pt" o:ole="">
             <v:imagedata r:id="rId53" o:title=""/>
           </v:shape>
-          <o:OLEObject Type="Embed" ProgID="Word.OpenDocumentText.12" ShapeID="_x0000_i1144" DrawAspect="Content" ObjectID="_1627476809" r:id="rId54"/>
+          <o:OLEObject Type="Embed" ProgID="Word.OpenDocumentText.12" ShapeID="_x0000_i1144" DrawAspect="Content" ObjectID="_1627720484" r:id="rId54"/>
         </w:object>
       </w:r>
     </w:p>
@@ -8226,65 +7410,91 @@
         <w:spacing w:after="160" w:line="259" w:lineRule="auto"/>
         <w:ind w:left="0" w:firstLine="0"/>
       </w:pPr>
-      <w:bookmarkStart w:id="36" w:name="_GoBack"/>
-      <w:bookmarkEnd w:id="36"/>
-    </w:p>
-    <w:p>
-      <w:pPr>
-        <w:spacing w:after="160" w:line="259" w:lineRule="auto"/>
-        <w:ind w:left="0" w:firstLine="0"/>
-      </w:pPr>
-    </w:p>
-    <w:p>
-      <w:pPr>
-        <w:spacing w:after="160" w:line="259" w:lineRule="auto"/>
-        <w:ind w:left="0" w:firstLine="0"/>
-      </w:pPr>
-    </w:p>
-    <w:p>
-      <w:pPr>
-        <w:spacing w:after="160" w:line="259" w:lineRule="auto"/>
-        <w:ind w:left="0" w:firstLine="0"/>
-      </w:pPr>
-    </w:p>
-    <w:p>
-      <w:pPr>
-        <w:spacing w:after="160" w:line="259" w:lineRule="auto"/>
-        <w:ind w:left="0" w:firstLine="0"/>
-      </w:pPr>
-    </w:p>
-    <w:p>
-      <w:pPr>
-        <w:spacing w:after="160" w:line="259" w:lineRule="auto"/>
-        <w:ind w:left="0" w:firstLine="0"/>
-      </w:pPr>
-    </w:p>
-    <w:p>
-      <w:pPr>
-        <w:spacing w:after="160" w:line="259" w:lineRule="auto"/>
-        <w:ind w:left="0" w:firstLine="0"/>
-      </w:pPr>
-    </w:p>
-    <w:p>
-      <w:pPr>
-        <w:spacing w:after="160" w:line="259" w:lineRule="auto"/>
-        <w:ind w:left="0" w:firstLine="0"/>
-      </w:pPr>
-    </w:p>
-    <w:p>
-      <w:pPr>
-        <w:spacing w:after="160" w:line="259" w:lineRule="auto"/>
-        <w:ind w:left="0" w:firstLine="0"/>
-      </w:pPr>
-    </w:p>
-    <w:p>
-      <w:pPr>
-        <w:spacing w:after="160" w:line="259" w:lineRule="auto"/>
-        <w:ind w:left="0" w:firstLine="0"/>
-      </w:pPr>
-      <w:r>
-        <w:br w:type="page"/>
-      </w:r>
+      <w:r>
+        <w:t>Selecting “Run Schedule” and receiving a valid success response from WebFOCUS will give the user the following message:</w:t>
+      </w:r>
+    </w:p>
+    <w:p>
+      <w:pPr>
+        <w:spacing w:after="160" w:line="259" w:lineRule="auto"/>
+        <w:ind w:left="0" w:firstLine="0"/>
+      </w:pPr>
+      <w:r>
+        <w:drawing>
+          <wp:inline distT="0" distB="0" distL="0" distR="0" wp14:anchorId="2E854E69" wp14:editId="6DE12743">
+            <wp:extent cx="5941695" cy="2016760"/>
+            <wp:effectExtent l="0" t="0" r="1905" b="2540"/>
+            <wp:docPr id="5" name="Picture 5"/>
+            <wp:cNvGraphicFramePr>
+              <a:graphicFrameLocks xmlns:a="http://schemas.openxmlformats.org/drawingml/2006/main" noChangeAspect="1"/>
+            </wp:cNvGraphicFramePr>
+            <a:graphic xmlns:a="http://schemas.openxmlformats.org/drawingml/2006/main">
+              <a:graphicData uri="http://schemas.openxmlformats.org/drawingml/2006/picture">
+                <pic:pic xmlns:pic="http://schemas.openxmlformats.org/drawingml/2006/picture">
+                  <pic:nvPicPr>
+                    <pic:cNvPr id="1" name=""/>
+                    <pic:cNvPicPr/>
+                  </pic:nvPicPr>
+                  <pic:blipFill>
+                    <a:blip r:embed="rId57"/>
+                    <a:stretch>
+                      <a:fillRect/>
+                    </a:stretch>
+                  </pic:blipFill>
+                  <pic:spPr>
+                    <a:xfrm>
+                      <a:off x="0" y="0"/>
+                      <a:ext cx="5941695" cy="2016760"/>
+                    </a:xfrm>
+                    <a:prstGeom prst="rect">
+                      <a:avLst/>
+                    </a:prstGeom>
+                  </pic:spPr>
+                </pic:pic>
+              </a:graphicData>
+            </a:graphic>
+          </wp:inline>
+        </w:drawing>
+      </w:r>
+    </w:p>
+    <w:p>
+      <w:pPr>
+        <w:spacing w:after="160" w:line="259" w:lineRule="auto"/>
+        <w:ind w:left="0" w:firstLine="0"/>
+      </w:pPr>
+    </w:p>
+    <w:p>
+      <w:pPr>
+        <w:spacing w:after="160" w:line="259" w:lineRule="auto"/>
+        <w:ind w:left="0" w:firstLine="0"/>
+      </w:pPr>
+      <w:r>
+        <w:t>Selecting “Get Info + Log” will be covered in the next section; it will display a page with tables of more detailed information and logs for the selected schedule.</w:t>
+      </w:r>
+    </w:p>
+    <w:p>
+      <w:pPr>
+        <w:spacing w:after="160" w:line="259" w:lineRule="auto"/>
+        <w:ind w:left="0" w:firstLine="0"/>
+      </w:pPr>
+    </w:p>
+    <w:p>
+      <w:pPr>
+        <w:spacing w:after="160" w:line="259" w:lineRule="auto"/>
+        <w:ind w:left="0" w:firstLine="0"/>
+      </w:pPr>
+    </w:p>
+    <w:p>
+      <w:pPr>
+        <w:spacing w:after="160" w:line="259" w:lineRule="auto"/>
+        <w:ind w:left="0" w:firstLine="0"/>
+      </w:pPr>
+    </w:p>
+    <w:p>
+      <w:pPr>
+        <w:spacing w:after="160" w:line="259" w:lineRule="auto"/>
+        <w:ind w:left="0" w:firstLine="0"/>
+      </w:pPr>
     </w:p>
     <w:p>
       <w:pPr>
@@ -8315,421 +7525,1480 @@
         <w:spacing w:after="15" w:line="259" w:lineRule="auto"/>
         <w:ind w:left="101" w:firstLine="0"/>
         <w:rPr>
-          <w:rFonts w:ascii="Times New Roman" w:eastAsia="Times New Roman" w:hAnsi="Times New Roman" w:cs="Times New Roman"/>
-        </w:rPr>
-      </w:pPr>
-    </w:p>
-    <w:p>
-      <w:pPr>
-        <w:spacing w:after="15" w:line="259" w:lineRule="auto"/>
-        <w:ind w:left="101" w:firstLine="0"/>
-        <w:rPr>
-          <w:rFonts w:ascii="Times New Roman" w:eastAsia="Times New Roman" w:hAnsi="Times New Roman" w:cs="Times New Roman"/>
-        </w:rPr>
-      </w:pPr>
-    </w:p>
-    <w:p>
-      <w:pPr>
-        <w:spacing w:after="15" w:line="259" w:lineRule="auto"/>
-        <w:ind w:left="101" w:firstLine="0"/>
-        <w:rPr>
-          <w:rFonts w:ascii="Times New Roman" w:eastAsia="Times New Roman" w:hAnsi="Times New Roman" w:cs="Times New Roman"/>
-        </w:rPr>
-      </w:pPr>
-    </w:p>
-    <w:p>
-      <w:pPr>
-        <w:spacing w:after="15" w:line="259" w:lineRule="auto"/>
-        <w:ind w:left="101" w:firstLine="0"/>
-        <w:rPr>
-          <w:rFonts w:ascii="Times New Roman" w:eastAsia="Times New Roman" w:hAnsi="Times New Roman" w:cs="Times New Roman"/>
-        </w:rPr>
-      </w:pPr>
-    </w:p>
-    <w:p>
-      <w:pPr>
-        <w:spacing w:after="15" w:line="259" w:lineRule="auto"/>
-        <w:ind w:left="101" w:firstLine="0"/>
-        <w:rPr>
-          <w:rFonts w:ascii="Times New Roman" w:eastAsia="Times New Roman" w:hAnsi="Times New Roman" w:cs="Times New Roman"/>
-        </w:rPr>
-      </w:pPr>
-    </w:p>
-    <w:p>
-      <w:pPr>
-        <w:spacing w:after="15" w:line="259" w:lineRule="auto"/>
-        <w:ind w:left="101" w:firstLine="0"/>
-        <w:rPr>
-          <w:rFonts w:ascii="Times New Roman" w:eastAsia="Times New Roman" w:hAnsi="Times New Roman" w:cs="Times New Roman"/>
-        </w:rPr>
-      </w:pPr>
-    </w:p>
-    <w:p>
-      <w:pPr>
-        <w:spacing w:after="15" w:line="259" w:lineRule="auto"/>
-        <w:ind w:left="101" w:firstLine="0"/>
-        <w:rPr>
-          <w:rFonts w:ascii="Times New Roman" w:eastAsia="Times New Roman" w:hAnsi="Times New Roman" w:cs="Times New Roman"/>
-        </w:rPr>
-      </w:pPr>
-    </w:p>
-    <w:p>
-      <w:pPr>
-        <w:spacing w:after="15" w:line="259" w:lineRule="auto"/>
-        <w:ind w:left="101" w:firstLine="0"/>
-        <w:rPr>
-          <w:rFonts w:ascii="Times New Roman" w:eastAsia="Times New Roman" w:hAnsi="Times New Roman" w:cs="Times New Roman"/>
-        </w:rPr>
-      </w:pPr>
-    </w:p>
-    <w:p>
-      <w:pPr>
-        <w:spacing w:after="15" w:line="259" w:lineRule="auto"/>
-        <w:ind w:left="101" w:firstLine="0"/>
-        <w:rPr>
-          <w:rFonts w:ascii="Times New Roman" w:eastAsia="Times New Roman" w:hAnsi="Times New Roman" w:cs="Times New Roman"/>
-        </w:rPr>
-      </w:pPr>
-    </w:p>
-    <w:p>
-      <w:pPr>
-        <w:spacing w:after="15" w:line="259" w:lineRule="auto"/>
-        <w:ind w:left="101" w:firstLine="0"/>
-        <w:rPr>
-          <w:rFonts w:ascii="Times New Roman" w:eastAsia="Times New Roman" w:hAnsi="Times New Roman" w:cs="Times New Roman"/>
-        </w:rPr>
-      </w:pPr>
-    </w:p>
-    <w:p>
-      <w:pPr>
-        <w:spacing w:after="15" w:line="259" w:lineRule="auto"/>
-        <w:ind w:left="101" w:firstLine="0"/>
-        <w:rPr>
-          <w:rFonts w:ascii="Times New Roman" w:eastAsia="Times New Roman" w:hAnsi="Times New Roman" w:cs="Times New Roman"/>
-        </w:rPr>
-      </w:pPr>
-    </w:p>
-    <w:p>
-      <w:pPr>
-        <w:spacing w:after="15" w:line="259" w:lineRule="auto"/>
-        <w:ind w:left="101" w:firstLine="0"/>
-        <w:rPr>
-          <w:rFonts w:ascii="Times New Roman" w:eastAsia="Times New Roman" w:hAnsi="Times New Roman" w:cs="Times New Roman"/>
-        </w:rPr>
-      </w:pPr>
-    </w:p>
-    <w:p>
-      <w:pPr>
-        <w:spacing w:after="15" w:line="259" w:lineRule="auto"/>
-        <w:ind w:left="101" w:firstLine="0"/>
-        <w:rPr>
-          <w:rFonts w:ascii="Times New Roman" w:eastAsia="Times New Roman" w:hAnsi="Times New Roman" w:cs="Times New Roman"/>
-        </w:rPr>
-      </w:pPr>
-    </w:p>
-    <w:p>
-      <w:pPr>
-        <w:spacing w:after="15" w:line="259" w:lineRule="auto"/>
-        <w:ind w:left="101" w:firstLine="0"/>
-        <w:rPr>
-          <w:rFonts w:ascii="Times New Roman" w:eastAsia="Times New Roman" w:hAnsi="Times New Roman" w:cs="Times New Roman"/>
-        </w:rPr>
-      </w:pPr>
-    </w:p>
-    <w:p>
-      <w:pPr>
-        <w:spacing w:after="15" w:line="259" w:lineRule="auto"/>
-        <w:ind w:left="101" w:firstLine="0"/>
-        <w:rPr>
-          <w:rFonts w:ascii="Times New Roman" w:eastAsia="Times New Roman" w:hAnsi="Times New Roman" w:cs="Times New Roman"/>
-        </w:rPr>
-      </w:pPr>
-    </w:p>
-    <w:p>
-      <w:pPr>
-        <w:spacing w:after="15" w:line="259" w:lineRule="auto"/>
-        <w:ind w:left="101" w:firstLine="0"/>
-        <w:rPr>
-          <w:rFonts w:ascii="Times New Roman" w:eastAsia="Times New Roman" w:hAnsi="Times New Roman" w:cs="Times New Roman"/>
-        </w:rPr>
-      </w:pPr>
-    </w:p>
-    <w:p>
-      <w:pPr>
-        <w:spacing w:after="15" w:line="259" w:lineRule="auto"/>
-        <w:ind w:left="101" w:firstLine="0"/>
-        <w:rPr>
-          <w:rFonts w:ascii="Times New Roman" w:eastAsia="Times New Roman" w:hAnsi="Times New Roman" w:cs="Times New Roman"/>
-        </w:rPr>
-      </w:pPr>
-    </w:p>
-    <w:p>
-      <w:pPr>
-        <w:spacing w:after="15" w:line="259" w:lineRule="auto"/>
-        <w:ind w:left="101" w:firstLine="0"/>
-        <w:rPr>
-          <w:rFonts w:ascii="Times New Roman" w:eastAsia="Times New Roman" w:hAnsi="Times New Roman" w:cs="Times New Roman"/>
-        </w:rPr>
-      </w:pPr>
-    </w:p>
-    <w:p>
-      <w:pPr>
-        <w:spacing w:after="15" w:line="259" w:lineRule="auto"/>
-        <w:ind w:left="101" w:firstLine="0"/>
-        <w:rPr>
-          <w:rFonts w:ascii="Times New Roman" w:eastAsia="Times New Roman" w:hAnsi="Times New Roman" w:cs="Times New Roman"/>
-        </w:rPr>
-      </w:pPr>
-    </w:p>
-    <w:p>
-      <w:pPr>
-        <w:spacing w:after="15" w:line="259" w:lineRule="auto"/>
-        <w:ind w:left="101" w:firstLine="0"/>
-        <w:rPr>
-          <w:rFonts w:ascii="Times New Roman" w:eastAsia="Times New Roman" w:hAnsi="Times New Roman" w:cs="Times New Roman"/>
-        </w:rPr>
-      </w:pPr>
-    </w:p>
-    <w:p>
-      <w:pPr>
-        <w:spacing w:after="15" w:line="259" w:lineRule="auto"/>
-        <w:ind w:left="101" w:firstLine="0"/>
-        <w:rPr>
-          <w:rFonts w:ascii="Times New Roman" w:eastAsia="Times New Roman" w:hAnsi="Times New Roman" w:cs="Times New Roman"/>
-        </w:rPr>
-      </w:pPr>
-    </w:p>
-    <w:p>
-      <w:pPr>
-        <w:spacing w:after="15" w:line="259" w:lineRule="auto"/>
-        <w:ind w:left="101" w:firstLine="0"/>
-        <w:rPr>
-          <w:rFonts w:ascii="Times New Roman" w:eastAsia="Times New Roman" w:hAnsi="Times New Roman" w:cs="Times New Roman"/>
-        </w:rPr>
-      </w:pPr>
-    </w:p>
-    <w:p>
-      <w:pPr>
-        <w:spacing w:after="15" w:line="259" w:lineRule="auto"/>
-        <w:ind w:left="101" w:firstLine="0"/>
-        <w:rPr>
-          <w:rFonts w:ascii="Times New Roman" w:eastAsia="Times New Roman" w:hAnsi="Times New Roman" w:cs="Times New Roman"/>
-        </w:rPr>
-      </w:pPr>
-    </w:p>
-    <w:p>
-      <w:pPr>
-        <w:spacing w:after="15" w:line="259" w:lineRule="auto"/>
-        <w:ind w:left="101" w:firstLine="0"/>
-        <w:rPr>
-          <w:rFonts w:ascii="Times New Roman" w:eastAsia="Times New Roman" w:hAnsi="Times New Roman" w:cs="Times New Roman"/>
-        </w:rPr>
-      </w:pPr>
-    </w:p>
-    <w:p>
-      <w:pPr>
-        <w:spacing w:after="15" w:line="259" w:lineRule="auto"/>
-        <w:ind w:left="101" w:firstLine="0"/>
-        <w:rPr>
-          <w:rFonts w:ascii="Times New Roman" w:eastAsia="Times New Roman" w:hAnsi="Times New Roman" w:cs="Times New Roman"/>
-        </w:rPr>
-      </w:pPr>
-    </w:p>
-    <w:p>
-      <w:pPr>
-        <w:spacing w:after="15" w:line="259" w:lineRule="auto"/>
-        <w:ind w:left="101" w:firstLine="0"/>
-        <w:rPr>
-          <w:rFonts w:ascii="Times New Roman" w:eastAsia="Times New Roman" w:hAnsi="Times New Roman" w:cs="Times New Roman"/>
-        </w:rPr>
-      </w:pPr>
-    </w:p>
-    <w:p>
-      <w:pPr>
-        <w:spacing w:after="15" w:line="259" w:lineRule="auto"/>
-        <w:ind w:left="101" w:firstLine="0"/>
-        <w:rPr>
-          <w:rFonts w:ascii="Times New Roman" w:eastAsia="Times New Roman" w:hAnsi="Times New Roman" w:cs="Times New Roman"/>
-        </w:rPr>
-      </w:pPr>
-    </w:p>
-    <w:p>
-      <w:pPr>
-        <w:spacing w:after="15" w:line="259" w:lineRule="auto"/>
-        <w:ind w:left="101" w:firstLine="0"/>
-        <w:rPr>
-          <w:rFonts w:ascii="Times New Roman" w:eastAsia="Times New Roman" w:hAnsi="Times New Roman" w:cs="Times New Roman"/>
-        </w:rPr>
-      </w:pPr>
-    </w:p>
-    <w:p>
-      <w:pPr>
-        <w:spacing w:after="15" w:line="259" w:lineRule="auto"/>
-        <w:ind w:left="101" w:firstLine="0"/>
-        <w:rPr>
-          <w:rFonts w:ascii="Times New Roman" w:eastAsia="Times New Roman" w:hAnsi="Times New Roman" w:cs="Times New Roman"/>
-        </w:rPr>
-      </w:pPr>
-    </w:p>
-    <w:p>
-      <w:pPr>
-        <w:spacing w:after="15" w:line="259" w:lineRule="auto"/>
-        <w:ind w:left="101" w:firstLine="0"/>
-        <w:rPr>
-          <w:rFonts w:ascii="Times New Roman" w:eastAsia="Times New Roman" w:hAnsi="Times New Roman" w:cs="Times New Roman"/>
-        </w:rPr>
-      </w:pPr>
-    </w:p>
-    <w:p>
-      <w:pPr>
-        <w:spacing w:after="15" w:line="259" w:lineRule="auto"/>
-        <w:ind w:left="101" w:firstLine="0"/>
-        <w:rPr>
-          <w:rFonts w:ascii="Times New Roman" w:eastAsia="Times New Roman" w:hAnsi="Times New Roman" w:cs="Times New Roman"/>
-        </w:rPr>
-      </w:pPr>
-    </w:p>
-    <w:p>
-      <w:pPr>
-        <w:spacing w:after="15" w:line="259" w:lineRule="auto"/>
-        <w:ind w:left="101" w:firstLine="0"/>
-        <w:rPr>
-          <w:rFonts w:ascii="Times New Roman" w:eastAsia="Times New Roman" w:hAnsi="Times New Roman" w:cs="Times New Roman"/>
-        </w:rPr>
-      </w:pPr>
-    </w:p>
-    <w:p>
-      <w:pPr>
-        <w:spacing w:after="15" w:line="259" w:lineRule="auto"/>
-        <w:ind w:left="101" w:firstLine="0"/>
-        <w:rPr>
-          <w:rFonts w:ascii="Times New Roman" w:eastAsia="Times New Roman" w:hAnsi="Times New Roman" w:cs="Times New Roman"/>
-        </w:rPr>
-      </w:pPr>
-    </w:p>
-    <w:p>
-      <w:pPr>
-        <w:spacing w:after="15" w:line="259" w:lineRule="auto"/>
-        <w:ind w:left="101" w:firstLine="0"/>
-        <w:rPr>
-          <w:rFonts w:ascii="Times New Roman" w:eastAsia="Times New Roman" w:hAnsi="Times New Roman" w:cs="Times New Roman"/>
-        </w:rPr>
-      </w:pPr>
-    </w:p>
-    <w:p>
-      <w:pPr>
-        <w:spacing w:after="15" w:line="259" w:lineRule="auto"/>
-        <w:ind w:left="101" w:firstLine="0"/>
-        <w:rPr>
-          <w:rFonts w:ascii="Times New Roman" w:eastAsia="Times New Roman" w:hAnsi="Times New Roman" w:cs="Times New Roman"/>
-        </w:rPr>
-      </w:pPr>
-    </w:p>
-    <w:p>
-      <w:pPr>
-        <w:spacing w:after="15" w:line="259" w:lineRule="auto"/>
-        <w:ind w:left="101" w:firstLine="0"/>
-        <w:rPr>
-          <w:rFonts w:ascii="Times New Roman" w:eastAsia="Times New Roman" w:hAnsi="Times New Roman" w:cs="Times New Roman"/>
-        </w:rPr>
-      </w:pPr>
-    </w:p>
-    <w:p>
-      <w:pPr>
-        <w:spacing w:after="15" w:line="259" w:lineRule="auto"/>
-        <w:ind w:left="101" w:firstLine="0"/>
-        <w:rPr>
-          <w:rFonts w:ascii="Times New Roman" w:eastAsia="Times New Roman" w:hAnsi="Times New Roman" w:cs="Times New Roman"/>
-        </w:rPr>
-      </w:pPr>
-    </w:p>
-    <w:p>
-      <w:pPr>
-        <w:spacing w:after="15" w:line="259" w:lineRule="auto"/>
-        <w:ind w:left="101" w:firstLine="0"/>
-        <w:rPr>
-          <w:rFonts w:ascii="Times New Roman" w:eastAsia="Times New Roman" w:hAnsi="Times New Roman" w:cs="Times New Roman"/>
-        </w:rPr>
-      </w:pPr>
-    </w:p>
-    <w:p>
-      <w:pPr>
-        <w:spacing w:after="15" w:line="259" w:lineRule="auto"/>
-        <w:ind w:left="101" w:firstLine="0"/>
-        <w:rPr>
-          <w:rFonts w:ascii="Times New Roman" w:eastAsia="Times New Roman" w:hAnsi="Times New Roman" w:cs="Times New Roman"/>
-        </w:rPr>
-      </w:pPr>
-    </w:p>
-    <w:p>
-      <w:pPr>
-        <w:spacing w:after="15" w:line="259" w:lineRule="auto"/>
-        <w:ind w:left="101" w:firstLine="0"/>
-        <w:rPr>
-          <w:rFonts w:ascii="Times New Roman" w:eastAsia="Times New Roman" w:hAnsi="Times New Roman" w:cs="Times New Roman"/>
-        </w:rPr>
-      </w:pPr>
-    </w:p>
-    <w:p>
-      <w:pPr>
-        <w:spacing w:after="15" w:line="259" w:lineRule="auto"/>
-        <w:ind w:left="101" w:firstLine="0"/>
-        <w:rPr>
-          <w:rFonts w:ascii="Times New Roman" w:eastAsia="Times New Roman" w:hAnsi="Times New Roman" w:cs="Times New Roman"/>
-        </w:rPr>
-      </w:pPr>
-    </w:p>
-    <w:p>
-      <w:pPr>
-        <w:spacing w:after="15" w:line="259" w:lineRule="auto"/>
-        <w:ind w:left="101" w:firstLine="0"/>
-        <w:rPr>
-          <w:rFonts w:ascii="Times New Roman" w:eastAsia="Times New Roman" w:hAnsi="Times New Roman" w:cs="Times New Roman"/>
-        </w:rPr>
-      </w:pPr>
-    </w:p>
-    <w:p>
-      <w:pPr>
-        <w:spacing w:after="15" w:line="259" w:lineRule="auto"/>
-        <w:ind w:left="101" w:firstLine="0"/>
-        <w:rPr>
-          <w:rFonts w:ascii="Times New Roman" w:eastAsia="Times New Roman" w:hAnsi="Times New Roman" w:cs="Times New Roman"/>
-        </w:rPr>
-      </w:pPr>
-    </w:p>
-    <w:p>
-      <w:pPr>
-        <w:spacing w:after="15" w:line="259" w:lineRule="auto"/>
-        <w:ind w:left="101" w:firstLine="0"/>
-        <w:rPr>
-          <w:rFonts w:ascii="Times New Roman" w:eastAsia="Times New Roman" w:hAnsi="Times New Roman" w:cs="Times New Roman"/>
-        </w:rPr>
-      </w:pPr>
-    </w:p>
-    <w:p>
-      <w:pPr>
-        <w:spacing w:after="15" w:line="259" w:lineRule="auto"/>
-        <w:ind w:left="101" w:firstLine="0"/>
-        <w:rPr>
-          <w:rFonts w:ascii="Times New Roman" w:eastAsia="Times New Roman" w:hAnsi="Times New Roman" w:cs="Times New Roman"/>
-        </w:rPr>
-      </w:pPr>
-    </w:p>
-    <w:p>
-      <w:pPr>
-        <w:spacing w:after="15" w:line="259" w:lineRule="auto"/>
-        <w:ind w:left="101" w:firstLine="0"/>
-        <w:rPr>
-          <w:rFonts w:ascii="Times New Roman" w:eastAsia="Times New Roman" w:hAnsi="Times New Roman" w:cs="Times New Roman"/>
-        </w:rPr>
-      </w:pPr>
-    </w:p>
-    <w:p>
-      <w:pPr>
-        <w:spacing w:after="15" w:line="259" w:lineRule="auto"/>
-        <w:ind w:left="101" w:firstLine="0"/>
-        <w:rPr>
-          <w:rFonts w:ascii="Times New Roman" w:eastAsia="Times New Roman" w:hAnsi="Times New Roman" w:cs="Times New Roman"/>
+          <w:rFonts w:asciiTheme="minorHAnsi" w:eastAsia="Times New Roman" w:hAnsiTheme="minorHAnsi" w:cstheme="minorHAnsi"/>
+        </w:rPr>
+      </w:pPr>
+      <w:r>
+        <w:rPr>
+          <w:rFonts w:asciiTheme="minorHAnsi" w:eastAsia="Times New Roman" w:hAnsiTheme="minorHAnsi" w:cstheme="minorHAnsi"/>
+        </w:rPr>
+        <w:t xml:space="preserve">A schedule id can be used to retrieve </w:t>
+      </w:r>
+      <w:r>
+        <w:rPr>
+          <w:rFonts w:asciiTheme="minorHAnsi" w:eastAsia="Times New Roman" w:hAnsiTheme="minorHAnsi" w:cstheme="minorHAnsi"/>
+        </w:rPr>
+        <w:t>log information about its run history. On WebFOCUS, this can be found on the ReportCaster Status page and looks like:</w:t>
+      </w:r>
+    </w:p>
+    <w:p>
+      <w:pPr>
+        <w:spacing w:after="15" w:line="259" w:lineRule="auto"/>
+        <w:ind w:left="101" w:firstLine="0"/>
+        <w:rPr>
+          <w:rFonts w:asciiTheme="minorHAnsi" w:eastAsia="Times New Roman" w:hAnsiTheme="minorHAnsi" w:cstheme="minorHAnsi"/>
+        </w:rPr>
+      </w:pPr>
+      <w:r>
+        <w:rPr>
+          <w:rFonts w:asciiTheme="minorHAnsi" w:eastAsia="Times New Roman" w:hAnsiTheme="minorHAnsi" w:cstheme="minorHAnsi"/>
+        </w:rPr>
+        <w:drawing>
+          <wp:inline distT="0" distB="0" distL="0" distR="0" wp14:anchorId="36E679E1" wp14:editId="08721764">
+            <wp:extent cx="5941695" cy="2096135"/>
+            <wp:effectExtent l="0" t="0" r="1905" b="0"/>
+            <wp:docPr id="6" name="Picture 6"/>
+            <wp:cNvGraphicFramePr>
+              <a:graphicFrameLocks xmlns:a="http://schemas.openxmlformats.org/drawingml/2006/main" noChangeAspect="1"/>
+            </wp:cNvGraphicFramePr>
+            <a:graphic xmlns:a="http://schemas.openxmlformats.org/drawingml/2006/main">
+              <a:graphicData uri="http://schemas.openxmlformats.org/drawingml/2006/picture">
+                <pic:pic xmlns:pic="http://schemas.openxmlformats.org/drawingml/2006/picture">
+                  <pic:nvPicPr>
+                    <pic:cNvPr id="1" name=""/>
+                    <pic:cNvPicPr/>
+                  </pic:nvPicPr>
+                  <pic:blipFill>
+                    <a:blip r:embed="rId58"/>
+                    <a:stretch>
+                      <a:fillRect/>
+                    </a:stretch>
+                  </pic:blipFill>
+                  <pic:spPr>
+                    <a:xfrm>
+                      <a:off x="0" y="0"/>
+                      <a:ext cx="5941695" cy="2096135"/>
+                    </a:xfrm>
+                    <a:prstGeom prst="rect">
+                      <a:avLst/>
+                    </a:prstGeom>
+                  </pic:spPr>
+                </pic:pic>
+              </a:graphicData>
+            </a:graphic>
+          </wp:inline>
+        </w:drawing>
+      </w:r>
+    </w:p>
+    <w:p>
+      <w:pPr>
+        <w:spacing w:after="15" w:line="259" w:lineRule="auto"/>
+        <w:ind w:left="101" w:firstLine="0"/>
+        <w:rPr>
+          <w:rFonts w:asciiTheme="minorHAnsi" w:eastAsia="Times New Roman" w:hAnsiTheme="minorHAnsi" w:cstheme="minorHAnsi"/>
+        </w:rPr>
+      </w:pPr>
+      <w:r>
+        <w:rPr>
+          <w:rFonts w:asciiTheme="minorHAnsi" w:eastAsia="Times New Roman" w:hAnsiTheme="minorHAnsi" w:cstheme="minorHAnsi"/>
+        </w:rPr>
+        <w:t>The jobs on WebFOCUS can be clicked on to receive a more detailed description of the job-specific log. For our application, however, we will only provide basic schedule and log information akin to what is shown above. The final table will look like:</w:t>
+      </w:r>
+    </w:p>
+    <w:p>
+      <w:pPr>
+        <w:spacing w:after="15" w:line="259" w:lineRule="auto"/>
+        <w:ind w:left="101" w:firstLine="0"/>
+        <w:rPr>
+          <w:rFonts w:asciiTheme="minorHAnsi" w:eastAsia="Times New Roman" w:hAnsiTheme="minorHAnsi" w:cstheme="minorHAnsi"/>
+        </w:rPr>
+      </w:pPr>
+    </w:p>
+    <w:p>
+      <w:pPr>
+        <w:spacing w:after="15" w:line="259" w:lineRule="auto"/>
+        <w:ind w:left="101" w:firstLine="0"/>
+        <w:rPr>
+          <w:rFonts w:asciiTheme="minorHAnsi" w:eastAsia="Times New Roman" w:hAnsiTheme="minorHAnsi" w:cstheme="minorHAnsi"/>
+        </w:rPr>
+      </w:pPr>
+      <w:r>
+        <w:rPr>
+          <w:rFonts w:asciiTheme="minorHAnsi" w:eastAsia="Times New Roman" w:hAnsiTheme="minorHAnsi" w:cstheme="minorHAnsi"/>
+        </w:rPr>
+        <w:drawing>
+          <wp:inline distT="0" distB="0" distL="0" distR="0" wp14:anchorId="17395F36" wp14:editId="3AB8E428">
+            <wp:extent cx="4846479" cy="4448175"/>
+            <wp:effectExtent l="0" t="0" r="0" b="0"/>
+            <wp:docPr id="7" name="Picture 7"/>
+            <wp:cNvGraphicFramePr>
+              <a:graphicFrameLocks xmlns:a="http://schemas.openxmlformats.org/drawingml/2006/main" noChangeAspect="1"/>
+            </wp:cNvGraphicFramePr>
+            <a:graphic xmlns:a="http://schemas.openxmlformats.org/drawingml/2006/main">
+              <a:graphicData uri="http://schemas.openxmlformats.org/drawingml/2006/picture">
+                <pic:pic xmlns:pic="http://schemas.openxmlformats.org/drawingml/2006/picture">
+                  <pic:nvPicPr>
+                    <pic:cNvPr id="1" name=""/>
+                    <pic:cNvPicPr/>
+                  </pic:nvPicPr>
+                  <pic:blipFill>
+                    <a:blip r:embed="rId59"/>
+                    <a:stretch>
+                      <a:fillRect/>
+                    </a:stretch>
+                  </pic:blipFill>
+                  <pic:spPr>
+                    <a:xfrm>
+                      <a:off x="0" y="0"/>
+                      <a:ext cx="4853021" cy="4454180"/>
+                    </a:xfrm>
+                    <a:prstGeom prst="rect">
+                      <a:avLst/>
+                    </a:prstGeom>
+                  </pic:spPr>
+                </pic:pic>
+              </a:graphicData>
+            </a:graphic>
+          </wp:inline>
+        </w:drawing>
+      </w:r>
+    </w:p>
+    <w:p>
+      <w:pPr>
+        <w:pStyle w:val="Heading3"/>
+      </w:pPr>
+      <w:r>
+        <w:lastRenderedPageBreak/>
+        <w:t>Schedule Info and Log Retrieval Steps</w:t>
+      </w:r>
+    </w:p>
+    <w:p>
+      <w:pPr>
+        <w:pStyle w:val="ListParagraph"/>
+        <w:numPr>
+          <w:ilvl w:val="0"/>
+          <w:numId w:val="14"/>
+        </w:numPr>
+        <w:spacing w:after="15" w:line="259" w:lineRule="auto"/>
+        <w:rPr>
+          <w:rFonts w:asciiTheme="minorHAnsi" w:eastAsia="Times New Roman" w:hAnsiTheme="minorHAnsi" w:cstheme="minorHAnsi"/>
+        </w:rPr>
+      </w:pPr>
+      <w:r>
+        <w:rPr>
+          <w:rFonts w:asciiTheme="minorHAnsi" w:eastAsia="Times New Roman" w:hAnsiTheme="minorHAnsi" w:cstheme="minorHAnsi"/>
+        </w:rPr>
+        <w:t xml:space="preserve">Get Schedule name and file path. This will be done via form from the </w:t>
+      </w:r>
+      <w:r>
+        <w:rPr>
+          <w:rFonts w:asciiTheme="minorHAnsi" w:eastAsia="Times New Roman" w:hAnsiTheme="minorHAnsi" w:cstheme="minorHAnsi"/>
+        </w:rPr>
+        <w:t xml:space="preserve">front end </w:t>
+      </w:r>
+      <w:r>
+        <w:rPr>
+          <w:rFonts w:asciiTheme="minorHAnsi" w:eastAsia="Times New Roman" w:hAnsiTheme="minorHAnsi" w:cstheme="minorHAnsi"/>
+        </w:rPr>
+        <w:t>schedule page.</w:t>
+      </w:r>
+    </w:p>
+    <w:p>
+      <w:pPr>
+        <w:pStyle w:val="ListParagraph"/>
+        <w:numPr>
+          <w:ilvl w:val="0"/>
+          <w:numId w:val="14"/>
+        </w:numPr>
+        <w:spacing w:after="15" w:line="259" w:lineRule="auto"/>
+        <w:rPr>
+          <w:rFonts w:asciiTheme="minorHAnsi" w:eastAsia="Times New Roman" w:hAnsiTheme="minorHAnsi" w:cstheme="minorHAnsi"/>
+        </w:rPr>
+      </w:pPr>
+      <w:r>
+        <w:rPr>
+          <w:rFonts w:asciiTheme="minorHAnsi" w:eastAsia="Times New Roman" w:hAnsiTheme="minorHAnsi" w:cstheme="minorHAnsi"/>
+        </w:rPr>
+        <w:t>Get info about the schedule file from the standard WebFOCUS REST service. This will contain the information in the first table, most significantly the schedule id.</w:t>
+      </w:r>
+    </w:p>
+    <w:p>
+      <w:pPr>
+        <w:pStyle w:val="ListParagraph"/>
+        <w:numPr>
+          <w:ilvl w:val="0"/>
+          <w:numId w:val="14"/>
+        </w:numPr>
+        <w:spacing w:after="15" w:line="259" w:lineRule="auto"/>
+        <w:rPr>
+          <w:rFonts w:asciiTheme="minorHAnsi" w:eastAsia="Times New Roman" w:hAnsiTheme="minorHAnsi" w:cstheme="minorHAnsi"/>
+        </w:rPr>
+      </w:pPr>
+      <w:r>
+        <w:rPr>
+          <w:rFonts w:asciiTheme="minorHAnsi" w:eastAsia="Times New Roman" w:hAnsiTheme="minorHAnsi" w:cstheme="minorHAnsi"/>
+        </w:rPr>
+        <w:t>Use the schedule id to get log information via WebFOCUS Log Service REST.</w:t>
+      </w:r>
+    </w:p>
+    <w:p>
+      <w:pPr>
+        <w:pStyle w:val="ListParagraph"/>
+        <w:numPr>
+          <w:ilvl w:val="0"/>
+          <w:numId w:val="14"/>
+        </w:numPr>
+        <w:spacing w:after="15" w:line="259" w:lineRule="auto"/>
+        <w:rPr>
+          <w:rFonts w:asciiTheme="minorHAnsi" w:eastAsia="Times New Roman" w:hAnsiTheme="minorHAnsi" w:cstheme="minorHAnsi"/>
+        </w:rPr>
+      </w:pPr>
+      <w:r>
+        <w:rPr>
+          <w:rFonts w:asciiTheme="minorHAnsi" w:eastAsia="Times New Roman" w:hAnsiTheme="minorHAnsi" w:cstheme="minorHAnsi"/>
+        </w:rPr>
+        <w:t>Display information in human readable format.</w:t>
+      </w:r>
+    </w:p>
+    <w:p>
+      <w:pPr>
+        <w:spacing w:after="15" w:line="259" w:lineRule="auto"/>
+        <w:ind w:left="101" w:firstLine="0"/>
+        <w:rPr>
+          <w:rFonts w:asciiTheme="minorHAnsi" w:eastAsia="Times New Roman" w:hAnsiTheme="minorHAnsi" w:cstheme="minorHAnsi"/>
+        </w:rPr>
+      </w:pPr>
+    </w:p>
+    <w:p>
+      <w:pPr>
+        <w:pStyle w:val="Heading3"/>
+      </w:pPr>
+      <w:r>
+        <w:t>Submitting S</w:t>
+      </w:r>
+      <w:r>
+        <w:t>chedule Name</w:t>
+      </w:r>
+    </w:p>
+    <w:p>
+      <w:pPr>
+        <w:spacing w:after="15" w:line="259" w:lineRule="auto"/>
+        <w:ind w:left="101" w:firstLine="0"/>
+        <w:rPr>
+          <w:rFonts w:asciiTheme="minorHAnsi" w:eastAsia="Times New Roman" w:hAnsiTheme="minorHAnsi" w:cstheme="minorHAnsi"/>
+        </w:rPr>
+      </w:pPr>
+      <w:r>
+        <w:rPr>
+          <w:rFonts w:asciiTheme="minorHAnsi" w:eastAsia="Times New Roman" w:hAnsiTheme="minorHAnsi" w:cstheme="minorHAnsi"/>
+        </w:rPr>
+        <w:t>Getting schedule name and path is the same as in the other section where we used these variables to run it. The first part of our “/view_schedule_log” route will look like:</w:t>
+      </w:r>
+    </w:p>
+    <w:p>
+      <w:pPr>
+        <w:spacing w:after="15" w:line="259" w:lineRule="auto"/>
+        <w:ind w:left="101" w:firstLine="0"/>
+        <w:rPr>
+          <w:rFonts w:asciiTheme="minorHAnsi" w:eastAsia="Times New Roman" w:hAnsiTheme="minorHAnsi" w:cstheme="minorHAnsi"/>
+        </w:rPr>
+      </w:pPr>
+    </w:p>
+    <w:bookmarkStart w:id="36" w:name="_MON_1627718108"/>
+    <w:bookmarkEnd w:id="36"/>
+    <w:p>
+      <w:pPr>
+        <w:spacing w:after="15" w:line="259" w:lineRule="auto"/>
+        <w:ind w:left="101" w:firstLine="0"/>
+        <w:rPr>
+          <w:rFonts w:asciiTheme="minorHAnsi" w:eastAsia="Times New Roman" w:hAnsiTheme="minorHAnsi" w:cstheme="minorHAnsi"/>
+        </w:rPr>
+      </w:pPr>
+      <w:r>
+        <w:rPr>
+          <w:rFonts w:asciiTheme="minorHAnsi" w:eastAsia="Times New Roman" w:hAnsiTheme="minorHAnsi" w:cstheme="minorHAnsi"/>
+        </w:rPr>
+        <w:object w:dxaOrig="9360" w:dyaOrig="4725">
+          <v:shape id="_x0000_i1146" type="#_x0000_t75" style="width:468pt;height:236.25pt" o:ole="">
+            <v:imagedata r:id="rId60" o:title=""/>
+          </v:shape>
+          <o:OLEObject Type="Embed" ProgID="Word.OpenDocumentText.12" ShapeID="_x0000_i1146" DrawAspect="Content" ObjectID="_1627720485" r:id="rId61"/>
+        </w:object>
+      </w:r>
+    </w:p>
+    <w:p>
+      <w:pPr>
+        <w:spacing w:after="15" w:line="259" w:lineRule="auto"/>
+        <w:ind w:left="101" w:firstLine="0"/>
+        <w:rPr>
+          <w:rFonts w:asciiTheme="minorHAnsi" w:eastAsia="Times New Roman" w:hAnsiTheme="minorHAnsi" w:cstheme="minorHAnsi"/>
+        </w:rPr>
+      </w:pPr>
+      <w:r>
+        <w:rPr>
+          <w:rFonts w:asciiTheme="minorHAnsi" w:eastAsia="Times New Roman" w:hAnsiTheme="minorHAnsi" w:cstheme="minorHAnsi"/>
+        </w:rPr>
+        <w:t>(Note: all Python code in the remainder of this section will live under this “/view_schedule_log” route.)</w:t>
+      </w:r>
+    </w:p>
+    <w:p>
+      <w:pPr>
+        <w:spacing w:after="15" w:line="259" w:lineRule="auto"/>
+        <w:ind w:left="101" w:firstLine="0"/>
+        <w:rPr>
+          <w:rFonts w:asciiTheme="minorHAnsi" w:eastAsia="Times New Roman" w:hAnsiTheme="minorHAnsi" w:cstheme="minorHAnsi"/>
+        </w:rPr>
+      </w:pPr>
+    </w:p>
+    <w:p>
+      <w:pPr>
+        <w:spacing w:after="15" w:line="259" w:lineRule="auto"/>
+        <w:ind w:left="101" w:firstLine="0"/>
+        <w:rPr>
+          <w:rFonts w:asciiTheme="minorHAnsi" w:eastAsia="Times New Roman" w:hAnsiTheme="minorHAnsi" w:cstheme="minorHAnsi"/>
+        </w:rPr>
+      </w:pPr>
+    </w:p>
+    <w:p>
+      <w:pPr>
+        <w:spacing w:after="15" w:line="259" w:lineRule="auto"/>
+        <w:ind w:left="101" w:firstLine="0"/>
+        <w:rPr>
+          <w:rFonts w:asciiTheme="minorHAnsi" w:eastAsia="Times New Roman" w:hAnsiTheme="minorHAnsi" w:cstheme="minorHAnsi"/>
+        </w:rPr>
+      </w:pPr>
+    </w:p>
+    <w:p>
+      <w:pPr>
+        <w:spacing w:after="15" w:line="259" w:lineRule="auto"/>
+        <w:ind w:left="101" w:firstLine="0"/>
+        <w:rPr>
+          <w:rFonts w:asciiTheme="minorHAnsi" w:eastAsia="Times New Roman" w:hAnsiTheme="minorHAnsi" w:cstheme="minorHAnsi"/>
+        </w:rPr>
+      </w:pPr>
+    </w:p>
+    <w:p>
+      <w:pPr>
+        <w:spacing w:after="15" w:line="259" w:lineRule="auto"/>
+        <w:ind w:left="101" w:firstLine="0"/>
+        <w:rPr>
+          <w:rFonts w:asciiTheme="minorHAnsi" w:eastAsia="Times New Roman" w:hAnsiTheme="minorHAnsi" w:cstheme="minorHAnsi"/>
+        </w:rPr>
+      </w:pPr>
+    </w:p>
+    <w:p>
+      <w:pPr>
+        <w:spacing w:after="15" w:line="259" w:lineRule="auto"/>
+        <w:ind w:left="101" w:firstLine="0"/>
+        <w:rPr>
+          <w:rFonts w:asciiTheme="minorHAnsi" w:eastAsia="Times New Roman" w:hAnsiTheme="minorHAnsi" w:cstheme="minorHAnsi"/>
+        </w:rPr>
+      </w:pPr>
+    </w:p>
+    <w:p>
+      <w:pPr>
+        <w:spacing w:after="15" w:line="259" w:lineRule="auto"/>
+        <w:ind w:left="101" w:firstLine="0"/>
+        <w:rPr>
+          <w:rFonts w:asciiTheme="minorHAnsi" w:eastAsia="Times New Roman" w:hAnsiTheme="minorHAnsi" w:cstheme="minorHAnsi"/>
+        </w:rPr>
+      </w:pPr>
+    </w:p>
+    <w:p>
+      <w:pPr>
+        <w:spacing w:after="15" w:line="259" w:lineRule="auto"/>
+        <w:ind w:left="101" w:firstLine="0"/>
+        <w:rPr>
+          <w:rFonts w:asciiTheme="minorHAnsi" w:eastAsia="Times New Roman" w:hAnsiTheme="minorHAnsi" w:cstheme="minorHAnsi"/>
+        </w:rPr>
+      </w:pPr>
+    </w:p>
+    <w:p>
+      <w:pPr>
+        <w:spacing w:after="15" w:line="259" w:lineRule="auto"/>
+        <w:ind w:left="101" w:firstLine="0"/>
+        <w:rPr>
+          <w:rFonts w:asciiTheme="minorHAnsi" w:eastAsia="Times New Roman" w:hAnsiTheme="minorHAnsi" w:cstheme="minorHAnsi"/>
+        </w:rPr>
+      </w:pPr>
+    </w:p>
+    <w:p>
+      <w:pPr>
+        <w:spacing w:after="15" w:line="259" w:lineRule="auto"/>
+        <w:ind w:left="101" w:firstLine="0"/>
+        <w:rPr>
+          <w:rFonts w:asciiTheme="minorHAnsi" w:eastAsia="Times New Roman" w:hAnsiTheme="minorHAnsi" w:cstheme="minorHAnsi"/>
+        </w:rPr>
+      </w:pPr>
+      <w:r>
+        <w:rPr>
+          <w:rFonts w:asciiTheme="minorHAnsi" w:eastAsia="Times New Roman" w:hAnsiTheme="minorHAnsi" w:cstheme="minorHAnsi"/>
+        </w:rPr>
+        <w:lastRenderedPageBreak/>
+        <w:t>The associated HTML code will look like:</w:t>
+      </w:r>
+    </w:p>
+    <w:p>
+      <w:pPr>
+        <w:spacing w:after="15" w:line="259" w:lineRule="auto"/>
+        <w:ind w:left="101" w:firstLine="0"/>
+        <w:rPr>
+          <w:rFonts w:asciiTheme="minorHAnsi" w:eastAsia="Times New Roman" w:hAnsiTheme="minorHAnsi" w:cstheme="minorHAnsi"/>
+        </w:rPr>
+      </w:pPr>
+    </w:p>
+    <w:bookmarkStart w:id="37" w:name="_MON_1627718149"/>
+    <w:bookmarkEnd w:id="37"/>
+    <w:p>
+      <w:pPr>
+        <w:spacing w:after="15" w:line="259" w:lineRule="auto"/>
+        <w:ind w:left="101" w:firstLine="0"/>
+        <w:rPr>
+          <w:rFonts w:asciiTheme="minorHAnsi" w:eastAsia="Times New Roman" w:hAnsiTheme="minorHAnsi" w:cstheme="minorHAnsi"/>
+        </w:rPr>
+      </w:pPr>
+      <w:r>
+        <w:rPr>
+          <w:rFonts w:asciiTheme="minorHAnsi" w:eastAsia="Times New Roman" w:hAnsiTheme="minorHAnsi" w:cstheme="minorHAnsi"/>
+        </w:rPr>
+        <w:object w:dxaOrig="9360" w:dyaOrig="4605">
+          <v:shape id="_x0000_i1159" type="#_x0000_t75" style="width:468pt;height:230.25pt" o:ole="">
+            <v:imagedata r:id="rId62" o:title=""/>
+          </v:shape>
+          <o:OLEObject Type="Embed" ProgID="Word.OpenDocumentText.12" ShapeID="_x0000_i1159" DrawAspect="Content" ObjectID="_1627720486" r:id="rId63"/>
+        </w:object>
+      </w:r>
+    </w:p>
+    <w:p>
+      <w:r>
+        <w:t xml:space="preserve">And </w:t>
+      </w:r>
+      <w:r>
+        <w:t xml:space="preserve">when rendered </w:t>
+      </w:r>
+      <w:r>
+        <w:t xml:space="preserve">will look like: </w:t>
+      </w:r>
+    </w:p>
+    <w:p>
+      <w:r>
+        <w:drawing>
+          <wp:inline distT="0" distB="0" distL="0" distR="0" wp14:anchorId="35D431B9" wp14:editId="28845FAC">
+            <wp:extent cx="4896533" cy="1181265"/>
+            <wp:effectExtent l="0" t="0" r="0" b="0"/>
+            <wp:docPr id="8" name="Picture 8"/>
+            <wp:cNvGraphicFramePr>
+              <a:graphicFrameLocks xmlns:a="http://schemas.openxmlformats.org/drawingml/2006/main" noChangeAspect="1"/>
+            </wp:cNvGraphicFramePr>
+            <a:graphic xmlns:a="http://schemas.openxmlformats.org/drawingml/2006/main">
+              <a:graphicData uri="http://schemas.openxmlformats.org/drawingml/2006/picture">
+                <pic:pic xmlns:pic="http://schemas.openxmlformats.org/drawingml/2006/picture">
+                  <pic:nvPicPr>
+                    <pic:cNvPr id="1" name=""/>
+                    <pic:cNvPicPr/>
+                  </pic:nvPicPr>
+                  <pic:blipFill>
+                    <a:blip r:embed="rId64"/>
+                    <a:stretch>
+                      <a:fillRect/>
+                    </a:stretch>
+                  </pic:blipFill>
+                  <pic:spPr>
+                    <a:xfrm>
+                      <a:off x="0" y="0"/>
+                      <a:ext cx="4896533" cy="1181265"/>
+                    </a:xfrm>
+                    <a:prstGeom prst="rect">
+                      <a:avLst/>
+                    </a:prstGeom>
+                  </pic:spPr>
+                </pic:pic>
+              </a:graphicData>
+            </a:graphic>
+          </wp:inline>
+        </w:drawing>
+      </w:r>
+    </w:p>
+    <w:p/>
+    <w:p>
+      <w:r>
+        <w:t>This is basically the same as the “/schedules” route with only the option of getting info and log.</w:t>
+      </w:r>
+    </w:p>
+    <w:p>
+      <w:pPr>
+        <w:spacing w:after="15" w:line="259" w:lineRule="auto"/>
+        <w:ind w:left="101" w:firstLine="0"/>
+        <w:rPr>
+          <w:rFonts w:asciiTheme="minorHAnsi" w:eastAsia="Times New Roman" w:hAnsiTheme="minorHAnsi" w:cstheme="minorHAnsi"/>
+        </w:rPr>
+      </w:pPr>
+    </w:p>
+    <w:p>
+      <w:pPr>
+        <w:spacing w:after="15" w:line="259" w:lineRule="auto"/>
+        <w:ind w:left="0" w:firstLine="0"/>
+        <w:rPr>
+          <w:rFonts w:asciiTheme="minorHAnsi" w:eastAsia="Times New Roman" w:hAnsiTheme="minorHAnsi" w:cstheme="minorHAnsi"/>
+        </w:rPr>
+      </w:pPr>
+      <w:r>
+        <w:rPr>
+          <w:rFonts w:asciiTheme="minorHAnsi" w:eastAsia="Times New Roman" w:hAnsiTheme="minorHAnsi" w:cstheme="minorHAnsi"/>
+        </w:rPr>
+        <w:t xml:space="preserve">Our Flask application will pass in the schedules list only if no schedule is selected; otherwise, it will pass in the schedule name (as “schedule”) since we will only be considering one schedule on this page. </w:t>
+      </w:r>
+    </w:p>
+    <w:p>
+      <w:pPr>
+        <w:spacing w:after="15" w:line="259" w:lineRule="auto"/>
+        <w:rPr>
+          <w:rFonts w:asciiTheme="minorHAnsi" w:eastAsia="Times New Roman" w:hAnsiTheme="minorHAnsi" w:cstheme="minorHAnsi"/>
+        </w:rPr>
+      </w:pPr>
+    </w:p>
+    <w:p>
+      <w:pPr>
+        <w:spacing w:after="15" w:line="259" w:lineRule="auto"/>
+        <w:rPr>
+          <w:rFonts w:asciiTheme="minorHAnsi" w:eastAsia="Times New Roman" w:hAnsiTheme="minorHAnsi" w:cstheme="minorHAnsi"/>
+        </w:rPr>
+      </w:pPr>
+      <w:r>
+        <w:rPr>
+          <w:rFonts w:asciiTheme="minorHAnsi" w:eastAsia="Times New Roman" w:hAnsiTheme="minorHAnsi" w:cstheme="minorHAnsi"/>
+        </w:rPr>
+        <w:t>When a schedule name is passed in, we can split the view schedule log route into two parts: retrieving the schedule information, and retrieving the schedule log.</w:t>
+      </w:r>
+    </w:p>
+    <w:p>
+      <w:pPr>
+        <w:spacing w:after="15" w:line="259" w:lineRule="auto"/>
+        <w:rPr>
+          <w:rFonts w:asciiTheme="minorHAnsi" w:eastAsia="Times New Roman" w:hAnsiTheme="minorHAnsi" w:cstheme="minorHAnsi"/>
+        </w:rPr>
+      </w:pPr>
+    </w:p>
+    <w:p>
+      <w:pPr>
+        <w:spacing w:after="15" w:line="259" w:lineRule="auto"/>
+        <w:rPr>
+          <w:rFonts w:asciiTheme="minorHAnsi" w:eastAsia="Times New Roman" w:hAnsiTheme="minorHAnsi" w:cstheme="minorHAnsi"/>
+        </w:rPr>
+      </w:pPr>
+    </w:p>
+    <w:p>
+      <w:pPr>
+        <w:spacing w:after="15" w:line="259" w:lineRule="auto"/>
+        <w:rPr>
+          <w:rFonts w:asciiTheme="minorHAnsi" w:eastAsia="Times New Roman" w:hAnsiTheme="minorHAnsi" w:cstheme="minorHAnsi"/>
+        </w:rPr>
+      </w:pPr>
+    </w:p>
+    <w:p>
+      <w:pPr>
+        <w:spacing w:after="15" w:line="259" w:lineRule="auto"/>
+        <w:rPr>
+          <w:rFonts w:asciiTheme="minorHAnsi" w:eastAsia="Times New Roman" w:hAnsiTheme="minorHAnsi" w:cstheme="minorHAnsi"/>
+        </w:rPr>
+      </w:pPr>
+    </w:p>
+    <w:p>
+      <w:pPr>
+        <w:spacing w:after="15" w:line="259" w:lineRule="auto"/>
+        <w:ind w:left="0" w:firstLine="0"/>
+        <w:rPr>
+          <w:rFonts w:asciiTheme="minorHAnsi" w:eastAsia="Times New Roman" w:hAnsiTheme="minorHAnsi" w:cstheme="minorHAnsi"/>
+        </w:rPr>
+      </w:pPr>
+    </w:p>
+    <w:p>
+      <w:pPr>
+        <w:spacing w:after="15" w:line="259" w:lineRule="auto"/>
+        <w:rPr>
+          <w:rFonts w:asciiTheme="minorHAnsi" w:eastAsia="Times New Roman" w:hAnsiTheme="minorHAnsi" w:cstheme="minorHAnsi"/>
+        </w:rPr>
+      </w:pPr>
+    </w:p>
+    <w:p>
+      <w:pPr>
+        <w:pStyle w:val="Heading3"/>
+      </w:pPr>
+      <w:r>
+        <w:t>Retrieving Schedule Information</w:t>
+      </w:r>
+    </w:p>
+    <w:p>
+      <w:pPr>
+        <w:spacing w:after="15" w:line="259" w:lineRule="auto"/>
+        <w:rPr>
+          <w:rFonts w:asciiTheme="minorHAnsi" w:eastAsia="Times New Roman" w:hAnsiTheme="minorHAnsi" w:cstheme="minorHAnsi"/>
+        </w:rPr>
+      </w:pPr>
+      <w:r>
+        <w:rPr>
+          <w:rFonts w:asciiTheme="minorHAnsi" w:eastAsia="Times New Roman" w:hAnsiTheme="minorHAnsi" w:cstheme="minorHAnsi"/>
+        </w:rPr>
+        <w:t>To receive information about a file via WebFOCUS REST services, we use the IBIRS_action of get using the ibfs service. This will return an XML object with the object as a child tag of the rootObject. We know what type of object it will be based on the extension of the file; in our case, it will be a CasterObject.</w:t>
+      </w:r>
+    </w:p>
+    <w:p>
+      <w:pPr>
+        <w:spacing w:after="15" w:line="259" w:lineRule="auto"/>
+        <w:rPr>
+          <w:rFonts w:asciiTheme="minorHAnsi" w:eastAsia="Times New Roman" w:hAnsiTheme="minorHAnsi" w:cstheme="minorHAnsi"/>
+        </w:rPr>
+      </w:pPr>
+    </w:p>
+    <w:p>
+      <w:pPr>
+        <w:spacing w:after="15" w:line="259" w:lineRule="auto"/>
+        <w:rPr>
+          <w:rFonts w:asciiTheme="minorHAnsi" w:eastAsia="Times New Roman" w:hAnsiTheme="minorHAnsi" w:cstheme="minorHAnsi"/>
+        </w:rPr>
+      </w:pPr>
+      <w:r>
+        <w:rPr>
+          <w:rFonts w:asciiTheme="minorHAnsi" w:eastAsia="Times New Roman" w:hAnsiTheme="minorHAnsi" w:cstheme="minorHAnsi"/>
+        </w:rPr>
+        <w:t>To check if the file entered is valid, we need to check if the IBFS response object’s status code is 10000 which indicates a success. A different response code indicates failure, and will break our XML parsing attempt.</w:t>
+      </w:r>
+    </w:p>
+    <w:p>
+      <w:pPr>
+        <w:spacing w:after="15" w:line="259" w:lineRule="auto"/>
+        <w:ind w:left="101" w:firstLine="0"/>
+        <w:rPr>
+          <w:rFonts w:asciiTheme="minorHAnsi" w:eastAsia="Times New Roman" w:hAnsiTheme="minorHAnsi" w:cstheme="minorHAnsi"/>
+        </w:rPr>
+      </w:pPr>
+    </w:p>
+    <w:p>
+      <w:pPr>
+        <w:spacing w:after="15" w:line="259" w:lineRule="auto"/>
+        <w:ind w:left="0" w:firstLine="0"/>
+        <w:rPr>
+          <w:rFonts w:asciiTheme="minorHAnsi" w:eastAsia="Times New Roman" w:hAnsiTheme="minorHAnsi" w:cstheme="minorHAnsi"/>
+        </w:rPr>
+      </w:pPr>
+      <w:r>
+        <w:rPr>
+          <w:rFonts w:asciiTheme="minorHAnsi" w:eastAsia="Times New Roman" w:hAnsiTheme="minorHAnsi" w:cstheme="minorHAnsi"/>
+        </w:rPr>
+        <w:t>The Python code to do this will look like:</w:t>
+      </w:r>
+    </w:p>
+    <w:bookmarkStart w:id="38" w:name="_MON_1627719811"/>
+    <w:bookmarkEnd w:id="38"/>
+    <w:p>
+      <w:pPr>
+        <w:spacing w:after="15" w:line="259" w:lineRule="auto"/>
+        <w:ind w:left="0" w:firstLine="0"/>
+        <w:rPr>
+          <w:rFonts w:asciiTheme="minorHAnsi" w:eastAsia="Times New Roman" w:hAnsiTheme="minorHAnsi" w:cstheme="minorHAnsi"/>
+        </w:rPr>
+      </w:pPr>
+      <w:r>
+        <w:rPr>
+          <w:rFonts w:asciiTheme="minorHAnsi" w:eastAsia="Times New Roman" w:hAnsiTheme="minorHAnsi" w:cstheme="minorHAnsi"/>
+        </w:rPr>
+        <w:object w:dxaOrig="9360" w:dyaOrig="5295">
+          <v:shape id="_x0000_i1163" type="#_x0000_t75" style="width:468pt;height:264.75pt" o:ole="">
+            <v:imagedata r:id="rId65" o:title=""/>
+          </v:shape>
+          <o:OLEObject Type="Embed" ProgID="Word.OpenDocumentText.12" ShapeID="_x0000_i1163" DrawAspect="Content" ObjectID="_1627720487" r:id="rId66"/>
+        </w:object>
+      </w:r>
+    </w:p>
+    <w:p>
+      <w:pPr>
+        <w:spacing w:after="15" w:line="259" w:lineRule="auto"/>
+        <w:rPr>
+          <w:rFonts w:asciiTheme="minorHAnsi" w:eastAsia="Times New Roman" w:hAnsiTheme="minorHAnsi" w:cstheme="minorHAnsi"/>
+        </w:rPr>
+      </w:pPr>
+      <w:r>
+        <w:rPr>
+          <w:rFonts w:asciiTheme="minorHAnsi" w:eastAsia="Times New Roman" w:hAnsiTheme="minorHAnsi" w:cstheme="minorHAnsi"/>
+        </w:rPr>
+        <w:t>If the schedule is not listed, the very simple HTML will</w:t>
+      </w:r>
+      <w:r>
+        <w:rPr>
+          <w:rFonts w:asciiTheme="minorHAnsi" w:eastAsia="Times New Roman" w:hAnsiTheme="minorHAnsi" w:cstheme="minorHAnsi"/>
+        </w:rPr>
+        <w:t xml:space="preserve"> include the given text and a link to return to the main schedules page</w:t>
+      </w:r>
+      <w:r>
+        <w:rPr>
+          <w:rFonts w:asciiTheme="minorHAnsi" w:eastAsia="Times New Roman" w:hAnsiTheme="minorHAnsi" w:cstheme="minorHAnsi"/>
+        </w:rPr>
+        <w:t>:</w:t>
+      </w:r>
+    </w:p>
+    <w:p>
+      <w:pPr>
+        <w:spacing w:after="15" w:line="259" w:lineRule="auto"/>
+        <w:ind w:left="101" w:firstLine="0"/>
+        <w:rPr>
+          <w:rFonts w:asciiTheme="minorHAnsi" w:eastAsia="Times New Roman" w:hAnsiTheme="minorHAnsi" w:cstheme="minorHAnsi"/>
+        </w:rPr>
+      </w:pPr>
+    </w:p>
+    <w:p>
+      <w:pPr>
+        <w:spacing w:after="15" w:line="259" w:lineRule="auto"/>
+        <w:rPr>
+          <w:rFonts w:asciiTheme="minorHAnsi" w:eastAsia="Times New Roman" w:hAnsiTheme="minorHAnsi" w:cstheme="minorHAnsi"/>
+        </w:rPr>
+      </w:pPr>
+      <w:r>
+        <w:rPr>
+          <w:rFonts w:asciiTheme="minorHAnsi" w:eastAsia="Times New Roman" w:hAnsiTheme="minorHAnsi" w:cstheme="minorHAnsi"/>
+        </w:rPr>
+        <w:drawing>
+          <wp:inline distT="0" distB="0" distL="0" distR="0" wp14:anchorId="5A418111" wp14:editId="212ADE97">
+            <wp:extent cx="5941695" cy="1000760"/>
+            <wp:effectExtent l="0" t="0" r="1905" b="8890"/>
+            <wp:docPr id="9" name="Picture 9"/>
+            <wp:cNvGraphicFramePr>
+              <a:graphicFrameLocks xmlns:a="http://schemas.openxmlformats.org/drawingml/2006/main" noChangeAspect="1"/>
+            </wp:cNvGraphicFramePr>
+            <a:graphic xmlns:a="http://schemas.openxmlformats.org/drawingml/2006/main">
+              <a:graphicData uri="http://schemas.openxmlformats.org/drawingml/2006/picture">
+                <pic:pic xmlns:pic="http://schemas.openxmlformats.org/drawingml/2006/picture">
+                  <pic:nvPicPr>
+                    <pic:cNvPr id="1" name=""/>
+                    <pic:cNvPicPr/>
+                  </pic:nvPicPr>
+                  <pic:blipFill>
+                    <a:blip r:embed="rId67"/>
+                    <a:stretch>
+                      <a:fillRect/>
+                    </a:stretch>
+                  </pic:blipFill>
+                  <pic:spPr>
+                    <a:xfrm>
+                      <a:off x="0" y="0"/>
+                      <a:ext cx="5941695" cy="1000760"/>
+                    </a:xfrm>
+                    <a:prstGeom prst="rect">
+                      <a:avLst/>
+                    </a:prstGeom>
+                  </pic:spPr>
+                </pic:pic>
+              </a:graphicData>
+            </a:graphic>
+          </wp:inline>
+        </w:drawing>
+      </w:r>
+    </w:p>
+    <w:p>
+      <w:pPr>
+        <w:spacing w:after="15" w:line="259" w:lineRule="auto"/>
+        <w:rPr>
+          <w:rFonts w:asciiTheme="minorHAnsi" w:eastAsia="Times New Roman" w:hAnsiTheme="minorHAnsi" w:cstheme="minorHAnsi"/>
+        </w:rPr>
+      </w:pPr>
+    </w:p>
+    <w:p>
+      <w:pPr>
+        <w:spacing w:after="15" w:line="259" w:lineRule="auto"/>
+        <w:ind w:left="101" w:firstLine="0"/>
+        <w:rPr>
+          <w:rFonts w:asciiTheme="minorHAnsi" w:eastAsia="Times New Roman" w:hAnsiTheme="minorHAnsi" w:cstheme="minorHAnsi"/>
+        </w:rPr>
+      </w:pPr>
+    </w:p>
+    <w:p>
+      <w:pPr>
+        <w:spacing w:after="15" w:line="259" w:lineRule="auto"/>
+        <w:ind w:left="101" w:firstLine="0"/>
+        <w:rPr>
+          <w:rFonts w:asciiTheme="minorHAnsi" w:eastAsia="Times New Roman" w:hAnsiTheme="minorHAnsi" w:cstheme="minorHAnsi"/>
+        </w:rPr>
+      </w:pPr>
+      <w:r>
+        <w:rPr>
+          <w:rFonts w:asciiTheme="minorHAnsi" w:eastAsia="Times New Roman" w:hAnsiTheme="minorHAnsi" w:cstheme="minorHAnsi"/>
+        </w:rPr>
+        <w:lastRenderedPageBreak/>
+        <w:t xml:space="preserve">Otherwise, we will need to parse the XML. </w:t>
+      </w:r>
+    </w:p>
+    <w:p>
+      <w:pPr>
+        <w:spacing w:after="15" w:line="259" w:lineRule="auto"/>
+        <w:ind w:left="101" w:firstLine="0"/>
+        <w:rPr>
+          <w:rFonts w:asciiTheme="minorHAnsi" w:eastAsia="Times New Roman" w:hAnsiTheme="minorHAnsi" w:cstheme="minorHAnsi"/>
+        </w:rPr>
+      </w:pPr>
+      <w:r>
+        <w:rPr>
+          <w:rFonts w:asciiTheme="minorHAnsi" w:eastAsia="Times New Roman" w:hAnsiTheme="minorHAnsi" w:cstheme="minorHAnsi"/>
+        </w:rPr>
+        <w:t xml:space="preserve">The rootObject will be a child of the IBFS Response object and will contain the schedule id, which we will need for the schedule log section. </w:t>
+      </w:r>
+    </w:p>
+    <w:p>
+      <w:pPr>
+        <w:spacing w:after="15" w:line="259" w:lineRule="auto"/>
+        <w:ind w:left="101" w:firstLine="0"/>
+        <w:rPr>
+          <w:rFonts w:asciiTheme="minorHAnsi" w:eastAsia="Times New Roman" w:hAnsiTheme="minorHAnsi" w:cstheme="minorHAnsi"/>
+        </w:rPr>
+      </w:pPr>
+      <w:r>
+        <w:rPr>
+          <w:rFonts w:asciiTheme="minorHAnsi" w:eastAsia="Times New Roman" w:hAnsiTheme="minorHAnsi" w:cstheme="minorHAnsi"/>
+        </w:rPr>
+        <w:t xml:space="preserve">The casterObject will contain all other relevant information, and will be a child of the rootObject. </w:t>
+      </w:r>
+    </w:p>
+    <w:p>
+      <w:pPr>
+        <w:spacing w:after="15" w:line="259" w:lineRule="auto"/>
+        <w:ind w:left="101" w:firstLine="0"/>
+        <w:rPr>
+          <w:rFonts w:asciiTheme="minorHAnsi" w:eastAsia="Times New Roman" w:hAnsiTheme="minorHAnsi" w:cstheme="minorHAnsi"/>
+        </w:rPr>
+      </w:pPr>
+      <w:r>
+        <w:rPr>
+          <w:rFonts w:asciiTheme="minorHAnsi" w:eastAsia="Times New Roman" w:hAnsiTheme="minorHAnsi" w:cstheme="minorHAnsi"/>
+        </w:rPr>
+        <w:t>From the casterObject XML, in this app we will parse for:</w:t>
+      </w:r>
+    </w:p>
+    <w:p>
+      <w:pPr>
+        <w:spacing w:after="15" w:line="259" w:lineRule="auto"/>
+        <w:ind w:left="101" w:firstLine="0"/>
+        <w:rPr>
+          <w:rFonts w:asciiTheme="minorHAnsi" w:eastAsia="Times New Roman" w:hAnsiTheme="minorHAnsi" w:cstheme="minorHAnsi"/>
+        </w:rPr>
+      </w:pPr>
+      <w:r>
+        <w:rPr>
+          <w:rFonts w:asciiTheme="minorHAnsi" w:eastAsia="Times New Roman" w:hAnsiTheme="minorHAnsi" w:cstheme="minorHAnsi"/>
+        </w:rPr>
+        <w:t>Schedule Name, Owner, ID, Description, Summary, Send Method, Destination Address, Last Time Executed, Status Last Executed, Next Run Time, and Procedures.</w:t>
+      </w:r>
+    </w:p>
+    <w:p>
+      <w:pPr>
+        <w:spacing w:after="15" w:line="259" w:lineRule="auto"/>
+        <w:ind w:left="101" w:firstLine="0"/>
+        <w:rPr>
+          <w:rFonts w:asciiTheme="minorHAnsi" w:eastAsia="Times New Roman" w:hAnsiTheme="minorHAnsi" w:cstheme="minorHAnsi"/>
+        </w:rPr>
+      </w:pPr>
+    </w:p>
+    <w:p>
+      <w:pPr>
+        <w:spacing w:after="15" w:line="259" w:lineRule="auto"/>
+        <w:ind w:left="101" w:firstLine="0"/>
+        <w:rPr>
+          <w:rFonts w:asciiTheme="minorHAnsi" w:eastAsia="Times New Roman" w:hAnsiTheme="minorHAnsi" w:cstheme="minorHAnsi"/>
+        </w:rPr>
+      </w:pPr>
+    </w:p>
+    <w:p>
+      <w:pPr>
+        <w:spacing w:after="15" w:line="259" w:lineRule="auto"/>
+        <w:ind w:left="101" w:firstLine="0"/>
+        <w:rPr>
+          <w:rFonts w:asciiTheme="minorHAnsi" w:eastAsia="Times New Roman" w:hAnsiTheme="minorHAnsi" w:cstheme="minorHAnsi"/>
+        </w:rPr>
+      </w:pPr>
+    </w:p>
+    <w:p>
+      <w:pPr>
+        <w:spacing w:after="15" w:line="259" w:lineRule="auto"/>
+        <w:ind w:left="101" w:firstLine="0"/>
+        <w:rPr>
+          <w:rFonts w:asciiTheme="minorHAnsi" w:eastAsia="Times New Roman" w:hAnsiTheme="minorHAnsi" w:cstheme="minorHAnsi"/>
+        </w:rPr>
+      </w:pPr>
+    </w:p>
+    <w:p>
+      <w:pPr>
+        <w:spacing w:after="15" w:line="259" w:lineRule="auto"/>
+        <w:ind w:left="101" w:firstLine="0"/>
+        <w:rPr>
+          <w:rFonts w:asciiTheme="minorHAnsi" w:eastAsia="Times New Roman" w:hAnsiTheme="minorHAnsi" w:cstheme="minorHAnsi"/>
+        </w:rPr>
+      </w:pPr>
+    </w:p>
+    <w:p>
+      <w:pPr>
+        <w:spacing w:after="15" w:line="259" w:lineRule="auto"/>
+        <w:ind w:left="101" w:firstLine="0"/>
+        <w:rPr>
+          <w:rFonts w:asciiTheme="minorHAnsi" w:eastAsia="Times New Roman" w:hAnsiTheme="minorHAnsi" w:cstheme="minorHAnsi"/>
+        </w:rPr>
+      </w:pPr>
+    </w:p>
+    <w:p>
+      <w:pPr>
+        <w:spacing w:after="15" w:line="259" w:lineRule="auto"/>
+        <w:ind w:left="101" w:firstLine="0"/>
+        <w:rPr>
+          <w:rFonts w:asciiTheme="minorHAnsi" w:eastAsia="Times New Roman" w:hAnsiTheme="minorHAnsi" w:cstheme="minorHAnsi"/>
+        </w:rPr>
+      </w:pPr>
+    </w:p>
+    <w:p>
+      <w:pPr>
+        <w:spacing w:after="15" w:line="259" w:lineRule="auto"/>
+        <w:ind w:left="101" w:firstLine="0"/>
+        <w:rPr>
+          <w:rFonts w:asciiTheme="minorHAnsi" w:eastAsia="Times New Roman" w:hAnsiTheme="minorHAnsi" w:cstheme="minorHAnsi"/>
+        </w:rPr>
+      </w:pPr>
+    </w:p>
+    <w:p>
+      <w:pPr>
+        <w:spacing w:after="15" w:line="259" w:lineRule="auto"/>
+        <w:ind w:left="101" w:firstLine="0"/>
+        <w:rPr>
+          <w:rFonts w:asciiTheme="minorHAnsi" w:eastAsia="Times New Roman" w:hAnsiTheme="minorHAnsi" w:cstheme="minorHAnsi"/>
+        </w:rPr>
+      </w:pPr>
+    </w:p>
+    <w:p>
+      <w:pPr>
+        <w:spacing w:after="15" w:line="259" w:lineRule="auto"/>
+        <w:ind w:left="101" w:firstLine="0"/>
+        <w:rPr>
+          <w:rFonts w:asciiTheme="minorHAnsi" w:eastAsia="Times New Roman" w:hAnsiTheme="minorHAnsi" w:cstheme="minorHAnsi"/>
+        </w:rPr>
+      </w:pPr>
+    </w:p>
+    <w:p>
+      <w:pPr>
+        <w:spacing w:after="15" w:line="259" w:lineRule="auto"/>
+        <w:ind w:left="101" w:firstLine="0"/>
+        <w:rPr>
+          <w:rFonts w:asciiTheme="minorHAnsi" w:eastAsia="Times New Roman" w:hAnsiTheme="minorHAnsi" w:cstheme="minorHAnsi"/>
+        </w:rPr>
+      </w:pPr>
+    </w:p>
+    <w:p>
+      <w:pPr>
+        <w:spacing w:after="15" w:line="259" w:lineRule="auto"/>
+        <w:ind w:left="101" w:firstLine="0"/>
+        <w:rPr>
+          <w:rFonts w:asciiTheme="minorHAnsi" w:eastAsia="Times New Roman" w:hAnsiTheme="minorHAnsi" w:cstheme="minorHAnsi"/>
+        </w:rPr>
+      </w:pPr>
+    </w:p>
+    <w:p>
+      <w:pPr>
+        <w:spacing w:after="15" w:line="259" w:lineRule="auto"/>
+        <w:ind w:left="101" w:firstLine="0"/>
+        <w:rPr>
+          <w:rFonts w:asciiTheme="minorHAnsi" w:eastAsia="Times New Roman" w:hAnsiTheme="minorHAnsi" w:cstheme="minorHAnsi"/>
+        </w:rPr>
+      </w:pPr>
+    </w:p>
+    <w:p>
+      <w:pPr>
+        <w:spacing w:after="15" w:line="259" w:lineRule="auto"/>
+        <w:ind w:left="101" w:firstLine="0"/>
+        <w:rPr>
+          <w:rFonts w:asciiTheme="minorHAnsi" w:eastAsia="Times New Roman" w:hAnsiTheme="minorHAnsi" w:cstheme="minorHAnsi"/>
+        </w:rPr>
+      </w:pPr>
+    </w:p>
+    <w:p>
+      <w:pPr>
+        <w:spacing w:after="15" w:line="259" w:lineRule="auto"/>
+        <w:ind w:left="101" w:firstLine="0"/>
+        <w:rPr>
+          <w:rFonts w:asciiTheme="minorHAnsi" w:eastAsia="Times New Roman" w:hAnsiTheme="minorHAnsi" w:cstheme="minorHAnsi"/>
+        </w:rPr>
+      </w:pPr>
+    </w:p>
+    <w:p>
+      <w:pPr>
+        <w:spacing w:after="15" w:line="259" w:lineRule="auto"/>
+        <w:ind w:left="101" w:firstLine="0"/>
+        <w:rPr>
+          <w:rFonts w:asciiTheme="minorHAnsi" w:eastAsia="Times New Roman" w:hAnsiTheme="minorHAnsi" w:cstheme="minorHAnsi"/>
+        </w:rPr>
+      </w:pPr>
+    </w:p>
+    <w:p>
+      <w:pPr>
+        <w:spacing w:after="15" w:line="259" w:lineRule="auto"/>
+        <w:ind w:left="101" w:firstLine="0"/>
+        <w:rPr>
+          <w:rFonts w:asciiTheme="minorHAnsi" w:eastAsia="Times New Roman" w:hAnsiTheme="minorHAnsi" w:cstheme="minorHAnsi"/>
+        </w:rPr>
+      </w:pPr>
+    </w:p>
+    <w:p>
+      <w:pPr>
+        <w:spacing w:after="15" w:line="259" w:lineRule="auto"/>
+        <w:ind w:left="101" w:firstLine="0"/>
+        <w:rPr>
+          <w:rFonts w:asciiTheme="minorHAnsi" w:eastAsia="Times New Roman" w:hAnsiTheme="minorHAnsi" w:cstheme="minorHAnsi"/>
+        </w:rPr>
+      </w:pPr>
+    </w:p>
+    <w:p>
+      <w:pPr>
+        <w:spacing w:after="15" w:line="259" w:lineRule="auto"/>
+        <w:ind w:left="101" w:firstLine="0"/>
+        <w:rPr>
+          <w:rFonts w:asciiTheme="minorHAnsi" w:eastAsia="Times New Roman" w:hAnsiTheme="minorHAnsi" w:cstheme="minorHAnsi"/>
+        </w:rPr>
+      </w:pPr>
+    </w:p>
+    <w:p>
+      <w:pPr>
+        <w:spacing w:after="15" w:line="259" w:lineRule="auto"/>
+        <w:ind w:left="101" w:firstLine="0"/>
+        <w:rPr>
+          <w:rFonts w:asciiTheme="minorHAnsi" w:eastAsia="Times New Roman" w:hAnsiTheme="minorHAnsi" w:cstheme="minorHAnsi"/>
+        </w:rPr>
+      </w:pPr>
+    </w:p>
+    <w:p>
+      <w:pPr>
+        <w:spacing w:after="15" w:line="259" w:lineRule="auto"/>
+        <w:ind w:left="101" w:firstLine="0"/>
+        <w:rPr>
+          <w:rFonts w:asciiTheme="minorHAnsi" w:eastAsia="Times New Roman" w:hAnsiTheme="minorHAnsi" w:cstheme="minorHAnsi"/>
+        </w:rPr>
+      </w:pPr>
+    </w:p>
+    <w:p>
+      <w:pPr>
+        <w:spacing w:after="15" w:line="259" w:lineRule="auto"/>
+        <w:ind w:left="101" w:firstLine="0"/>
+        <w:rPr>
+          <w:rFonts w:asciiTheme="minorHAnsi" w:eastAsia="Times New Roman" w:hAnsiTheme="minorHAnsi" w:cstheme="minorHAnsi"/>
+        </w:rPr>
+      </w:pPr>
+    </w:p>
+    <w:p>
+      <w:pPr>
+        <w:spacing w:after="15" w:line="259" w:lineRule="auto"/>
+        <w:ind w:left="101" w:firstLine="0"/>
+        <w:rPr>
+          <w:rFonts w:asciiTheme="minorHAnsi" w:eastAsia="Times New Roman" w:hAnsiTheme="minorHAnsi" w:cstheme="minorHAnsi"/>
+        </w:rPr>
+      </w:pPr>
+    </w:p>
+    <w:p>
+      <w:pPr>
+        <w:spacing w:after="15" w:line="259" w:lineRule="auto"/>
+        <w:ind w:left="101" w:firstLine="0"/>
+        <w:rPr>
+          <w:rFonts w:asciiTheme="minorHAnsi" w:eastAsia="Times New Roman" w:hAnsiTheme="minorHAnsi" w:cstheme="minorHAnsi"/>
+        </w:rPr>
+      </w:pPr>
+    </w:p>
+    <w:p>
+      <w:pPr>
+        <w:spacing w:after="15" w:line="259" w:lineRule="auto"/>
+        <w:ind w:left="101" w:firstLine="0"/>
+        <w:rPr>
+          <w:rFonts w:asciiTheme="minorHAnsi" w:eastAsia="Times New Roman" w:hAnsiTheme="minorHAnsi" w:cstheme="minorHAnsi"/>
+        </w:rPr>
+      </w:pPr>
+    </w:p>
+    <w:p>
+      <w:pPr>
+        <w:spacing w:after="15" w:line="259" w:lineRule="auto"/>
+        <w:ind w:left="101" w:firstLine="0"/>
+        <w:rPr>
+          <w:rFonts w:asciiTheme="minorHAnsi" w:eastAsia="Times New Roman" w:hAnsiTheme="minorHAnsi" w:cstheme="minorHAnsi"/>
+        </w:rPr>
+      </w:pPr>
+    </w:p>
+    <w:p>
+      <w:pPr>
+        <w:spacing w:after="15" w:line="259" w:lineRule="auto"/>
+        <w:ind w:left="101" w:firstLine="0"/>
+        <w:rPr>
+          <w:rFonts w:asciiTheme="minorHAnsi" w:eastAsia="Times New Roman" w:hAnsiTheme="minorHAnsi" w:cstheme="minorHAnsi"/>
+        </w:rPr>
+      </w:pPr>
+    </w:p>
+    <w:p>
+      <w:pPr>
+        <w:spacing w:after="15" w:line="259" w:lineRule="auto"/>
+        <w:ind w:left="101" w:firstLine="0"/>
+        <w:rPr>
+          <w:rFonts w:asciiTheme="minorHAnsi" w:eastAsia="Times New Roman" w:hAnsiTheme="minorHAnsi" w:cstheme="minorHAnsi"/>
+        </w:rPr>
+      </w:pPr>
+    </w:p>
+    <w:p>
+      <w:pPr>
+        <w:spacing w:after="15" w:line="259" w:lineRule="auto"/>
+        <w:ind w:left="101" w:firstLine="0"/>
+        <w:rPr>
+          <w:rFonts w:asciiTheme="minorHAnsi" w:eastAsia="Times New Roman" w:hAnsiTheme="minorHAnsi" w:cstheme="minorHAnsi"/>
+        </w:rPr>
+      </w:pPr>
+    </w:p>
+    <w:p>
+      <w:pPr>
+        <w:spacing w:after="15" w:line="259" w:lineRule="auto"/>
+        <w:ind w:left="101" w:firstLine="0"/>
+        <w:rPr>
+          <w:rFonts w:asciiTheme="minorHAnsi" w:eastAsia="Times New Roman" w:hAnsiTheme="minorHAnsi" w:cstheme="minorHAnsi"/>
+        </w:rPr>
+      </w:pPr>
+    </w:p>
+    <w:p>
+      <w:pPr>
+        <w:spacing w:after="15" w:line="259" w:lineRule="auto"/>
+        <w:ind w:left="101" w:firstLine="0"/>
+        <w:rPr>
+          <w:rFonts w:asciiTheme="minorHAnsi" w:eastAsia="Times New Roman" w:hAnsiTheme="minorHAnsi" w:cstheme="minorHAnsi"/>
+        </w:rPr>
+      </w:pPr>
+    </w:p>
+    <w:p>
+      <w:pPr>
+        <w:spacing w:after="15" w:line="259" w:lineRule="auto"/>
+        <w:ind w:left="101" w:firstLine="0"/>
+        <w:rPr>
+          <w:rFonts w:asciiTheme="minorHAnsi" w:eastAsia="Times New Roman" w:hAnsiTheme="minorHAnsi" w:cstheme="minorHAnsi"/>
+        </w:rPr>
+      </w:pPr>
+      <w:r>
+        <w:rPr>
+          <w:rFonts w:asciiTheme="minorHAnsi" w:eastAsia="Times New Roman" w:hAnsiTheme="minorHAnsi" w:cstheme="minorHAnsi"/>
+        </w:rPr>
+        <w:lastRenderedPageBreak/>
+        <w:t>The rest of the given code is an exercise in parsing this XML so it is given below:</w:t>
+      </w:r>
+    </w:p>
+    <w:p>
+      <w:pPr>
+        <w:spacing w:after="15" w:line="259" w:lineRule="auto"/>
+        <w:ind w:left="101" w:firstLine="0"/>
+        <w:rPr>
+          <w:rFonts w:asciiTheme="minorHAnsi" w:eastAsia="Times New Roman" w:hAnsiTheme="minorHAnsi" w:cstheme="minorHAnsi"/>
+        </w:rPr>
+      </w:pPr>
+    </w:p>
+    <w:bookmarkStart w:id="39" w:name="_MON_1627720205"/>
+    <w:bookmarkEnd w:id="39"/>
+    <w:p>
+      <w:pPr>
+        <w:spacing w:after="15" w:line="259" w:lineRule="auto"/>
+        <w:ind w:left="101" w:firstLine="0"/>
+        <w:rPr>
+          <w:rFonts w:asciiTheme="minorHAnsi" w:eastAsia="Times New Roman" w:hAnsiTheme="minorHAnsi" w:cstheme="minorHAnsi"/>
+        </w:rPr>
+      </w:pPr>
+      <w:r>
+        <w:rPr>
+          <w:rFonts w:asciiTheme="minorHAnsi" w:eastAsia="Times New Roman" w:hAnsiTheme="minorHAnsi" w:cstheme="minorHAnsi"/>
+        </w:rPr>
+        <w:object w:dxaOrig="9360" w:dyaOrig="11280">
+          <v:shape id="_x0000_i1165" type="#_x0000_t75" style="width:468pt;height:564pt" o:ole="">
+            <v:imagedata r:id="rId68" o:title=""/>
+          </v:shape>
+          <o:OLEObject Type="Embed" ProgID="Word.OpenDocumentText.12" ShapeID="_x0000_i1165" DrawAspect="Content" ObjectID="_1627720488" r:id="rId69"/>
+        </w:object>
+      </w:r>
+    </w:p>
+    <w:p>
+      <w:pPr>
+        <w:spacing w:after="15" w:line="259" w:lineRule="auto"/>
+        <w:ind w:left="101" w:firstLine="0"/>
+        <w:rPr>
+          <w:rFonts w:asciiTheme="minorHAnsi" w:eastAsia="Times New Roman" w:hAnsiTheme="minorHAnsi" w:cstheme="minorHAnsi"/>
+        </w:rPr>
+      </w:pPr>
+    </w:p>
+    <w:p>
+      <w:pPr>
+        <w:spacing w:after="15" w:line="259" w:lineRule="auto"/>
+        <w:ind w:left="101" w:firstLine="0"/>
+        <w:rPr>
+          <w:rFonts w:asciiTheme="minorHAnsi" w:eastAsia="Times New Roman" w:hAnsiTheme="minorHAnsi" w:cstheme="minorHAnsi"/>
+        </w:rPr>
+      </w:pPr>
+    </w:p>
+    <w:p>
+      <w:pPr>
+        <w:spacing w:after="15" w:line="259" w:lineRule="auto"/>
+        <w:ind w:left="101" w:firstLine="0"/>
+        <w:rPr>
+          <w:rFonts w:asciiTheme="minorHAnsi" w:eastAsia="Times New Roman" w:hAnsiTheme="minorHAnsi" w:cstheme="minorHAnsi"/>
+        </w:rPr>
+      </w:pPr>
+      <w:r>
+        <w:rPr>
+          <w:rFonts w:asciiTheme="minorHAnsi" w:eastAsia="Times New Roman" w:hAnsiTheme="minorHAnsi" w:cstheme="minorHAnsi"/>
+        </w:rPr>
+        <w:lastRenderedPageBreak/>
+        <w:t xml:space="preserve">We stored this schedule information in a simple dictionary because in our web page, we will have a simple two-column table with the key-value pairs for each attribute. </w:t>
+      </w:r>
+    </w:p>
+    <w:p>
+      <w:pPr>
+        <w:spacing w:after="15" w:line="259" w:lineRule="auto"/>
+        <w:ind w:left="101" w:firstLine="0"/>
+        <w:rPr>
+          <w:rFonts w:asciiTheme="minorHAnsi" w:eastAsia="Times New Roman" w:hAnsiTheme="minorHAnsi" w:cstheme="minorHAnsi"/>
+        </w:rPr>
+      </w:pPr>
+      <w:r>
+        <w:rPr>
+          <w:rFonts w:asciiTheme="minorHAnsi" w:eastAsia="Times New Roman" w:hAnsiTheme="minorHAnsi" w:cstheme="minorHAnsi"/>
+        </w:rPr>
+        <w:t>The Jinja2 and HTML code to parse through this dictionary looks like:</w:t>
+      </w:r>
+    </w:p>
+    <w:p>
+      <w:pPr>
+        <w:spacing w:after="15" w:line="259" w:lineRule="auto"/>
+        <w:ind w:left="101" w:firstLine="0"/>
+        <w:rPr>
+          <w:rFonts w:asciiTheme="minorHAnsi" w:eastAsia="Times New Roman" w:hAnsiTheme="minorHAnsi" w:cstheme="minorHAnsi"/>
+        </w:rPr>
+      </w:pPr>
+    </w:p>
+    <w:bookmarkStart w:id="40" w:name="_MON_1627720390"/>
+    <w:bookmarkEnd w:id="40"/>
+    <w:p>
+      <w:pPr>
+        <w:spacing w:after="15" w:line="259" w:lineRule="auto"/>
+        <w:ind w:left="101" w:firstLine="0"/>
+        <w:rPr>
+          <w:rFonts w:asciiTheme="minorHAnsi" w:eastAsia="Times New Roman" w:hAnsiTheme="minorHAnsi" w:cstheme="minorHAnsi"/>
+        </w:rPr>
+      </w:pPr>
+      <w:r>
+        <w:rPr>
+          <w:rFonts w:asciiTheme="minorHAnsi" w:eastAsia="Times New Roman" w:hAnsiTheme="minorHAnsi" w:cstheme="minorHAnsi"/>
+        </w:rPr>
+        <w:object w:dxaOrig="9360" w:dyaOrig="3585">
+          <v:shape id="_x0000_i1169" type="#_x0000_t75" style="width:468pt;height:179.25pt" o:ole="">
+            <v:imagedata r:id="rId70" o:title=""/>
+          </v:shape>
+          <o:OLEObject Type="Embed" ProgID="Word.OpenDocumentText.12" ShapeID="_x0000_i1169" DrawAspect="Content" ObjectID="_1627720489" r:id="rId71"/>
+        </w:object>
+      </w:r>
+    </w:p>
+    <w:p>
+      <w:pPr>
+        <w:spacing w:after="15" w:line="259" w:lineRule="auto"/>
+        <w:ind w:left="101" w:firstLine="0"/>
+        <w:rPr>
+          <w:rFonts w:asciiTheme="minorHAnsi" w:eastAsia="Times New Roman" w:hAnsiTheme="minorHAnsi" w:cstheme="minorHAnsi"/>
+        </w:rPr>
+      </w:pPr>
+      <w:r>
+        <w:rPr>
+          <w:rFonts w:asciiTheme="minorHAnsi" w:eastAsia="Times New Roman" w:hAnsiTheme="minorHAnsi" w:cstheme="minorHAnsi"/>
+        </w:rPr>
+        <w:t>And the rendered web page will look like:</w:t>
+      </w:r>
+    </w:p>
+    <w:p>
+      <w:pPr>
+        <w:spacing w:after="15" w:line="259" w:lineRule="auto"/>
+        <w:ind w:left="101" w:firstLine="0"/>
+        <w:rPr>
+          <w:rFonts w:asciiTheme="minorHAnsi" w:eastAsia="Times New Roman" w:hAnsiTheme="minorHAnsi" w:cstheme="minorHAnsi"/>
+        </w:rPr>
+      </w:pPr>
+    </w:p>
+    <w:p>
+      <w:pPr>
+        <w:spacing w:after="15" w:line="259" w:lineRule="auto"/>
+        <w:ind w:left="101" w:firstLine="0"/>
+        <w:rPr>
+          <w:rFonts w:asciiTheme="minorHAnsi" w:eastAsia="Times New Roman" w:hAnsiTheme="minorHAnsi" w:cstheme="minorHAnsi"/>
+        </w:rPr>
+      </w:pPr>
+      <w:r>
+        <w:rPr>
+          <w:rFonts w:asciiTheme="minorHAnsi" w:eastAsia="Times New Roman" w:hAnsiTheme="minorHAnsi" w:cstheme="minorHAnsi"/>
+        </w:rPr>
+        <w:drawing>
+          <wp:inline distT="0" distB="0" distL="0" distR="0" wp14:anchorId="0C970464" wp14:editId="3A3BF2CE">
+            <wp:extent cx="5439534" cy="3715268"/>
+            <wp:effectExtent l="0" t="0" r="8890" b="0"/>
+            <wp:docPr id="10" name="Picture 10"/>
+            <wp:cNvGraphicFramePr>
+              <a:graphicFrameLocks xmlns:a="http://schemas.openxmlformats.org/drawingml/2006/main" noChangeAspect="1"/>
+            </wp:cNvGraphicFramePr>
+            <a:graphic xmlns:a="http://schemas.openxmlformats.org/drawingml/2006/main">
+              <a:graphicData uri="http://schemas.openxmlformats.org/drawingml/2006/picture">
+                <pic:pic xmlns:pic="http://schemas.openxmlformats.org/drawingml/2006/picture">
+                  <pic:nvPicPr>
+                    <pic:cNvPr id="1" name=""/>
+                    <pic:cNvPicPr/>
+                  </pic:nvPicPr>
+                  <pic:blipFill>
+                    <a:blip r:embed="rId72"/>
+                    <a:stretch>
+                      <a:fillRect/>
+                    </a:stretch>
+                  </pic:blipFill>
+                  <pic:spPr>
+                    <a:xfrm>
+                      <a:off x="0" y="0"/>
+                      <a:ext cx="5439534" cy="3715268"/>
+                    </a:xfrm>
+                    <a:prstGeom prst="rect">
+                      <a:avLst/>
+                    </a:prstGeom>
+                  </pic:spPr>
+                </pic:pic>
+              </a:graphicData>
+            </a:graphic>
+          </wp:inline>
+        </w:drawing>
+      </w:r>
+    </w:p>
+    <w:p>
+      <w:pPr>
+        <w:spacing w:after="15" w:line="259" w:lineRule="auto"/>
+        <w:ind w:left="101" w:firstLine="0"/>
+        <w:rPr>
+          <w:rFonts w:asciiTheme="minorHAnsi" w:eastAsia="Times New Roman" w:hAnsiTheme="minorHAnsi" w:cstheme="minorHAnsi"/>
+        </w:rPr>
+      </w:pPr>
+      <w:bookmarkStart w:id="41" w:name="_GoBack"/>
+      <w:bookmarkEnd w:id="41"/>
+    </w:p>
+    <w:p>
+      <w:pPr>
+        <w:spacing w:after="15" w:line="259" w:lineRule="auto"/>
+        <w:ind w:left="101" w:firstLine="0"/>
+        <w:rPr>
+          <w:rFonts w:asciiTheme="minorHAnsi" w:eastAsia="Times New Roman" w:hAnsiTheme="minorHAnsi" w:cstheme="minorHAnsi"/>
+        </w:rPr>
+      </w:pPr>
+    </w:p>
+    <w:p>
+      <w:pPr>
+        <w:spacing w:after="15" w:line="259" w:lineRule="auto"/>
+        <w:ind w:left="101" w:firstLine="0"/>
+        <w:rPr>
+          <w:rFonts w:asciiTheme="minorHAnsi" w:eastAsia="Times New Roman" w:hAnsiTheme="minorHAnsi" w:cstheme="minorHAnsi"/>
+        </w:rPr>
+      </w:pPr>
+    </w:p>
+    <w:p>
+      <w:pPr>
+        <w:spacing w:after="15" w:line="259" w:lineRule="auto"/>
+        <w:ind w:left="101" w:firstLine="0"/>
+        <w:rPr>
+          <w:rFonts w:asciiTheme="minorHAnsi" w:eastAsia="Times New Roman" w:hAnsiTheme="minorHAnsi" w:cstheme="minorHAnsi"/>
+        </w:rPr>
+      </w:pPr>
+    </w:p>
+    <w:p>
+      <w:pPr>
+        <w:spacing w:after="15" w:line="259" w:lineRule="auto"/>
+        <w:ind w:left="101" w:firstLine="0"/>
+        <w:rPr>
+          <w:rFonts w:asciiTheme="minorHAnsi" w:eastAsia="Times New Roman" w:hAnsiTheme="minorHAnsi" w:cstheme="minorHAnsi"/>
+        </w:rPr>
+      </w:pPr>
+    </w:p>
+    <w:p>
+      <w:pPr>
+        <w:spacing w:after="15" w:line="259" w:lineRule="auto"/>
+        <w:ind w:left="101" w:firstLine="0"/>
+        <w:rPr>
+          <w:rFonts w:asciiTheme="minorHAnsi" w:eastAsia="Times New Roman" w:hAnsiTheme="minorHAnsi" w:cstheme="minorHAnsi"/>
+        </w:rPr>
+      </w:pPr>
+    </w:p>
+    <w:p>
+      <w:pPr>
+        <w:spacing w:after="15" w:line="259" w:lineRule="auto"/>
+        <w:ind w:left="101" w:firstLine="0"/>
+        <w:rPr>
+          <w:rFonts w:asciiTheme="minorHAnsi" w:eastAsia="Times New Roman" w:hAnsiTheme="minorHAnsi" w:cstheme="minorHAnsi"/>
+        </w:rPr>
+      </w:pPr>
+    </w:p>
+    <w:p>
+      <w:pPr>
+        <w:spacing w:after="15" w:line="259" w:lineRule="auto"/>
+        <w:ind w:left="101" w:firstLine="0"/>
+        <w:rPr>
+          <w:rFonts w:asciiTheme="minorHAnsi" w:eastAsia="Times New Roman" w:hAnsiTheme="minorHAnsi" w:cstheme="minorHAnsi"/>
+        </w:rPr>
+      </w:pPr>
+    </w:p>
+    <w:p>
+      <w:pPr>
+        <w:spacing w:after="15" w:line="259" w:lineRule="auto"/>
+        <w:ind w:left="101" w:firstLine="0"/>
+        <w:rPr>
+          <w:rFonts w:asciiTheme="minorHAnsi" w:eastAsia="Times New Roman" w:hAnsiTheme="minorHAnsi" w:cstheme="minorHAnsi"/>
+        </w:rPr>
+      </w:pPr>
+    </w:p>
+    <w:p>
+      <w:pPr>
+        <w:spacing w:after="15" w:line="259" w:lineRule="auto"/>
+        <w:ind w:left="101" w:firstLine="0"/>
+        <w:rPr>
+          <w:rFonts w:asciiTheme="minorHAnsi" w:eastAsia="Times New Roman" w:hAnsiTheme="minorHAnsi" w:cstheme="minorHAnsi"/>
+        </w:rPr>
+      </w:pPr>
+    </w:p>
+    <w:p>
+      <w:pPr>
+        <w:spacing w:after="15" w:line="259" w:lineRule="auto"/>
+        <w:ind w:left="101" w:firstLine="0"/>
+        <w:rPr>
+          <w:rFonts w:asciiTheme="minorHAnsi" w:eastAsia="Times New Roman" w:hAnsiTheme="minorHAnsi" w:cstheme="minorHAnsi"/>
+        </w:rPr>
+      </w:pPr>
+    </w:p>
+    <w:p>
+      <w:pPr>
+        <w:spacing w:after="15" w:line="259" w:lineRule="auto"/>
+        <w:ind w:left="101" w:firstLine="0"/>
+        <w:rPr>
+          <w:rFonts w:asciiTheme="minorHAnsi" w:eastAsia="Times New Roman" w:hAnsiTheme="minorHAnsi" w:cstheme="minorHAnsi"/>
+        </w:rPr>
+      </w:pPr>
+    </w:p>
+    <w:p>
+      <w:pPr>
+        <w:spacing w:after="15" w:line="259" w:lineRule="auto"/>
+        <w:ind w:left="101" w:firstLine="0"/>
+        <w:rPr>
+          <w:rFonts w:asciiTheme="minorHAnsi" w:eastAsia="Times New Roman" w:hAnsiTheme="minorHAnsi" w:cstheme="minorHAnsi"/>
+        </w:rPr>
+      </w:pPr>
+    </w:p>
+    <w:p>
+      <w:pPr>
+        <w:spacing w:after="15" w:line="259" w:lineRule="auto"/>
+        <w:ind w:left="101" w:firstLine="0"/>
+        <w:rPr>
+          <w:rFonts w:asciiTheme="minorHAnsi" w:eastAsia="Times New Roman" w:hAnsiTheme="minorHAnsi" w:cstheme="minorHAnsi"/>
+        </w:rPr>
+      </w:pPr>
+    </w:p>
+    <w:p>
+      <w:pPr>
+        <w:spacing w:after="15" w:line="259" w:lineRule="auto"/>
+        <w:ind w:left="101" w:firstLine="0"/>
+        <w:rPr>
+          <w:rFonts w:asciiTheme="minorHAnsi" w:eastAsia="Times New Roman" w:hAnsiTheme="minorHAnsi" w:cstheme="minorHAnsi"/>
         </w:rPr>
       </w:pPr>
     </w:p>
@@ -10079,7 +10348,7 @@
           <w:szCs w:val="28"/>
         </w:rPr>
       </w:pPr>
-      <w:bookmarkStart w:id="37" w:name="_Toc16782155"/>
+      <w:bookmarkStart w:id="42" w:name="_Toc16782155"/>
       <w:r>
         <w:rPr>
           <w:sz w:val="28"/>
@@ -10087,7 +10356,7 @@
         </w:rPr>
         <w:t>CONCLUSION</w:t>
       </w:r>
-      <w:bookmarkEnd w:id="37"/>
+      <w:bookmarkEnd w:id="42"/>
     </w:p>
     <w:p>
       <w:pPr>
@@ -10105,12 +10374,12 @@
       </w:pPr>
     </w:p>
     <w:sectPr>
-      <w:headerReference w:type="even" r:id="rId57"/>
-      <w:headerReference w:type="default" r:id="rId58"/>
-      <w:footerReference w:type="even" r:id="rId59"/>
-      <w:footerReference w:type="default" r:id="rId60"/>
-      <w:headerReference w:type="first" r:id="rId61"/>
-      <w:footerReference w:type="first" r:id="rId62"/>
+      <w:headerReference w:type="even" r:id="rId73"/>
+      <w:headerReference w:type="default" r:id="rId74"/>
+      <w:footerReference w:type="even" r:id="rId75"/>
+      <w:footerReference w:type="default" r:id="rId76"/>
+      <w:headerReference w:type="first" r:id="rId77"/>
+      <w:footerReference w:type="first" r:id="rId78"/>
       <w:pgSz w:w="12240" w:h="15840"/>
       <w:pgMar w:top="1176" w:right="1443" w:bottom="1351" w:left="1440" w:header="1080" w:footer="280" w:gutter="0"/>
       <w:cols w:space="720"/>
@@ -10265,21 +10534,7 @@
       <w:rPr>
         <w:sz w:val="18"/>
       </w:rPr>
-      <w:t xml:space="preserve">Performance Evaluation for Conifer VBC by Information </w:t>
-    </w:r>
-    <w:proofErr w:type="gramStart"/>
-    <w:r>
-      <w:rPr>
-        <w:sz w:val="18"/>
-      </w:rPr>
-      <w:t>Builders  May</w:t>
-    </w:r>
-    <w:proofErr w:type="gramEnd"/>
-    <w:r>
-      <w:rPr>
-        <w:sz w:val="18"/>
-      </w:rPr>
-      <w:t xml:space="preserve">-June 2019                                                                                                                                             </w:t>
+      <w:t xml:space="preserve">Performance Evaluation for Conifer VBC by Information Builders  May-June 2019                                                                                                                                             </w:t>
     </w:r>
   </w:p>
 </w:ftr>
@@ -11005,6 +11260,95 @@
     </w:lvl>
   </w:abstractNum>
   <w:abstractNum w:abstractNumId="1" w15:restartNumberingAfterBreak="0">
+    <w:nsid w:val="165C0982"/>
+    <w:multiLevelType w:val="hybridMultilevel"/>
+    <w:tmpl w:val="89B2DC80"/>
+    <w:lvl w:ilvl="0" w:tplc="5D12D7F0">
+      <w:start w:val="1"/>
+      <w:numFmt w:val="decimal"/>
+      <w:lvlText w:val="%1."/>
+      <w:lvlJc w:val="left"/>
+      <w:pPr>
+        <w:ind w:left="461" w:hanging="360"/>
+      </w:pPr>
+      <w:rPr>
+        <w:rFonts w:hint="default"/>
+      </w:rPr>
+    </w:lvl>
+    <w:lvl w:ilvl="1" w:tplc="04090019" w:tentative="1">
+      <w:start w:val="1"/>
+      <w:numFmt w:val="lowerLetter"/>
+      <w:lvlText w:val="%2."/>
+      <w:lvlJc w:val="left"/>
+      <w:pPr>
+        <w:ind w:left="1181" w:hanging="360"/>
+      </w:pPr>
+    </w:lvl>
+    <w:lvl w:ilvl="2" w:tplc="0409001B" w:tentative="1">
+      <w:start w:val="1"/>
+      <w:numFmt w:val="lowerRoman"/>
+      <w:lvlText w:val="%3."/>
+      <w:lvlJc w:val="right"/>
+      <w:pPr>
+        <w:ind w:left="1901" w:hanging="180"/>
+      </w:pPr>
+    </w:lvl>
+    <w:lvl w:ilvl="3" w:tplc="0409000F" w:tentative="1">
+      <w:start w:val="1"/>
+      <w:numFmt w:val="decimal"/>
+      <w:lvlText w:val="%4."/>
+      <w:lvlJc w:val="left"/>
+      <w:pPr>
+        <w:ind w:left="2621" w:hanging="360"/>
+      </w:pPr>
+    </w:lvl>
+    <w:lvl w:ilvl="4" w:tplc="04090019" w:tentative="1">
+      <w:start w:val="1"/>
+      <w:numFmt w:val="lowerLetter"/>
+      <w:lvlText w:val="%5."/>
+      <w:lvlJc w:val="left"/>
+      <w:pPr>
+        <w:ind w:left="3341" w:hanging="360"/>
+      </w:pPr>
+    </w:lvl>
+    <w:lvl w:ilvl="5" w:tplc="0409001B" w:tentative="1">
+      <w:start w:val="1"/>
+      <w:numFmt w:val="lowerRoman"/>
+      <w:lvlText w:val="%6."/>
+      <w:lvlJc w:val="right"/>
+      <w:pPr>
+        <w:ind w:left="4061" w:hanging="180"/>
+      </w:pPr>
+    </w:lvl>
+    <w:lvl w:ilvl="6" w:tplc="0409000F" w:tentative="1">
+      <w:start w:val="1"/>
+      <w:numFmt w:val="decimal"/>
+      <w:lvlText w:val="%7."/>
+      <w:lvlJc w:val="left"/>
+      <w:pPr>
+        <w:ind w:left="4781" w:hanging="360"/>
+      </w:pPr>
+    </w:lvl>
+    <w:lvl w:ilvl="7" w:tplc="04090019" w:tentative="1">
+      <w:start w:val="1"/>
+      <w:numFmt w:val="lowerLetter"/>
+      <w:lvlText w:val="%8."/>
+      <w:lvlJc w:val="left"/>
+      <w:pPr>
+        <w:ind w:left="5501" w:hanging="360"/>
+      </w:pPr>
+    </w:lvl>
+    <w:lvl w:ilvl="8" w:tplc="0409001B" w:tentative="1">
+      <w:start w:val="1"/>
+      <w:numFmt w:val="lowerRoman"/>
+      <w:lvlText w:val="%9."/>
+      <w:lvlJc w:val="right"/>
+      <w:pPr>
+        <w:ind w:left="6221" w:hanging="180"/>
+      </w:pPr>
+    </w:lvl>
+  </w:abstractNum>
+  <w:abstractNum w:abstractNumId="2" w15:restartNumberingAfterBreak="0">
     <w:nsid w:val="23E65CB1"/>
     <w:multiLevelType w:val="hybridMultilevel"/>
     <w:tmpl w:val="6A5CC352"/>
@@ -11216,7 +11560,7 @@
       </w:rPr>
     </w:lvl>
   </w:abstractNum>
-  <w:abstractNum w:abstractNumId="2" w15:restartNumberingAfterBreak="0">
+  <w:abstractNum w:abstractNumId="3" w15:restartNumberingAfterBreak="0">
     <w:nsid w:val="243D74F8"/>
     <w:multiLevelType w:val="hybridMultilevel"/>
     <w:tmpl w:val="995A7FD4"/>
@@ -11305,7 +11649,7 @@
       </w:pPr>
     </w:lvl>
   </w:abstractNum>
-  <w:abstractNum w:abstractNumId="3" w15:restartNumberingAfterBreak="0">
+  <w:abstractNum w:abstractNumId="4" w15:restartNumberingAfterBreak="0">
     <w:nsid w:val="29D74DA1"/>
     <w:multiLevelType w:val="hybridMultilevel"/>
     <w:tmpl w:val="B7140296"/>
@@ -11394,7 +11738,7 @@
       </w:pPr>
     </w:lvl>
   </w:abstractNum>
-  <w:abstractNum w:abstractNumId="4" w15:restartNumberingAfterBreak="0">
+  <w:abstractNum w:abstractNumId="5" w15:restartNumberingAfterBreak="0">
     <w:nsid w:val="36534F83"/>
     <w:multiLevelType w:val="hybridMultilevel"/>
     <w:tmpl w:val="343C33F4"/>
@@ -11606,7 +11950,7 @@
       </w:rPr>
     </w:lvl>
   </w:abstractNum>
-  <w:abstractNum w:abstractNumId="5" w15:restartNumberingAfterBreak="0">
+  <w:abstractNum w:abstractNumId="6" w15:restartNumberingAfterBreak="0">
     <w:nsid w:val="3B7B218D"/>
     <w:multiLevelType w:val="hybridMultilevel"/>
     <w:tmpl w:val="6A5CC352"/>
@@ -11818,7 +12162,7 @@
       </w:rPr>
     </w:lvl>
   </w:abstractNum>
-  <w:abstractNum w:abstractNumId="6" w15:restartNumberingAfterBreak="0">
+  <w:abstractNum w:abstractNumId="7" w15:restartNumberingAfterBreak="0">
     <w:nsid w:val="40F657E5"/>
     <w:multiLevelType w:val="hybridMultilevel"/>
     <w:tmpl w:val="67FEF6B8"/>
@@ -12030,7 +12374,7 @@
       </w:rPr>
     </w:lvl>
   </w:abstractNum>
-  <w:abstractNum w:abstractNumId="7" w15:restartNumberingAfterBreak="0">
+  <w:abstractNum w:abstractNumId="8" w15:restartNumberingAfterBreak="0">
     <w:nsid w:val="4D003CC6"/>
     <w:multiLevelType w:val="hybridMultilevel"/>
     <w:tmpl w:val="6A5CC352"/>
@@ -12242,7 +12586,7 @@
       </w:rPr>
     </w:lvl>
   </w:abstractNum>
-  <w:abstractNum w:abstractNumId="8" w15:restartNumberingAfterBreak="0">
+  <w:abstractNum w:abstractNumId="9" w15:restartNumberingAfterBreak="0">
     <w:nsid w:val="5515449F"/>
     <w:multiLevelType w:val="hybridMultilevel"/>
     <w:tmpl w:val="6A5CC352"/>
@@ -12454,7 +12798,7 @@
       </w:rPr>
     </w:lvl>
   </w:abstractNum>
-  <w:abstractNum w:abstractNumId="9" w15:restartNumberingAfterBreak="0">
+  <w:abstractNum w:abstractNumId="10" w15:restartNumberingAfterBreak="0">
     <w:nsid w:val="6A5B76D1"/>
     <w:multiLevelType w:val="hybridMultilevel"/>
     <w:tmpl w:val="19949FC0"/>
@@ -12543,7 +12887,7 @@
       </w:pPr>
     </w:lvl>
   </w:abstractNum>
-  <w:abstractNum w:abstractNumId="10" w15:restartNumberingAfterBreak="0">
+  <w:abstractNum w:abstractNumId="11" w15:restartNumberingAfterBreak="0">
     <w:nsid w:val="6ABB655E"/>
     <w:multiLevelType w:val="hybridMultilevel"/>
     <w:tmpl w:val="6A5CC352"/>
@@ -12755,7 +13099,7 @@
       </w:rPr>
     </w:lvl>
   </w:abstractNum>
-  <w:abstractNum w:abstractNumId="11" w15:restartNumberingAfterBreak="0">
+  <w:abstractNum w:abstractNumId="12" w15:restartNumberingAfterBreak="0">
     <w:nsid w:val="6B741237"/>
     <w:multiLevelType w:val="hybridMultilevel"/>
     <w:tmpl w:val="D87001A0"/>
@@ -12967,7 +13311,7 @@
       </w:rPr>
     </w:lvl>
   </w:abstractNum>
-  <w:abstractNum w:abstractNumId="12" w15:restartNumberingAfterBreak="0">
+  <w:abstractNum w:abstractNumId="13" w15:restartNumberingAfterBreak="0">
     <w:nsid w:val="6EA21B09"/>
     <w:multiLevelType w:val="hybridMultilevel"/>
     <w:tmpl w:val="D56AC726"/>
@@ -13180,43 +13524,46 @@
     </w:lvl>
   </w:abstractNum>
   <w:num w:numId="1">
+    <w:abstractNumId w:val="5"/>
+  </w:num>
+  <w:num w:numId="2">
+    <w:abstractNumId w:val="13"/>
+  </w:num>
+  <w:num w:numId="3">
+    <w:abstractNumId w:val="7"/>
+  </w:num>
+  <w:num w:numId="4">
+    <w:abstractNumId w:val="2"/>
+  </w:num>
+  <w:num w:numId="5">
+    <w:abstractNumId w:val="12"/>
+  </w:num>
+  <w:num w:numId="6">
+    <w:abstractNumId w:val="9"/>
+  </w:num>
+  <w:num w:numId="7">
+    <w:abstractNumId w:val="8"/>
+  </w:num>
+  <w:num w:numId="8">
+    <w:abstractNumId w:val="11"/>
+  </w:num>
+  <w:num w:numId="9">
+    <w:abstractNumId w:val="6"/>
+  </w:num>
+  <w:num w:numId="10">
     <w:abstractNumId w:val="4"/>
   </w:num>
-  <w:num w:numId="2">
-    <w:abstractNumId w:val="12"/>
-  </w:num>
-  <w:num w:numId="3">
-    <w:abstractNumId w:val="6"/>
-  </w:num>
-  <w:num w:numId="4">
-    <w:abstractNumId w:val="1"/>
-  </w:num>
-  <w:num w:numId="5">
-    <w:abstractNumId w:val="11"/>
-  </w:num>
-  <w:num w:numId="6">
-    <w:abstractNumId w:val="8"/>
-  </w:num>
-  <w:num w:numId="7">
-    <w:abstractNumId w:val="7"/>
-  </w:num>
-  <w:num w:numId="8">
-    <w:abstractNumId w:val="10"/>
-  </w:num>
-  <w:num w:numId="9">
-    <w:abstractNumId w:val="5"/>
-  </w:num>
-  <w:num w:numId="10">
+  <w:num w:numId="11">
     <w:abstractNumId w:val="3"/>
-  </w:num>
-  <w:num w:numId="11">
-    <w:abstractNumId w:val="2"/>
   </w:num>
   <w:num w:numId="12">
     <w:abstractNumId w:val="0"/>
   </w:num>
   <w:num w:numId="13">
-    <w:abstractNumId w:val="9"/>
+    <w:abstractNumId w:val="10"/>
+  </w:num>
+  <w:num w:numId="14">
+    <w:abstractNumId w:val="1"/>
   </w:num>
 </w:numbering>
 </file>
@@ -14290,7 +14637,7 @@
 </file>
 
 <file path=customXml/itemProps1.xml><?xml version="1.0" encoding="utf-8"?>
-<ds:datastoreItem xmlns:ds="http://schemas.openxmlformats.org/officeDocument/2006/customXml" ds:itemID="{8108D329-A20E-456F-A8B5-5C2228053729}">
+<ds:datastoreItem xmlns:ds="http://schemas.openxmlformats.org/officeDocument/2006/customXml" ds:itemID="{56AEDFC2-EB53-4DF5-8F60-E437FFE72A24}">
   <ds:schemaRefs>
     <ds:schemaRef ds:uri="http://schemas.openxmlformats.org/officeDocument/2006/bibliography"/>
   </ds:schemaRefs>

</xml_diff>

<commit_message>
Cleaning up code, updating doc (Schedule Log)
</commit_message>
<xml_diff>
--- a/Embedding WebFOCUS into Python Application.DOCX
+++ b/Embedding WebFOCUS into Python Application.DOCX
@@ -5013,7 +5013,7 @@
           <v:shape id="_x0000_i1131" type="#_x0000_t75" style="width:468pt;height:348pt" o:ole="">
             <v:imagedata r:id="rId10" o:title=""/>
           </v:shape>
-          <o:OLEObject Type="Embed" ProgID="Word.OpenDocumentText.12" ShapeID="_x0000_i1131" DrawAspect="Content" ObjectID="_1627721641" r:id="rId11"/>
+          <o:OLEObject Type="Embed" ProgID="Word.OpenDocumentText.12" ShapeID="_x0000_i1131" DrawAspect="Content" ObjectID="_1627724882" r:id="rId11"/>
         </w:object>
       </w:r>
     </w:p>
@@ -5573,7 +5573,7 @@
           <v:shape id="_x0000_i1026" type="#_x0000_t75" style="width:408.75pt;height:122.25pt" o:ole="">
             <v:imagedata r:id="rId12" o:title=""/>
           </v:shape>
-          <o:OLEObject Type="Embed" ProgID="Word.Document.12" ShapeID="_x0000_i1026" DrawAspect="Content" ObjectID="_1627721642" r:id="rId13">
+          <o:OLEObject Type="Embed" ProgID="Word.Document.12" ShapeID="_x0000_i1026" DrawAspect="Content" ObjectID="_1627724883" r:id="rId13">
             <o:FieldCodes>\s</o:FieldCodes>
           </o:OLEObject>
         </w:object>
@@ -5964,7 +5964,7 @@
           <v:shape id="_x0000_i1027" type="#_x0000_t75" style="width:465.75pt;height:393pt" o:ole="">
             <v:imagedata r:id="rId14" o:title=""/>
           </v:shape>
-          <o:OLEObject Type="Embed" ProgID="Word.Document.12" ShapeID="_x0000_i1027" DrawAspect="Content" ObjectID="_1627721643" r:id="rId15">
+          <o:OLEObject Type="Embed" ProgID="Word.Document.12" ShapeID="_x0000_i1027" DrawAspect="Content" ObjectID="_1627724884" r:id="rId15">
             <o:FieldCodes>\s</o:FieldCodes>
           </o:OLEObject>
         </w:object>
@@ -5996,7 +5996,7 @@
           <v:shape id="_x0000_i1028" type="#_x0000_t75" style="width:468pt;height:105.75pt" o:ole="">
             <v:imagedata r:id="rId16" o:title=""/>
           </v:shape>
-          <o:OLEObject Type="Embed" ProgID="Word.OpenDocumentText.12" ShapeID="_x0000_i1028" DrawAspect="Content" ObjectID="_1627721644" r:id="rId17"/>
+          <o:OLEObject Type="Embed" ProgID="Word.OpenDocumentText.12" ShapeID="_x0000_i1028" DrawAspect="Content" ObjectID="_1627724885" r:id="rId17"/>
         </w:object>
       </w:r>
     </w:p>
@@ -6036,7 +6036,7 @@
           <v:shape id="_x0000_i1029" type="#_x0000_t75" style="width:468pt;height:150.75pt" o:ole="">
             <v:imagedata r:id="rId18" o:title=""/>
           </v:shape>
-          <o:OLEObject Type="Embed" ProgID="Word.OpenDocumentText.12" ShapeID="_x0000_i1029" DrawAspect="Content" ObjectID="_1627721645" r:id="rId19"/>
+          <o:OLEObject Type="Embed" ProgID="Word.OpenDocumentText.12" ShapeID="_x0000_i1029" DrawAspect="Content" ObjectID="_1627724886" r:id="rId19"/>
         </w:object>
       </w:r>
       <w:r>
@@ -6282,7 +6282,7 @@
           <v:shape id="_x0000_i1030" type="#_x0000_t75" style="width:468pt;height:165pt" o:ole="">
             <v:imagedata r:id="rId20" o:title=""/>
           </v:shape>
-          <o:OLEObject Type="Embed" ProgID="Word.OpenDocumentText.12" ShapeID="_x0000_i1030" DrawAspect="Content" ObjectID="_1627721646" r:id="rId21"/>
+          <o:OLEObject Type="Embed" ProgID="Word.OpenDocumentText.12" ShapeID="_x0000_i1030" DrawAspect="Content" ObjectID="_1627724887" r:id="rId21"/>
         </w:object>
       </w:r>
     </w:p>
@@ -6640,7 +6640,7 @@
           <v:shape id="_x0000_i1031" type="#_x0000_t75" style="width:468pt;height:279pt" o:ole="">
             <v:imagedata r:id="rId22" o:title=""/>
           </v:shape>
-          <o:OLEObject Type="Embed" ProgID="Word.OpenDocumentText.12" ShapeID="_x0000_i1031" DrawAspect="Content" ObjectID="_1627721647" r:id="rId23"/>
+          <o:OLEObject Type="Embed" ProgID="Word.OpenDocumentText.12" ShapeID="_x0000_i1031" DrawAspect="Content" ObjectID="_1627724888" r:id="rId23"/>
         </w:object>
       </w:r>
     </w:p>
@@ -6828,7 +6828,7 @@
           <v:shape id="_x0000_i1032" type="#_x0000_t75" style="width:468pt;height:122.25pt" o:ole="">
             <v:imagedata r:id="rId24" o:title=""/>
           </v:shape>
-          <o:OLEObject Type="Embed" ProgID="Word.OpenDocumentText.12" ShapeID="_x0000_i1032" DrawAspect="Content" ObjectID="_1627721648" r:id="rId25"/>
+          <o:OLEObject Type="Embed" ProgID="Word.OpenDocumentText.12" ShapeID="_x0000_i1032" DrawAspect="Content" ObjectID="_1627724889" r:id="rId25"/>
         </w:object>
       </w:r>
     </w:p>
@@ -7130,7 +7130,7 @@
           <v:shape id="_x0000_i1033" type="#_x0000_t75" style="width:468pt;height:165pt" o:ole="">
             <v:imagedata r:id="rId26" o:title=""/>
           </v:shape>
-          <o:OLEObject Type="Embed" ProgID="Word.OpenDocumentText.12" ShapeID="_x0000_i1033" DrawAspect="Content" ObjectID="_1627721649" r:id="rId27"/>
+          <o:OLEObject Type="Embed" ProgID="Word.OpenDocumentText.12" ShapeID="_x0000_i1033" DrawAspect="Content" ObjectID="_1627724890" r:id="rId27"/>
         </w:object>
       </w:r>
     </w:p>
@@ -7503,7 +7503,7 @@
           <v:shape id="_x0000_i1039" type="#_x0000_t75" style="width:468pt;height:222pt" o:ole="">
             <v:imagedata r:id="rId28" o:title=""/>
           </v:shape>
-          <o:OLEObject Type="Embed" ProgID="Word.OpenDocumentText.12" ShapeID="_x0000_i1039" DrawAspect="Content" ObjectID="_1627721650" r:id="rId29"/>
+          <o:OLEObject Type="Embed" ProgID="Word.OpenDocumentText.12" ShapeID="_x0000_i1039" DrawAspect="Content" ObjectID="_1627724891" r:id="rId29"/>
         </w:object>
       </w:r>
     </w:p>
@@ -7578,7 +7578,7 @@
           <v:shape id="_x0000_i1047" type="#_x0000_t75" style="width:468pt;height:378.75pt" o:ole="">
             <v:imagedata r:id="rId30" o:title=""/>
           </v:shape>
-          <o:OLEObject Type="Embed" ProgID="Word.OpenDocumentText.12" ShapeID="_x0000_i1047" DrawAspect="Content" ObjectID="_1627721651" r:id="rId31"/>
+          <o:OLEObject Type="Embed" ProgID="Word.OpenDocumentText.12" ShapeID="_x0000_i1047" DrawAspect="Content" ObjectID="_1627724892" r:id="rId31"/>
         </w:object>
       </w:r>
     </w:p>
@@ -7699,7 +7699,7 @@
           <v:shape id="_x0000_i1051" type="#_x0000_t75" style="width:468pt;height:122.25pt" o:ole="">
             <v:imagedata r:id="rId32" o:title=""/>
           </v:shape>
-          <o:OLEObject Type="Embed" ProgID="Word.OpenDocumentText.12" ShapeID="_x0000_i1051" DrawAspect="Content" ObjectID="_1627721652" r:id="rId33"/>
+          <o:OLEObject Type="Embed" ProgID="Word.OpenDocumentText.12" ShapeID="_x0000_i1051" DrawAspect="Content" ObjectID="_1627724893" r:id="rId33"/>
         </w:object>
       </w:r>
     </w:p>
@@ -7808,7 +7808,7 @@
           <v:shape id="_x0000_i1075" type="#_x0000_t75" style="width:468pt;height:250.5pt" o:ole="">
             <v:imagedata r:id="rId34" o:title=""/>
           </v:shape>
-          <o:OLEObject Type="Embed" ProgID="Word.OpenDocumentText.12" ShapeID="_x0000_i1075" DrawAspect="Content" ObjectID="_1627721653" r:id="rId35"/>
+          <o:OLEObject Type="Embed" ProgID="Word.OpenDocumentText.12" ShapeID="_x0000_i1075" DrawAspect="Content" ObjectID="_1627724894" r:id="rId35"/>
         </w:object>
       </w:r>
     </w:p>
@@ -7895,7 +7895,7 @@
           <v:shape id="_x0000_i1074" type="#_x0000_t75" style="width:468pt;height:122.25pt" o:ole="">
             <v:imagedata r:id="rId36" o:title=""/>
           </v:shape>
-          <o:OLEObject Type="Embed" ProgID="Word.OpenDocumentText.12" ShapeID="_x0000_i1074" DrawAspect="Content" ObjectID="_1627721654" r:id="rId37"/>
+          <o:OLEObject Type="Embed" ProgID="Word.OpenDocumentText.12" ShapeID="_x0000_i1074" DrawAspect="Content" ObjectID="_1627724895" r:id="rId37"/>
         </w:object>
       </w:r>
     </w:p>
@@ -8732,7 +8732,7 @@
           <v:shape id="_x0000_i1080" type="#_x0000_t75" style="width:468pt;height:350.25pt" o:ole="">
             <v:imagedata r:id="rId39" o:title=""/>
           </v:shape>
-          <o:OLEObject Type="Embed" ProgID="Word.OpenDocumentText.12" ShapeID="_x0000_i1080" DrawAspect="Content" ObjectID="_1627721655" r:id="rId40"/>
+          <o:OLEObject Type="Embed" ProgID="Word.OpenDocumentText.12" ShapeID="_x0000_i1080" DrawAspect="Content" ObjectID="_1627724896" r:id="rId40"/>
         </w:object>
       </w:r>
     </w:p>
@@ -8853,7 +8853,7 @@
           <v:shape id="_x0000_i1086" type="#_x0000_t75" style="width:468pt;height:122.25pt" o:ole="">
             <v:imagedata r:id="rId41" o:title=""/>
           </v:shape>
-          <o:OLEObject Type="Embed" ProgID="Word.OpenDocumentText.12" ShapeID="_x0000_i1086" DrawAspect="Content" ObjectID="_1627721656" r:id="rId42"/>
+          <o:OLEObject Type="Embed" ProgID="Word.OpenDocumentText.12" ShapeID="_x0000_i1086" DrawAspect="Content" ObjectID="_1627724897" r:id="rId42"/>
         </w:object>
       </w:r>
     </w:p>
@@ -8878,7 +8878,7 @@
           <v:shape id="_x0000_i1107" type="#_x0000_t75" style="width:468pt;height:421.5pt" o:ole="">
             <v:imagedata r:id="rId43" o:title=""/>
           </v:shape>
-          <o:OLEObject Type="Embed" ProgID="Word.OpenDocumentText.12" ShapeID="_x0000_i1107" DrawAspect="Content" ObjectID="_1627721657" r:id="rId44"/>
+          <o:OLEObject Type="Embed" ProgID="Word.OpenDocumentText.12" ShapeID="_x0000_i1107" DrawAspect="Content" ObjectID="_1627724898" r:id="rId44"/>
         </w:object>
       </w:r>
     </w:p>
@@ -8897,10 +8897,7 @@
         <w:ind w:left="0" w:firstLine="0"/>
       </w:pPr>
       <w:r>
-        <w:t>However, we additionally give user</w:t>
-      </w:r>
-      <w:r>
-        <w:t>s the option to view a full table of contents of the schedules</w:t>
+        <w:t>However, we additionally give users the option to view a full table of contents of the schedules</w:t>
       </w:r>
       <w:r>
         <w:t>, and add the option of viewing its information and log in a new page. Before we cover how to create these features, this is how the page would look when rendered:</w:t>
@@ -9142,7 +9139,7 @@
           <v:shape id="_x0000_i1129" type="#_x0000_t75" style="width:468pt;height:635.25pt" o:ole="">
             <v:imagedata r:id="rId47" o:title=""/>
           </v:shape>
-          <o:OLEObject Type="Embed" ProgID="Word.OpenDocumentText.12" ShapeID="_x0000_i1129" DrawAspect="Content" ObjectID="_1627721658" r:id="rId48"/>
+          <o:OLEObject Type="Embed" ProgID="Word.OpenDocumentText.12" ShapeID="_x0000_i1129" DrawAspect="Content" ObjectID="_1627724899" r:id="rId48"/>
         </w:object>
       </w:r>
     </w:p>
@@ -9192,7 +9189,7 @@
           <v:shape id="_x0000_i1128" type="#_x0000_t75" style="width:468pt;height:108pt" o:ole="">
             <v:imagedata r:id="rId49" o:title=""/>
           </v:shape>
-          <o:OLEObject Type="Embed" ProgID="Word.OpenDocumentText.12" ShapeID="_x0000_i1128" DrawAspect="Content" ObjectID="_1627721659" r:id="rId50"/>
+          <o:OLEObject Type="Embed" ProgID="Word.OpenDocumentText.12" ShapeID="_x0000_i1128" DrawAspect="Content" ObjectID="_1627724900" r:id="rId50"/>
         </w:object>
       </w:r>
     </w:p>
@@ -9261,7 +9258,7 @@
           <v:shape id="_x0000_i1138" type="#_x0000_t75" style="width:468pt;height:336pt" o:ole="">
             <v:imagedata r:id="rId51" o:title=""/>
           </v:shape>
-          <o:OLEObject Type="Embed" ProgID="Word.OpenDocumentText.12" ShapeID="_x0000_i1138" DrawAspect="Content" ObjectID="_1627721660" r:id="rId52"/>
+          <o:OLEObject Type="Embed" ProgID="Word.OpenDocumentText.12" ShapeID="_x0000_i1138" DrawAspect="Content" ObjectID="_1627724901" r:id="rId52"/>
         </w:object>
       </w:r>
     </w:p>
@@ -9283,7 +9280,7 @@
           <v:shape id="_x0000_i1144" type="#_x0000_t75" style="width:468pt;height:649.5pt" o:ole="">
             <v:imagedata r:id="rId53" o:title=""/>
           </v:shape>
-          <o:OLEObject Type="Embed" ProgID="Word.OpenDocumentText.12" ShapeID="_x0000_i1144" DrawAspect="Content" ObjectID="_1627721661" r:id="rId54"/>
+          <o:OLEObject Type="Embed" ProgID="Word.OpenDocumentText.12" ShapeID="_x0000_i1144" DrawAspect="Content" ObjectID="_1627724902" r:id="rId54"/>
         </w:object>
       </w:r>
     </w:p>
@@ -9826,7 +9823,7 @@
           <v:shape id="_x0000_i1146" type="#_x0000_t75" style="width:468pt;height:236.25pt" o:ole="">
             <v:imagedata r:id="rId60" o:title=""/>
           </v:shape>
-          <o:OLEObject Type="Embed" ProgID="Word.OpenDocumentText.12" ShapeID="_x0000_i1146" DrawAspect="Content" ObjectID="_1627721662" r:id="rId61"/>
+          <o:OLEObject Type="Embed" ProgID="Word.OpenDocumentText.12" ShapeID="_x0000_i1146" DrawAspect="Content" ObjectID="_1627724903" r:id="rId61"/>
         </w:object>
       </w:r>
     </w:p>
@@ -9983,7 +9980,7 @@
           <v:shape id="_x0000_i1159" type="#_x0000_t75" style="width:468pt;height:230.25pt" o:ole="">
             <v:imagedata r:id="rId62" o:title=""/>
           </v:shape>
-          <o:OLEObject Type="Embed" ProgID="Word.OpenDocumentText.12" ShapeID="_x0000_i1159" DrawAspect="Content" ObjectID="_1627721663" r:id="rId63"/>
+          <o:OLEObject Type="Embed" ProgID="Word.OpenDocumentText.12" ShapeID="_x0000_i1159" DrawAspect="Content" ObjectID="_1627724904" r:id="rId63"/>
         </w:object>
       </w:r>
     </w:p>
@@ -10282,7 +10279,7 @@
           <v:shape id="_x0000_i1163" type="#_x0000_t75" style="width:468pt;height:264.75pt" o:ole="">
             <v:imagedata r:id="rId65" o:title=""/>
           </v:shape>
-          <o:OLEObject Type="Embed" ProgID="Word.OpenDocumentText.12" ShapeID="_x0000_i1163" DrawAspect="Content" ObjectID="_1627721664" r:id="rId66"/>
+          <o:OLEObject Type="Embed" ProgID="Word.OpenDocumentText.12" ShapeID="_x0000_i1163" DrawAspect="Content" ObjectID="_1627724905" r:id="rId66"/>
         </w:object>
       </w:r>
     </w:p>
@@ -10840,7 +10837,7 @@
           <v:shape id="_x0000_i1165" type="#_x0000_t75" style="width:468pt;height:564pt" o:ole="">
             <v:imagedata r:id="rId68" o:title=""/>
           </v:shape>
-          <o:OLEObject Type="Embed" ProgID="Word.OpenDocumentText.12" ShapeID="_x0000_i1165" DrawAspect="Content" ObjectID="_1627721665" r:id="rId69"/>
+          <o:OLEObject Type="Embed" ProgID="Word.OpenDocumentText.12" ShapeID="_x0000_i1165" DrawAspect="Content" ObjectID="_1627724906" r:id="rId69"/>
         </w:object>
       </w:r>
     </w:p>
@@ -10875,15 +10872,7 @@
           <w:rFonts w:asciiTheme="minorHAnsi" w:eastAsia="Times New Roman" w:hAnsiTheme="minorHAnsi" w:cstheme="minorHAnsi"/>
         </w:rPr>
         <w:lastRenderedPageBreak/>
-        <w:t>We stored this schedule information in a simple dict</w:t>
-      </w:r>
-      <w:bookmarkStart w:id="54" w:name="_GoBack"/>
-      <w:bookmarkEnd w:id="54"/>
-      <w:r>
-        <w:rPr>
-          <w:rFonts w:asciiTheme="minorHAnsi" w:eastAsia="Times New Roman" w:hAnsiTheme="minorHAnsi" w:cstheme="minorHAnsi"/>
-        </w:rPr>
-        <w:t xml:space="preserve">ionary because in our web page, we will have a simple two-column table with the key-value pairs for each attribute. </w:t>
+        <w:t xml:space="preserve">We stored this schedule information in a simple dictionary because in our web page, we will have a simple two-column table with the key-value pairs for each attribute. </w:t>
       </w:r>
     </w:p>
     <w:p>
@@ -10910,8 +10899,8 @@
         </w:rPr>
       </w:pPr>
     </w:p>
-    <w:bookmarkStart w:id="55" w:name="_MON_1627720390"/>
-    <w:bookmarkEnd w:id="55"/>
+    <w:bookmarkStart w:id="54" w:name="_MON_1627720390"/>
+    <w:bookmarkEnd w:id="54"/>
     <w:p>
       <w:pPr>
         <w:spacing w:after="15" w:line="259" w:lineRule="auto"/>
@@ -10928,7 +10917,7 @@
           <v:shape id="_x0000_i1169" type="#_x0000_t75" style="width:468pt;height:179.25pt" o:ole="">
             <v:imagedata r:id="rId70" o:title=""/>
           </v:shape>
-          <o:OLEObject Type="Embed" ProgID="Word.OpenDocumentText.12" ShapeID="_x0000_i1169" DrawAspect="Content" ObjectID="_1627721666" r:id="rId71"/>
+          <o:OLEObject Type="Embed" ProgID="Word.OpenDocumentText.12" ShapeID="_x0000_i1169" DrawAspect="Content" ObjectID="_1627724907" r:id="rId71"/>
         </w:object>
       </w:r>
     </w:p>
@@ -11031,114 +11020,1818 @@
           <w:rFonts w:asciiTheme="minorHAnsi" w:eastAsia="Times New Roman" w:hAnsiTheme="minorHAnsi" w:cstheme="minorHAnsi"/>
         </w:rPr>
       </w:pPr>
-    </w:p>
-    <w:p>
-      <w:pPr>
-        <w:spacing w:after="15" w:line="259" w:lineRule="auto"/>
-        <w:ind w:left="101" w:firstLine="0"/>
-        <w:rPr>
-          <w:rFonts w:asciiTheme="minorHAnsi" w:eastAsia="Times New Roman" w:hAnsiTheme="minorHAnsi" w:cstheme="minorHAnsi"/>
-        </w:rPr>
-      </w:pPr>
-    </w:p>
-    <w:p>
-      <w:pPr>
-        <w:spacing w:after="15" w:line="259" w:lineRule="auto"/>
-        <w:ind w:left="101" w:firstLine="0"/>
-        <w:rPr>
-          <w:rFonts w:asciiTheme="minorHAnsi" w:eastAsia="Times New Roman" w:hAnsiTheme="minorHAnsi" w:cstheme="minorHAnsi"/>
-        </w:rPr>
-      </w:pPr>
-    </w:p>
-    <w:p>
-      <w:pPr>
-        <w:spacing w:after="15" w:line="259" w:lineRule="auto"/>
-        <w:ind w:left="101" w:firstLine="0"/>
-        <w:rPr>
-          <w:rFonts w:asciiTheme="minorHAnsi" w:eastAsia="Times New Roman" w:hAnsiTheme="minorHAnsi" w:cstheme="minorHAnsi"/>
-        </w:rPr>
-      </w:pPr>
-    </w:p>
-    <w:p>
-      <w:pPr>
-        <w:spacing w:after="15" w:line="259" w:lineRule="auto"/>
-        <w:ind w:left="101" w:firstLine="0"/>
-        <w:rPr>
-          <w:rFonts w:asciiTheme="minorHAnsi" w:eastAsia="Times New Roman" w:hAnsiTheme="minorHAnsi" w:cstheme="minorHAnsi"/>
-        </w:rPr>
-      </w:pPr>
-    </w:p>
-    <w:p>
-      <w:pPr>
-        <w:spacing w:after="15" w:line="259" w:lineRule="auto"/>
-        <w:ind w:left="101" w:firstLine="0"/>
-        <w:rPr>
-          <w:rFonts w:asciiTheme="minorHAnsi" w:eastAsia="Times New Roman" w:hAnsiTheme="minorHAnsi" w:cstheme="minorHAnsi"/>
-        </w:rPr>
-      </w:pPr>
-    </w:p>
-    <w:p>
-      <w:pPr>
-        <w:spacing w:after="15" w:line="259" w:lineRule="auto"/>
-        <w:ind w:left="101" w:firstLine="0"/>
-        <w:rPr>
-          <w:rFonts w:asciiTheme="minorHAnsi" w:eastAsia="Times New Roman" w:hAnsiTheme="minorHAnsi" w:cstheme="minorHAnsi"/>
-        </w:rPr>
-      </w:pPr>
-    </w:p>
-    <w:p>
-      <w:pPr>
-        <w:spacing w:after="15" w:line="259" w:lineRule="auto"/>
-        <w:ind w:left="101" w:firstLine="0"/>
-        <w:rPr>
-          <w:rFonts w:asciiTheme="minorHAnsi" w:eastAsia="Times New Roman" w:hAnsiTheme="minorHAnsi" w:cstheme="minorHAnsi"/>
-        </w:rPr>
-      </w:pPr>
-    </w:p>
-    <w:p>
-      <w:pPr>
-        <w:spacing w:after="15" w:line="259" w:lineRule="auto"/>
-        <w:ind w:left="101" w:firstLine="0"/>
-        <w:rPr>
-          <w:rFonts w:asciiTheme="minorHAnsi" w:eastAsia="Times New Roman" w:hAnsiTheme="minorHAnsi" w:cstheme="minorHAnsi"/>
-        </w:rPr>
-      </w:pPr>
-    </w:p>
-    <w:p>
-      <w:pPr>
-        <w:spacing w:after="15" w:line="259" w:lineRule="auto"/>
-        <w:ind w:left="101" w:firstLine="0"/>
-        <w:rPr>
-          <w:rFonts w:asciiTheme="minorHAnsi" w:eastAsia="Times New Roman" w:hAnsiTheme="minorHAnsi" w:cstheme="minorHAnsi"/>
-        </w:rPr>
-      </w:pPr>
-    </w:p>
-    <w:p>
-      <w:pPr>
-        <w:spacing w:after="15" w:line="259" w:lineRule="auto"/>
-        <w:ind w:left="101" w:firstLine="0"/>
-        <w:rPr>
-          <w:rFonts w:asciiTheme="minorHAnsi" w:eastAsia="Times New Roman" w:hAnsiTheme="minorHAnsi" w:cstheme="minorHAnsi"/>
-        </w:rPr>
-      </w:pPr>
-    </w:p>
-    <w:p>
-      <w:pPr>
-        <w:spacing w:after="15" w:line="259" w:lineRule="auto"/>
-        <w:ind w:left="101" w:firstLine="0"/>
-        <w:rPr>
-          <w:rFonts w:asciiTheme="minorHAnsi" w:eastAsia="Times New Roman" w:hAnsiTheme="minorHAnsi" w:cstheme="minorHAnsi"/>
-        </w:rPr>
-      </w:pPr>
-    </w:p>
-    <w:p>
-      <w:pPr>
-        <w:spacing w:after="15" w:line="259" w:lineRule="auto"/>
-        <w:ind w:left="101" w:firstLine="0"/>
-        <w:rPr>
-          <w:rFonts w:asciiTheme="minorHAnsi" w:eastAsia="Times New Roman" w:hAnsiTheme="minorHAnsi" w:cstheme="minorHAnsi"/>
-        </w:rPr>
-      </w:pPr>
+      <w:r>
+        <w:rPr>
+          <w:rFonts w:asciiTheme="minorHAnsi" w:eastAsia="Times New Roman" w:hAnsiTheme="minorHAnsi" w:cstheme="minorHAnsi"/>
+        </w:rPr>
+        <w:t>Now, we will use the schedule ID to retrieve its logs.</w:t>
+      </w:r>
+    </w:p>
+    <w:p>
+      <w:pPr>
+        <w:spacing w:after="15" w:line="259" w:lineRule="auto"/>
+        <w:ind w:left="101" w:firstLine="0"/>
+        <w:rPr>
+          <w:rFonts w:asciiTheme="minorHAnsi" w:eastAsia="Times New Roman" w:hAnsiTheme="minorHAnsi" w:cstheme="minorHAnsi"/>
+        </w:rPr>
+      </w:pPr>
+    </w:p>
+    <w:p>
+      <w:pPr>
+        <w:pStyle w:val="Heading3"/>
+      </w:pPr>
+      <w:r>
+        <w:lastRenderedPageBreak/>
+        <w:t>Retrieving Schedule Job Log</w:t>
+      </w:r>
+    </w:p>
+    <w:p>
+      <w:pPr>
+        <w:spacing w:after="15" w:line="259" w:lineRule="auto"/>
+        <w:ind w:left="101" w:firstLine="0"/>
+        <w:rPr>
+          <w:rFonts w:asciiTheme="minorHAnsi" w:eastAsia="Times New Roman" w:hAnsiTheme="minorHAnsi" w:cstheme="minorHAnsi"/>
+        </w:rPr>
+      </w:pPr>
+      <w:r>
+        <w:rPr>
+          <w:rFonts w:asciiTheme="minorHAnsi" w:eastAsia="Times New Roman" w:hAnsiTheme="minorHAnsi" w:cstheme="minorHAnsi"/>
+        </w:rPr>
+        <w:t>The format of WebFOCUS Log REST responses is different from the normal IBFS REST service in that it uses namespaces, which makes parsing a bit more involved. However, the general concepts are the same.</w:t>
+      </w:r>
+    </w:p>
+    <w:p>
+      <w:pPr>
+        <w:spacing w:after="15" w:line="259" w:lineRule="auto"/>
+        <w:ind w:left="101" w:firstLine="0"/>
+        <w:rPr>
+          <w:rFonts w:asciiTheme="minorHAnsi" w:eastAsia="Times New Roman" w:hAnsiTheme="minorHAnsi" w:cstheme="minorHAnsi"/>
+        </w:rPr>
+      </w:pPr>
+    </w:p>
+    <w:p>
+      <w:pPr>
+        <w:spacing w:after="15" w:line="259" w:lineRule="auto"/>
+        <w:ind w:left="101" w:firstLine="0"/>
+        <w:rPr>
+          <w:rFonts w:asciiTheme="minorHAnsi" w:eastAsia="Times New Roman" w:hAnsiTheme="minorHAnsi" w:cstheme="minorHAnsi"/>
+        </w:rPr>
+      </w:pPr>
+      <w:r>
+        <w:rPr>
+          <w:rFonts w:asciiTheme="minorHAnsi" w:eastAsia="Times New Roman" w:hAnsiTheme="minorHAnsi" w:cstheme="minorHAnsi"/>
+        </w:rPr>
+        <w:t xml:space="preserve">We will make the REST call to the </w:t>
+      </w:r>
+      <w:proofErr w:type="spellStart"/>
+      <w:r>
+        <w:rPr>
+          <w:rFonts w:asciiTheme="minorHAnsi" w:eastAsia="Times New Roman" w:hAnsiTheme="minorHAnsi" w:cstheme="minorHAnsi"/>
+        </w:rPr>
+        <w:t>LogServiceREST</w:t>
+      </w:r>
+      <w:proofErr w:type="spellEnd"/>
+      <w:r>
+        <w:rPr>
+          <w:rFonts w:asciiTheme="minorHAnsi" w:eastAsia="Times New Roman" w:hAnsiTheme="minorHAnsi" w:cstheme="minorHAnsi"/>
+        </w:rPr>
+        <w:t xml:space="preserve"> </w:t>
+      </w:r>
+      <w:proofErr w:type="spellStart"/>
+      <w:proofErr w:type="gramStart"/>
+      <w:r>
+        <w:rPr>
+          <w:rFonts w:asciiTheme="minorHAnsi" w:eastAsia="Times New Roman" w:hAnsiTheme="minorHAnsi" w:cstheme="minorHAnsi"/>
+        </w:rPr>
+        <w:t>url</w:t>
+      </w:r>
+      <w:proofErr w:type="spellEnd"/>
+      <w:proofErr w:type="gramEnd"/>
+      <w:r>
+        <w:rPr>
+          <w:rFonts w:asciiTheme="minorHAnsi" w:eastAsia="Times New Roman" w:hAnsiTheme="minorHAnsi" w:cstheme="minorHAnsi"/>
+        </w:rPr>
+        <w:t>, then parse the XML response and attributes to create human readable values to use in our table.</w:t>
+      </w:r>
+    </w:p>
+    <w:p>
+      <w:pPr>
+        <w:spacing w:after="15" w:line="259" w:lineRule="auto"/>
+        <w:ind w:left="101" w:firstLine="0"/>
+        <w:rPr>
+          <w:rFonts w:asciiTheme="minorHAnsi" w:eastAsia="Times New Roman" w:hAnsiTheme="minorHAnsi" w:cstheme="minorHAnsi"/>
+        </w:rPr>
+      </w:pPr>
+    </w:p>
+    <w:p>
+      <w:pPr>
+        <w:spacing w:after="15" w:line="259" w:lineRule="auto"/>
+        <w:ind w:left="101" w:firstLine="0"/>
+        <w:rPr>
+          <w:rFonts w:asciiTheme="minorHAnsi" w:eastAsia="Times New Roman" w:hAnsiTheme="minorHAnsi" w:cstheme="minorHAnsi"/>
+        </w:rPr>
+      </w:pPr>
+      <w:r>
+        <w:rPr>
+          <w:rFonts w:asciiTheme="minorHAnsi" w:eastAsia="Times New Roman" w:hAnsiTheme="minorHAnsi" w:cstheme="minorHAnsi"/>
+        </w:rPr>
+        <w:t>The code to make the call and receive a response is as follows:</w:t>
+      </w:r>
+    </w:p>
+    <w:p>
+      <w:pPr>
+        <w:spacing w:after="15" w:line="259" w:lineRule="auto"/>
+        <w:ind w:left="101" w:firstLine="0"/>
+        <w:rPr>
+          <w:rFonts w:asciiTheme="minorHAnsi" w:eastAsia="Times New Roman" w:hAnsiTheme="minorHAnsi" w:cstheme="minorHAnsi"/>
+        </w:rPr>
+      </w:pPr>
+    </w:p>
+    <w:p>
+      <w:pPr>
+        <w:shd w:val="clear" w:color="auto" w:fill="1E1E1E"/>
+        <w:spacing w:after="0" w:line="285" w:lineRule="atLeast"/>
+        <w:ind w:left="0" w:firstLine="0"/>
+        <w:rPr>
+          <w:rFonts w:ascii="Consolas" w:eastAsia="Times New Roman" w:hAnsi="Consolas" w:cs="Times New Roman"/>
+          <w:color w:val="D4D4D4"/>
+          <w:sz w:val="21"/>
+          <w:szCs w:val="21"/>
+        </w:rPr>
+      </w:pPr>
+      <w:r>
+        <w:rPr>
+          <w:rFonts w:ascii="Consolas" w:eastAsia="Times New Roman" w:hAnsi="Consolas" w:cs="Times New Roman"/>
+          <w:color w:val="6A9955"/>
+          <w:sz w:val="21"/>
+          <w:szCs w:val="21"/>
+        </w:rPr>
+        <w:t xml:space="preserve">    </w:t>
+      </w:r>
+      <w:r>
+        <w:rPr>
+          <w:rFonts w:ascii="Consolas" w:eastAsia="Times New Roman" w:hAnsi="Consolas" w:cs="Times New Roman"/>
+          <w:color w:val="6A9955"/>
+          <w:sz w:val="21"/>
+          <w:szCs w:val="21"/>
+        </w:rPr>
+        <w:t xml:space="preserve"># Have schedule id, now use it to retrieve log list </w:t>
+      </w:r>
+    </w:p>
+    <w:p>
+      <w:pPr>
+        <w:shd w:val="clear" w:color="auto" w:fill="1E1E1E"/>
+        <w:spacing w:after="0" w:line="285" w:lineRule="atLeast"/>
+        <w:ind w:left="0" w:firstLine="0"/>
+        <w:rPr>
+          <w:rFonts w:ascii="Consolas" w:eastAsia="Times New Roman" w:hAnsi="Consolas" w:cs="Times New Roman"/>
+          <w:color w:val="D4D4D4"/>
+          <w:sz w:val="21"/>
+          <w:szCs w:val="21"/>
+        </w:rPr>
+      </w:pPr>
+      <w:r>
+        <w:rPr>
+          <w:rFonts w:ascii="Consolas" w:eastAsia="Times New Roman" w:hAnsi="Consolas" w:cs="Times New Roman"/>
+          <w:color w:val="D4D4D4"/>
+          <w:sz w:val="21"/>
+          <w:szCs w:val="21"/>
+        </w:rPr>
+        <w:t xml:space="preserve">    </w:t>
+      </w:r>
+      <w:proofErr w:type="spellStart"/>
+      <w:r>
+        <w:rPr>
+          <w:rFonts w:ascii="Consolas" w:eastAsia="Times New Roman" w:hAnsi="Consolas" w:cs="Times New Roman"/>
+          <w:color w:val="D4D4D4"/>
+          <w:sz w:val="21"/>
+          <w:szCs w:val="21"/>
+        </w:rPr>
+        <w:t>url</w:t>
+      </w:r>
+      <w:proofErr w:type="spellEnd"/>
+      <w:r>
+        <w:rPr>
+          <w:rFonts w:ascii="Consolas" w:eastAsia="Times New Roman" w:hAnsi="Consolas" w:cs="Times New Roman"/>
+          <w:color w:val="D4D4D4"/>
+          <w:sz w:val="21"/>
+          <w:szCs w:val="21"/>
+        </w:rPr>
+        <w:t xml:space="preserve"> = </w:t>
+      </w:r>
+      <w:r>
+        <w:rPr>
+          <w:rFonts w:ascii="Consolas" w:eastAsia="Times New Roman" w:hAnsi="Consolas" w:cs="Times New Roman"/>
+          <w:color w:val="569CD6"/>
+          <w:sz w:val="21"/>
+          <w:szCs w:val="21"/>
+        </w:rPr>
+        <w:t>f</w:t>
+      </w:r>
+      <w:r>
+        <w:rPr>
+          <w:rFonts w:ascii="Consolas" w:eastAsia="Times New Roman" w:hAnsi="Consolas" w:cs="Times New Roman"/>
+          <w:color w:val="CE9178"/>
+          <w:sz w:val="21"/>
+          <w:szCs w:val="21"/>
+        </w:rPr>
+        <w:t>"</w:t>
+      </w:r>
+      <w:r>
+        <w:rPr>
+          <w:rFonts w:ascii="Consolas" w:eastAsia="Times New Roman" w:hAnsi="Consolas" w:cs="Times New Roman"/>
+          <w:color w:val="569CD6"/>
+          <w:sz w:val="21"/>
+          <w:szCs w:val="21"/>
+        </w:rPr>
+        <w:t>{</w:t>
+      </w:r>
+      <w:proofErr w:type="spellStart"/>
+      <w:r>
+        <w:rPr>
+          <w:rFonts w:ascii="Consolas" w:eastAsia="Times New Roman" w:hAnsi="Consolas" w:cs="Times New Roman"/>
+          <w:color w:val="D4D4D4"/>
+          <w:sz w:val="21"/>
+          <w:szCs w:val="21"/>
+        </w:rPr>
+        <w:t>ibi_client_protocol</w:t>
+      </w:r>
+      <w:proofErr w:type="spellEnd"/>
+      <w:proofErr w:type="gramStart"/>
+      <w:r>
+        <w:rPr>
+          <w:rFonts w:ascii="Consolas" w:eastAsia="Times New Roman" w:hAnsi="Consolas" w:cs="Times New Roman"/>
+          <w:color w:val="569CD6"/>
+          <w:sz w:val="21"/>
+          <w:szCs w:val="21"/>
+        </w:rPr>
+        <w:t>}</w:t>
+      </w:r>
+      <w:r>
+        <w:rPr>
+          <w:rFonts w:ascii="Consolas" w:eastAsia="Times New Roman" w:hAnsi="Consolas" w:cs="Times New Roman"/>
+          <w:color w:val="CE9178"/>
+          <w:sz w:val="21"/>
+          <w:szCs w:val="21"/>
+        </w:rPr>
+        <w:t>:</w:t>
+      </w:r>
+      <w:proofErr w:type="gramEnd"/>
+      <w:r>
+        <w:rPr>
+          <w:rFonts w:ascii="Consolas" w:eastAsia="Times New Roman" w:hAnsi="Consolas" w:cs="Times New Roman"/>
+          <w:color w:val="CE9178"/>
+          <w:sz w:val="21"/>
+          <w:szCs w:val="21"/>
+        </w:rPr>
+        <w:t>//</w:t>
+      </w:r>
+      <w:r>
+        <w:rPr>
+          <w:rFonts w:ascii="Consolas" w:eastAsia="Times New Roman" w:hAnsi="Consolas" w:cs="Times New Roman"/>
+          <w:color w:val="569CD6"/>
+          <w:sz w:val="21"/>
+          <w:szCs w:val="21"/>
+        </w:rPr>
+        <w:t>{</w:t>
+      </w:r>
+      <w:proofErr w:type="spellStart"/>
+      <w:r>
+        <w:rPr>
+          <w:rFonts w:ascii="Consolas" w:eastAsia="Times New Roman" w:hAnsi="Consolas" w:cs="Times New Roman"/>
+          <w:color w:val="D4D4D4"/>
+          <w:sz w:val="21"/>
+          <w:szCs w:val="21"/>
+        </w:rPr>
+        <w:t>ibi_client_host</w:t>
+      </w:r>
+      <w:proofErr w:type="spellEnd"/>
+      <w:r>
+        <w:rPr>
+          <w:rFonts w:ascii="Consolas" w:eastAsia="Times New Roman" w:hAnsi="Consolas" w:cs="Times New Roman"/>
+          <w:color w:val="569CD6"/>
+          <w:sz w:val="21"/>
+          <w:szCs w:val="21"/>
+        </w:rPr>
+        <w:t>}</w:t>
+      </w:r>
+      <w:r>
+        <w:rPr>
+          <w:rFonts w:ascii="Consolas" w:eastAsia="Times New Roman" w:hAnsi="Consolas" w:cs="Times New Roman"/>
+          <w:color w:val="CE9178"/>
+          <w:sz w:val="21"/>
+          <w:szCs w:val="21"/>
+        </w:rPr>
+        <w:t>:</w:t>
+      </w:r>
+      <w:r>
+        <w:rPr>
+          <w:rFonts w:ascii="Consolas" w:eastAsia="Times New Roman" w:hAnsi="Consolas" w:cs="Times New Roman"/>
+          <w:color w:val="569CD6"/>
+          <w:sz w:val="21"/>
+          <w:szCs w:val="21"/>
+        </w:rPr>
+        <w:t>{</w:t>
+      </w:r>
+      <w:proofErr w:type="spellStart"/>
+      <w:r>
+        <w:rPr>
+          <w:rFonts w:ascii="Consolas" w:eastAsia="Times New Roman" w:hAnsi="Consolas" w:cs="Times New Roman"/>
+          <w:color w:val="D4D4D4"/>
+          <w:sz w:val="21"/>
+          <w:szCs w:val="21"/>
+        </w:rPr>
+        <w:t>ibi_client_port</w:t>
+      </w:r>
+      <w:proofErr w:type="spellEnd"/>
+      <w:r>
+        <w:rPr>
+          <w:rFonts w:ascii="Consolas" w:eastAsia="Times New Roman" w:hAnsi="Consolas" w:cs="Times New Roman"/>
+          <w:color w:val="569CD6"/>
+          <w:sz w:val="21"/>
+          <w:szCs w:val="21"/>
+        </w:rPr>
+        <w:t>}</w:t>
+      </w:r>
+      <w:r>
+        <w:rPr>
+          <w:rFonts w:ascii="Consolas" w:eastAsia="Times New Roman" w:hAnsi="Consolas" w:cs="Times New Roman"/>
+          <w:color w:val="CE9178"/>
+          <w:sz w:val="21"/>
+          <w:szCs w:val="21"/>
+        </w:rPr>
+        <w:t>"</w:t>
+      </w:r>
+      <w:r>
+        <w:rPr>
+          <w:rFonts w:ascii="Consolas" w:eastAsia="Times New Roman" w:hAnsi="Consolas" w:cs="Times New Roman"/>
+          <w:color w:val="D4D4D4"/>
+          <w:sz w:val="21"/>
+          <w:szCs w:val="21"/>
+        </w:rPr>
+        <w:t xml:space="preserve"> + \</w:t>
+      </w:r>
+    </w:p>
+    <w:p>
+      <w:pPr>
+        <w:shd w:val="clear" w:color="auto" w:fill="1E1E1E"/>
+        <w:spacing w:after="0" w:line="285" w:lineRule="atLeast"/>
+        <w:ind w:left="0" w:firstLine="0"/>
+        <w:rPr>
+          <w:rFonts w:ascii="Consolas" w:eastAsia="Times New Roman" w:hAnsi="Consolas" w:cs="Times New Roman"/>
+          <w:color w:val="D4D4D4"/>
+          <w:sz w:val="21"/>
+          <w:szCs w:val="21"/>
+        </w:rPr>
+      </w:pPr>
+      <w:r>
+        <w:rPr>
+          <w:rFonts w:ascii="Consolas" w:eastAsia="Times New Roman" w:hAnsi="Consolas" w:cs="Times New Roman"/>
+          <w:color w:val="D4D4D4"/>
+          <w:sz w:val="21"/>
+          <w:szCs w:val="21"/>
+        </w:rPr>
+        <w:t xml:space="preserve">          </w:t>
+      </w:r>
+      <w:r>
+        <w:rPr>
+          <w:rFonts w:ascii="Consolas" w:eastAsia="Times New Roman" w:hAnsi="Consolas" w:cs="Times New Roman"/>
+          <w:color w:val="CE9178"/>
+          <w:sz w:val="21"/>
+          <w:szCs w:val="21"/>
+        </w:rPr>
+        <w:t>"/</w:t>
+      </w:r>
+      <w:proofErr w:type="spellStart"/>
+      <w:r>
+        <w:rPr>
+          <w:rFonts w:ascii="Consolas" w:eastAsia="Times New Roman" w:hAnsi="Consolas" w:cs="Times New Roman"/>
+          <w:color w:val="CE9178"/>
+          <w:sz w:val="21"/>
+          <w:szCs w:val="21"/>
+        </w:rPr>
+        <w:t>ibi_apps</w:t>
+      </w:r>
+      <w:proofErr w:type="spellEnd"/>
+      <w:r>
+        <w:rPr>
+          <w:rFonts w:ascii="Consolas" w:eastAsia="Times New Roman" w:hAnsi="Consolas" w:cs="Times New Roman"/>
+          <w:color w:val="CE9178"/>
+          <w:sz w:val="21"/>
+          <w:szCs w:val="21"/>
+        </w:rPr>
+        <w:t>/services/</w:t>
+      </w:r>
+      <w:proofErr w:type="spellStart"/>
+      <w:r>
+        <w:rPr>
+          <w:rFonts w:ascii="Consolas" w:eastAsia="Times New Roman" w:hAnsi="Consolas" w:cs="Times New Roman"/>
+          <w:color w:val="CE9178"/>
+          <w:sz w:val="21"/>
+          <w:szCs w:val="21"/>
+        </w:rPr>
+        <w:t>LogServiceREST</w:t>
+      </w:r>
+      <w:proofErr w:type="spellEnd"/>
+      <w:r>
+        <w:rPr>
+          <w:rFonts w:ascii="Consolas" w:eastAsia="Times New Roman" w:hAnsi="Consolas" w:cs="Times New Roman"/>
+          <w:color w:val="CE9178"/>
+          <w:sz w:val="21"/>
+          <w:szCs w:val="21"/>
+        </w:rPr>
+        <w:t>/</w:t>
+      </w:r>
+      <w:proofErr w:type="spellStart"/>
+      <w:r>
+        <w:rPr>
+          <w:rFonts w:ascii="Consolas" w:eastAsia="Times New Roman" w:hAnsi="Consolas" w:cs="Times New Roman"/>
+          <w:color w:val="CE9178"/>
+          <w:sz w:val="21"/>
+          <w:szCs w:val="21"/>
+        </w:rPr>
+        <w:t>getLogInfoListByScheduleId</w:t>
+      </w:r>
+      <w:proofErr w:type="spellEnd"/>
+      <w:r>
+        <w:rPr>
+          <w:rFonts w:ascii="Consolas" w:eastAsia="Times New Roman" w:hAnsi="Consolas" w:cs="Times New Roman"/>
+          <w:color w:val="CE9178"/>
+          <w:sz w:val="21"/>
+          <w:szCs w:val="21"/>
+        </w:rPr>
+        <w:t>"</w:t>
+      </w:r>
+    </w:p>
+    <w:p>
+      <w:pPr>
+        <w:shd w:val="clear" w:color="auto" w:fill="1E1E1E"/>
+        <w:spacing w:after="0" w:line="285" w:lineRule="atLeast"/>
+        <w:ind w:left="0" w:firstLine="0"/>
+        <w:rPr>
+          <w:rFonts w:ascii="Consolas" w:eastAsia="Times New Roman" w:hAnsi="Consolas" w:cs="Times New Roman"/>
+          <w:color w:val="D4D4D4"/>
+          <w:sz w:val="21"/>
+          <w:szCs w:val="21"/>
+        </w:rPr>
+      </w:pPr>
+    </w:p>
+    <w:p>
+      <w:pPr>
+        <w:shd w:val="clear" w:color="auto" w:fill="1E1E1E"/>
+        <w:spacing w:after="0" w:line="285" w:lineRule="atLeast"/>
+        <w:ind w:left="0" w:firstLine="0"/>
+        <w:rPr>
+          <w:rFonts w:ascii="Consolas" w:eastAsia="Times New Roman" w:hAnsi="Consolas" w:cs="Times New Roman"/>
+          <w:color w:val="D4D4D4"/>
+          <w:sz w:val="21"/>
+          <w:szCs w:val="21"/>
+        </w:rPr>
+      </w:pPr>
+      <w:r>
+        <w:rPr>
+          <w:rFonts w:ascii="Consolas" w:eastAsia="Times New Roman" w:hAnsi="Consolas" w:cs="Times New Roman"/>
+          <w:color w:val="D4D4D4"/>
+          <w:sz w:val="21"/>
+          <w:szCs w:val="21"/>
+        </w:rPr>
+        <w:t xml:space="preserve">    </w:t>
+      </w:r>
+      <w:proofErr w:type="spellStart"/>
+      <w:proofErr w:type="gramStart"/>
+      <w:r>
+        <w:rPr>
+          <w:rFonts w:ascii="Consolas" w:eastAsia="Times New Roman" w:hAnsi="Consolas" w:cs="Times New Roman"/>
+          <w:color w:val="D4D4D4"/>
+          <w:sz w:val="21"/>
+          <w:szCs w:val="21"/>
+        </w:rPr>
+        <w:t>params</w:t>
+      </w:r>
+      <w:proofErr w:type="spellEnd"/>
+      <w:proofErr w:type="gramEnd"/>
+      <w:r>
+        <w:rPr>
+          <w:rFonts w:ascii="Consolas" w:eastAsia="Times New Roman" w:hAnsi="Consolas" w:cs="Times New Roman"/>
+          <w:color w:val="D4D4D4"/>
+          <w:sz w:val="21"/>
+          <w:szCs w:val="21"/>
+        </w:rPr>
+        <w:t xml:space="preserve"> = </w:t>
+      </w:r>
+      <w:proofErr w:type="spellStart"/>
+      <w:r>
+        <w:rPr>
+          <w:rFonts w:ascii="Consolas" w:eastAsia="Times New Roman" w:hAnsi="Consolas" w:cs="Times New Roman"/>
+          <w:color w:val="4EC9B0"/>
+          <w:sz w:val="21"/>
+          <w:szCs w:val="21"/>
+        </w:rPr>
+        <w:t>dict</w:t>
+      </w:r>
+      <w:proofErr w:type="spellEnd"/>
+      <w:r>
+        <w:rPr>
+          <w:rFonts w:ascii="Consolas" w:eastAsia="Times New Roman" w:hAnsi="Consolas" w:cs="Times New Roman"/>
+          <w:color w:val="D4D4D4"/>
+          <w:sz w:val="21"/>
+          <w:szCs w:val="21"/>
+        </w:rPr>
+        <w:t>()</w:t>
+      </w:r>
+    </w:p>
+    <w:p>
+      <w:pPr>
+        <w:shd w:val="clear" w:color="auto" w:fill="1E1E1E"/>
+        <w:spacing w:after="0" w:line="285" w:lineRule="atLeast"/>
+        <w:ind w:left="0" w:firstLine="0"/>
+        <w:rPr>
+          <w:rFonts w:ascii="Consolas" w:eastAsia="Times New Roman" w:hAnsi="Consolas" w:cs="Times New Roman"/>
+          <w:color w:val="D4D4D4"/>
+          <w:sz w:val="21"/>
+          <w:szCs w:val="21"/>
+        </w:rPr>
+      </w:pPr>
+      <w:r>
+        <w:rPr>
+          <w:rFonts w:ascii="Consolas" w:eastAsia="Times New Roman" w:hAnsi="Consolas" w:cs="Times New Roman"/>
+          <w:color w:val="D4D4D4"/>
+          <w:sz w:val="21"/>
+          <w:szCs w:val="21"/>
+        </w:rPr>
+        <w:t xml:space="preserve">    </w:t>
+      </w:r>
+      <w:proofErr w:type="spellStart"/>
+      <w:proofErr w:type="gramStart"/>
+      <w:r>
+        <w:rPr>
+          <w:rFonts w:ascii="Consolas" w:eastAsia="Times New Roman" w:hAnsi="Consolas" w:cs="Times New Roman"/>
+          <w:color w:val="D4D4D4"/>
+          <w:sz w:val="21"/>
+          <w:szCs w:val="21"/>
+        </w:rPr>
+        <w:t>params</w:t>
+      </w:r>
+      <w:proofErr w:type="spellEnd"/>
+      <w:r>
+        <w:rPr>
+          <w:rFonts w:ascii="Consolas" w:eastAsia="Times New Roman" w:hAnsi="Consolas" w:cs="Times New Roman"/>
+          <w:color w:val="D4D4D4"/>
+          <w:sz w:val="21"/>
+          <w:szCs w:val="21"/>
+        </w:rPr>
+        <w:t>[</w:t>
+      </w:r>
+      <w:proofErr w:type="gramEnd"/>
+      <w:r>
+        <w:rPr>
+          <w:rFonts w:ascii="Consolas" w:eastAsia="Times New Roman" w:hAnsi="Consolas" w:cs="Times New Roman"/>
+          <w:color w:val="CE9178"/>
+          <w:sz w:val="21"/>
+          <w:szCs w:val="21"/>
+        </w:rPr>
+        <w:t>'</w:t>
+      </w:r>
+      <w:proofErr w:type="spellStart"/>
+      <w:r>
+        <w:rPr>
+          <w:rFonts w:ascii="Consolas" w:eastAsia="Times New Roman" w:hAnsi="Consolas" w:cs="Times New Roman"/>
+          <w:color w:val="CE9178"/>
+          <w:sz w:val="21"/>
+          <w:szCs w:val="21"/>
+        </w:rPr>
+        <w:t>scheduleId</w:t>
+      </w:r>
+      <w:proofErr w:type="spellEnd"/>
+      <w:r>
+        <w:rPr>
+          <w:rFonts w:ascii="Consolas" w:eastAsia="Times New Roman" w:hAnsi="Consolas" w:cs="Times New Roman"/>
+          <w:color w:val="CE9178"/>
+          <w:sz w:val="21"/>
+          <w:szCs w:val="21"/>
+        </w:rPr>
+        <w:t>'</w:t>
+      </w:r>
+      <w:r>
+        <w:rPr>
+          <w:rFonts w:ascii="Consolas" w:eastAsia="Times New Roman" w:hAnsi="Consolas" w:cs="Times New Roman"/>
+          <w:color w:val="D4D4D4"/>
+          <w:sz w:val="21"/>
+          <w:szCs w:val="21"/>
+        </w:rPr>
+        <w:t xml:space="preserve">] = </w:t>
+      </w:r>
+      <w:proofErr w:type="spellStart"/>
+      <w:r>
+        <w:rPr>
+          <w:rFonts w:ascii="Consolas" w:eastAsia="Times New Roman" w:hAnsi="Consolas" w:cs="Times New Roman"/>
+          <w:color w:val="D4D4D4"/>
+          <w:sz w:val="21"/>
+          <w:szCs w:val="21"/>
+        </w:rPr>
+        <w:t>schedule_id</w:t>
+      </w:r>
+      <w:proofErr w:type="spellEnd"/>
+    </w:p>
+    <w:p>
+      <w:pPr>
+        <w:shd w:val="clear" w:color="auto" w:fill="1E1E1E"/>
+        <w:spacing w:after="0" w:line="285" w:lineRule="atLeast"/>
+        <w:ind w:left="0" w:firstLine="0"/>
+        <w:rPr>
+          <w:rFonts w:ascii="Consolas" w:eastAsia="Times New Roman" w:hAnsi="Consolas" w:cs="Times New Roman"/>
+          <w:color w:val="D4D4D4"/>
+          <w:sz w:val="21"/>
+          <w:szCs w:val="21"/>
+        </w:rPr>
+      </w:pPr>
+    </w:p>
+    <w:p>
+      <w:pPr>
+        <w:shd w:val="clear" w:color="auto" w:fill="1E1E1E"/>
+        <w:spacing w:after="0" w:line="285" w:lineRule="atLeast"/>
+        <w:ind w:left="0" w:firstLine="0"/>
+        <w:rPr>
+          <w:rFonts w:ascii="Consolas" w:eastAsia="Times New Roman" w:hAnsi="Consolas" w:cs="Times New Roman"/>
+          <w:color w:val="D4D4D4"/>
+          <w:sz w:val="21"/>
+          <w:szCs w:val="21"/>
+        </w:rPr>
+      </w:pPr>
+      <w:r>
+        <w:rPr>
+          <w:rFonts w:ascii="Consolas" w:eastAsia="Times New Roman" w:hAnsi="Consolas" w:cs="Times New Roman"/>
+          <w:color w:val="D4D4D4"/>
+          <w:sz w:val="21"/>
+          <w:szCs w:val="21"/>
+        </w:rPr>
+        <w:t xml:space="preserve">    </w:t>
+      </w:r>
+      <w:proofErr w:type="spellStart"/>
+      <w:r>
+        <w:rPr>
+          <w:rFonts w:ascii="Consolas" w:eastAsia="Times New Roman" w:hAnsi="Consolas" w:cs="Times New Roman"/>
+          <w:color w:val="D4D4D4"/>
+          <w:sz w:val="21"/>
+          <w:szCs w:val="21"/>
+        </w:rPr>
+        <w:t>log_response</w:t>
+      </w:r>
+      <w:proofErr w:type="spellEnd"/>
+      <w:r>
+        <w:rPr>
+          <w:rFonts w:ascii="Consolas" w:eastAsia="Times New Roman" w:hAnsi="Consolas" w:cs="Times New Roman"/>
+          <w:color w:val="D4D4D4"/>
+          <w:sz w:val="21"/>
+          <w:szCs w:val="21"/>
+        </w:rPr>
+        <w:t xml:space="preserve"> = </w:t>
+      </w:r>
+      <w:proofErr w:type="spellStart"/>
+      <w:r>
+        <w:rPr>
+          <w:rFonts w:ascii="Consolas" w:eastAsia="Times New Roman" w:hAnsi="Consolas" w:cs="Times New Roman"/>
+          <w:color w:val="D4D4D4"/>
+          <w:sz w:val="21"/>
+          <w:szCs w:val="21"/>
+        </w:rPr>
+        <w:t>wf_</w:t>
+      </w:r>
+      <w:proofErr w:type="gramStart"/>
+      <w:r>
+        <w:rPr>
+          <w:rFonts w:ascii="Consolas" w:eastAsia="Times New Roman" w:hAnsi="Consolas" w:cs="Times New Roman"/>
+          <w:color w:val="D4D4D4"/>
+          <w:sz w:val="21"/>
+          <w:szCs w:val="21"/>
+        </w:rPr>
+        <w:t>sess.get</w:t>
+      </w:r>
+      <w:proofErr w:type="spellEnd"/>
+      <w:r>
+        <w:rPr>
+          <w:rFonts w:ascii="Consolas" w:eastAsia="Times New Roman" w:hAnsi="Consolas" w:cs="Times New Roman"/>
+          <w:color w:val="D4D4D4"/>
+          <w:sz w:val="21"/>
+          <w:szCs w:val="21"/>
+        </w:rPr>
+        <w:t>(</w:t>
+      </w:r>
+      <w:proofErr w:type="spellStart"/>
+      <w:proofErr w:type="gramEnd"/>
+      <w:r>
+        <w:rPr>
+          <w:rFonts w:ascii="Consolas" w:eastAsia="Times New Roman" w:hAnsi="Consolas" w:cs="Times New Roman"/>
+          <w:color w:val="D4D4D4"/>
+          <w:sz w:val="21"/>
+          <w:szCs w:val="21"/>
+        </w:rPr>
+        <w:t>url</w:t>
+      </w:r>
+      <w:proofErr w:type="spellEnd"/>
+      <w:r>
+        <w:rPr>
+          <w:rFonts w:ascii="Consolas" w:eastAsia="Times New Roman" w:hAnsi="Consolas" w:cs="Times New Roman"/>
+          <w:color w:val="D4D4D4"/>
+          <w:sz w:val="21"/>
+          <w:szCs w:val="21"/>
+        </w:rPr>
+        <w:t xml:space="preserve">, </w:t>
+      </w:r>
+      <w:proofErr w:type="spellStart"/>
+      <w:r>
+        <w:rPr>
+          <w:rFonts w:ascii="Consolas" w:eastAsia="Times New Roman" w:hAnsi="Consolas" w:cs="Times New Roman"/>
+          <w:color w:val="9CDCFE"/>
+          <w:sz w:val="21"/>
+          <w:szCs w:val="21"/>
+        </w:rPr>
+        <w:t>params</w:t>
+      </w:r>
+      <w:proofErr w:type="spellEnd"/>
+      <w:r>
+        <w:rPr>
+          <w:rFonts w:ascii="Consolas" w:eastAsia="Times New Roman" w:hAnsi="Consolas" w:cs="Times New Roman"/>
+          <w:color w:val="D4D4D4"/>
+          <w:sz w:val="21"/>
+          <w:szCs w:val="21"/>
+        </w:rPr>
+        <w:t>=</w:t>
+      </w:r>
+      <w:proofErr w:type="spellStart"/>
+      <w:r>
+        <w:rPr>
+          <w:rFonts w:ascii="Consolas" w:eastAsia="Times New Roman" w:hAnsi="Consolas" w:cs="Times New Roman"/>
+          <w:color w:val="D4D4D4"/>
+          <w:sz w:val="21"/>
+          <w:szCs w:val="21"/>
+        </w:rPr>
+        <w:t>params</w:t>
+      </w:r>
+      <w:proofErr w:type="spellEnd"/>
+      <w:r>
+        <w:rPr>
+          <w:rFonts w:ascii="Consolas" w:eastAsia="Times New Roman" w:hAnsi="Consolas" w:cs="Times New Roman"/>
+          <w:color w:val="D4D4D4"/>
+          <w:sz w:val="21"/>
+          <w:szCs w:val="21"/>
+        </w:rPr>
+        <w:t>)</w:t>
+      </w:r>
+    </w:p>
+    <w:p>
+      <w:pPr>
+        <w:shd w:val="clear" w:color="auto" w:fill="1E1E1E"/>
+        <w:spacing w:after="0" w:line="285" w:lineRule="atLeast"/>
+        <w:ind w:left="0" w:firstLine="0"/>
+        <w:rPr>
+          <w:rFonts w:ascii="Consolas" w:eastAsia="Times New Roman" w:hAnsi="Consolas" w:cs="Times New Roman"/>
+          <w:color w:val="D4D4D4"/>
+          <w:sz w:val="21"/>
+          <w:szCs w:val="21"/>
+        </w:rPr>
+      </w:pPr>
+      <w:r>
+        <w:rPr>
+          <w:rFonts w:ascii="Consolas" w:eastAsia="Times New Roman" w:hAnsi="Consolas" w:cs="Times New Roman"/>
+          <w:color w:val="D4D4D4"/>
+          <w:sz w:val="21"/>
+          <w:szCs w:val="21"/>
+        </w:rPr>
+        <w:t xml:space="preserve">    </w:t>
+      </w:r>
+      <w:proofErr w:type="gramStart"/>
+      <w:r>
+        <w:rPr>
+          <w:rFonts w:ascii="Consolas" w:eastAsia="Times New Roman" w:hAnsi="Consolas" w:cs="Times New Roman"/>
+          <w:color w:val="C586C0"/>
+          <w:sz w:val="21"/>
+          <w:szCs w:val="21"/>
+        </w:rPr>
+        <w:t>if</w:t>
+      </w:r>
+      <w:proofErr w:type="gramEnd"/>
+      <w:r>
+        <w:rPr>
+          <w:rFonts w:ascii="Consolas" w:eastAsia="Times New Roman" w:hAnsi="Consolas" w:cs="Times New Roman"/>
+          <w:color w:val="D4D4D4"/>
+          <w:sz w:val="21"/>
+          <w:szCs w:val="21"/>
+        </w:rPr>
+        <w:t xml:space="preserve"> </w:t>
+      </w:r>
+      <w:proofErr w:type="spellStart"/>
+      <w:r>
+        <w:rPr>
+          <w:rFonts w:ascii="Consolas" w:eastAsia="Times New Roman" w:hAnsi="Consolas" w:cs="Times New Roman"/>
+          <w:color w:val="D4D4D4"/>
+          <w:sz w:val="21"/>
+          <w:szCs w:val="21"/>
+        </w:rPr>
+        <w:t>log_response.status_code</w:t>
+      </w:r>
+      <w:proofErr w:type="spellEnd"/>
+      <w:r>
+        <w:rPr>
+          <w:rFonts w:ascii="Consolas" w:eastAsia="Times New Roman" w:hAnsi="Consolas" w:cs="Times New Roman"/>
+          <w:color w:val="D4D4D4"/>
+          <w:sz w:val="21"/>
+          <w:szCs w:val="21"/>
+        </w:rPr>
+        <w:t xml:space="preserve"> != </w:t>
+      </w:r>
+      <w:r>
+        <w:rPr>
+          <w:rFonts w:ascii="Consolas" w:eastAsia="Times New Roman" w:hAnsi="Consolas" w:cs="Times New Roman"/>
+          <w:color w:val="B5CEA8"/>
+          <w:sz w:val="21"/>
+          <w:szCs w:val="21"/>
+        </w:rPr>
+        <w:t>200</w:t>
+      </w:r>
+      <w:r>
+        <w:rPr>
+          <w:rFonts w:ascii="Consolas" w:eastAsia="Times New Roman" w:hAnsi="Consolas" w:cs="Times New Roman"/>
+          <w:color w:val="D4D4D4"/>
+          <w:sz w:val="21"/>
+          <w:szCs w:val="21"/>
+        </w:rPr>
+        <w:t>:</w:t>
+      </w:r>
+    </w:p>
+    <w:p>
+      <w:pPr>
+        <w:shd w:val="clear" w:color="auto" w:fill="1E1E1E"/>
+        <w:spacing w:after="0" w:line="285" w:lineRule="atLeast"/>
+        <w:ind w:left="0" w:firstLine="0"/>
+        <w:rPr>
+          <w:rFonts w:ascii="Consolas" w:eastAsia="Times New Roman" w:hAnsi="Consolas" w:cs="Times New Roman"/>
+          <w:color w:val="D4D4D4"/>
+          <w:sz w:val="21"/>
+          <w:szCs w:val="21"/>
+        </w:rPr>
+      </w:pPr>
+      <w:r>
+        <w:rPr>
+          <w:rFonts w:ascii="Consolas" w:eastAsia="Times New Roman" w:hAnsi="Consolas" w:cs="Times New Roman"/>
+          <w:color w:val="D4D4D4"/>
+          <w:sz w:val="21"/>
+          <w:szCs w:val="21"/>
+        </w:rPr>
+        <w:t xml:space="preserve">        </w:t>
+      </w:r>
+      <w:proofErr w:type="gramStart"/>
+      <w:r>
+        <w:rPr>
+          <w:rFonts w:ascii="Consolas" w:eastAsia="Times New Roman" w:hAnsi="Consolas" w:cs="Times New Roman"/>
+          <w:color w:val="D4D4D4"/>
+          <w:sz w:val="21"/>
+          <w:szCs w:val="21"/>
+        </w:rPr>
+        <w:t>error</w:t>
+      </w:r>
+      <w:proofErr w:type="gramEnd"/>
+      <w:r>
+        <w:rPr>
+          <w:rFonts w:ascii="Consolas" w:eastAsia="Times New Roman" w:hAnsi="Consolas" w:cs="Times New Roman"/>
+          <w:color w:val="D4D4D4"/>
+          <w:sz w:val="21"/>
+          <w:szCs w:val="21"/>
+        </w:rPr>
+        <w:t xml:space="preserve"> = </w:t>
+      </w:r>
+      <w:proofErr w:type="spellStart"/>
+      <w:r>
+        <w:rPr>
+          <w:rFonts w:ascii="Consolas" w:eastAsia="Times New Roman" w:hAnsi="Consolas" w:cs="Times New Roman"/>
+          <w:color w:val="569CD6"/>
+          <w:sz w:val="21"/>
+          <w:szCs w:val="21"/>
+        </w:rPr>
+        <w:t>f</w:t>
+      </w:r>
+      <w:r>
+        <w:rPr>
+          <w:rFonts w:ascii="Consolas" w:eastAsia="Times New Roman" w:hAnsi="Consolas" w:cs="Times New Roman"/>
+          <w:color w:val="CE9178"/>
+          <w:sz w:val="21"/>
+          <w:szCs w:val="21"/>
+        </w:rPr>
+        <w:t>"Could</w:t>
+      </w:r>
+      <w:proofErr w:type="spellEnd"/>
+      <w:r>
+        <w:rPr>
+          <w:rFonts w:ascii="Consolas" w:eastAsia="Times New Roman" w:hAnsi="Consolas" w:cs="Times New Roman"/>
+          <w:color w:val="CE9178"/>
+          <w:sz w:val="21"/>
+          <w:szCs w:val="21"/>
+        </w:rPr>
+        <w:t xml:space="preserve"> not receive log data for </w:t>
+      </w:r>
+      <w:r>
+        <w:rPr>
+          <w:rFonts w:ascii="Consolas" w:eastAsia="Times New Roman" w:hAnsi="Consolas" w:cs="Times New Roman"/>
+          <w:color w:val="569CD6"/>
+          <w:sz w:val="21"/>
+          <w:szCs w:val="21"/>
+        </w:rPr>
+        <w:t>{</w:t>
+      </w:r>
+      <w:proofErr w:type="spellStart"/>
+      <w:r>
+        <w:rPr>
+          <w:rFonts w:ascii="Consolas" w:eastAsia="Times New Roman" w:hAnsi="Consolas" w:cs="Times New Roman"/>
+          <w:color w:val="D4D4D4"/>
+          <w:sz w:val="21"/>
+          <w:szCs w:val="21"/>
+        </w:rPr>
+        <w:t>schedule_name</w:t>
+      </w:r>
+      <w:proofErr w:type="spellEnd"/>
+      <w:r>
+        <w:rPr>
+          <w:rFonts w:ascii="Consolas" w:eastAsia="Times New Roman" w:hAnsi="Consolas" w:cs="Times New Roman"/>
+          <w:color w:val="569CD6"/>
+          <w:sz w:val="21"/>
+          <w:szCs w:val="21"/>
+        </w:rPr>
+        <w:t>}</w:t>
+      </w:r>
+      <w:r>
+        <w:rPr>
+          <w:rFonts w:ascii="Consolas" w:eastAsia="Times New Roman" w:hAnsi="Consolas" w:cs="Times New Roman"/>
+          <w:color w:val="CE9178"/>
+          <w:sz w:val="21"/>
+          <w:szCs w:val="21"/>
+        </w:rPr>
+        <w:t>"</w:t>
+      </w:r>
+    </w:p>
+    <w:p>
+      <w:pPr>
+        <w:shd w:val="clear" w:color="auto" w:fill="1E1E1E"/>
+        <w:spacing w:after="0" w:line="285" w:lineRule="atLeast"/>
+        <w:ind w:left="0" w:firstLine="0"/>
+        <w:rPr>
+          <w:rFonts w:ascii="Consolas" w:eastAsia="Times New Roman" w:hAnsi="Consolas" w:cs="Times New Roman"/>
+          <w:color w:val="D4D4D4"/>
+          <w:sz w:val="21"/>
+          <w:szCs w:val="21"/>
+        </w:rPr>
+      </w:pPr>
+      <w:r>
+        <w:rPr>
+          <w:rFonts w:ascii="Consolas" w:eastAsia="Times New Roman" w:hAnsi="Consolas" w:cs="Times New Roman"/>
+          <w:color w:val="D4D4D4"/>
+          <w:sz w:val="21"/>
+          <w:szCs w:val="21"/>
+        </w:rPr>
+        <w:t xml:space="preserve">        </w:t>
+      </w:r>
+      <w:proofErr w:type="gramStart"/>
+      <w:r>
+        <w:rPr>
+          <w:rFonts w:ascii="Consolas" w:eastAsia="Times New Roman" w:hAnsi="Consolas" w:cs="Times New Roman"/>
+          <w:color w:val="C586C0"/>
+          <w:sz w:val="21"/>
+          <w:szCs w:val="21"/>
+        </w:rPr>
+        <w:t>return</w:t>
+      </w:r>
+      <w:proofErr w:type="gramEnd"/>
+      <w:r>
+        <w:rPr>
+          <w:rFonts w:ascii="Consolas" w:eastAsia="Times New Roman" w:hAnsi="Consolas" w:cs="Times New Roman"/>
+          <w:color w:val="D4D4D4"/>
+          <w:sz w:val="21"/>
+          <w:szCs w:val="21"/>
+        </w:rPr>
+        <w:t xml:space="preserve"> </w:t>
+      </w:r>
+      <w:proofErr w:type="spellStart"/>
+      <w:r>
+        <w:rPr>
+          <w:rFonts w:ascii="Consolas" w:eastAsia="Times New Roman" w:hAnsi="Consolas" w:cs="Times New Roman"/>
+          <w:color w:val="D4D4D4"/>
+          <w:sz w:val="21"/>
+          <w:szCs w:val="21"/>
+        </w:rPr>
+        <w:t>render_template</w:t>
+      </w:r>
+      <w:proofErr w:type="spellEnd"/>
+      <w:r>
+        <w:rPr>
+          <w:rFonts w:ascii="Consolas" w:eastAsia="Times New Roman" w:hAnsi="Consolas" w:cs="Times New Roman"/>
+          <w:color w:val="D4D4D4"/>
+          <w:sz w:val="21"/>
+          <w:szCs w:val="21"/>
+        </w:rPr>
+        <w:t>(</w:t>
+      </w:r>
+      <w:r>
+        <w:rPr>
+          <w:rFonts w:ascii="Consolas" w:eastAsia="Times New Roman" w:hAnsi="Consolas" w:cs="Times New Roman"/>
+          <w:color w:val="CE9178"/>
+          <w:sz w:val="21"/>
+          <w:szCs w:val="21"/>
+        </w:rPr>
+        <w:t>'schedule_log_info.html'</w:t>
+      </w:r>
+      <w:r>
+        <w:rPr>
+          <w:rFonts w:ascii="Consolas" w:eastAsia="Times New Roman" w:hAnsi="Consolas" w:cs="Times New Roman"/>
+          <w:color w:val="D4D4D4"/>
+          <w:sz w:val="21"/>
+          <w:szCs w:val="21"/>
+        </w:rPr>
+        <w:t xml:space="preserve">, </w:t>
+      </w:r>
+      <w:r>
+        <w:rPr>
+          <w:rFonts w:ascii="Consolas" w:eastAsia="Times New Roman" w:hAnsi="Consolas" w:cs="Times New Roman"/>
+          <w:color w:val="9CDCFE"/>
+          <w:sz w:val="21"/>
+          <w:szCs w:val="21"/>
+        </w:rPr>
+        <w:t>schedule</w:t>
+      </w:r>
+      <w:r>
+        <w:rPr>
+          <w:rFonts w:ascii="Consolas" w:eastAsia="Times New Roman" w:hAnsi="Consolas" w:cs="Times New Roman"/>
+          <w:color w:val="D4D4D4"/>
+          <w:sz w:val="21"/>
+          <w:szCs w:val="21"/>
+        </w:rPr>
+        <w:t>=schedule</w:t>
+      </w:r>
+      <w:r>
+        <w:rPr>
+          <w:rFonts w:ascii="Consolas" w:eastAsia="Times New Roman" w:hAnsi="Consolas" w:cs="Times New Roman"/>
+          <w:color w:val="D4D4D4"/>
+          <w:sz w:val="21"/>
+          <w:szCs w:val="21"/>
+        </w:rPr>
+        <w:br/>
+        <w:t xml:space="preserve">            </w:t>
+      </w:r>
+      <w:r>
+        <w:rPr>
+          <w:rFonts w:ascii="Consolas" w:eastAsia="Times New Roman" w:hAnsi="Consolas" w:cs="Times New Roman"/>
+          <w:color w:val="9CDCFE"/>
+          <w:sz w:val="21"/>
+          <w:szCs w:val="21"/>
+        </w:rPr>
+        <w:t>e</w:t>
+      </w:r>
+      <w:r>
+        <w:rPr>
+          <w:rFonts w:ascii="Consolas" w:eastAsia="Times New Roman" w:hAnsi="Consolas" w:cs="Times New Roman"/>
+          <w:color w:val="9CDCFE"/>
+          <w:sz w:val="21"/>
+          <w:szCs w:val="21"/>
+        </w:rPr>
+        <w:t>rror</w:t>
+      </w:r>
+      <w:r>
+        <w:rPr>
+          <w:rFonts w:ascii="Consolas" w:eastAsia="Times New Roman" w:hAnsi="Consolas" w:cs="Times New Roman"/>
+          <w:color w:val="D4D4D4"/>
+          <w:sz w:val="21"/>
+          <w:szCs w:val="21"/>
+        </w:rPr>
+        <w:t>=</w:t>
+      </w:r>
+      <w:r>
+        <w:rPr>
+          <w:rFonts w:ascii="Consolas" w:eastAsia="Times New Roman" w:hAnsi="Consolas" w:cs="Times New Roman"/>
+          <w:color w:val="D4D4D4"/>
+          <w:sz w:val="21"/>
+          <w:szCs w:val="21"/>
+        </w:rPr>
+        <w:t>error</w:t>
+      </w:r>
+      <w:r>
+        <w:rPr>
+          <w:rFonts w:ascii="Consolas" w:eastAsia="Times New Roman" w:hAnsi="Consolas" w:cs="Times New Roman"/>
+          <w:color w:val="D4D4D4"/>
+          <w:sz w:val="21"/>
+          <w:szCs w:val="21"/>
+        </w:rPr>
+        <w:t>)</w:t>
+      </w:r>
+    </w:p>
+    <w:p>
+      <w:pPr>
+        <w:spacing w:after="15" w:line="259" w:lineRule="auto"/>
+        <w:ind w:left="101" w:firstLine="0"/>
+        <w:rPr>
+          <w:rFonts w:asciiTheme="minorHAnsi" w:eastAsia="Times New Roman" w:hAnsiTheme="minorHAnsi" w:cstheme="minorHAnsi"/>
+        </w:rPr>
+      </w:pPr>
+    </w:p>
+    <w:p>
+      <w:pPr>
+        <w:spacing w:after="15" w:line="259" w:lineRule="auto"/>
+        <w:ind w:left="101" w:firstLine="0"/>
+        <w:rPr>
+          <w:rFonts w:asciiTheme="minorHAnsi" w:eastAsia="Times New Roman" w:hAnsiTheme="minorHAnsi" w:cstheme="minorHAnsi"/>
+        </w:rPr>
+      </w:pPr>
+      <w:r>
+        <w:rPr>
+          <w:rFonts w:asciiTheme="minorHAnsi" w:eastAsia="Times New Roman" w:hAnsiTheme="minorHAnsi" w:cstheme="minorHAnsi"/>
+        </w:rPr>
+        <w:t>If the schedule has no log data response, we will only display the information we collected above.</w:t>
+      </w:r>
+      <w:r>
+        <w:rPr>
+          <w:rFonts w:asciiTheme="minorHAnsi" w:eastAsia="Times New Roman" w:hAnsiTheme="minorHAnsi" w:cstheme="minorHAnsi"/>
+        </w:rPr>
+        <w:t xml:space="preserve"> We add to the html code:</w:t>
+      </w:r>
+    </w:p>
+    <w:bookmarkStart w:id="55" w:name="_MON_1627724353"/>
+    <w:bookmarkEnd w:id="55"/>
+    <w:p>
+      <w:pPr>
+        <w:spacing w:after="15" w:line="259" w:lineRule="auto"/>
+        <w:ind w:left="101" w:firstLine="0"/>
+        <w:rPr>
+          <w:rFonts w:asciiTheme="minorHAnsi" w:eastAsia="Times New Roman" w:hAnsiTheme="minorHAnsi" w:cstheme="minorHAnsi"/>
+        </w:rPr>
+      </w:pPr>
+      <w:r>
+        <w:rPr>
+          <w:rFonts w:asciiTheme="minorHAnsi" w:eastAsia="Times New Roman" w:hAnsiTheme="minorHAnsi" w:cstheme="minorHAnsi"/>
+        </w:rPr>
+        <w:object w:dxaOrig="9360" w:dyaOrig="1875">
+          <v:shape id="_x0000_i1240" type="#_x0000_t75" style="width:468pt;height:93.75pt" o:ole="">
+            <v:imagedata r:id="rId73" o:title=""/>
+          </v:shape>
+          <o:OLEObject Type="Embed" ProgID="Word.OpenDocumentText.12" ShapeID="_x0000_i1240" DrawAspect="Content" ObjectID="_1627724908" r:id="rId74"/>
+        </w:object>
+      </w:r>
+    </w:p>
+    <w:p>
+      <w:pPr>
+        <w:spacing w:after="15" w:line="259" w:lineRule="auto"/>
+        <w:ind w:left="101" w:firstLine="0"/>
+        <w:rPr>
+          <w:rFonts w:asciiTheme="minorHAnsi" w:eastAsia="Times New Roman" w:hAnsiTheme="minorHAnsi" w:cstheme="minorHAnsi"/>
+        </w:rPr>
+      </w:pPr>
+    </w:p>
+    <w:p>
+      <w:pPr>
+        <w:spacing w:after="15" w:line="259" w:lineRule="auto"/>
+        <w:ind w:left="101" w:firstLine="0"/>
+        <w:rPr>
+          <w:rFonts w:asciiTheme="minorHAnsi" w:eastAsia="Times New Roman" w:hAnsiTheme="minorHAnsi" w:cstheme="minorHAnsi"/>
+        </w:rPr>
+      </w:pPr>
+    </w:p>
+    <w:p>
+      <w:pPr>
+        <w:spacing w:after="15" w:line="259" w:lineRule="auto"/>
+        <w:ind w:left="101" w:firstLine="0"/>
+        <w:rPr>
+          <w:rFonts w:asciiTheme="minorHAnsi" w:eastAsia="Times New Roman" w:hAnsiTheme="minorHAnsi" w:cstheme="minorHAnsi"/>
+        </w:rPr>
+      </w:pPr>
+    </w:p>
+    <w:p>
+      <w:pPr>
+        <w:spacing w:after="15" w:line="259" w:lineRule="auto"/>
+        <w:ind w:left="101" w:firstLine="0"/>
+        <w:rPr>
+          <w:rFonts w:asciiTheme="minorHAnsi" w:eastAsia="Times New Roman" w:hAnsiTheme="minorHAnsi" w:cstheme="minorHAnsi"/>
+        </w:rPr>
+      </w:pPr>
+    </w:p>
+    <w:p>
+      <w:pPr>
+        <w:spacing w:after="15" w:line="259" w:lineRule="auto"/>
+        <w:ind w:left="101" w:firstLine="0"/>
+        <w:rPr>
+          <w:rFonts w:asciiTheme="minorHAnsi" w:eastAsia="Times New Roman" w:hAnsiTheme="minorHAnsi" w:cstheme="minorHAnsi"/>
+        </w:rPr>
+      </w:pPr>
+    </w:p>
+    <w:p>
+      <w:pPr>
+        <w:spacing w:after="15" w:line="259" w:lineRule="auto"/>
+        <w:ind w:left="101" w:firstLine="0"/>
+        <w:rPr>
+          <w:rFonts w:asciiTheme="minorHAnsi" w:eastAsia="Times New Roman" w:hAnsiTheme="minorHAnsi" w:cstheme="minorHAnsi"/>
+        </w:rPr>
+      </w:pPr>
+    </w:p>
+    <w:p>
+      <w:pPr>
+        <w:spacing w:after="15" w:line="259" w:lineRule="auto"/>
+        <w:ind w:left="101" w:firstLine="0"/>
+        <w:rPr>
+          <w:rFonts w:asciiTheme="minorHAnsi" w:eastAsia="Times New Roman" w:hAnsiTheme="minorHAnsi" w:cstheme="minorHAnsi"/>
+        </w:rPr>
+      </w:pPr>
+    </w:p>
+    <w:p>
+      <w:pPr>
+        <w:spacing w:after="15" w:line="259" w:lineRule="auto"/>
+        <w:ind w:left="101" w:firstLine="0"/>
+        <w:rPr>
+          <w:rFonts w:asciiTheme="minorHAnsi" w:eastAsia="Times New Roman" w:hAnsiTheme="minorHAnsi" w:cstheme="minorHAnsi"/>
+        </w:rPr>
+      </w:pPr>
+    </w:p>
+    <w:p>
+      <w:pPr>
+        <w:spacing w:after="15" w:line="259" w:lineRule="auto"/>
+        <w:ind w:left="101" w:firstLine="0"/>
+        <w:rPr>
+          <w:rFonts w:asciiTheme="minorHAnsi" w:eastAsia="Times New Roman" w:hAnsiTheme="minorHAnsi" w:cstheme="minorHAnsi"/>
+        </w:rPr>
+      </w:pPr>
+    </w:p>
+    <w:p>
+      <w:pPr>
+        <w:spacing w:after="15" w:line="259" w:lineRule="auto"/>
+        <w:ind w:left="101" w:firstLine="0"/>
+        <w:rPr>
+          <w:rFonts w:asciiTheme="minorHAnsi" w:eastAsia="Times New Roman" w:hAnsiTheme="minorHAnsi" w:cstheme="minorHAnsi"/>
+        </w:rPr>
+      </w:pPr>
+      <w:r>
+        <w:rPr>
+          <w:rFonts w:asciiTheme="minorHAnsi" w:eastAsia="Times New Roman" w:hAnsiTheme="minorHAnsi" w:cstheme="minorHAnsi"/>
+        </w:rPr>
+        <w:lastRenderedPageBreak/>
+        <w:t>Otherwise, we will parse the log data xml response</w:t>
+      </w:r>
+      <w:r>
+        <w:rPr>
+          <w:rFonts w:asciiTheme="minorHAnsi" w:eastAsia="Times New Roman" w:hAnsiTheme="minorHAnsi" w:cstheme="minorHAnsi"/>
+        </w:rPr>
+        <w:t xml:space="preserve"> and display it in a table</w:t>
+      </w:r>
+      <w:r>
+        <w:rPr>
+          <w:rFonts w:asciiTheme="minorHAnsi" w:eastAsia="Times New Roman" w:hAnsiTheme="minorHAnsi" w:cstheme="minorHAnsi"/>
+        </w:rPr>
+        <w:t>.</w:t>
+      </w:r>
+    </w:p>
+    <w:p>
+      <w:pPr>
+        <w:spacing w:after="15" w:line="259" w:lineRule="auto"/>
+        <w:ind w:left="101" w:firstLine="0"/>
+        <w:rPr>
+          <w:rFonts w:asciiTheme="minorHAnsi" w:eastAsia="Times New Roman" w:hAnsiTheme="minorHAnsi" w:cstheme="minorHAnsi"/>
+        </w:rPr>
+      </w:pPr>
+    </w:p>
+    <w:p>
+      <w:pPr>
+        <w:spacing w:after="15" w:line="259" w:lineRule="auto"/>
+        <w:ind w:left="101" w:firstLine="0"/>
+        <w:rPr>
+          <w:rFonts w:asciiTheme="minorHAnsi" w:eastAsia="Times New Roman" w:hAnsiTheme="minorHAnsi" w:cstheme="minorHAnsi"/>
+        </w:rPr>
+      </w:pPr>
+      <w:r>
+        <w:rPr>
+          <w:rFonts w:asciiTheme="minorHAnsi" w:eastAsia="Times New Roman" w:hAnsiTheme="minorHAnsi" w:cstheme="minorHAnsi"/>
+        </w:rPr>
+        <w:t xml:space="preserve">An example of a </w:t>
+      </w:r>
+      <w:proofErr w:type="spellStart"/>
+      <w:r>
+        <w:rPr>
+          <w:rFonts w:asciiTheme="minorHAnsi" w:eastAsia="Times New Roman" w:hAnsiTheme="minorHAnsi" w:cstheme="minorHAnsi"/>
+        </w:rPr>
+        <w:t>LogServiceREST</w:t>
+      </w:r>
+      <w:proofErr w:type="spellEnd"/>
+      <w:r>
+        <w:rPr>
+          <w:rFonts w:asciiTheme="minorHAnsi" w:eastAsia="Times New Roman" w:hAnsiTheme="minorHAnsi" w:cstheme="minorHAnsi"/>
+        </w:rPr>
+        <w:t xml:space="preserve"> xml response looks like:</w:t>
+      </w:r>
+    </w:p>
+    <w:p>
+      <w:pPr>
+        <w:spacing w:after="15" w:line="259" w:lineRule="auto"/>
+        <w:ind w:left="101" w:firstLine="0"/>
+        <w:rPr>
+          <w:rFonts w:asciiTheme="minorHAnsi" w:eastAsia="Times New Roman" w:hAnsiTheme="minorHAnsi" w:cstheme="minorHAnsi"/>
+        </w:rPr>
+      </w:pPr>
+    </w:p>
+    <w:p>
+      <w:pPr>
+        <w:spacing w:after="15" w:line="259" w:lineRule="auto"/>
+        <w:ind w:left="101" w:firstLine="0"/>
+        <w:rPr>
+          <w:rFonts w:asciiTheme="minorHAnsi" w:eastAsia="Times New Roman" w:hAnsiTheme="minorHAnsi" w:cstheme="minorHAnsi"/>
+        </w:rPr>
+      </w:pPr>
+      <w:r>
+        <w:rPr>
+          <w:rFonts w:asciiTheme="minorHAnsi" w:eastAsia="Times New Roman" w:hAnsiTheme="minorHAnsi" w:cstheme="minorHAnsi"/>
+        </w:rPr>
+        <w:drawing>
+          <wp:inline distT="0" distB="0" distL="0" distR="0" wp14:anchorId="1A7B0C99" wp14:editId="7BF2AF79">
+            <wp:extent cx="5941695" cy="3801110"/>
+            <wp:effectExtent l="0" t="0" r="1905" b="8890"/>
+            <wp:docPr id="11" name="Picture 11"/>
+            <wp:cNvGraphicFramePr>
+              <a:graphicFrameLocks xmlns:a="http://schemas.openxmlformats.org/drawingml/2006/main" noChangeAspect="1"/>
+            </wp:cNvGraphicFramePr>
+            <a:graphic xmlns:a="http://schemas.openxmlformats.org/drawingml/2006/main">
+              <a:graphicData uri="http://schemas.openxmlformats.org/drawingml/2006/picture">
+                <pic:pic xmlns:pic="http://schemas.openxmlformats.org/drawingml/2006/picture">
+                  <pic:nvPicPr>
+                    <pic:cNvPr id="1" name=""/>
+                    <pic:cNvPicPr/>
+                  </pic:nvPicPr>
+                  <pic:blipFill>
+                    <a:blip r:embed="rId75"/>
+                    <a:stretch>
+                      <a:fillRect/>
+                    </a:stretch>
+                  </pic:blipFill>
+                  <pic:spPr>
+                    <a:xfrm>
+                      <a:off x="0" y="0"/>
+                      <a:ext cx="5941695" cy="3801110"/>
+                    </a:xfrm>
+                    <a:prstGeom prst="rect">
+                      <a:avLst/>
+                    </a:prstGeom>
+                  </pic:spPr>
+                </pic:pic>
+              </a:graphicData>
+            </a:graphic>
+          </wp:inline>
+        </w:drawing>
+      </w:r>
+    </w:p>
+    <w:p>
+      <w:pPr>
+        <w:spacing w:after="15" w:line="259" w:lineRule="auto"/>
+        <w:ind w:left="101" w:firstLine="0"/>
+        <w:rPr>
+          <w:rFonts w:asciiTheme="minorHAnsi" w:eastAsia="Times New Roman" w:hAnsiTheme="minorHAnsi" w:cstheme="minorHAnsi"/>
+        </w:rPr>
+      </w:pPr>
+      <w:r>
+        <w:rPr>
+          <w:rFonts w:asciiTheme="minorHAnsi" w:eastAsia="Times New Roman" w:hAnsiTheme="minorHAnsi" w:cstheme="minorHAnsi"/>
+        </w:rPr>
+        <w:lastRenderedPageBreak/>
+        <w:drawing>
+          <wp:inline distT="0" distB="0" distL="0" distR="0" wp14:anchorId="5A2184BB" wp14:editId="7138F300">
+            <wp:extent cx="5941695" cy="4420235"/>
+            <wp:effectExtent l="0" t="0" r="1905" b="0"/>
+            <wp:docPr id="12" name="Picture 12"/>
+            <wp:cNvGraphicFramePr>
+              <a:graphicFrameLocks xmlns:a="http://schemas.openxmlformats.org/drawingml/2006/main" noChangeAspect="1"/>
+            </wp:cNvGraphicFramePr>
+            <a:graphic xmlns:a="http://schemas.openxmlformats.org/drawingml/2006/main">
+              <a:graphicData uri="http://schemas.openxmlformats.org/drawingml/2006/picture">
+                <pic:pic xmlns:pic="http://schemas.openxmlformats.org/drawingml/2006/picture">
+                  <pic:nvPicPr>
+                    <pic:cNvPr id="1" name=""/>
+                    <pic:cNvPicPr/>
+                  </pic:nvPicPr>
+                  <pic:blipFill>
+                    <a:blip r:embed="rId76"/>
+                    <a:stretch>
+                      <a:fillRect/>
+                    </a:stretch>
+                  </pic:blipFill>
+                  <pic:spPr>
+                    <a:xfrm>
+                      <a:off x="0" y="0"/>
+                      <a:ext cx="5941695" cy="4420235"/>
+                    </a:xfrm>
+                    <a:prstGeom prst="rect">
+                      <a:avLst/>
+                    </a:prstGeom>
+                  </pic:spPr>
+                </pic:pic>
+              </a:graphicData>
+            </a:graphic>
+          </wp:inline>
+        </w:drawing>
+      </w:r>
+    </w:p>
+    <w:p>
+      <w:pPr>
+        <w:spacing w:after="15" w:line="259" w:lineRule="auto"/>
+        <w:ind w:left="101" w:firstLine="0"/>
+        <w:rPr>
+          <w:rFonts w:asciiTheme="minorHAnsi" w:eastAsia="Times New Roman" w:hAnsiTheme="minorHAnsi" w:cstheme="minorHAnsi"/>
+        </w:rPr>
+      </w:pPr>
+    </w:p>
+    <w:p>
+      <w:pPr>
+        <w:spacing w:after="15" w:line="259" w:lineRule="auto"/>
+        <w:ind w:left="101" w:firstLine="0"/>
+        <w:rPr>
+          <w:rFonts w:asciiTheme="minorHAnsi" w:eastAsia="Times New Roman" w:hAnsiTheme="minorHAnsi" w:cstheme="minorHAnsi"/>
+        </w:rPr>
+      </w:pPr>
+      <w:r>
+        <w:rPr>
+          <w:rFonts w:asciiTheme="minorHAnsi" w:eastAsia="Times New Roman" w:hAnsiTheme="minorHAnsi" w:cstheme="minorHAnsi"/>
+        </w:rPr>
+        <w:t xml:space="preserve">The Python ET library will by default </w:t>
+      </w:r>
+      <w:r>
+        <w:rPr>
+          <w:rFonts w:asciiTheme="minorHAnsi" w:eastAsia="Times New Roman" w:hAnsiTheme="minorHAnsi" w:cstheme="minorHAnsi"/>
+        </w:rPr>
+        <w:t>resolve namespace tags in the form of “{</w:t>
+      </w:r>
+      <w:proofErr w:type="spellStart"/>
+      <w:r>
+        <w:rPr>
+          <w:rFonts w:asciiTheme="minorHAnsi" w:eastAsia="Times New Roman" w:hAnsiTheme="minorHAnsi" w:cstheme="minorHAnsi"/>
+        </w:rPr>
+        <w:t>url</w:t>
+      </w:r>
+      <w:proofErr w:type="spellEnd"/>
+      <w:proofErr w:type="gramStart"/>
+      <w:r>
+        <w:rPr>
+          <w:rFonts w:asciiTheme="minorHAnsi" w:eastAsia="Times New Roman" w:hAnsiTheme="minorHAnsi" w:cstheme="minorHAnsi"/>
+        </w:rPr>
+        <w:t>}tag</w:t>
+      </w:r>
+      <w:proofErr w:type="gramEnd"/>
+      <w:r>
+        <w:rPr>
+          <w:rFonts w:asciiTheme="minorHAnsi" w:eastAsia="Times New Roman" w:hAnsiTheme="minorHAnsi" w:cstheme="minorHAnsi"/>
+        </w:rPr>
+        <w:t>”, so when working with this XML, we will need to split by ‘}’ to get the tag.</w:t>
+      </w:r>
+    </w:p>
+    <w:p>
+      <w:pPr>
+        <w:spacing w:after="15" w:line="259" w:lineRule="auto"/>
+        <w:ind w:left="101" w:firstLine="0"/>
+        <w:rPr>
+          <w:rFonts w:asciiTheme="minorHAnsi" w:eastAsia="Times New Roman" w:hAnsiTheme="minorHAnsi" w:cstheme="minorHAnsi"/>
+        </w:rPr>
+      </w:pPr>
+    </w:p>
+    <w:p>
+      <w:pPr>
+        <w:spacing w:after="15" w:line="259" w:lineRule="auto"/>
+        <w:ind w:left="101" w:firstLine="0"/>
+        <w:rPr>
+          <w:rFonts w:asciiTheme="minorHAnsi" w:eastAsia="Times New Roman" w:hAnsiTheme="minorHAnsi" w:cstheme="minorHAnsi"/>
+        </w:rPr>
+      </w:pPr>
+      <w:r>
+        <w:rPr>
+          <w:rFonts w:asciiTheme="minorHAnsi" w:eastAsia="Times New Roman" w:hAnsiTheme="minorHAnsi" w:cstheme="minorHAnsi"/>
+        </w:rPr>
+        <w:t xml:space="preserve">Most of the Python code below will deal with formatting time and error type into meaningful values using a string formatter function dictionary. For each job/log item, we will output the data to a dictionary. This dictionary will be stored in a list of </w:t>
+      </w:r>
+      <w:proofErr w:type="spellStart"/>
+      <w:r>
+        <w:rPr>
+          <w:rFonts w:asciiTheme="minorHAnsi" w:eastAsia="Times New Roman" w:hAnsiTheme="minorHAnsi" w:cstheme="minorHAnsi"/>
+        </w:rPr>
+        <w:t>log_item</w:t>
+      </w:r>
+      <w:proofErr w:type="spellEnd"/>
+      <w:r>
+        <w:rPr>
+          <w:rFonts w:asciiTheme="minorHAnsi" w:eastAsia="Times New Roman" w:hAnsiTheme="minorHAnsi" w:cstheme="minorHAnsi"/>
+        </w:rPr>
+        <w:t xml:space="preserve"> dictionaries, which will be sorted by creation time, to be used in creating the HTML table output.</w:t>
+      </w:r>
+    </w:p>
+    <w:p>
+      <w:pPr>
+        <w:spacing w:after="15" w:line="259" w:lineRule="auto"/>
+        <w:ind w:left="101" w:firstLine="0"/>
+        <w:rPr>
+          <w:rFonts w:asciiTheme="minorHAnsi" w:eastAsia="Times New Roman" w:hAnsiTheme="minorHAnsi" w:cstheme="minorHAnsi"/>
+        </w:rPr>
+      </w:pPr>
+    </w:p>
+    <w:p>
+      <w:pPr>
+        <w:spacing w:after="15" w:line="259" w:lineRule="auto"/>
+        <w:ind w:left="101" w:firstLine="0"/>
+        <w:rPr>
+          <w:rFonts w:asciiTheme="minorHAnsi" w:eastAsia="Times New Roman" w:hAnsiTheme="minorHAnsi" w:cstheme="minorHAnsi"/>
+        </w:rPr>
+      </w:pPr>
+    </w:p>
+    <w:p>
+      <w:pPr>
+        <w:spacing w:after="15" w:line="259" w:lineRule="auto"/>
+        <w:ind w:left="101" w:firstLine="0"/>
+        <w:rPr>
+          <w:rFonts w:asciiTheme="minorHAnsi" w:eastAsia="Times New Roman" w:hAnsiTheme="minorHAnsi" w:cstheme="minorHAnsi"/>
+        </w:rPr>
+      </w:pPr>
+    </w:p>
+    <w:p>
+      <w:pPr>
+        <w:spacing w:after="15" w:line="259" w:lineRule="auto"/>
+        <w:ind w:left="101" w:firstLine="0"/>
+        <w:rPr>
+          <w:rFonts w:asciiTheme="minorHAnsi" w:eastAsia="Times New Roman" w:hAnsiTheme="minorHAnsi" w:cstheme="minorHAnsi"/>
+        </w:rPr>
+      </w:pPr>
+    </w:p>
+    <w:p>
+      <w:pPr>
+        <w:spacing w:after="15" w:line="259" w:lineRule="auto"/>
+        <w:ind w:left="101" w:firstLine="0"/>
+        <w:rPr>
+          <w:rFonts w:asciiTheme="minorHAnsi" w:eastAsia="Times New Roman" w:hAnsiTheme="minorHAnsi" w:cstheme="minorHAnsi"/>
+        </w:rPr>
+      </w:pPr>
+    </w:p>
+    <w:p>
+      <w:pPr>
+        <w:spacing w:after="15" w:line="259" w:lineRule="auto"/>
+        <w:ind w:left="101" w:firstLine="0"/>
+        <w:rPr>
+          <w:rFonts w:asciiTheme="minorHAnsi" w:eastAsia="Times New Roman" w:hAnsiTheme="minorHAnsi" w:cstheme="minorHAnsi"/>
+        </w:rPr>
+      </w:pPr>
+    </w:p>
+    <w:p>
+      <w:pPr>
+        <w:spacing w:after="15" w:line="259" w:lineRule="auto"/>
+        <w:ind w:left="101" w:firstLine="0"/>
+        <w:rPr>
+          <w:rFonts w:asciiTheme="minorHAnsi" w:eastAsia="Times New Roman" w:hAnsiTheme="minorHAnsi" w:cstheme="minorHAnsi"/>
+        </w:rPr>
+      </w:pPr>
+    </w:p>
+    <w:p>
+      <w:pPr>
+        <w:spacing w:after="15" w:line="259" w:lineRule="auto"/>
+        <w:ind w:left="101" w:firstLine="0"/>
+        <w:rPr>
+          <w:rFonts w:asciiTheme="minorHAnsi" w:eastAsia="Times New Roman" w:hAnsiTheme="minorHAnsi" w:cstheme="minorHAnsi"/>
+        </w:rPr>
+      </w:pPr>
+    </w:p>
+    <w:p>
+      <w:pPr>
+        <w:spacing w:after="15" w:line="259" w:lineRule="auto"/>
+        <w:ind w:left="101" w:firstLine="0"/>
+        <w:rPr>
+          <w:rFonts w:asciiTheme="minorHAnsi" w:eastAsia="Times New Roman" w:hAnsiTheme="minorHAnsi" w:cstheme="minorHAnsi"/>
+        </w:rPr>
+      </w:pPr>
+    </w:p>
+    <w:p>
+      <w:pPr>
+        <w:spacing w:after="15" w:line="259" w:lineRule="auto"/>
+        <w:ind w:left="101" w:firstLine="0"/>
+        <w:rPr>
+          <w:rFonts w:asciiTheme="minorHAnsi" w:eastAsia="Times New Roman" w:hAnsiTheme="minorHAnsi" w:cstheme="minorHAnsi"/>
+        </w:rPr>
+      </w:pPr>
+    </w:p>
+    <w:p>
+      <w:pPr>
+        <w:spacing w:after="15" w:line="259" w:lineRule="auto"/>
+        <w:ind w:left="101" w:firstLine="0"/>
+        <w:rPr>
+          <w:rFonts w:asciiTheme="minorHAnsi" w:eastAsia="Times New Roman" w:hAnsiTheme="minorHAnsi" w:cstheme="minorHAnsi"/>
+        </w:rPr>
+      </w:pPr>
+      <w:r>
+        <w:rPr>
+          <w:rFonts w:asciiTheme="minorHAnsi" w:eastAsia="Times New Roman" w:hAnsiTheme="minorHAnsi" w:cstheme="minorHAnsi"/>
+        </w:rPr>
+        <w:lastRenderedPageBreak/>
+        <w:t>The code is as follows:</w:t>
+      </w:r>
+    </w:p>
+    <w:p>
+      <w:pPr>
+        <w:spacing w:after="15" w:line="259" w:lineRule="auto"/>
+        <w:ind w:left="101" w:firstLine="0"/>
+        <w:rPr>
+          <w:rFonts w:asciiTheme="minorHAnsi" w:eastAsia="Times New Roman" w:hAnsiTheme="minorHAnsi" w:cstheme="minorHAnsi"/>
+        </w:rPr>
+      </w:pPr>
+    </w:p>
+    <w:bookmarkStart w:id="56" w:name="_MON_1627724065"/>
+    <w:bookmarkEnd w:id="56"/>
+    <w:p>
+      <w:pPr>
+        <w:spacing w:after="15" w:line="259" w:lineRule="auto"/>
+        <w:ind w:left="101" w:firstLine="0"/>
+        <w:rPr>
+          <w:rFonts w:asciiTheme="minorHAnsi" w:eastAsia="Times New Roman" w:hAnsiTheme="minorHAnsi" w:cstheme="minorHAnsi"/>
+        </w:rPr>
+      </w:pPr>
+      <w:r>
+        <w:rPr>
+          <w:rFonts w:asciiTheme="minorHAnsi" w:eastAsia="Times New Roman" w:hAnsiTheme="minorHAnsi" w:cstheme="minorHAnsi"/>
+        </w:rPr>
+        <w:object w:dxaOrig="9360" w:dyaOrig="9285">
+          <v:shape id="_x0000_i1234" type="#_x0000_t75" style="width:468pt;height:464.25pt" o:ole="">
+            <v:imagedata r:id="rId77" o:title=""/>
+          </v:shape>
+          <o:OLEObject Type="Embed" ProgID="Word.OpenDocumentText.12" ShapeID="_x0000_i1234" DrawAspect="Content" ObjectID="_1627724909" r:id="rId78"/>
+        </w:object>
+      </w:r>
+    </w:p>
+    <w:bookmarkStart w:id="57" w:name="_MON_1627724118"/>
+    <w:bookmarkEnd w:id="57"/>
+    <w:p>
+      <w:pPr>
+        <w:spacing w:after="15" w:line="259" w:lineRule="auto"/>
+        <w:ind w:left="101" w:firstLine="0"/>
+        <w:rPr>
+          <w:rFonts w:asciiTheme="minorHAnsi" w:eastAsia="Times New Roman" w:hAnsiTheme="minorHAnsi" w:cstheme="minorHAnsi"/>
+        </w:rPr>
+      </w:pPr>
+      <w:r>
+        <w:rPr>
+          <w:rFonts w:asciiTheme="minorHAnsi" w:eastAsia="Times New Roman" w:hAnsiTheme="minorHAnsi" w:cstheme="minorHAnsi"/>
+        </w:rPr>
+        <w:object w:dxaOrig="9360" w:dyaOrig="6720">
+          <v:shape id="_x0000_i1238" type="#_x0000_t75" style="width:468pt;height:336pt" o:ole="">
+            <v:imagedata r:id="rId79" o:title=""/>
+          </v:shape>
+          <o:OLEObject Type="Embed" ProgID="Word.OpenDocumentText.12" ShapeID="_x0000_i1238" DrawAspect="Content" ObjectID="_1627724910" r:id="rId80"/>
+        </w:object>
+      </w:r>
+    </w:p>
+    <w:p>
+      <w:pPr>
+        <w:spacing w:after="15" w:line="259" w:lineRule="auto"/>
+        <w:ind w:left="101" w:firstLine="0"/>
+        <w:rPr>
+          <w:rFonts w:asciiTheme="minorHAnsi" w:eastAsia="Times New Roman" w:hAnsiTheme="minorHAnsi" w:cstheme="minorHAnsi"/>
+        </w:rPr>
+      </w:pPr>
+      <w:r>
+        <w:rPr>
+          <w:rFonts w:asciiTheme="minorHAnsi" w:eastAsia="Times New Roman" w:hAnsiTheme="minorHAnsi" w:cstheme="minorHAnsi"/>
+        </w:rPr>
+        <w:t>To process this in the HTML, we use the following code:</w:t>
+      </w:r>
+    </w:p>
+    <w:bookmarkStart w:id="58" w:name="_MON_1627724455"/>
+    <w:bookmarkEnd w:id="58"/>
+    <w:p>
+      <w:pPr>
+        <w:spacing w:after="15" w:line="259" w:lineRule="auto"/>
+        <w:ind w:left="101" w:firstLine="0"/>
+        <w:rPr>
+          <w:rFonts w:asciiTheme="minorHAnsi" w:eastAsia="Times New Roman" w:hAnsiTheme="minorHAnsi" w:cstheme="minorHAnsi"/>
+        </w:rPr>
+      </w:pPr>
+      <w:r>
+        <w:rPr>
+          <w:rFonts w:asciiTheme="minorHAnsi" w:eastAsia="Times New Roman" w:hAnsiTheme="minorHAnsi" w:cstheme="minorHAnsi"/>
+        </w:rPr>
+        <w:object w:dxaOrig="9360" w:dyaOrig="6720">
+          <v:shape id="_x0000_i1245" type="#_x0000_t75" style="width:468pt;height:336pt" o:ole="">
+            <v:imagedata r:id="rId81" o:title=""/>
+          </v:shape>
+          <o:OLEObject Type="Embed" ProgID="Word.OpenDocumentText.12" ShapeID="_x0000_i1245" DrawAspect="Content" ObjectID="_1627724911" r:id="rId82"/>
+        </w:object>
+      </w:r>
+    </w:p>
+    <w:p>
+      <w:pPr>
+        <w:spacing w:after="15" w:line="259" w:lineRule="auto"/>
+        <w:ind w:left="101" w:firstLine="0"/>
+        <w:rPr>
+          <w:rFonts w:asciiTheme="minorHAnsi" w:eastAsia="Times New Roman" w:hAnsiTheme="minorHAnsi" w:cstheme="minorHAnsi"/>
+        </w:rPr>
+      </w:pPr>
+      <w:r>
+        <w:rPr>
+          <w:rFonts w:asciiTheme="minorHAnsi" w:eastAsia="Times New Roman" w:hAnsiTheme="minorHAnsi" w:cstheme="minorHAnsi"/>
+        </w:rPr>
+        <w:t xml:space="preserve">The styling for </w:t>
+      </w:r>
+      <w:proofErr w:type="spellStart"/>
+      <w:r>
+        <w:rPr>
+          <w:rFonts w:asciiTheme="minorHAnsi" w:eastAsia="Times New Roman" w:hAnsiTheme="minorHAnsi" w:cstheme="minorHAnsi"/>
+        </w:rPr>
+        <w:t>errorType</w:t>
+      </w:r>
+      <w:proofErr w:type="spellEnd"/>
+      <w:r>
+        <w:rPr>
+          <w:rFonts w:asciiTheme="minorHAnsi" w:eastAsia="Times New Roman" w:hAnsiTheme="minorHAnsi" w:cstheme="minorHAnsi"/>
+        </w:rPr>
+        <w:t xml:space="preserve"> simply adjusts the color between green, orange, and red depending on the status.</w:t>
+      </w:r>
+    </w:p>
+    <w:p>
+      <w:pPr>
+        <w:spacing w:after="15" w:line="259" w:lineRule="auto"/>
+        <w:ind w:left="101" w:firstLine="0"/>
+        <w:rPr>
+          <w:rFonts w:asciiTheme="minorHAnsi" w:eastAsia="Times New Roman" w:hAnsiTheme="minorHAnsi" w:cstheme="minorHAnsi"/>
+        </w:rPr>
+      </w:pPr>
+      <w:r>
+        <w:rPr>
+          <w:rFonts w:asciiTheme="minorHAnsi" w:eastAsia="Times New Roman" w:hAnsiTheme="minorHAnsi" w:cstheme="minorHAnsi"/>
+        </w:rPr>
+        <w:t>Here is an example of what this would look like when rendered:</w:t>
+      </w:r>
+    </w:p>
+    <w:p>
+      <w:pPr>
+        <w:spacing w:after="15" w:line="259" w:lineRule="auto"/>
+        <w:ind w:left="101" w:firstLine="0"/>
+        <w:rPr>
+          <w:rFonts w:asciiTheme="minorHAnsi" w:eastAsia="Times New Roman" w:hAnsiTheme="minorHAnsi" w:cstheme="minorHAnsi"/>
+        </w:rPr>
+      </w:pPr>
+      <w:r>
+        <w:rPr>
+          <w:rFonts w:asciiTheme="minorHAnsi" w:eastAsia="Times New Roman" w:hAnsiTheme="minorHAnsi" w:cstheme="minorHAnsi"/>
+        </w:rPr>
+        <w:drawing>
+          <wp:inline distT="0" distB="0" distL="0" distR="0" wp14:anchorId="783E112C" wp14:editId="0C08668C">
+            <wp:extent cx="4448796" cy="2010056"/>
+            <wp:effectExtent l="0" t="0" r="0" b="9525"/>
+            <wp:docPr id="13" name="Picture 13"/>
+            <wp:cNvGraphicFramePr>
+              <a:graphicFrameLocks xmlns:a="http://schemas.openxmlformats.org/drawingml/2006/main" noChangeAspect="1"/>
+            </wp:cNvGraphicFramePr>
+            <a:graphic xmlns:a="http://schemas.openxmlformats.org/drawingml/2006/main">
+              <a:graphicData uri="http://schemas.openxmlformats.org/drawingml/2006/picture">
+                <pic:pic xmlns:pic="http://schemas.openxmlformats.org/drawingml/2006/picture">
+                  <pic:nvPicPr>
+                    <pic:cNvPr id="1" name=""/>
+                    <pic:cNvPicPr/>
+                  </pic:nvPicPr>
+                  <pic:blipFill>
+                    <a:blip r:embed="rId83"/>
+                    <a:stretch>
+                      <a:fillRect/>
+                    </a:stretch>
+                  </pic:blipFill>
+                  <pic:spPr>
+                    <a:xfrm>
+                      <a:off x="0" y="0"/>
+                      <a:ext cx="4448796" cy="2010056"/>
+                    </a:xfrm>
+                    <a:prstGeom prst="rect">
+                      <a:avLst/>
+                    </a:prstGeom>
+                  </pic:spPr>
+                </pic:pic>
+              </a:graphicData>
+            </a:graphic>
+          </wp:inline>
+        </w:drawing>
+      </w:r>
+    </w:p>
+    <w:p>
+      <w:pPr>
+        <w:spacing w:after="15" w:line="259" w:lineRule="auto"/>
+        <w:ind w:left="101" w:firstLine="0"/>
+        <w:rPr>
+          <w:rFonts w:asciiTheme="minorHAnsi" w:eastAsia="Times New Roman" w:hAnsiTheme="minorHAnsi" w:cstheme="minorHAnsi"/>
+        </w:rPr>
+      </w:pPr>
+    </w:p>
+    <w:p>
+      <w:pPr>
+        <w:spacing w:after="15" w:line="259" w:lineRule="auto"/>
+        <w:ind w:left="101" w:firstLine="0"/>
+        <w:rPr>
+          <w:rFonts w:asciiTheme="minorHAnsi" w:eastAsia="Times New Roman" w:hAnsiTheme="minorHAnsi" w:cstheme="minorHAnsi"/>
+        </w:rPr>
+      </w:pPr>
+      <w:r>
+        <w:rPr>
+          <w:rFonts w:asciiTheme="minorHAnsi" w:eastAsia="Times New Roman" w:hAnsiTheme="minorHAnsi" w:cstheme="minorHAnsi"/>
+        </w:rPr>
+        <w:t>This is all we will do with logs for this sample application. However, there are other Log service REST calls we can make, such as retrieving the full log for a specific job. Python allows us to be creative in how we use and make these calls, such as providing a new link for such information only if there is an error.</w:t>
+      </w:r>
+      <w:bookmarkStart w:id="59" w:name="_GoBack"/>
+      <w:bookmarkEnd w:id="59"/>
     </w:p>
     <w:p>
       <w:pPr>
@@ -11151,15 +12844,16 @@
           <w:szCs w:val="28"/>
         </w:rPr>
       </w:pPr>
-      <w:bookmarkStart w:id="56" w:name="_Toc17108212"/>
+      <w:bookmarkStart w:id="60" w:name="_Toc17108212"/>
       <w:r>
         <w:rPr>
           <w:sz w:val="28"/>
           <w:szCs w:val="28"/>
         </w:rPr>
+        <w:lastRenderedPageBreak/>
         <w:t>Run Report Deferred</w:t>
       </w:r>
-      <w:bookmarkEnd w:id="56"/>
+      <w:bookmarkEnd w:id="60"/>
     </w:p>
     <w:p>
       <w:pPr>
@@ -11595,7 +13289,7 @@
           <w:szCs w:val="28"/>
         </w:rPr>
       </w:pPr>
-      <w:bookmarkStart w:id="57" w:name="_Toc17108213"/>
+      <w:bookmarkStart w:id="61" w:name="_Toc17108213"/>
       <w:r>
         <w:rPr>
           <w:sz w:val="28"/>
@@ -11603,7 +13297,7 @@
         </w:rPr>
         <w:t>View and Use Deferred Tickets</w:t>
       </w:r>
-      <w:bookmarkEnd w:id="57"/>
+      <w:bookmarkEnd w:id="61"/>
     </w:p>
     <w:p>
       <w:pPr>
@@ -12039,7 +13733,7 @@
           <w:szCs w:val="28"/>
         </w:rPr>
       </w:pPr>
-      <w:bookmarkStart w:id="58" w:name="_Toc17108214"/>
+      <w:bookmarkStart w:id="62" w:name="_Toc17108214"/>
       <w:r>
         <w:rPr>
           <w:sz w:val="28"/>
@@ -12047,7 +13741,7 @@
         </w:rPr>
         <w:t>Delete Item</w:t>
       </w:r>
-      <w:bookmarkEnd w:id="58"/>
+      <w:bookmarkEnd w:id="62"/>
     </w:p>
     <w:p>
       <w:pPr>
@@ -12492,7 +14186,7 @@
           <w:szCs w:val="28"/>
         </w:rPr>
       </w:pPr>
-      <w:bookmarkStart w:id="59" w:name="_Toc17108215"/>
+      <w:bookmarkStart w:id="63" w:name="_Toc17108215"/>
       <w:r>
         <w:rPr>
           <w:sz w:val="28"/>
@@ -12500,7 +14194,7 @@
         </w:rPr>
         <w:t>CONCLUSION</w:t>
       </w:r>
-      <w:bookmarkEnd w:id="59"/>
+      <w:bookmarkEnd w:id="63"/>
     </w:p>
     <w:p>
       <w:pPr>
@@ -12518,12 +14212,12 @@
       </w:pPr>
     </w:p>
     <w:sectPr>
-      <w:headerReference w:type="even" r:id="rId73"/>
-      <w:headerReference w:type="default" r:id="rId74"/>
-      <w:footerReference w:type="even" r:id="rId75"/>
-      <w:footerReference w:type="default" r:id="rId76"/>
-      <w:headerReference w:type="first" r:id="rId77"/>
-      <w:footerReference w:type="first" r:id="rId78"/>
+      <w:headerReference w:type="even" r:id="rId84"/>
+      <w:headerReference w:type="default" r:id="rId85"/>
+      <w:footerReference w:type="even" r:id="rId86"/>
+      <w:footerReference w:type="default" r:id="rId87"/>
+      <w:headerReference w:type="first" r:id="rId88"/>
+      <w:footerReference w:type="first" r:id="rId89"/>
       <w:pgSz w:w="12240" w:h="15840"/>
       <w:pgMar w:top="1176" w:right="1443" w:bottom="1351" w:left="1440" w:header="1080" w:footer="280" w:gutter="0"/>
       <w:cols w:space="720"/>
@@ -12590,7 +14284,7 @@
           <w:rPr>
             <w:noProof/>
           </w:rPr>
-          <w:t>40</w:t>
+          <w:t>50</w:t>
         </w:r>
         <w:r>
           <w:rPr>
@@ -12645,7 +14339,7 @@
           <w:rPr>
             <w:noProof/>
           </w:rPr>
-          <w:t>41</w:t>
+          <w:t>51</w:t>
         </w:r>
         <w:r>
           <w:rPr>
@@ -16526,6 +18220,36 @@
       </w:tblBorders>
     </w:tblPr>
   </w:style>
+  <w:style w:type="paragraph" w:styleId="PlainText">
+    <w:name w:val="Plain Text"/>
+    <w:basedOn w:val="Normal"/>
+    <w:link w:val="PlainTextChar"/>
+    <w:uiPriority w:val="99"/>
+    <w:unhideWhenUsed/>
+    <w:rsid w:val="0039144C"/>
+    <w:pPr>
+      <w:spacing w:after="0" w:line="240" w:lineRule="auto"/>
+      <w:ind w:left="0" w:firstLine="0"/>
+    </w:pPr>
+    <w:rPr>
+      <w:rFonts w:ascii="Consolas" w:eastAsiaTheme="minorHAnsi" w:hAnsi="Consolas" w:cstheme="minorBidi"/>
+      <w:color w:val="auto"/>
+      <w:sz w:val="21"/>
+      <w:szCs w:val="21"/>
+    </w:rPr>
+  </w:style>
+  <w:style w:type="character" w:customStyle="1" w:styleId="PlainTextChar">
+    <w:name w:val="Plain Text Char"/>
+    <w:basedOn w:val="DefaultParagraphFont"/>
+    <w:link w:val="PlainText"/>
+    <w:uiPriority w:val="99"/>
+    <w:rsid w:val="0039144C"/>
+    <w:rPr>
+      <w:rFonts w:ascii="Consolas" w:eastAsiaTheme="minorHAnsi" w:hAnsi="Consolas"/>
+      <w:sz w:val="21"/>
+      <w:szCs w:val="21"/>
+    </w:rPr>
+  </w:style>
 </w:styles>
 </file>
 
@@ -16795,7 +18519,7 @@
 </file>
 
 <file path=customXml/itemProps1.xml><?xml version="1.0" encoding="utf-8"?>
-<ds:datastoreItem xmlns:ds="http://schemas.openxmlformats.org/officeDocument/2006/customXml" ds:itemID="{AD84D0B2-19C1-4726-9F17-6691FEFCC0B1}">
+<ds:datastoreItem xmlns:ds="http://schemas.openxmlformats.org/officeDocument/2006/customXml" ds:itemID="{44E47D5E-2D65-4390-B3F0-C1977ED61EC0}">
   <ds:schemaRefs>
     <ds:schemaRef ds:uri="http://schemas.openxmlformats.org/officeDocument/2006/bibliography"/>
   </ds:schemaRefs>

</xml_diff>